<commit_message>
Menambah/ mengedit latar belakang
</commit_message>
<xml_diff>
--- a/LaporanProjectTugasKelompok.docx
+++ b/LaporanProjectTugasKelompok.docx
@@ -140,6 +140,19 @@
         <w:jc w:val="center"/>
         <w:rPr>
           <w:rFonts w:ascii="Times New Roman" w:hAnsi="Times New Roman" w:cs="Times New Roman"/>
+          <w:b/>
+          <w:bCs/>
+          <w:spacing w:val="24"/>
+          <w:sz w:val="32"/>
+          <w:szCs w:val="32"/>
+        </w:rPr>
+      </w:pPr>
+    </w:p>
+    <w:p>
+      <w:pPr>
+        <w:jc w:val="center"/>
+        <w:rPr>
+          <w:rFonts w:ascii="Times New Roman" w:hAnsi="Times New Roman" w:cs="Times New Roman"/>
           <w:spacing w:val="24"/>
           <w:sz w:val="28"/>
           <w:szCs w:val="28"/>
@@ -268,41 +281,8 @@
           <w:spacing w:val="24"/>
           <w:sz w:val="32"/>
           <w:szCs w:val="32"/>
-          <w:lang w:val="en-US"/>
         </w:rPr>
       </w:pPr>
-      <w:r>
-        <w:rPr>
-          <w:rFonts w:ascii="Times New Roman" w:hAnsi="Times New Roman" w:cs="Times New Roman"/>
-          <w:spacing w:val="24"/>
-          <w:sz w:val="32"/>
-          <w:szCs w:val="32"/>
-          <w:lang w:val="en-US"/>
-        </w:rPr>
-        <w:t xml:space="preserve">Link </w:t>
-      </w:r>
-      <w:proofErr w:type="gramStart"/>
-      <w:r>
-        <w:rPr>
-          <w:rFonts w:ascii="Times New Roman" w:hAnsi="Times New Roman" w:cs="Times New Roman"/>
-          <w:spacing w:val="24"/>
-          <w:sz w:val="32"/>
-          <w:szCs w:val="32"/>
-          <w:lang w:val="en-US"/>
-        </w:rPr>
-        <w:t>Trello :</w:t>
-      </w:r>
-      <w:proofErr w:type="gramEnd"/>
-      <w:r>
-        <w:rPr>
-          <w:rFonts w:ascii="Times New Roman" w:hAnsi="Times New Roman" w:cs="Times New Roman"/>
-          <w:spacing w:val="24"/>
-          <w:sz w:val="32"/>
-          <w:szCs w:val="32"/>
-          <w:lang w:val="en-US"/>
-        </w:rPr>
-        <w:t xml:space="preserve"> </w:t>
-      </w:r>
     </w:p>
     <w:p>
       <w:pPr>
@@ -449,17 +429,300 @@
           </w:r>
         </w:p>
         <w:p>
-          <w:fldSimple w:instr=" TOC \o &quot;1-3&quot; \h \z \u ">
-            <w:r>
-              <w:rPr>
-                <w:b/>
-                <w:bCs/>
+          <w:pPr>
+            <w:pStyle w:val="TOC1"/>
+            <w:tabs>
+              <w:tab w:val="right" w:leader="dot" w:pos="8494"/>
+            </w:tabs>
+            <w:rPr>
+              <w:rFonts w:cstheme="minorBidi"/>
+              <w:noProof/>
+            </w:rPr>
+          </w:pPr>
+          <w:r>
+            <w:fldChar w:fldCharType="begin"/>
+          </w:r>
+          <w:r>
+            <w:instrText xml:space="preserve"> TOC \o "1-3" \h \z \u </w:instrText>
+          </w:r>
+          <w:r>
+            <w:fldChar w:fldCharType="separate"/>
+          </w:r>
+          <w:hyperlink w:anchor="_Toc133749369" w:history="1">
+            <w:r>
+              <w:rPr>
+                <w:rStyle w:val="Hyperlink"/>
                 <w:noProof/>
-                <w:lang w:val="en-US"/>
-              </w:rPr>
-              <w:t>No table of contents entries found.</w:t>
-            </w:r>
-          </w:fldSimple>
+              </w:rPr>
+              <w:t>LATAR BELAKANG</w:t>
+            </w:r>
+            <w:r>
+              <w:rPr>
+                <w:noProof/>
+                <w:webHidden/>
+              </w:rPr>
+              <w:tab/>
+            </w:r>
+            <w:r>
+              <w:rPr>
+                <w:noProof/>
+                <w:webHidden/>
+              </w:rPr>
+              <w:fldChar w:fldCharType="begin"/>
+            </w:r>
+            <w:r>
+              <w:rPr>
+                <w:noProof/>
+                <w:webHidden/>
+              </w:rPr>
+              <w:instrText xml:space="preserve"> PAGEREF _Toc133749369 \h </w:instrText>
+            </w:r>
+            <w:r>
+              <w:rPr>
+                <w:noProof/>
+                <w:webHidden/>
+              </w:rPr>
+            </w:r>
+            <w:r>
+              <w:rPr>
+                <w:noProof/>
+                <w:webHidden/>
+              </w:rPr>
+              <w:fldChar w:fldCharType="separate"/>
+            </w:r>
+            <w:r>
+              <w:rPr>
+                <w:noProof/>
+                <w:webHidden/>
+              </w:rPr>
+              <w:t>1</w:t>
+            </w:r>
+            <w:r>
+              <w:rPr>
+                <w:noProof/>
+                <w:webHidden/>
+              </w:rPr>
+              <w:fldChar w:fldCharType="end"/>
+            </w:r>
+          </w:hyperlink>
+        </w:p>
+        <w:p>
+          <w:pPr>
+            <w:pStyle w:val="TOC1"/>
+            <w:tabs>
+              <w:tab w:val="right" w:leader="dot" w:pos="8494"/>
+            </w:tabs>
+            <w:rPr>
+              <w:rFonts w:cstheme="minorBidi"/>
+              <w:noProof/>
+            </w:rPr>
+          </w:pPr>
+          <w:hyperlink w:anchor="_Toc133749370" w:history="1">
+            <w:r>
+              <w:rPr>
+                <w:rStyle w:val="Hyperlink"/>
+                <w:noProof/>
+              </w:rPr>
+              <w:t>PRODUCT BACKLOG</w:t>
+            </w:r>
+            <w:r>
+              <w:rPr>
+                <w:noProof/>
+                <w:webHidden/>
+              </w:rPr>
+              <w:tab/>
+            </w:r>
+            <w:r>
+              <w:rPr>
+                <w:noProof/>
+                <w:webHidden/>
+              </w:rPr>
+              <w:fldChar w:fldCharType="begin"/>
+            </w:r>
+            <w:r>
+              <w:rPr>
+                <w:noProof/>
+                <w:webHidden/>
+              </w:rPr>
+              <w:instrText xml:space="preserve"> PAGEREF _Toc133749370 \h </w:instrText>
+            </w:r>
+            <w:r>
+              <w:rPr>
+                <w:noProof/>
+                <w:webHidden/>
+              </w:rPr>
+            </w:r>
+            <w:r>
+              <w:rPr>
+                <w:noProof/>
+                <w:webHidden/>
+              </w:rPr>
+              <w:fldChar w:fldCharType="separate"/>
+            </w:r>
+            <w:r>
+              <w:rPr>
+                <w:noProof/>
+                <w:webHidden/>
+              </w:rPr>
+              <w:t>2</w:t>
+            </w:r>
+            <w:r>
+              <w:rPr>
+                <w:noProof/>
+                <w:webHidden/>
+              </w:rPr>
+              <w:fldChar w:fldCharType="end"/>
+            </w:r>
+          </w:hyperlink>
+        </w:p>
+        <w:p>
+          <w:pPr>
+            <w:pStyle w:val="TOC1"/>
+            <w:tabs>
+              <w:tab w:val="right" w:leader="dot" w:pos="8494"/>
+            </w:tabs>
+            <w:rPr>
+              <w:rFonts w:cstheme="minorBidi"/>
+              <w:noProof/>
+            </w:rPr>
+          </w:pPr>
+          <w:hyperlink w:anchor="_Toc133749371" w:history="1">
+            <w:r>
+              <w:rPr>
+                <w:rStyle w:val="Hyperlink"/>
+                <w:noProof/>
+              </w:rPr>
+              <w:t>SPRINT BACKLOG</w:t>
+            </w:r>
+            <w:r>
+              <w:rPr>
+                <w:noProof/>
+                <w:webHidden/>
+              </w:rPr>
+              <w:tab/>
+            </w:r>
+            <w:r>
+              <w:rPr>
+                <w:noProof/>
+                <w:webHidden/>
+              </w:rPr>
+              <w:fldChar w:fldCharType="begin"/>
+            </w:r>
+            <w:r>
+              <w:rPr>
+                <w:noProof/>
+                <w:webHidden/>
+              </w:rPr>
+              <w:instrText xml:space="preserve"> PAGEREF _Toc133749371 \h </w:instrText>
+            </w:r>
+            <w:r>
+              <w:rPr>
+                <w:noProof/>
+                <w:webHidden/>
+              </w:rPr>
+            </w:r>
+            <w:r>
+              <w:rPr>
+                <w:noProof/>
+                <w:webHidden/>
+              </w:rPr>
+              <w:fldChar w:fldCharType="separate"/>
+            </w:r>
+            <w:r>
+              <w:rPr>
+                <w:noProof/>
+                <w:webHidden/>
+              </w:rPr>
+              <w:t>4</w:t>
+            </w:r>
+            <w:r>
+              <w:rPr>
+                <w:noProof/>
+                <w:webHidden/>
+              </w:rPr>
+              <w:fldChar w:fldCharType="end"/>
+            </w:r>
+          </w:hyperlink>
+        </w:p>
+        <w:p>
+          <w:pPr>
+            <w:pStyle w:val="TOC1"/>
+            <w:tabs>
+              <w:tab w:val="right" w:leader="dot" w:pos="8494"/>
+            </w:tabs>
+            <w:rPr>
+              <w:rFonts w:cstheme="minorBidi"/>
+              <w:noProof/>
+            </w:rPr>
+          </w:pPr>
+          <w:hyperlink w:anchor="_Toc133749372" w:history="1">
+            <w:r>
+              <w:rPr>
+                <w:rStyle w:val="Hyperlink"/>
+                <w:noProof/>
+              </w:rPr>
+              <w:t>BOARD TRELLO</w:t>
+            </w:r>
+            <w:r>
+              <w:rPr>
+                <w:noProof/>
+                <w:webHidden/>
+              </w:rPr>
+              <w:tab/>
+            </w:r>
+            <w:r>
+              <w:rPr>
+                <w:noProof/>
+                <w:webHidden/>
+              </w:rPr>
+              <w:fldChar w:fldCharType="begin"/>
+            </w:r>
+            <w:r>
+              <w:rPr>
+                <w:noProof/>
+                <w:webHidden/>
+              </w:rPr>
+              <w:instrText xml:space="preserve"> PAGEREF _Toc133749372 \h </w:instrText>
+            </w:r>
+            <w:r>
+              <w:rPr>
+                <w:noProof/>
+                <w:webHidden/>
+              </w:rPr>
+            </w:r>
+            <w:r>
+              <w:rPr>
+                <w:noProof/>
+                <w:webHidden/>
+              </w:rPr>
+              <w:fldChar w:fldCharType="separate"/>
+            </w:r>
+            <w:r>
+              <w:rPr>
+                <w:noProof/>
+                <w:webHidden/>
+              </w:rPr>
+              <w:t>5</w:t>
+            </w:r>
+            <w:r>
+              <w:rPr>
+                <w:noProof/>
+                <w:webHidden/>
+              </w:rPr>
+              <w:fldChar w:fldCharType="end"/>
+            </w:r>
+          </w:hyperlink>
+        </w:p>
+        <w:p>
+          <w:r>
+            <w:rPr>
+              <w:b/>
+              <w:bCs/>
+              <w:noProof/>
+              <w:lang w:val="en-US"/>
+            </w:rPr>
+            <w:fldChar w:fldCharType="end"/>
+          </w:r>
         </w:p>
       </w:sdtContent>
     </w:sdt>
@@ -479,13 +742,16 @@
       <w:pPr>
         <w:pStyle w:val="Heading1"/>
       </w:pPr>
+      <w:bookmarkStart w:id="0" w:name="_Toc133749369"/>
       <w:r>
         <w:lastRenderedPageBreak/>
         <w:t>LATAR BELAKANG</w:t>
       </w:r>
+      <w:bookmarkEnd w:id="0"/>
     </w:p>
     <w:p>
       <w:pPr>
+        <w:jc w:val="both"/>
         <w:rPr>
           <w:rFonts w:ascii="Times New Roman" w:hAnsi="Times New Roman" w:cs="Times New Roman"/>
           <w:sz w:val="28"/>
@@ -501,7 +767,67 @@
           <w:szCs w:val="28"/>
           <w:lang w:val="en-US"/>
         </w:rPr>
-        <w:t>hasil</w:t>
+        <w:t>Topik</w:t>
+      </w:r>
+      <w:proofErr w:type="spellEnd"/>
+      <w:r>
+        <w:rPr>
+          <w:rFonts w:ascii="Times New Roman" w:hAnsi="Times New Roman" w:cs="Times New Roman"/>
+          <w:sz w:val="28"/>
+          <w:szCs w:val="28"/>
+          <w:lang w:val="en-US"/>
+        </w:rPr>
+        <w:t xml:space="preserve"> ini </w:t>
+      </w:r>
+      <w:proofErr w:type="spellStart"/>
+      <w:r>
+        <w:rPr>
+          <w:rFonts w:ascii="Times New Roman" w:hAnsi="Times New Roman" w:cs="Times New Roman"/>
+          <w:sz w:val="28"/>
+          <w:szCs w:val="28"/>
+          <w:lang w:val="en-US"/>
+        </w:rPr>
+        <w:t>diusulkan</w:t>
+      </w:r>
+      <w:proofErr w:type="spellEnd"/>
+      <w:r>
+        <w:rPr>
+          <w:rFonts w:ascii="Times New Roman" w:hAnsi="Times New Roman" w:cs="Times New Roman"/>
+          <w:sz w:val="28"/>
+          <w:szCs w:val="28"/>
+          <w:lang w:val="en-US"/>
+        </w:rPr>
+        <w:t xml:space="preserve"> oleh salah </w:t>
+      </w:r>
+      <w:proofErr w:type="spellStart"/>
+      <w:r>
+        <w:rPr>
+          <w:rFonts w:ascii="Times New Roman" w:hAnsi="Times New Roman" w:cs="Times New Roman"/>
+          <w:sz w:val="28"/>
+          <w:szCs w:val="28"/>
+          <w:lang w:val="en-US"/>
+        </w:rPr>
+        <w:t>satu</w:t>
+      </w:r>
+      <w:proofErr w:type="spellEnd"/>
+      <w:r>
+        <w:rPr>
+          <w:rFonts w:ascii="Times New Roman" w:hAnsi="Times New Roman" w:cs="Times New Roman"/>
+          <w:sz w:val="28"/>
+          <w:szCs w:val="28"/>
+          <w:lang w:val="en-US"/>
+        </w:rPr>
+        <w:t xml:space="preserve"> developer team </w:t>
+      </w:r>
+      <w:proofErr w:type="spellStart"/>
+      <w:r>
+        <w:rPr>
+          <w:rFonts w:ascii="Times New Roman" w:hAnsi="Times New Roman" w:cs="Times New Roman"/>
+          <w:sz w:val="28"/>
+          <w:szCs w:val="28"/>
+          <w:lang w:val="en-US"/>
+        </w:rPr>
+        <w:t>CiViC</w:t>
       </w:r>
       <w:proofErr w:type="spellEnd"/>
       <w:r>
@@ -521,190 +847,22 @@
           <w:szCs w:val="28"/>
           <w:lang w:val="en-US"/>
         </w:rPr>
-        <w:t>wawancara</w:t>
-      </w:r>
-      <w:proofErr w:type="spellEnd"/>
-      <w:r>
-        <w:rPr>
-          <w:rFonts w:ascii="Times New Roman" w:hAnsi="Times New Roman" w:cs="Times New Roman"/>
-          <w:sz w:val="28"/>
-          <w:szCs w:val="28"/>
-          <w:lang w:val="en-US"/>
-        </w:rPr>
-        <w:t>/</w:t>
-      </w:r>
-      <w:proofErr w:type="spellStart"/>
-      <w:r>
-        <w:rPr>
-          <w:rFonts w:ascii="Times New Roman" w:hAnsi="Times New Roman" w:cs="Times New Roman"/>
-          <w:sz w:val="28"/>
-          <w:szCs w:val="28"/>
-          <w:lang w:val="en-US"/>
-        </w:rPr>
-        <w:t>analisis</w:t>
-      </w:r>
-      <w:proofErr w:type="spellEnd"/>
-      <w:r>
-        <w:rPr>
-          <w:rFonts w:ascii="Times New Roman" w:hAnsi="Times New Roman" w:cs="Times New Roman"/>
-          <w:sz w:val="28"/>
-          <w:szCs w:val="28"/>
-          <w:lang w:val="en-US"/>
-        </w:rPr>
-        <w:t xml:space="preserve"> </w:t>
-      </w:r>
-      <w:proofErr w:type="spellStart"/>
-      <w:r>
-        <w:rPr>
-          <w:rFonts w:ascii="Times New Roman" w:hAnsi="Times New Roman" w:cs="Times New Roman"/>
-          <w:sz w:val="28"/>
-          <w:szCs w:val="28"/>
-          <w:lang w:val="en-US"/>
-        </w:rPr>
-        <w:t>keadaan</w:t>
-      </w:r>
-      <w:proofErr w:type="spellEnd"/>
-      <w:r>
-        <w:rPr>
-          <w:rFonts w:ascii="Times New Roman" w:hAnsi="Times New Roman" w:cs="Times New Roman"/>
-          <w:sz w:val="28"/>
-          <w:szCs w:val="28"/>
-          <w:lang w:val="en-US"/>
-        </w:rPr>
-        <w:t xml:space="preserve"> </w:t>
-      </w:r>
-      <w:proofErr w:type="spellStart"/>
-      <w:r>
-        <w:rPr>
-          <w:rFonts w:ascii="Times New Roman" w:hAnsi="Times New Roman" w:cs="Times New Roman"/>
-          <w:sz w:val="28"/>
-          <w:szCs w:val="28"/>
-          <w:lang w:val="en-US"/>
-        </w:rPr>
-        <w:t>saat</w:t>
-      </w:r>
-      <w:proofErr w:type="spellEnd"/>
-      <w:r>
-        <w:rPr>
-          <w:rFonts w:ascii="Times New Roman" w:hAnsi="Times New Roman" w:cs="Times New Roman"/>
-          <w:sz w:val="28"/>
-          <w:szCs w:val="28"/>
-          <w:lang w:val="en-US"/>
-        </w:rPr>
-        <w:t xml:space="preserve"> ini </w:t>
-      </w:r>
-      <w:proofErr w:type="spellStart"/>
-      <w:r>
-        <w:rPr>
-          <w:rFonts w:ascii="Times New Roman" w:hAnsi="Times New Roman" w:cs="Times New Roman"/>
-          <w:sz w:val="28"/>
-          <w:szCs w:val="28"/>
-          <w:lang w:val="en-US"/>
-        </w:rPr>
-        <w:t>mengapa</w:t>
-      </w:r>
-      <w:proofErr w:type="spellEnd"/>
-      <w:r>
-        <w:rPr>
-          <w:rFonts w:ascii="Times New Roman" w:hAnsi="Times New Roman" w:cs="Times New Roman"/>
-          <w:sz w:val="28"/>
-          <w:szCs w:val="28"/>
-          <w:lang w:val="en-US"/>
-        </w:rPr>
-        <w:t xml:space="preserve"> perlu </w:t>
-      </w:r>
-      <w:proofErr w:type="spellStart"/>
-      <w:r>
-        <w:rPr>
-          <w:rFonts w:ascii="Times New Roman" w:hAnsi="Times New Roman" w:cs="Times New Roman"/>
-          <w:sz w:val="28"/>
-          <w:szCs w:val="28"/>
-          <w:lang w:val="en-US"/>
-        </w:rPr>
-        <w:t>dibuatnya</w:t>
-      </w:r>
-      <w:proofErr w:type="spellEnd"/>
-      <w:r>
-        <w:rPr>
-          <w:rFonts w:ascii="Times New Roman" w:hAnsi="Times New Roman" w:cs="Times New Roman"/>
-          <w:sz w:val="28"/>
-          <w:szCs w:val="28"/>
-          <w:lang w:val="en-US"/>
-        </w:rPr>
-        <w:t xml:space="preserve"> </w:t>
-      </w:r>
-      <w:proofErr w:type="spellStart"/>
-      <w:r>
-        <w:rPr>
-          <w:rFonts w:ascii="Times New Roman" w:hAnsi="Times New Roman" w:cs="Times New Roman"/>
-          <w:sz w:val="28"/>
-          <w:szCs w:val="28"/>
-          <w:lang w:val="en-US"/>
-        </w:rPr>
-        <w:t>aplikasi</w:t>
-      </w:r>
-      <w:proofErr w:type="spellEnd"/>
-      <w:r>
-        <w:rPr>
-          <w:rFonts w:ascii="Times New Roman" w:hAnsi="Times New Roman" w:cs="Times New Roman"/>
-          <w:sz w:val="28"/>
-          <w:szCs w:val="28"/>
-          <w:lang w:val="en-US"/>
-        </w:rPr>
-        <w:t xml:space="preserve"> yang </w:t>
-      </w:r>
-      <w:proofErr w:type="spellStart"/>
-      <w:r>
-        <w:rPr>
-          <w:rFonts w:ascii="Times New Roman" w:hAnsi="Times New Roman" w:cs="Times New Roman"/>
-          <w:sz w:val="28"/>
-          <w:szCs w:val="28"/>
-          <w:lang w:val="en-US"/>
-        </w:rPr>
-        <w:t>akan</w:t>
-      </w:r>
-      <w:proofErr w:type="spellEnd"/>
-      <w:r>
-        <w:rPr>
-          <w:rFonts w:ascii="Times New Roman" w:hAnsi="Times New Roman" w:cs="Times New Roman"/>
-          <w:sz w:val="28"/>
-          <w:szCs w:val="28"/>
-          <w:lang w:val="en-US"/>
-        </w:rPr>
-        <w:t xml:space="preserve"> </w:t>
-      </w:r>
-      <w:r>
-        <w:rPr>
-          <w:rFonts w:ascii="Times New Roman" w:hAnsi="Times New Roman" w:cs="Times New Roman"/>
-          <w:sz w:val="28"/>
-          <w:szCs w:val="28"/>
-          <w:lang w:val="en-US"/>
-        </w:rPr>
-        <w:t>di</w:t>
-      </w:r>
-      <w:r>
-        <w:rPr>
-          <w:rFonts w:ascii="Times New Roman" w:hAnsi="Times New Roman" w:cs="Times New Roman"/>
-          <w:sz w:val="28"/>
-          <w:szCs w:val="28"/>
-          <w:lang w:val="en-US"/>
-        </w:rPr>
-        <w:t xml:space="preserve"> </w:t>
-      </w:r>
-      <w:proofErr w:type="spellStart"/>
-      <w:r>
-        <w:rPr>
-          <w:rFonts w:ascii="Times New Roman" w:hAnsi="Times New Roman" w:cs="Times New Roman"/>
-          <w:sz w:val="28"/>
-          <w:szCs w:val="28"/>
-          <w:lang w:val="en-US"/>
-        </w:rPr>
-        <w:t>usulkan</w:t>
-      </w:r>
-      <w:proofErr w:type="spellEnd"/>
+        <w:t>yaitu</w:t>
+      </w:r>
+      <w:proofErr w:type="spellEnd"/>
+      <w:r>
+        <w:rPr>
+          <w:rFonts w:ascii="Times New Roman" w:hAnsi="Times New Roman" w:cs="Times New Roman"/>
+          <w:sz w:val="28"/>
+          <w:szCs w:val="28"/>
+          <w:lang w:val="en-US"/>
+        </w:rPr>
+        <w:t xml:space="preserve"> Victoria.</w:t>
+      </w:r>
     </w:p>
     <w:p>
       <w:pPr>
+        <w:jc w:val="both"/>
         <w:rPr>
           <w:rFonts w:ascii="Times New Roman" w:hAnsi="Times New Roman" w:cs="Times New Roman"/>
           <w:sz w:val="28"/>
@@ -720,7 +878,125 @@
           <w:szCs w:val="28"/>
           <w:lang w:val="en-US"/>
         </w:rPr>
-        <w:t>masalah</w:t>
+        <w:t>Tante</w:t>
+      </w:r>
+      <w:proofErr w:type="spellEnd"/>
+      <w:r>
+        <w:rPr>
+          <w:rFonts w:ascii="Times New Roman" w:hAnsi="Times New Roman" w:cs="Times New Roman"/>
+          <w:sz w:val="28"/>
+          <w:szCs w:val="28"/>
+          <w:lang w:val="en-US"/>
+        </w:rPr>
+        <w:t xml:space="preserve"> Victoria </w:t>
+      </w:r>
+      <w:proofErr w:type="spellStart"/>
+      <w:r>
+        <w:rPr>
+          <w:rFonts w:ascii="Times New Roman" w:hAnsi="Times New Roman" w:cs="Times New Roman"/>
+          <w:sz w:val="28"/>
+          <w:szCs w:val="28"/>
+          <w:lang w:val="en-US"/>
+        </w:rPr>
+        <w:t>mengelola</w:t>
+      </w:r>
+      <w:proofErr w:type="spellEnd"/>
+      <w:r>
+        <w:rPr>
+          <w:rFonts w:ascii="Times New Roman" w:hAnsi="Times New Roman" w:cs="Times New Roman"/>
+          <w:sz w:val="28"/>
+          <w:szCs w:val="28"/>
+          <w:lang w:val="en-US"/>
+        </w:rPr>
+        <w:t xml:space="preserve"> </w:t>
+      </w:r>
+      <w:proofErr w:type="spellStart"/>
+      <w:r>
+        <w:rPr>
+          <w:rFonts w:ascii="Times New Roman" w:hAnsi="Times New Roman" w:cs="Times New Roman"/>
+          <w:sz w:val="28"/>
+          <w:szCs w:val="28"/>
+          <w:lang w:val="en-US"/>
+        </w:rPr>
+        <w:t>sebuah</w:t>
+      </w:r>
+      <w:proofErr w:type="spellEnd"/>
+      <w:r>
+        <w:rPr>
+          <w:rFonts w:ascii="Times New Roman" w:hAnsi="Times New Roman" w:cs="Times New Roman"/>
+          <w:sz w:val="28"/>
+          <w:szCs w:val="28"/>
+          <w:lang w:val="en-US"/>
+        </w:rPr>
+        <w:t xml:space="preserve"> </w:t>
+      </w:r>
+      <w:r>
+        <w:rPr>
+          <w:rFonts w:ascii="Times New Roman" w:hAnsi="Times New Roman" w:cs="Times New Roman"/>
+          <w:sz w:val="28"/>
+          <w:szCs w:val="28"/>
+          <w:lang w:val="en-US"/>
+        </w:rPr>
+        <w:t>“</w:t>
+      </w:r>
+      <w:proofErr w:type="spellStart"/>
+      <w:r>
+        <w:rPr>
+          <w:rFonts w:ascii="Times New Roman" w:hAnsi="Times New Roman" w:cs="Times New Roman"/>
+          <w:sz w:val="28"/>
+          <w:szCs w:val="28"/>
+          <w:lang w:val="en-US"/>
+        </w:rPr>
+        <w:t>usaha</w:t>
+      </w:r>
+      <w:proofErr w:type="spellEnd"/>
+      <w:r>
+        <w:rPr>
+          <w:rFonts w:ascii="Times New Roman" w:hAnsi="Times New Roman" w:cs="Times New Roman"/>
+          <w:sz w:val="28"/>
+          <w:szCs w:val="28"/>
+          <w:lang w:val="en-US"/>
+        </w:rPr>
+        <w:t>”</w:t>
+      </w:r>
+      <w:r>
+        <w:rPr>
+          <w:rFonts w:ascii="Times New Roman" w:hAnsi="Times New Roman" w:cs="Times New Roman"/>
+          <w:sz w:val="28"/>
+          <w:szCs w:val="28"/>
+          <w:lang w:val="en-US"/>
+        </w:rPr>
+        <w:t xml:space="preserve"> hampers </w:t>
+      </w:r>
+      <w:proofErr w:type="spellStart"/>
+      <w:r>
+        <w:rPr>
+          <w:rFonts w:ascii="Times New Roman" w:hAnsi="Times New Roman" w:cs="Times New Roman"/>
+          <w:sz w:val="28"/>
+          <w:szCs w:val="28"/>
+          <w:lang w:val="en-US"/>
+        </w:rPr>
+        <w:t>bernama</w:t>
+      </w:r>
+      <w:proofErr w:type="spellEnd"/>
+      <w:r>
+        <w:rPr>
+          <w:rFonts w:ascii="Times New Roman" w:hAnsi="Times New Roman" w:cs="Times New Roman"/>
+          <w:sz w:val="28"/>
+          <w:szCs w:val="28"/>
+          <w:lang w:val="en-US"/>
+        </w:rPr>
+        <w:t xml:space="preserve"> </w:t>
+      </w:r>
+      <w:proofErr w:type="spellStart"/>
+      <w:r>
+        <w:rPr>
+          <w:rFonts w:ascii="Times New Roman" w:hAnsi="Times New Roman" w:cs="Times New Roman"/>
+          <w:sz w:val="28"/>
+          <w:szCs w:val="28"/>
+          <w:lang w:val="en-US"/>
+        </w:rPr>
+        <w:t>BalloonBlooms</w:t>
       </w:r>
       <w:proofErr w:type="spellEnd"/>
       <w:r>
@@ -740,7 +1016,7 @@
           <w:szCs w:val="28"/>
           <w:lang w:val="en-US"/>
         </w:rPr>
-        <w:t>ditemukan</w:t>
+        <w:t>menjual</w:t>
       </w:r>
       <w:proofErr w:type="spellEnd"/>
       <w:r>
@@ -751,10 +1027,1051 @@
           <w:lang w:val="en-US"/>
         </w:rPr>
         <w:t xml:space="preserve"> </w:t>
+      </w:r>
+      <w:proofErr w:type="spellStart"/>
+      <w:r>
+        <w:rPr>
+          <w:rFonts w:ascii="Times New Roman" w:hAnsi="Times New Roman" w:cs="Times New Roman"/>
+          <w:sz w:val="28"/>
+          <w:szCs w:val="28"/>
+          <w:lang w:val="en-US"/>
+        </w:rPr>
+        <w:t>berbagai</w:t>
+      </w:r>
+      <w:proofErr w:type="spellEnd"/>
+      <w:r>
+        <w:rPr>
+          <w:rFonts w:ascii="Times New Roman" w:hAnsi="Times New Roman" w:cs="Times New Roman"/>
+          <w:sz w:val="28"/>
+          <w:szCs w:val="28"/>
+          <w:lang w:val="en-US"/>
+        </w:rPr>
+        <w:t xml:space="preserve"> </w:t>
+      </w:r>
+      <w:proofErr w:type="spellStart"/>
+      <w:r>
+        <w:rPr>
+          <w:rFonts w:ascii="Times New Roman" w:hAnsi="Times New Roman" w:cs="Times New Roman"/>
+          <w:sz w:val="28"/>
+          <w:szCs w:val="28"/>
+          <w:lang w:val="en-US"/>
+        </w:rPr>
+        <w:t>jenis</w:t>
+      </w:r>
+      <w:proofErr w:type="spellEnd"/>
+      <w:r>
+        <w:rPr>
+          <w:rFonts w:ascii="Times New Roman" w:hAnsi="Times New Roman" w:cs="Times New Roman"/>
+          <w:sz w:val="28"/>
+          <w:szCs w:val="28"/>
+          <w:lang w:val="en-US"/>
+        </w:rPr>
+        <w:t xml:space="preserve"> hampers yang </w:t>
+      </w:r>
+      <w:proofErr w:type="spellStart"/>
+      <w:r>
+        <w:rPr>
+          <w:rFonts w:ascii="Times New Roman" w:hAnsi="Times New Roman" w:cs="Times New Roman"/>
+          <w:sz w:val="28"/>
+          <w:szCs w:val="28"/>
+          <w:lang w:val="en-US"/>
+        </w:rPr>
+        <w:t>bisa</w:t>
+      </w:r>
+      <w:proofErr w:type="spellEnd"/>
+      <w:r>
+        <w:rPr>
+          <w:rFonts w:ascii="Times New Roman" w:hAnsi="Times New Roman" w:cs="Times New Roman"/>
+          <w:sz w:val="28"/>
+          <w:szCs w:val="28"/>
+          <w:lang w:val="en-US"/>
+        </w:rPr>
+        <w:t xml:space="preserve"> di </w:t>
+      </w:r>
+      <w:proofErr w:type="spellStart"/>
+      <w:r>
+        <w:rPr>
+          <w:rFonts w:ascii="Times New Roman" w:hAnsi="Times New Roman" w:cs="Times New Roman"/>
+          <w:sz w:val="28"/>
+          <w:szCs w:val="28"/>
+          <w:lang w:val="en-US"/>
+        </w:rPr>
+        <w:t>desain</w:t>
+      </w:r>
+      <w:proofErr w:type="spellEnd"/>
+      <w:r>
+        <w:rPr>
+          <w:rFonts w:ascii="Times New Roman" w:hAnsi="Times New Roman" w:cs="Times New Roman"/>
+          <w:sz w:val="28"/>
+          <w:szCs w:val="28"/>
+          <w:lang w:val="en-US"/>
+        </w:rPr>
+        <w:t xml:space="preserve"> dan di </w:t>
+      </w:r>
+      <w:proofErr w:type="spellStart"/>
+      <w:r>
+        <w:rPr>
+          <w:rFonts w:ascii="Times New Roman" w:hAnsi="Times New Roman" w:cs="Times New Roman"/>
+          <w:sz w:val="28"/>
+          <w:szCs w:val="28"/>
+          <w:lang w:val="en-US"/>
+        </w:rPr>
+        <w:t>kustom</w:t>
+      </w:r>
+      <w:proofErr w:type="spellEnd"/>
+      <w:r>
+        <w:rPr>
+          <w:rFonts w:ascii="Times New Roman" w:hAnsi="Times New Roman" w:cs="Times New Roman"/>
+          <w:sz w:val="28"/>
+          <w:szCs w:val="28"/>
+          <w:lang w:val="en-US"/>
+        </w:rPr>
+        <w:t xml:space="preserve"> sesuai </w:t>
+      </w:r>
+      <w:proofErr w:type="spellStart"/>
+      <w:r>
+        <w:rPr>
+          <w:rFonts w:ascii="Times New Roman" w:hAnsi="Times New Roman" w:cs="Times New Roman"/>
+          <w:sz w:val="28"/>
+          <w:szCs w:val="28"/>
+          <w:lang w:val="en-US"/>
+        </w:rPr>
+        <w:t>keinginan</w:t>
+      </w:r>
+      <w:proofErr w:type="spellEnd"/>
+      <w:r>
+        <w:rPr>
+          <w:rFonts w:ascii="Times New Roman" w:hAnsi="Times New Roman" w:cs="Times New Roman"/>
+          <w:sz w:val="28"/>
+          <w:szCs w:val="28"/>
+          <w:lang w:val="en-US"/>
+        </w:rPr>
+        <w:t xml:space="preserve">. </w:t>
+      </w:r>
+      <w:proofErr w:type="spellStart"/>
+      <w:r>
+        <w:rPr>
+          <w:rFonts w:ascii="Times New Roman" w:hAnsi="Times New Roman" w:cs="Times New Roman"/>
+          <w:sz w:val="28"/>
+          <w:szCs w:val="28"/>
+          <w:lang w:val="en-US"/>
+        </w:rPr>
+        <w:t>Namun</w:t>
+      </w:r>
+      <w:proofErr w:type="spellEnd"/>
+      <w:r>
+        <w:rPr>
+          <w:rFonts w:ascii="Times New Roman" w:hAnsi="Times New Roman" w:cs="Times New Roman"/>
+          <w:sz w:val="28"/>
+          <w:szCs w:val="28"/>
+          <w:lang w:val="en-US"/>
+        </w:rPr>
+        <w:t xml:space="preserve">, </w:t>
+      </w:r>
+      <w:proofErr w:type="spellStart"/>
+      <w:r>
+        <w:rPr>
+          <w:rFonts w:ascii="Times New Roman" w:hAnsi="Times New Roman" w:cs="Times New Roman"/>
+          <w:sz w:val="28"/>
+          <w:szCs w:val="28"/>
+          <w:lang w:val="en-US"/>
+        </w:rPr>
+        <w:t>setiap</w:t>
+      </w:r>
+      <w:proofErr w:type="spellEnd"/>
+      <w:r>
+        <w:rPr>
+          <w:rFonts w:ascii="Times New Roman" w:hAnsi="Times New Roman" w:cs="Times New Roman"/>
+          <w:sz w:val="28"/>
+          <w:szCs w:val="28"/>
+          <w:lang w:val="en-US"/>
+        </w:rPr>
+        <w:t xml:space="preserve"> </w:t>
+      </w:r>
+      <w:proofErr w:type="spellStart"/>
+      <w:r>
+        <w:rPr>
+          <w:rFonts w:ascii="Times New Roman" w:hAnsi="Times New Roman" w:cs="Times New Roman"/>
+          <w:sz w:val="28"/>
+          <w:szCs w:val="28"/>
+          <w:lang w:val="en-US"/>
+        </w:rPr>
+        <w:t>ada</w:t>
+      </w:r>
+      <w:proofErr w:type="spellEnd"/>
+      <w:r>
+        <w:rPr>
+          <w:rFonts w:ascii="Times New Roman" w:hAnsi="Times New Roman" w:cs="Times New Roman"/>
+          <w:sz w:val="28"/>
+          <w:szCs w:val="28"/>
+          <w:lang w:val="en-US"/>
+        </w:rPr>
+        <w:t xml:space="preserve"> acara </w:t>
+      </w:r>
+      <w:proofErr w:type="spellStart"/>
+      <w:r>
+        <w:rPr>
+          <w:rFonts w:ascii="Times New Roman" w:hAnsi="Times New Roman" w:cs="Times New Roman"/>
+          <w:sz w:val="28"/>
+          <w:szCs w:val="28"/>
+          <w:lang w:val="en-US"/>
+        </w:rPr>
+        <w:t>besar</w:t>
+      </w:r>
+      <w:proofErr w:type="spellEnd"/>
+      <w:r>
+        <w:rPr>
+          <w:rFonts w:ascii="Times New Roman" w:hAnsi="Times New Roman" w:cs="Times New Roman"/>
+          <w:sz w:val="28"/>
+          <w:szCs w:val="28"/>
+          <w:lang w:val="en-US"/>
+        </w:rPr>
+        <w:t xml:space="preserve"> </w:t>
+      </w:r>
+      <w:proofErr w:type="spellStart"/>
+      <w:r>
+        <w:rPr>
+          <w:rFonts w:ascii="Times New Roman" w:hAnsi="Times New Roman" w:cs="Times New Roman"/>
+          <w:sz w:val="28"/>
+          <w:szCs w:val="28"/>
+          <w:lang w:val="en-US"/>
+        </w:rPr>
+        <w:t>seperti</w:t>
+      </w:r>
+      <w:proofErr w:type="spellEnd"/>
+      <w:r>
+        <w:rPr>
+          <w:rFonts w:ascii="Times New Roman" w:hAnsi="Times New Roman" w:cs="Times New Roman"/>
+          <w:sz w:val="28"/>
+          <w:szCs w:val="28"/>
+          <w:lang w:val="en-US"/>
+        </w:rPr>
+        <w:t xml:space="preserve"> </w:t>
+      </w:r>
+      <w:proofErr w:type="spellStart"/>
+      <w:r>
+        <w:rPr>
+          <w:rFonts w:ascii="Times New Roman" w:hAnsi="Times New Roman" w:cs="Times New Roman"/>
+          <w:sz w:val="28"/>
+          <w:szCs w:val="28"/>
+          <w:lang w:val="en-US"/>
+        </w:rPr>
+        <w:t>hari</w:t>
+      </w:r>
+      <w:proofErr w:type="spellEnd"/>
+      <w:r>
+        <w:rPr>
+          <w:rFonts w:ascii="Times New Roman" w:hAnsi="Times New Roman" w:cs="Times New Roman"/>
+          <w:sz w:val="28"/>
+          <w:szCs w:val="28"/>
+          <w:lang w:val="en-US"/>
+        </w:rPr>
+        <w:t xml:space="preserve"> </w:t>
+      </w:r>
+      <w:proofErr w:type="spellStart"/>
+      <w:r>
+        <w:rPr>
+          <w:rFonts w:ascii="Times New Roman" w:hAnsi="Times New Roman" w:cs="Times New Roman"/>
+          <w:sz w:val="28"/>
+          <w:szCs w:val="28"/>
+          <w:lang w:val="en-US"/>
+        </w:rPr>
+        <w:t>raya</w:t>
+      </w:r>
+      <w:proofErr w:type="spellEnd"/>
+      <w:r>
+        <w:rPr>
+          <w:rFonts w:ascii="Times New Roman" w:hAnsi="Times New Roman" w:cs="Times New Roman"/>
+          <w:sz w:val="28"/>
+          <w:szCs w:val="28"/>
+          <w:lang w:val="en-US"/>
+        </w:rPr>
+        <w:t xml:space="preserve">, </w:t>
+      </w:r>
+      <w:proofErr w:type="spellStart"/>
+      <w:r>
+        <w:rPr>
+          <w:rFonts w:ascii="Times New Roman" w:hAnsi="Times New Roman" w:cs="Times New Roman"/>
+          <w:sz w:val="28"/>
+          <w:szCs w:val="28"/>
+          <w:lang w:val="en-US"/>
+        </w:rPr>
+        <w:t>selalu</w:t>
+      </w:r>
+      <w:proofErr w:type="spellEnd"/>
+      <w:r>
+        <w:rPr>
+          <w:rFonts w:ascii="Times New Roman" w:hAnsi="Times New Roman" w:cs="Times New Roman"/>
+          <w:sz w:val="28"/>
+          <w:szCs w:val="28"/>
+          <w:lang w:val="en-US"/>
+        </w:rPr>
+        <w:t xml:space="preserve"> </w:t>
+      </w:r>
+      <w:proofErr w:type="spellStart"/>
+      <w:r>
+        <w:rPr>
+          <w:rFonts w:ascii="Times New Roman" w:hAnsi="Times New Roman" w:cs="Times New Roman"/>
+          <w:sz w:val="28"/>
+          <w:szCs w:val="28"/>
+          <w:lang w:val="en-US"/>
+        </w:rPr>
+        <w:t>terjadi</w:t>
+      </w:r>
+      <w:proofErr w:type="spellEnd"/>
+      <w:r>
+        <w:rPr>
+          <w:rFonts w:ascii="Times New Roman" w:hAnsi="Times New Roman" w:cs="Times New Roman"/>
+          <w:sz w:val="28"/>
+          <w:szCs w:val="28"/>
+          <w:lang w:val="en-US"/>
+        </w:rPr>
+        <w:t xml:space="preserve"> </w:t>
+      </w:r>
+      <w:proofErr w:type="spellStart"/>
+      <w:r>
+        <w:rPr>
+          <w:rFonts w:ascii="Times New Roman" w:hAnsi="Times New Roman" w:cs="Times New Roman"/>
+          <w:sz w:val="28"/>
+          <w:szCs w:val="28"/>
+          <w:lang w:val="en-US"/>
+        </w:rPr>
+        <w:t>penumpukan</w:t>
+      </w:r>
+      <w:proofErr w:type="spellEnd"/>
+      <w:r>
+        <w:rPr>
+          <w:rFonts w:ascii="Times New Roman" w:hAnsi="Times New Roman" w:cs="Times New Roman"/>
+          <w:sz w:val="28"/>
+          <w:szCs w:val="28"/>
+          <w:lang w:val="en-US"/>
+        </w:rPr>
+        <w:t xml:space="preserve">/ </w:t>
+      </w:r>
+      <w:proofErr w:type="spellStart"/>
+      <w:r>
+        <w:rPr>
+          <w:rFonts w:ascii="Times New Roman" w:hAnsi="Times New Roman" w:cs="Times New Roman"/>
+          <w:sz w:val="28"/>
+          <w:szCs w:val="28"/>
+          <w:lang w:val="en-US"/>
+        </w:rPr>
+        <w:t>bludakan</w:t>
+      </w:r>
+      <w:proofErr w:type="spellEnd"/>
+      <w:r>
+        <w:rPr>
+          <w:rFonts w:ascii="Times New Roman" w:hAnsi="Times New Roman" w:cs="Times New Roman"/>
+          <w:sz w:val="28"/>
+          <w:szCs w:val="28"/>
+          <w:lang w:val="en-US"/>
+        </w:rPr>
+        <w:t xml:space="preserve"> </w:t>
+      </w:r>
+      <w:proofErr w:type="spellStart"/>
+      <w:r>
+        <w:rPr>
+          <w:rFonts w:ascii="Times New Roman" w:hAnsi="Times New Roman" w:cs="Times New Roman"/>
+          <w:sz w:val="28"/>
+          <w:szCs w:val="28"/>
+          <w:lang w:val="en-US"/>
+        </w:rPr>
+        <w:t>pesanan</w:t>
+      </w:r>
+      <w:proofErr w:type="spellEnd"/>
+      <w:r>
+        <w:rPr>
+          <w:rFonts w:ascii="Times New Roman" w:hAnsi="Times New Roman" w:cs="Times New Roman"/>
+          <w:sz w:val="28"/>
+          <w:szCs w:val="28"/>
+          <w:lang w:val="en-US"/>
+        </w:rPr>
+        <w:t xml:space="preserve"> </w:t>
+      </w:r>
+      <w:proofErr w:type="spellStart"/>
+      <w:r>
+        <w:rPr>
+          <w:rFonts w:ascii="Times New Roman" w:hAnsi="Times New Roman" w:cs="Times New Roman"/>
+          <w:sz w:val="28"/>
+          <w:szCs w:val="28"/>
+          <w:lang w:val="en-US"/>
+        </w:rPr>
+        <w:t>melalui</w:t>
+      </w:r>
+      <w:proofErr w:type="spellEnd"/>
+      <w:r>
+        <w:rPr>
+          <w:rFonts w:ascii="Times New Roman" w:hAnsi="Times New Roman" w:cs="Times New Roman"/>
+          <w:sz w:val="28"/>
+          <w:szCs w:val="28"/>
+          <w:lang w:val="en-US"/>
+        </w:rPr>
+        <w:t xml:space="preserve"> WA yang </w:t>
+      </w:r>
+      <w:proofErr w:type="spellStart"/>
+      <w:r>
+        <w:rPr>
+          <w:rFonts w:ascii="Times New Roman" w:hAnsi="Times New Roman" w:cs="Times New Roman"/>
+          <w:sz w:val="28"/>
+          <w:szCs w:val="28"/>
+          <w:lang w:val="en-US"/>
+        </w:rPr>
+        <w:t>kurang</w:t>
+      </w:r>
+      <w:proofErr w:type="spellEnd"/>
+      <w:r>
+        <w:rPr>
+          <w:rFonts w:ascii="Times New Roman" w:hAnsi="Times New Roman" w:cs="Times New Roman"/>
+          <w:sz w:val="28"/>
+          <w:szCs w:val="28"/>
+          <w:lang w:val="en-US"/>
+        </w:rPr>
+        <w:t xml:space="preserve"> </w:t>
+      </w:r>
+      <w:proofErr w:type="spellStart"/>
+      <w:r>
+        <w:rPr>
+          <w:rFonts w:ascii="Times New Roman" w:hAnsi="Times New Roman" w:cs="Times New Roman"/>
+          <w:sz w:val="28"/>
+          <w:szCs w:val="28"/>
+          <w:lang w:val="en-US"/>
+        </w:rPr>
+        <w:t>terorganisir</w:t>
+      </w:r>
+      <w:proofErr w:type="spellEnd"/>
+      <w:r>
+        <w:rPr>
+          <w:rFonts w:ascii="Times New Roman" w:hAnsi="Times New Roman" w:cs="Times New Roman"/>
+          <w:sz w:val="28"/>
+          <w:szCs w:val="28"/>
+          <w:lang w:val="en-US"/>
+        </w:rPr>
+        <w:t xml:space="preserve"> dan </w:t>
+      </w:r>
+      <w:proofErr w:type="spellStart"/>
+      <w:r>
+        <w:rPr>
+          <w:rFonts w:ascii="Times New Roman" w:hAnsi="Times New Roman" w:cs="Times New Roman"/>
+          <w:sz w:val="28"/>
+          <w:szCs w:val="28"/>
+          <w:lang w:val="en-US"/>
+        </w:rPr>
+        <w:t>sulit</w:t>
+      </w:r>
+      <w:proofErr w:type="spellEnd"/>
+      <w:r>
+        <w:rPr>
+          <w:rFonts w:ascii="Times New Roman" w:hAnsi="Times New Roman" w:cs="Times New Roman"/>
+          <w:sz w:val="28"/>
+          <w:szCs w:val="28"/>
+          <w:lang w:val="en-US"/>
+        </w:rPr>
+        <w:t xml:space="preserve"> untuk </w:t>
+      </w:r>
+      <w:proofErr w:type="spellStart"/>
+      <w:r>
+        <w:rPr>
+          <w:rFonts w:ascii="Times New Roman" w:hAnsi="Times New Roman" w:cs="Times New Roman"/>
+          <w:sz w:val="28"/>
+          <w:szCs w:val="28"/>
+          <w:lang w:val="en-US"/>
+        </w:rPr>
+        <w:t>menyusun</w:t>
+      </w:r>
+      <w:proofErr w:type="spellEnd"/>
+      <w:r>
+        <w:rPr>
+          <w:rFonts w:ascii="Times New Roman" w:hAnsi="Times New Roman" w:cs="Times New Roman"/>
+          <w:sz w:val="28"/>
+          <w:szCs w:val="28"/>
+          <w:lang w:val="en-US"/>
+        </w:rPr>
+        <w:t xml:space="preserve"> </w:t>
+      </w:r>
+      <w:proofErr w:type="spellStart"/>
+      <w:r>
+        <w:rPr>
+          <w:rFonts w:ascii="Times New Roman" w:hAnsi="Times New Roman" w:cs="Times New Roman"/>
+          <w:sz w:val="28"/>
+          <w:szCs w:val="28"/>
+          <w:lang w:val="en-US"/>
+        </w:rPr>
+        <w:t>pesanan</w:t>
+      </w:r>
+      <w:proofErr w:type="spellEnd"/>
+      <w:r>
+        <w:rPr>
+          <w:rFonts w:ascii="Times New Roman" w:hAnsi="Times New Roman" w:cs="Times New Roman"/>
+          <w:sz w:val="28"/>
+          <w:szCs w:val="28"/>
+          <w:lang w:val="en-US"/>
+        </w:rPr>
+        <w:t xml:space="preserve"> yang </w:t>
+      </w:r>
+      <w:proofErr w:type="spellStart"/>
+      <w:r>
+        <w:rPr>
+          <w:rFonts w:ascii="Times New Roman" w:hAnsi="Times New Roman" w:cs="Times New Roman"/>
+          <w:sz w:val="28"/>
+          <w:szCs w:val="28"/>
+          <w:lang w:val="en-US"/>
+        </w:rPr>
+        <w:t>masuk</w:t>
+      </w:r>
+      <w:proofErr w:type="spellEnd"/>
+      <w:r>
+        <w:rPr>
+          <w:rFonts w:ascii="Times New Roman" w:hAnsi="Times New Roman" w:cs="Times New Roman"/>
+          <w:sz w:val="28"/>
+          <w:szCs w:val="28"/>
+          <w:lang w:val="en-US"/>
+        </w:rPr>
+        <w:t xml:space="preserve"> sesuai </w:t>
+      </w:r>
+      <w:proofErr w:type="spellStart"/>
+      <w:r>
+        <w:rPr>
+          <w:rFonts w:ascii="Times New Roman" w:hAnsi="Times New Roman" w:cs="Times New Roman"/>
+          <w:sz w:val="28"/>
+          <w:szCs w:val="28"/>
+          <w:lang w:val="en-US"/>
+        </w:rPr>
+        <w:t>urutan</w:t>
+      </w:r>
+      <w:proofErr w:type="spellEnd"/>
+      <w:r>
+        <w:rPr>
+          <w:rFonts w:ascii="Times New Roman" w:hAnsi="Times New Roman" w:cs="Times New Roman"/>
+          <w:sz w:val="28"/>
+          <w:szCs w:val="28"/>
+          <w:lang w:val="en-US"/>
+        </w:rPr>
+        <w:t xml:space="preserve"> </w:t>
+      </w:r>
+      <w:proofErr w:type="spellStart"/>
+      <w:r>
+        <w:rPr>
+          <w:rFonts w:ascii="Times New Roman" w:hAnsi="Times New Roman" w:cs="Times New Roman"/>
+          <w:sz w:val="28"/>
+          <w:szCs w:val="28"/>
+          <w:lang w:val="en-US"/>
+        </w:rPr>
+        <w:t>waktu</w:t>
+      </w:r>
+      <w:proofErr w:type="spellEnd"/>
+      <w:r>
+        <w:rPr>
+          <w:rFonts w:ascii="Times New Roman" w:hAnsi="Times New Roman" w:cs="Times New Roman"/>
+          <w:sz w:val="28"/>
+          <w:szCs w:val="28"/>
+          <w:lang w:val="en-US"/>
+        </w:rPr>
+        <w:t xml:space="preserve"> </w:t>
+      </w:r>
+      <w:proofErr w:type="spellStart"/>
+      <w:r>
+        <w:rPr>
+          <w:rFonts w:ascii="Times New Roman" w:hAnsi="Times New Roman" w:cs="Times New Roman"/>
+          <w:sz w:val="28"/>
+          <w:szCs w:val="28"/>
+          <w:lang w:val="en-US"/>
+        </w:rPr>
+        <w:t>karena</w:t>
+      </w:r>
+      <w:proofErr w:type="spellEnd"/>
+      <w:r>
+        <w:rPr>
+          <w:rFonts w:ascii="Times New Roman" w:hAnsi="Times New Roman" w:cs="Times New Roman"/>
+          <w:sz w:val="28"/>
+          <w:szCs w:val="28"/>
+          <w:lang w:val="en-US"/>
+        </w:rPr>
+        <w:t xml:space="preserve"> </w:t>
+      </w:r>
+      <w:proofErr w:type="spellStart"/>
+      <w:r>
+        <w:rPr>
+          <w:rFonts w:ascii="Times New Roman" w:hAnsi="Times New Roman" w:cs="Times New Roman"/>
+          <w:sz w:val="28"/>
+          <w:szCs w:val="28"/>
+          <w:lang w:val="en-US"/>
+        </w:rPr>
+        <w:t>setiap</w:t>
+      </w:r>
+      <w:proofErr w:type="spellEnd"/>
+      <w:r>
+        <w:rPr>
+          <w:rFonts w:ascii="Times New Roman" w:hAnsi="Times New Roman" w:cs="Times New Roman"/>
+          <w:sz w:val="28"/>
+          <w:szCs w:val="28"/>
+          <w:lang w:val="en-US"/>
+        </w:rPr>
+        <w:t xml:space="preserve"> kali chat di </w:t>
+      </w:r>
+      <w:proofErr w:type="spellStart"/>
+      <w:r>
+        <w:rPr>
+          <w:rFonts w:ascii="Times New Roman" w:hAnsi="Times New Roman" w:cs="Times New Roman"/>
+          <w:sz w:val="28"/>
+          <w:szCs w:val="28"/>
+          <w:lang w:val="en-US"/>
+        </w:rPr>
+        <w:t>balas</w:t>
+      </w:r>
+      <w:proofErr w:type="spellEnd"/>
+      <w:r>
+        <w:rPr>
+          <w:rFonts w:ascii="Times New Roman" w:hAnsi="Times New Roman" w:cs="Times New Roman"/>
+          <w:sz w:val="28"/>
+          <w:szCs w:val="28"/>
+          <w:lang w:val="en-US"/>
+        </w:rPr>
+        <w:t xml:space="preserve">, </w:t>
+      </w:r>
+      <w:proofErr w:type="spellStart"/>
+      <w:r>
+        <w:rPr>
+          <w:rFonts w:ascii="Times New Roman" w:hAnsi="Times New Roman" w:cs="Times New Roman"/>
+          <w:sz w:val="28"/>
+          <w:szCs w:val="28"/>
+          <w:lang w:val="en-US"/>
+        </w:rPr>
+        <w:t>maka</w:t>
+      </w:r>
+      <w:proofErr w:type="spellEnd"/>
+      <w:r>
+        <w:rPr>
+          <w:rFonts w:ascii="Times New Roman" w:hAnsi="Times New Roman" w:cs="Times New Roman"/>
+          <w:sz w:val="28"/>
+          <w:szCs w:val="28"/>
+          <w:lang w:val="en-US"/>
+        </w:rPr>
+        <w:t xml:space="preserve"> </w:t>
+      </w:r>
+      <w:proofErr w:type="spellStart"/>
+      <w:r>
+        <w:rPr>
+          <w:rFonts w:ascii="Times New Roman" w:hAnsi="Times New Roman" w:cs="Times New Roman"/>
+          <w:sz w:val="28"/>
+          <w:szCs w:val="28"/>
+          <w:lang w:val="en-US"/>
+        </w:rPr>
+        <w:t>urutannya</w:t>
+      </w:r>
+      <w:proofErr w:type="spellEnd"/>
+      <w:r>
+        <w:rPr>
+          <w:rFonts w:ascii="Times New Roman" w:hAnsi="Times New Roman" w:cs="Times New Roman"/>
+          <w:sz w:val="28"/>
+          <w:szCs w:val="28"/>
+          <w:lang w:val="en-US"/>
+        </w:rPr>
+        <w:t xml:space="preserve"> </w:t>
+      </w:r>
+      <w:proofErr w:type="spellStart"/>
+      <w:r>
+        <w:rPr>
+          <w:rFonts w:ascii="Times New Roman" w:hAnsi="Times New Roman" w:cs="Times New Roman"/>
+          <w:sz w:val="28"/>
+          <w:szCs w:val="28"/>
+          <w:lang w:val="en-US"/>
+        </w:rPr>
+        <w:t>akan</w:t>
+      </w:r>
+      <w:proofErr w:type="spellEnd"/>
+      <w:r>
+        <w:rPr>
+          <w:rFonts w:ascii="Times New Roman" w:hAnsi="Times New Roman" w:cs="Times New Roman"/>
+          <w:sz w:val="28"/>
+          <w:szCs w:val="28"/>
+          <w:lang w:val="en-US"/>
+        </w:rPr>
+        <w:t xml:space="preserve"> </w:t>
+      </w:r>
+      <w:proofErr w:type="spellStart"/>
+      <w:r>
+        <w:rPr>
+          <w:rFonts w:ascii="Times New Roman" w:hAnsi="Times New Roman" w:cs="Times New Roman"/>
+          <w:sz w:val="28"/>
+          <w:szCs w:val="28"/>
+          <w:lang w:val="en-US"/>
+        </w:rPr>
+        <w:t>berubah-ubah</w:t>
+      </w:r>
+      <w:proofErr w:type="spellEnd"/>
+      <w:r>
+        <w:rPr>
+          <w:rFonts w:ascii="Times New Roman" w:hAnsi="Times New Roman" w:cs="Times New Roman"/>
+          <w:sz w:val="28"/>
+          <w:szCs w:val="28"/>
+          <w:lang w:val="en-US"/>
+        </w:rPr>
+        <w:t xml:space="preserve">. Banyak juga customer yang </w:t>
+      </w:r>
+      <w:proofErr w:type="spellStart"/>
+      <w:r>
+        <w:rPr>
+          <w:rFonts w:ascii="Times New Roman" w:hAnsi="Times New Roman" w:cs="Times New Roman"/>
+          <w:sz w:val="28"/>
+          <w:szCs w:val="28"/>
+          <w:lang w:val="en-US"/>
+        </w:rPr>
+        <w:t>memesan</w:t>
+      </w:r>
+      <w:proofErr w:type="spellEnd"/>
+      <w:r>
+        <w:rPr>
+          <w:rFonts w:ascii="Times New Roman" w:hAnsi="Times New Roman" w:cs="Times New Roman"/>
+          <w:sz w:val="28"/>
+          <w:szCs w:val="28"/>
+          <w:lang w:val="en-US"/>
+        </w:rPr>
+        <w:t xml:space="preserve"> </w:t>
+      </w:r>
+      <w:proofErr w:type="spellStart"/>
+      <w:r>
+        <w:rPr>
+          <w:rFonts w:ascii="Times New Roman" w:hAnsi="Times New Roman" w:cs="Times New Roman"/>
+          <w:sz w:val="28"/>
+          <w:szCs w:val="28"/>
+          <w:lang w:val="en-US"/>
+        </w:rPr>
+        <w:t>tapi</w:t>
+      </w:r>
+      <w:proofErr w:type="spellEnd"/>
+      <w:r>
+        <w:rPr>
+          <w:rFonts w:ascii="Times New Roman" w:hAnsi="Times New Roman" w:cs="Times New Roman"/>
+          <w:sz w:val="28"/>
+          <w:szCs w:val="28"/>
+          <w:lang w:val="en-US"/>
+        </w:rPr>
+        <w:t xml:space="preserve"> tidak </w:t>
+      </w:r>
+      <w:proofErr w:type="spellStart"/>
+      <w:r>
+        <w:rPr>
+          <w:rFonts w:ascii="Times New Roman" w:hAnsi="Times New Roman" w:cs="Times New Roman"/>
+          <w:sz w:val="28"/>
+          <w:szCs w:val="28"/>
+          <w:lang w:val="en-US"/>
+        </w:rPr>
+        <w:t>mau</w:t>
+      </w:r>
+      <w:proofErr w:type="spellEnd"/>
+      <w:r>
+        <w:rPr>
+          <w:rFonts w:ascii="Times New Roman" w:hAnsi="Times New Roman" w:cs="Times New Roman"/>
+          <w:sz w:val="28"/>
+          <w:szCs w:val="28"/>
+          <w:lang w:val="en-US"/>
+        </w:rPr>
+        <w:t xml:space="preserve"> </w:t>
+      </w:r>
+      <w:proofErr w:type="spellStart"/>
+      <w:r>
+        <w:rPr>
+          <w:rFonts w:ascii="Times New Roman" w:hAnsi="Times New Roman" w:cs="Times New Roman"/>
+          <w:sz w:val="28"/>
+          <w:szCs w:val="28"/>
+          <w:lang w:val="en-US"/>
+        </w:rPr>
+        <w:t>saat</w:t>
+      </w:r>
+      <w:proofErr w:type="spellEnd"/>
+      <w:r>
+        <w:rPr>
+          <w:rFonts w:ascii="Times New Roman" w:hAnsi="Times New Roman" w:cs="Times New Roman"/>
+          <w:sz w:val="28"/>
+          <w:szCs w:val="28"/>
+          <w:lang w:val="en-US"/>
+        </w:rPr>
+        <w:t xml:space="preserve"> disuru </w:t>
+      </w:r>
+      <w:proofErr w:type="spellStart"/>
+      <w:r>
+        <w:rPr>
+          <w:rFonts w:ascii="Times New Roman" w:hAnsi="Times New Roman" w:cs="Times New Roman"/>
+          <w:sz w:val="28"/>
+          <w:szCs w:val="28"/>
+          <w:lang w:val="en-US"/>
+        </w:rPr>
+        <w:t>mengisi</w:t>
+      </w:r>
+      <w:proofErr w:type="spellEnd"/>
+      <w:r>
+        <w:rPr>
+          <w:rFonts w:ascii="Times New Roman" w:hAnsi="Times New Roman" w:cs="Times New Roman"/>
+          <w:sz w:val="28"/>
+          <w:szCs w:val="28"/>
+          <w:lang w:val="en-US"/>
+        </w:rPr>
+        <w:t xml:space="preserve"> form </w:t>
+      </w:r>
+      <w:proofErr w:type="spellStart"/>
+      <w:r>
+        <w:rPr>
+          <w:rFonts w:ascii="Times New Roman" w:hAnsi="Times New Roman" w:cs="Times New Roman"/>
+          <w:sz w:val="28"/>
+          <w:szCs w:val="28"/>
+          <w:lang w:val="en-US"/>
+        </w:rPr>
+        <w:t>terpisah</w:t>
+      </w:r>
+      <w:proofErr w:type="spellEnd"/>
+      <w:r>
+        <w:rPr>
+          <w:rFonts w:ascii="Times New Roman" w:hAnsi="Times New Roman" w:cs="Times New Roman"/>
+          <w:sz w:val="28"/>
+          <w:szCs w:val="28"/>
+          <w:lang w:val="en-US"/>
+        </w:rPr>
+        <w:t xml:space="preserve"> </w:t>
+      </w:r>
+      <w:proofErr w:type="spellStart"/>
+      <w:r>
+        <w:rPr>
+          <w:rFonts w:ascii="Times New Roman" w:hAnsi="Times New Roman" w:cs="Times New Roman"/>
+          <w:sz w:val="28"/>
+          <w:szCs w:val="28"/>
+          <w:lang w:val="en-US"/>
+        </w:rPr>
+        <w:t>sehingga</w:t>
+      </w:r>
+      <w:proofErr w:type="spellEnd"/>
+      <w:r>
+        <w:rPr>
+          <w:rFonts w:ascii="Times New Roman" w:hAnsi="Times New Roman" w:cs="Times New Roman"/>
+          <w:sz w:val="28"/>
+          <w:szCs w:val="28"/>
+          <w:lang w:val="en-US"/>
+        </w:rPr>
+        <w:t xml:space="preserve"> </w:t>
+      </w:r>
+      <w:proofErr w:type="spellStart"/>
+      <w:r>
+        <w:rPr>
+          <w:rFonts w:ascii="Times New Roman" w:hAnsi="Times New Roman" w:cs="Times New Roman"/>
+          <w:sz w:val="28"/>
+          <w:szCs w:val="28"/>
+          <w:lang w:val="en-US"/>
+        </w:rPr>
+        <w:t>sulit</w:t>
+      </w:r>
+      <w:proofErr w:type="spellEnd"/>
+      <w:r>
+        <w:rPr>
+          <w:rFonts w:ascii="Times New Roman" w:hAnsi="Times New Roman" w:cs="Times New Roman"/>
+          <w:sz w:val="28"/>
+          <w:szCs w:val="28"/>
+          <w:lang w:val="en-US"/>
+        </w:rPr>
+        <w:t xml:space="preserve"> untuk </w:t>
+      </w:r>
+      <w:proofErr w:type="spellStart"/>
+      <w:r>
+        <w:rPr>
+          <w:rFonts w:ascii="Times New Roman" w:hAnsi="Times New Roman" w:cs="Times New Roman"/>
+          <w:sz w:val="28"/>
+          <w:szCs w:val="28"/>
+          <w:lang w:val="en-US"/>
+        </w:rPr>
+        <w:t>mengetahui</w:t>
+      </w:r>
+      <w:proofErr w:type="spellEnd"/>
+      <w:r>
+        <w:rPr>
+          <w:rFonts w:ascii="Times New Roman" w:hAnsi="Times New Roman" w:cs="Times New Roman"/>
+          <w:sz w:val="28"/>
+          <w:szCs w:val="28"/>
+          <w:lang w:val="en-US"/>
+        </w:rPr>
+        <w:t xml:space="preserve"> apakah ini </w:t>
+      </w:r>
+      <w:proofErr w:type="spellStart"/>
+      <w:r>
+        <w:rPr>
+          <w:rFonts w:ascii="Times New Roman" w:hAnsi="Times New Roman" w:cs="Times New Roman"/>
+          <w:sz w:val="28"/>
+          <w:szCs w:val="28"/>
+          <w:lang w:val="en-US"/>
+        </w:rPr>
+        <w:t>sebuah</w:t>
+      </w:r>
+      <w:proofErr w:type="spellEnd"/>
+      <w:r>
+        <w:rPr>
+          <w:rFonts w:ascii="Times New Roman" w:hAnsi="Times New Roman" w:cs="Times New Roman"/>
+          <w:sz w:val="28"/>
+          <w:szCs w:val="28"/>
+          <w:lang w:val="en-US"/>
+        </w:rPr>
+        <w:t xml:space="preserve"> </w:t>
+      </w:r>
+      <w:proofErr w:type="spellStart"/>
+      <w:r>
+        <w:rPr>
+          <w:rFonts w:ascii="Times New Roman" w:hAnsi="Times New Roman" w:cs="Times New Roman"/>
+          <w:sz w:val="28"/>
+          <w:szCs w:val="28"/>
+          <w:lang w:val="en-US"/>
+        </w:rPr>
+        <w:t>pesanan</w:t>
+      </w:r>
+      <w:proofErr w:type="spellEnd"/>
+      <w:r>
+        <w:rPr>
+          <w:rFonts w:ascii="Times New Roman" w:hAnsi="Times New Roman" w:cs="Times New Roman"/>
+          <w:sz w:val="28"/>
+          <w:szCs w:val="28"/>
+          <w:lang w:val="en-US"/>
+        </w:rPr>
+        <w:t xml:space="preserve"> yang valid atau </w:t>
+      </w:r>
+      <w:proofErr w:type="spellStart"/>
+      <w:r>
+        <w:rPr>
+          <w:rFonts w:ascii="Times New Roman" w:hAnsi="Times New Roman" w:cs="Times New Roman"/>
+          <w:sz w:val="28"/>
+          <w:szCs w:val="28"/>
+          <w:lang w:val="en-US"/>
+        </w:rPr>
+        <w:t>pesanan</w:t>
+      </w:r>
+      <w:proofErr w:type="spellEnd"/>
+      <w:r>
+        <w:rPr>
+          <w:rFonts w:ascii="Times New Roman" w:hAnsi="Times New Roman" w:cs="Times New Roman"/>
+          <w:sz w:val="28"/>
+          <w:szCs w:val="28"/>
+          <w:lang w:val="en-US"/>
+        </w:rPr>
+        <w:t xml:space="preserve"> </w:t>
+      </w:r>
+      <w:proofErr w:type="spellStart"/>
+      <w:r>
+        <w:rPr>
+          <w:rFonts w:ascii="Times New Roman" w:hAnsi="Times New Roman" w:cs="Times New Roman"/>
+          <w:sz w:val="28"/>
+          <w:szCs w:val="28"/>
+          <w:lang w:val="en-US"/>
+        </w:rPr>
+        <w:t>bodong</w:t>
+      </w:r>
+      <w:proofErr w:type="spellEnd"/>
+      <w:r>
+        <w:rPr>
+          <w:rFonts w:ascii="Times New Roman" w:hAnsi="Times New Roman" w:cs="Times New Roman"/>
+          <w:sz w:val="28"/>
+          <w:szCs w:val="28"/>
+          <w:lang w:val="en-US"/>
+        </w:rPr>
+        <w:t xml:space="preserve">. Adapun yang </w:t>
+      </w:r>
+      <w:proofErr w:type="spellStart"/>
+      <w:r>
+        <w:rPr>
+          <w:rFonts w:ascii="Times New Roman" w:hAnsi="Times New Roman" w:cs="Times New Roman"/>
+          <w:sz w:val="28"/>
+          <w:szCs w:val="28"/>
+          <w:lang w:val="en-US"/>
+        </w:rPr>
+        <w:t>mengisi</w:t>
+      </w:r>
+      <w:proofErr w:type="spellEnd"/>
+      <w:r>
+        <w:rPr>
+          <w:rFonts w:ascii="Times New Roman" w:hAnsi="Times New Roman" w:cs="Times New Roman"/>
+          <w:sz w:val="28"/>
+          <w:szCs w:val="28"/>
+          <w:lang w:val="en-US"/>
+        </w:rPr>
+        <w:t xml:space="preserve"> form </w:t>
+      </w:r>
+      <w:proofErr w:type="spellStart"/>
+      <w:r>
+        <w:rPr>
+          <w:rFonts w:ascii="Times New Roman" w:hAnsi="Times New Roman" w:cs="Times New Roman"/>
+          <w:sz w:val="28"/>
+          <w:szCs w:val="28"/>
+          <w:lang w:val="en-US"/>
+        </w:rPr>
+        <w:t>pemesanan</w:t>
+      </w:r>
+      <w:proofErr w:type="spellEnd"/>
+      <w:r>
+        <w:rPr>
+          <w:rFonts w:ascii="Times New Roman" w:hAnsi="Times New Roman" w:cs="Times New Roman"/>
+          <w:sz w:val="28"/>
+          <w:szCs w:val="28"/>
+          <w:lang w:val="en-US"/>
+        </w:rPr>
+        <w:t xml:space="preserve"> </w:t>
+      </w:r>
+      <w:proofErr w:type="spellStart"/>
+      <w:r>
+        <w:rPr>
+          <w:rFonts w:ascii="Times New Roman" w:hAnsi="Times New Roman" w:cs="Times New Roman"/>
+          <w:sz w:val="28"/>
+          <w:szCs w:val="28"/>
+          <w:lang w:val="en-US"/>
+        </w:rPr>
+        <w:t>namun</w:t>
+      </w:r>
+      <w:proofErr w:type="spellEnd"/>
+      <w:r>
+        <w:rPr>
+          <w:rFonts w:ascii="Times New Roman" w:hAnsi="Times New Roman" w:cs="Times New Roman"/>
+          <w:sz w:val="28"/>
+          <w:szCs w:val="28"/>
+          <w:lang w:val="en-US"/>
+        </w:rPr>
+        <w:t xml:space="preserve"> tidak </w:t>
+      </w:r>
+      <w:proofErr w:type="spellStart"/>
+      <w:r>
+        <w:rPr>
+          <w:rFonts w:ascii="Times New Roman" w:hAnsi="Times New Roman" w:cs="Times New Roman"/>
+          <w:sz w:val="28"/>
+          <w:szCs w:val="28"/>
+          <w:lang w:val="en-US"/>
+        </w:rPr>
+        <w:t>dalam</w:t>
+      </w:r>
+      <w:proofErr w:type="spellEnd"/>
+      <w:r>
+        <w:rPr>
+          <w:rFonts w:ascii="Times New Roman" w:hAnsi="Times New Roman" w:cs="Times New Roman"/>
+          <w:sz w:val="28"/>
+          <w:szCs w:val="28"/>
+          <w:lang w:val="en-US"/>
+        </w:rPr>
+        <w:t xml:space="preserve"> format yang </w:t>
+      </w:r>
+      <w:proofErr w:type="spellStart"/>
+      <w:r>
+        <w:rPr>
+          <w:rFonts w:ascii="Times New Roman" w:hAnsi="Times New Roman" w:cs="Times New Roman"/>
+          <w:sz w:val="28"/>
+          <w:szCs w:val="28"/>
+          <w:lang w:val="en-US"/>
+        </w:rPr>
+        <w:t>lengkap</w:t>
+      </w:r>
+      <w:proofErr w:type="spellEnd"/>
+      <w:r>
+        <w:rPr>
+          <w:rFonts w:ascii="Times New Roman" w:hAnsi="Times New Roman" w:cs="Times New Roman"/>
+          <w:sz w:val="28"/>
+          <w:szCs w:val="28"/>
+          <w:lang w:val="en-US"/>
+        </w:rPr>
+        <w:t>.</w:t>
       </w:r>
     </w:p>
     <w:p>
       <w:pPr>
+        <w:jc w:val="both"/>
         <w:rPr>
           <w:rFonts w:ascii="Times New Roman" w:hAnsi="Times New Roman" w:cs="Times New Roman"/>
           <w:sz w:val="28"/>
@@ -762,15 +2079,24 @@
           <w:lang w:val="en-US"/>
         </w:rPr>
       </w:pPr>
-      <w:proofErr w:type="spellStart"/>
-      <w:r>
-        <w:rPr>
-          <w:rFonts w:ascii="Times New Roman" w:hAnsi="Times New Roman" w:cs="Times New Roman"/>
-          <w:sz w:val="28"/>
-          <w:szCs w:val="28"/>
-          <w:lang w:val="en-US"/>
-        </w:rPr>
-        <w:t>manfaat</w:t>
+      <w:r>
+        <w:rPr>
+          <w:rFonts w:ascii="Times New Roman" w:hAnsi="Times New Roman" w:cs="Times New Roman"/>
+          <w:sz w:val="28"/>
+          <w:szCs w:val="28"/>
+          <w:lang w:val="en-US"/>
+        </w:rPr>
+        <w:t xml:space="preserve">Victoria </w:t>
+      </w:r>
+      <w:proofErr w:type="spellStart"/>
+      <w:r>
+        <w:rPr>
+          <w:rFonts w:ascii="Times New Roman" w:hAnsi="Times New Roman" w:cs="Times New Roman"/>
+          <w:sz w:val="28"/>
+          <w:szCs w:val="28"/>
+          <w:lang w:val="en-US"/>
+        </w:rPr>
+        <w:t>kemudian</w:t>
       </w:r>
       <w:proofErr w:type="spellEnd"/>
       <w:r>
@@ -790,6 +2116,326 @@
           <w:szCs w:val="28"/>
           <w:lang w:val="en-US"/>
         </w:rPr>
+        <w:t>berbagi</w:t>
+      </w:r>
+      <w:proofErr w:type="spellEnd"/>
+      <w:r>
+        <w:rPr>
+          <w:rFonts w:ascii="Times New Roman" w:hAnsi="Times New Roman" w:cs="Times New Roman"/>
+          <w:sz w:val="28"/>
+          <w:szCs w:val="28"/>
+          <w:lang w:val="en-US"/>
+        </w:rPr>
+        <w:t xml:space="preserve"> </w:t>
+      </w:r>
+      <w:proofErr w:type="spellStart"/>
+      <w:r>
+        <w:rPr>
+          <w:rFonts w:ascii="Times New Roman" w:hAnsi="Times New Roman" w:cs="Times New Roman"/>
+          <w:sz w:val="28"/>
+          <w:szCs w:val="28"/>
+          <w:lang w:val="en-US"/>
+        </w:rPr>
+        <w:t>cerita</w:t>
+      </w:r>
+      <w:proofErr w:type="spellEnd"/>
+      <w:r>
+        <w:rPr>
+          <w:rFonts w:ascii="Times New Roman" w:hAnsi="Times New Roman" w:cs="Times New Roman"/>
+          <w:sz w:val="28"/>
+          <w:szCs w:val="28"/>
+          <w:lang w:val="en-US"/>
+        </w:rPr>
+        <w:t xml:space="preserve"> ini dan </w:t>
+      </w:r>
+      <w:proofErr w:type="spellStart"/>
+      <w:r>
+        <w:rPr>
+          <w:rFonts w:ascii="Times New Roman" w:hAnsi="Times New Roman" w:cs="Times New Roman"/>
+          <w:sz w:val="28"/>
+          <w:szCs w:val="28"/>
+          <w:lang w:val="en-US"/>
+        </w:rPr>
+        <w:t>mengusulkan</w:t>
+      </w:r>
+      <w:proofErr w:type="spellEnd"/>
+      <w:r>
+        <w:rPr>
+          <w:rFonts w:ascii="Times New Roman" w:hAnsi="Times New Roman" w:cs="Times New Roman"/>
+          <w:sz w:val="28"/>
+          <w:szCs w:val="28"/>
+          <w:lang w:val="en-US"/>
+        </w:rPr>
+        <w:t xml:space="preserve">/ </w:t>
+      </w:r>
+      <w:proofErr w:type="spellStart"/>
+      <w:r>
+        <w:rPr>
+          <w:rFonts w:ascii="Times New Roman" w:hAnsi="Times New Roman" w:cs="Times New Roman"/>
+          <w:sz w:val="28"/>
+          <w:szCs w:val="28"/>
+          <w:lang w:val="en-US"/>
+        </w:rPr>
+        <w:t>menyarankan</w:t>
+      </w:r>
+      <w:proofErr w:type="spellEnd"/>
+      <w:r>
+        <w:rPr>
+          <w:rFonts w:ascii="Times New Roman" w:hAnsi="Times New Roman" w:cs="Times New Roman"/>
+          <w:sz w:val="28"/>
+          <w:szCs w:val="28"/>
+          <w:lang w:val="en-US"/>
+        </w:rPr>
+        <w:t xml:space="preserve"> "</w:t>
+      </w:r>
+      <w:proofErr w:type="spellStart"/>
+      <w:r>
+        <w:rPr>
+          <w:rFonts w:ascii="Times New Roman" w:hAnsi="Times New Roman" w:cs="Times New Roman"/>
+          <w:sz w:val="28"/>
+          <w:szCs w:val="28"/>
+          <w:lang w:val="en-US"/>
+        </w:rPr>
+        <w:t>Bagaimana</w:t>
+      </w:r>
+      <w:proofErr w:type="spellEnd"/>
+      <w:r>
+        <w:rPr>
+          <w:rFonts w:ascii="Times New Roman" w:hAnsi="Times New Roman" w:cs="Times New Roman"/>
+          <w:sz w:val="28"/>
+          <w:szCs w:val="28"/>
+          <w:lang w:val="en-US"/>
+        </w:rPr>
+        <w:t xml:space="preserve"> </w:t>
+      </w:r>
+      <w:proofErr w:type="spellStart"/>
+      <w:r>
+        <w:rPr>
+          <w:rFonts w:ascii="Times New Roman" w:hAnsi="Times New Roman" w:cs="Times New Roman"/>
+          <w:sz w:val="28"/>
+          <w:szCs w:val="28"/>
+          <w:lang w:val="en-US"/>
+        </w:rPr>
+        <w:t>jika</w:t>
+      </w:r>
+      <w:proofErr w:type="spellEnd"/>
+      <w:r>
+        <w:rPr>
+          <w:rFonts w:ascii="Times New Roman" w:hAnsi="Times New Roman" w:cs="Times New Roman"/>
+          <w:sz w:val="28"/>
+          <w:szCs w:val="28"/>
+          <w:lang w:val="en-US"/>
+        </w:rPr>
+        <w:t xml:space="preserve"> </w:t>
+      </w:r>
+      <w:proofErr w:type="spellStart"/>
+      <w:r>
+        <w:rPr>
+          <w:rFonts w:ascii="Times New Roman" w:hAnsi="Times New Roman" w:cs="Times New Roman"/>
+          <w:sz w:val="28"/>
+          <w:szCs w:val="28"/>
+          <w:lang w:val="en-US"/>
+        </w:rPr>
+        <w:t>kita</w:t>
+      </w:r>
+      <w:proofErr w:type="spellEnd"/>
+      <w:r>
+        <w:rPr>
+          <w:rFonts w:ascii="Times New Roman" w:hAnsi="Times New Roman" w:cs="Times New Roman"/>
+          <w:sz w:val="28"/>
+          <w:szCs w:val="28"/>
+          <w:lang w:val="en-US"/>
+        </w:rPr>
+        <w:t xml:space="preserve"> </w:t>
+      </w:r>
+      <w:proofErr w:type="spellStart"/>
+      <w:r>
+        <w:rPr>
+          <w:rFonts w:ascii="Times New Roman" w:hAnsi="Times New Roman" w:cs="Times New Roman"/>
+          <w:sz w:val="28"/>
+          <w:szCs w:val="28"/>
+          <w:lang w:val="en-US"/>
+        </w:rPr>
+        <w:t>membuat</w:t>
+      </w:r>
+      <w:proofErr w:type="spellEnd"/>
+      <w:r>
+        <w:rPr>
+          <w:rFonts w:ascii="Times New Roman" w:hAnsi="Times New Roman" w:cs="Times New Roman"/>
+          <w:sz w:val="28"/>
+          <w:szCs w:val="28"/>
+          <w:lang w:val="en-US"/>
+        </w:rPr>
+        <w:t xml:space="preserve"> </w:t>
+      </w:r>
+      <w:proofErr w:type="spellStart"/>
+      <w:r>
+        <w:rPr>
+          <w:rFonts w:ascii="Times New Roman" w:hAnsi="Times New Roman" w:cs="Times New Roman"/>
+          <w:sz w:val="28"/>
+          <w:szCs w:val="28"/>
+          <w:lang w:val="en-US"/>
+        </w:rPr>
+        <w:t>sebuah</w:t>
+      </w:r>
+      <w:proofErr w:type="spellEnd"/>
+      <w:r>
+        <w:rPr>
+          <w:rFonts w:ascii="Times New Roman" w:hAnsi="Times New Roman" w:cs="Times New Roman"/>
+          <w:sz w:val="28"/>
+          <w:szCs w:val="28"/>
+          <w:lang w:val="en-US"/>
+        </w:rPr>
+        <w:t xml:space="preserve"> website </w:t>
+      </w:r>
+      <w:proofErr w:type="spellStart"/>
+      <w:r>
+        <w:rPr>
+          <w:rFonts w:ascii="Times New Roman" w:hAnsi="Times New Roman" w:cs="Times New Roman"/>
+          <w:sz w:val="28"/>
+          <w:szCs w:val="28"/>
+          <w:lang w:val="en-US"/>
+        </w:rPr>
+        <w:t>dimana</w:t>
+      </w:r>
+      <w:proofErr w:type="spellEnd"/>
+      <w:r>
+        <w:rPr>
+          <w:rFonts w:ascii="Times New Roman" w:hAnsi="Times New Roman" w:cs="Times New Roman"/>
+          <w:sz w:val="28"/>
+          <w:szCs w:val="28"/>
+          <w:lang w:val="en-US"/>
+        </w:rPr>
+        <w:t xml:space="preserve"> orang-orang </w:t>
+      </w:r>
+      <w:proofErr w:type="spellStart"/>
+      <w:r>
+        <w:rPr>
+          <w:rFonts w:ascii="Times New Roman" w:hAnsi="Times New Roman" w:cs="Times New Roman"/>
+          <w:sz w:val="28"/>
+          <w:szCs w:val="28"/>
+          <w:lang w:val="en-US"/>
+        </w:rPr>
+        <w:t>bisa</w:t>
+      </w:r>
+      <w:proofErr w:type="spellEnd"/>
+      <w:r>
+        <w:rPr>
+          <w:rFonts w:ascii="Times New Roman" w:hAnsi="Times New Roman" w:cs="Times New Roman"/>
+          <w:sz w:val="28"/>
+          <w:szCs w:val="28"/>
+          <w:lang w:val="en-US"/>
+        </w:rPr>
+        <w:t xml:space="preserve"> </w:t>
+      </w:r>
+      <w:proofErr w:type="spellStart"/>
+      <w:r>
+        <w:rPr>
+          <w:rFonts w:ascii="Times New Roman" w:hAnsi="Times New Roman" w:cs="Times New Roman"/>
+          <w:sz w:val="28"/>
+          <w:szCs w:val="28"/>
+          <w:lang w:val="en-US"/>
+        </w:rPr>
+        <w:t>berkunjung</w:t>
+      </w:r>
+      <w:proofErr w:type="spellEnd"/>
+      <w:r>
+        <w:rPr>
+          <w:rFonts w:ascii="Times New Roman" w:hAnsi="Times New Roman" w:cs="Times New Roman"/>
+          <w:sz w:val="28"/>
+          <w:szCs w:val="28"/>
+          <w:lang w:val="en-US"/>
+        </w:rPr>
+        <w:t xml:space="preserve"> untuk </w:t>
+      </w:r>
+      <w:proofErr w:type="spellStart"/>
+      <w:r>
+        <w:rPr>
+          <w:rFonts w:ascii="Times New Roman" w:hAnsi="Times New Roman" w:cs="Times New Roman"/>
+          <w:sz w:val="28"/>
+          <w:szCs w:val="28"/>
+          <w:lang w:val="en-US"/>
+        </w:rPr>
+        <w:t>melihat</w:t>
+      </w:r>
+      <w:proofErr w:type="spellEnd"/>
+      <w:r>
+        <w:rPr>
+          <w:rFonts w:ascii="Times New Roman" w:hAnsi="Times New Roman" w:cs="Times New Roman"/>
+          <w:sz w:val="28"/>
+          <w:szCs w:val="28"/>
+          <w:lang w:val="en-US"/>
+        </w:rPr>
+        <w:t xml:space="preserve">, </w:t>
+      </w:r>
+      <w:proofErr w:type="spellStart"/>
+      <w:r>
+        <w:rPr>
+          <w:rFonts w:ascii="Times New Roman" w:hAnsi="Times New Roman" w:cs="Times New Roman"/>
+          <w:sz w:val="28"/>
+          <w:szCs w:val="28"/>
+          <w:lang w:val="en-US"/>
+        </w:rPr>
+        <w:t>menanyakan</w:t>
+      </w:r>
+      <w:proofErr w:type="spellEnd"/>
+      <w:r>
+        <w:rPr>
+          <w:rFonts w:ascii="Times New Roman" w:hAnsi="Times New Roman" w:cs="Times New Roman"/>
+          <w:sz w:val="28"/>
+          <w:szCs w:val="28"/>
+          <w:lang w:val="en-US"/>
+        </w:rPr>
+        <w:t xml:space="preserve">, </w:t>
+      </w:r>
+      <w:proofErr w:type="spellStart"/>
+      <w:r>
+        <w:rPr>
+          <w:rFonts w:ascii="Times New Roman" w:hAnsi="Times New Roman" w:cs="Times New Roman"/>
+          <w:sz w:val="28"/>
+          <w:szCs w:val="28"/>
+          <w:lang w:val="en-US"/>
+        </w:rPr>
+        <w:t>serta</w:t>
+      </w:r>
+      <w:proofErr w:type="spellEnd"/>
+      <w:r>
+        <w:rPr>
+          <w:rFonts w:ascii="Times New Roman" w:hAnsi="Times New Roman" w:cs="Times New Roman"/>
+          <w:sz w:val="28"/>
+          <w:szCs w:val="28"/>
+          <w:lang w:val="en-US"/>
+        </w:rPr>
+        <w:t xml:space="preserve"> </w:t>
+      </w:r>
+      <w:proofErr w:type="spellStart"/>
+      <w:r>
+        <w:rPr>
+          <w:rFonts w:ascii="Times New Roman" w:hAnsi="Times New Roman" w:cs="Times New Roman"/>
+          <w:sz w:val="28"/>
+          <w:szCs w:val="28"/>
+          <w:lang w:val="en-US"/>
+        </w:rPr>
+        <w:t>memesan</w:t>
+      </w:r>
+      <w:proofErr w:type="spellEnd"/>
+      <w:r>
+        <w:rPr>
+          <w:rFonts w:ascii="Times New Roman" w:hAnsi="Times New Roman" w:cs="Times New Roman"/>
+          <w:sz w:val="28"/>
+          <w:szCs w:val="28"/>
+          <w:lang w:val="en-US"/>
+        </w:rPr>
+        <w:t xml:space="preserve"> </w:t>
+      </w:r>
+      <w:proofErr w:type="spellStart"/>
+      <w:r>
+        <w:rPr>
+          <w:rFonts w:ascii="Times New Roman" w:hAnsi="Times New Roman" w:cs="Times New Roman"/>
+          <w:sz w:val="28"/>
+          <w:szCs w:val="28"/>
+          <w:lang w:val="en-US"/>
+        </w:rPr>
         <w:t>dari</w:t>
       </w:r>
       <w:proofErr w:type="spellEnd"/>
@@ -800,6 +2446,26 @@
           <w:szCs w:val="28"/>
           <w:lang w:val="en-US"/>
         </w:rPr>
+        <w:t xml:space="preserve"> website untuk </w:t>
+      </w:r>
+      <w:proofErr w:type="spellStart"/>
+      <w:r>
+        <w:rPr>
+          <w:rFonts w:ascii="Times New Roman" w:hAnsi="Times New Roman" w:cs="Times New Roman"/>
+          <w:sz w:val="28"/>
+          <w:szCs w:val="28"/>
+          <w:lang w:val="en-US"/>
+        </w:rPr>
+        <w:t>meminimalisir</w:t>
+      </w:r>
+      <w:proofErr w:type="spellEnd"/>
+      <w:r>
+        <w:rPr>
+          <w:rFonts w:ascii="Times New Roman" w:hAnsi="Times New Roman" w:cs="Times New Roman"/>
+          <w:sz w:val="28"/>
+          <w:szCs w:val="28"/>
+          <w:lang w:val="en-US"/>
+        </w:rPr>
         <w:t xml:space="preserve"> </w:t>
       </w:r>
       <w:proofErr w:type="spellStart"/>
@@ -810,27 +2476,7 @@
           <w:szCs w:val="28"/>
           <w:lang w:val="en-US"/>
         </w:rPr>
-        <w:t>aplikasi</w:t>
-      </w:r>
-      <w:proofErr w:type="spellEnd"/>
-      <w:r>
-        <w:rPr>
-          <w:rFonts w:ascii="Times New Roman" w:hAnsi="Times New Roman" w:cs="Times New Roman"/>
-          <w:sz w:val="28"/>
-          <w:szCs w:val="28"/>
-          <w:lang w:val="en-US"/>
-        </w:rPr>
-        <w:t xml:space="preserve"> yang </w:t>
-      </w:r>
-      <w:proofErr w:type="spellStart"/>
-      <w:r>
-        <w:rPr>
-          <w:rFonts w:ascii="Times New Roman" w:hAnsi="Times New Roman" w:cs="Times New Roman"/>
-          <w:sz w:val="28"/>
-          <w:szCs w:val="28"/>
-          <w:lang w:val="en-US"/>
-        </w:rPr>
-        <w:t>akan</w:t>
+        <w:t>penumpukan</w:t>
       </w:r>
       <w:proofErr w:type="spellEnd"/>
       <w:r>
@@ -850,21 +2496,42 @@
           <w:szCs w:val="28"/>
           <w:lang w:val="en-US"/>
         </w:rPr>
-        <w:t>bangun</w:t>
-      </w:r>
-      <w:proofErr w:type="spellEnd"/>
-      <w:r>
-        <w:rPr>
-          <w:rFonts w:ascii="Times New Roman" w:hAnsi="Times New Roman" w:cs="Times New Roman"/>
-          <w:sz w:val="28"/>
-          <w:szCs w:val="28"/>
-          <w:lang w:val="en-US"/>
-        </w:rPr>
-        <w:t>.</w:t>
+        <w:t>pesanan</w:t>
+      </w:r>
+      <w:proofErr w:type="spellEnd"/>
+      <w:r>
+        <w:rPr>
+          <w:rFonts w:ascii="Times New Roman" w:hAnsi="Times New Roman" w:cs="Times New Roman"/>
+          <w:sz w:val="28"/>
+          <w:szCs w:val="28"/>
+          <w:lang w:val="en-US"/>
+        </w:rPr>
+        <w:t xml:space="preserve"> </w:t>
+      </w:r>
+      <w:proofErr w:type="spellStart"/>
+      <w:r>
+        <w:rPr>
+          <w:rFonts w:ascii="Times New Roman" w:hAnsi="Times New Roman" w:cs="Times New Roman"/>
+          <w:sz w:val="28"/>
+          <w:szCs w:val="28"/>
+          <w:lang w:val="en-US"/>
+        </w:rPr>
+        <w:t>melalui</w:t>
+      </w:r>
+      <w:proofErr w:type="spellEnd"/>
+      <w:r>
+        <w:rPr>
+          <w:rFonts w:ascii="Times New Roman" w:hAnsi="Times New Roman" w:cs="Times New Roman"/>
+          <w:sz w:val="28"/>
+          <w:szCs w:val="28"/>
+          <w:lang w:val="en-US"/>
+        </w:rPr>
+        <w:t xml:space="preserve"> WA dan IG?"</w:t>
       </w:r>
     </w:p>
     <w:p>
       <w:pPr>
+        <w:jc w:val="both"/>
         <w:rPr>
           <w:rFonts w:ascii="Times New Roman" w:hAnsi="Times New Roman" w:cs="Times New Roman"/>
           <w:sz w:val="28"/>
@@ -872,6 +2539,535 @@
           <w:lang w:val="en-US"/>
         </w:rPr>
       </w:pPr>
+      <w:r>
+        <w:rPr>
+          <w:rFonts w:ascii="Times New Roman" w:hAnsi="Times New Roman" w:cs="Times New Roman"/>
+          <w:sz w:val="28"/>
+          <w:szCs w:val="28"/>
+          <w:lang w:val="en-US"/>
+        </w:rPr>
+        <w:t xml:space="preserve">Kami pun </w:t>
+      </w:r>
+      <w:proofErr w:type="spellStart"/>
+      <w:r>
+        <w:rPr>
+          <w:rFonts w:ascii="Times New Roman" w:hAnsi="Times New Roman" w:cs="Times New Roman"/>
+          <w:sz w:val="28"/>
+          <w:szCs w:val="28"/>
+          <w:lang w:val="en-US"/>
+        </w:rPr>
+        <w:t>setuju</w:t>
+      </w:r>
+      <w:proofErr w:type="spellEnd"/>
+      <w:r>
+        <w:rPr>
+          <w:rFonts w:ascii="Times New Roman" w:hAnsi="Times New Roman" w:cs="Times New Roman"/>
+          <w:sz w:val="28"/>
+          <w:szCs w:val="28"/>
+          <w:lang w:val="en-US"/>
+        </w:rPr>
+        <w:t xml:space="preserve"> untuk </w:t>
+      </w:r>
+      <w:proofErr w:type="spellStart"/>
+      <w:r>
+        <w:rPr>
+          <w:rFonts w:ascii="Times New Roman" w:hAnsi="Times New Roman" w:cs="Times New Roman"/>
+          <w:sz w:val="28"/>
+          <w:szCs w:val="28"/>
+          <w:lang w:val="en-US"/>
+        </w:rPr>
+        <w:t>membuatkan</w:t>
+      </w:r>
+      <w:proofErr w:type="spellEnd"/>
+      <w:r>
+        <w:rPr>
+          <w:rFonts w:ascii="Times New Roman" w:hAnsi="Times New Roman" w:cs="Times New Roman"/>
+          <w:sz w:val="28"/>
+          <w:szCs w:val="28"/>
+          <w:lang w:val="en-US"/>
+        </w:rPr>
+        <w:t xml:space="preserve"> </w:t>
+      </w:r>
+      <w:proofErr w:type="spellStart"/>
+      <w:r>
+        <w:rPr>
+          <w:rFonts w:ascii="Times New Roman" w:hAnsi="Times New Roman" w:cs="Times New Roman"/>
+          <w:sz w:val="28"/>
+          <w:szCs w:val="28"/>
+          <w:lang w:val="en-US"/>
+        </w:rPr>
+        <w:t>sebuah</w:t>
+      </w:r>
+      <w:proofErr w:type="spellEnd"/>
+      <w:r>
+        <w:rPr>
+          <w:rFonts w:ascii="Times New Roman" w:hAnsi="Times New Roman" w:cs="Times New Roman"/>
+          <w:sz w:val="28"/>
+          <w:szCs w:val="28"/>
+          <w:lang w:val="en-US"/>
+        </w:rPr>
+        <w:t xml:space="preserve"> website </w:t>
+      </w:r>
+      <w:proofErr w:type="spellStart"/>
+      <w:r>
+        <w:rPr>
+          <w:rFonts w:ascii="Times New Roman" w:hAnsi="Times New Roman" w:cs="Times New Roman"/>
+          <w:sz w:val="28"/>
+          <w:szCs w:val="28"/>
+          <w:lang w:val="en-US"/>
+        </w:rPr>
+        <w:t>pemesanan</w:t>
+      </w:r>
+      <w:proofErr w:type="spellEnd"/>
+      <w:r>
+        <w:rPr>
+          <w:rFonts w:ascii="Times New Roman" w:hAnsi="Times New Roman" w:cs="Times New Roman"/>
+          <w:sz w:val="28"/>
+          <w:szCs w:val="28"/>
+          <w:lang w:val="en-US"/>
+        </w:rPr>
+        <w:t xml:space="preserve"> yang </w:t>
+      </w:r>
+      <w:proofErr w:type="spellStart"/>
+      <w:r>
+        <w:rPr>
+          <w:rFonts w:ascii="Times New Roman" w:hAnsi="Times New Roman" w:cs="Times New Roman"/>
+          <w:sz w:val="28"/>
+          <w:szCs w:val="28"/>
+          <w:lang w:val="en-US"/>
+        </w:rPr>
+        <w:t>mirip-mirip</w:t>
+      </w:r>
+      <w:proofErr w:type="spellEnd"/>
+      <w:r>
+        <w:rPr>
+          <w:rFonts w:ascii="Times New Roman" w:hAnsi="Times New Roman" w:cs="Times New Roman"/>
+          <w:sz w:val="28"/>
+          <w:szCs w:val="28"/>
+          <w:lang w:val="en-US"/>
+        </w:rPr>
+        <w:t xml:space="preserve"> </w:t>
+      </w:r>
+      <w:proofErr w:type="spellStart"/>
+      <w:r>
+        <w:rPr>
+          <w:rFonts w:ascii="Times New Roman" w:hAnsi="Times New Roman" w:cs="Times New Roman"/>
+          <w:sz w:val="28"/>
+          <w:szCs w:val="28"/>
+          <w:lang w:val="en-US"/>
+        </w:rPr>
+        <w:t>aplikasi</w:t>
+      </w:r>
+      <w:proofErr w:type="spellEnd"/>
+      <w:r>
+        <w:rPr>
+          <w:rFonts w:ascii="Times New Roman" w:hAnsi="Times New Roman" w:cs="Times New Roman"/>
+          <w:sz w:val="28"/>
+          <w:szCs w:val="28"/>
+          <w:lang w:val="en-US"/>
+        </w:rPr>
+        <w:t xml:space="preserve"> e-commerce (</w:t>
+      </w:r>
+      <w:proofErr w:type="spellStart"/>
+      <w:r>
+        <w:rPr>
+          <w:rFonts w:ascii="Times New Roman" w:hAnsi="Times New Roman" w:cs="Times New Roman"/>
+          <w:sz w:val="28"/>
+          <w:szCs w:val="28"/>
+          <w:lang w:val="en-US"/>
+        </w:rPr>
+        <w:t>tokopedia</w:t>
+      </w:r>
+      <w:proofErr w:type="spellEnd"/>
+      <w:r>
+        <w:rPr>
+          <w:rFonts w:ascii="Times New Roman" w:hAnsi="Times New Roman" w:cs="Times New Roman"/>
+          <w:sz w:val="28"/>
+          <w:szCs w:val="28"/>
+          <w:lang w:val="en-US"/>
+        </w:rPr>
+        <w:t xml:space="preserve">, </w:t>
+      </w:r>
+      <w:proofErr w:type="spellStart"/>
+      <w:r>
+        <w:rPr>
+          <w:rFonts w:ascii="Times New Roman" w:hAnsi="Times New Roman" w:cs="Times New Roman"/>
+          <w:sz w:val="28"/>
+          <w:szCs w:val="28"/>
+          <w:lang w:val="en-US"/>
+        </w:rPr>
+        <w:t>shopee</w:t>
+      </w:r>
+      <w:proofErr w:type="spellEnd"/>
+      <w:r>
+        <w:rPr>
+          <w:rFonts w:ascii="Times New Roman" w:hAnsi="Times New Roman" w:cs="Times New Roman"/>
+          <w:sz w:val="28"/>
+          <w:szCs w:val="28"/>
+          <w:lang w:val="en-US"/>
+        </w:rPr>
+        <w:t>)</w:t>
+      </w:r>
+      <w:r>
+        <w:rPr>
+          <w:rFonts w:ascii="Times New Roman" w:hAnsi="Times New Roman" w:cs="Times New Roman"/>
+          <w:sz w:val="28"/>
+          <w:szCs w:val="28"/>
+          <w:lang w:val="en-US"/>
+        </w:rPr>
+        <w:t>.</w:t>
+      </w:r>
+    </w:p>
+    <w:p>
+      <w:pPr>
+        <w:jc w:val="both"/>
+        <w:rPr>
+          <w:rFonts w:ascii="Times New Roman" w:hAnsi="Times New Roman" w:cs="Times New Roman"/>
+          <w:sz w:val="28"/>
+          <w:szCs w:val="28"/>
+          <w:lang w:val="en-US"/>
+        </w:rPr>
+      </w:pPr>
+      <w:proofErr w:type="spellStart"/>
+      <w:r>
+        <w:rPr>
+          <w:rFonts w:ascii="Times New Roman" w:hAnsi="Times New Roman" w:cs="Times New Roman"/>
+          <w:sz w:val="28"/>
+          <w:szCs w:val="28"/>
+          <w:lang w:val="en-US"/>
+        </w:rPr>
+        <w:t>Dengan</w:t>
+      </w:r>
+      <w:proofErr w:type="spellEnd"/>
+      <w:r>
+        <w:rPr>
+          <w:rFonts w:ascii="Times New Roman" w:hAnsi="Times New Roman" w:cs="Times New Roman"/>
+          <w:sz w:val="28"/>
+          <w:szCs w:val="28"/>
+          <w:lang w:val="en-US"/>
+        </w:rPr>
+        <w:t xml:space="preserve"> </w:t>
+      </w:r>
+      <w:proofErr w:type="spellStart"/>
+      <w:r>
+        <w:rPr>
+          <w:rFonts w:ascii="Times New Roman" w:hAnsi="Times New Roman" w:cs="Times New Roman"/>
+          <w:sz w:val="28"/>
+          <w:szCs w:val="28"/>
+          <w:lang w:val="en-US"/>
+        </w:rPr>
+        <w:t>adanya</w:t>
+      </w:r>
+      <w:proofErr w:type="spellEnd"/>
+      <w:r>
+        <w:rPr>
+          <w:rFonts w:ascii="Times New Roman" w:hAnsi="Times New Roman" w:cs="Times New Roman"/>
+          <w:sz w:val="28"/>
+          <w:szCs w:val="28"/>
+          <w:lang w:val="en-US"/>
+        </w:rPr>
+        <w:t xml:space="preserve"> website ini, </w:t>
+      </w:r>
+      <w:proofErr w:type="spellStart"/>
+      <w:r>
+        <w:rPr>
+          <w:rFonts w:ascii="Times New Roman" w:hAnsi="Times New Roman" w:cs="Times New Roman"/>
+          <w:sz w:val="28"/>
+          <w:szCs w:val="28"/>
+          <w:lang w:val="en-US"/>
+        </w:rPr>
+        <w:t>diharapkan</w:t>
+      </w:r>
+      <w:proofErr w:type="spellEnd"/>
+      <w:r>
+        <w:rPr>
+          <w:rFonts w:ascii="Times New Roman" w:hAnsi="Times New Roman" w:cs="Times New Roman"/>
+          <w:sz w:val="28"/>
+          <w:szCs w:val="28"/>
+          <w:lang w:val="en-US"/>
+        </w:rPr>
+        <w:t xml:space="preserve"> dapat </w:t>
+      </w:r>
+      <w:proofErr w:type="spellStart"/>
+      <w:r>
+        <w:rPr>
+          <w:rFonts w:ascii="Times New Roman" w:hAnsi="Times New Roman" w:cs="Times New Roman"/>
+          <w:sz w:val="28"/>
+          <w:szCs w:val="28"/>
+          <w:lang w:val="en-US"/>
+        </w:rPr>
+        <w:t>membantu</w:t>
+      </w:r>
+      <w:proofErr w:type="spellEnd"/>
+      <w:r>
+        <w:rPr>
+          <w:rFonts w:ascii="Times New Roman" w:hAnsi="Times New Roman" w:cs="Times New Roman"/>
+          <w:sz w:val="28"/>
+          <w:szCs w:val="28"/>
+          <w:lang w:val="en-US"/>
+        </w:rPr>
+        <w:t xml:space="preserve"> </w:t>
+      </w:r>
+      <w:proofErr w:type="spellStart"/>
+      <w:r>
+        <w:rPr>
+          <w:rFonts w:ascii="Times New Roman" w:hAnsi="Times New Roman" w:cs="Times New Roman"/>
+          <w:sz w:val="28"/>
+          <w:szCs w:val="28"/>
+          <w:lang w:val="en-US"/>
+        </w:rPr>
+        <w:t>tante</w:t>
+      </w:r>
+      <w:proofErr w:type="spellEnd"/>
+      <w:r>
+        <w:rPr>
+          <w:rFonts w:ascii="Times New Roman" w:hAnsi="Times New Roman" w:cs="Times New Roman"/>
+          <w:sz w:val="28"/>
+          <w:szCs w:val="28"/>
+          <w:lang w:val="en-US"/>
+        </w:rPr>
+        <w:t xml:space="preserve"> Victoria untuk </w:t>
+      </w:r>
+      <w:proofErr w:type="spellStart"/>
+      <w:r>
+        <w:rPr>
+          <w:rFonts w:ascii="Times New Roman" w:hAnsi="Times New Roman" w:cs="Times New Roman"/>
+          <w:sz w:val="28"/>
+          <w:szCs w:val="28"/>
+          <w:lang w:val="en-US"/>
+        </w:rPr>
+        <w:t>memanage</w:t>
+      </w:r>
+      <w:proofErr w:type="spellEnd"/>
+      <w:r>
+        <w:rPr>
+          <w:rFonts w:ascii="Times New Roman" w:hAnsi="Times New Roman" w:cs="Times New Roman"/>
+          <w:sz w:val="28"/>
+          <w:szCs w:val="28"/>
+          <w:lang w:val="en-US"/>
+        </w:rPr>
+        <w:t xml:space="preserve"> </w:t>
+      </w:r>
+      <w:proofErr w:type="spellStart"/>
+      <w:r>
+        <w:rPr>
+          <w:rFonts w:ascii="Times New Roman" w:hAnsi="Times New Roman" w:cs="Times New Roman"/>
+          <w:sz w:val="28"/>
+          <w:szCs w:val="28"/>
+          <w:lang w:val="en-US"/>
+        </w:rPr>
+        <w:t>pesanan</w:t>
+      </w:r>
+      <w:proofErr w:type="spellEnd"/>
+      <w:r>
+        <w:rPr>
+          <w:rFonts w:ascii="Times New Roman" w:hAnsi="Times New Roman" w:cs="Times New Roman"/>
+          <w:sz w:val="28"/>
+          <w:szCs w:val="28"/>
+          <w:lang w:val="en-US"/>
+        </w:rPr>
+        <w:t xml:space="preserve"> </w:t>
+      </w:r>
+      <w:proofErr w:type="spellStart"/>
+      <w:r>
+        <w:rPr>
+          <w:rFonts w:ascii="Times New Roman" w:hAnsi="Times New Roman" w:cs="Times New Roman"/>
+          <w:sz w:val="28"/>
+          <w:szCs w:val="28"/>
+          <w:lang w:val="en-US"/>
+        </w:rPr>
+        <w:t>dengan</w:t>
+      </w:r>
+      <w:proofErr w:type="spellEnd"/>
+      <w:r>
+        <w:rPr>
+          <w:rFonts w:ascii="Times New Roman" w:hAnsi="Times New Roman" w:cs="Times New Roman"/>
+          <w:sz w:val="28"/>
+          <w:szCs w:val="28"/>
+          <w:lang w:val="en-US"/>
+        </w:rPr>
+        <w:t xml:space="preserve"> </w:t>
+      </w:r>
+      <w:proofErr w:type="spellStart"/>
+      <w:r>
+        <w:rPr>
+          <w:rFonts w:ascii="Times New Roman" w:hAnsi="Times New Roman" w:cs="Times New Roman"/>
+          <w:sz w:val="28"/>
+          <w:szCs w:val="28"/>
+          <w:lang w:val="en-US"/>
+        </w:rPr>
+        <w:t>lebih</w:t>
+      </w:r>
+      <w:proofErr w:type="spellEnd"/>
+      <w:r>
+        <w:rPr>
+          <w:rFonts w:ascii="Times New Roman" w:hAnsi="Times New Roman" w:cs="Times New Roman"/>
+          <w:sz w:val="28"/>
+          <w:szCs w:val="28"/>
+          <w:lang w:val="en-US"/>
+        </w:rPr>
+        <w:t xml:space="preserve"> baik dan orang-orang juga dapat </w:t>
+      </w:r>
+      <w:proofErr w:type="spellStart"/>
+      <w:r>
+        <w:rPr>
+          <w:rFonts w:ascii="Times New Roman" w:hAnsi="Times New Roman" w:cs="Times New Roman"/>
+          <w:sz w:val="28"/>
+          <w:szCs w:val="28"/>
+          <w:lang w:val="en-US"/>
+        </w:rPr>
+        <w:t>berkunjung</w:t>
+      </w:r>
+      <w:proofErr w:type="spellEnd"/>
+      <w:r>
+        <w:rPr>
+          <w:rFonts w:ascii="Times New Roman" w:hAnsi="Times New Roman" w:cs="Times New Roman"/>
+          <w:sz w:val="28"/>
+          <w:szCs w:val="28"/>
+          <w:lang w:val="en-US"/>
+        </w:rPr>
+        <w:t xml:space="preserve"> untuk </w:t>
+      </w:r>
+      <w:proofErr w:type="spellStart"/>
+      <w:r>
+        <w:rPr>
+          <w:rFonts w:ascii="Times New Roman" w:hAnsi="Times New Roman" w:cs="Times New Roman"/>
+          <w:sz w:val="28"/>
+          <w:szCs w:val="28"/>
+          <w:lang w:val="en-US"/>
+        </w:rPr>
+        <w:t>melihat</w:t>
+      </w:r>
+      <w:proofErr w:type="spellEnd"/>
+      <w:r>
+        <w:rPr>
+          <w:rFonts w:ascii="Times New Roman" w:hAnsi="Times New Roman" w:cs="Times New Roman"/>
+          <w:sz w:val="28"/>
+          <w:szCs w:val="28"/>
+          <w:lang w:val="en-US"/>
+        </w:rPr>
+        <w:t xml:space="preserve"> </w:t>
+      </w:r>
+      <w:proofErr w:type="spellStart"/>
+      <w:r>
+        <w:rPr>
+          <w:rFonts w:ascii="Times New Roman" w:hAnsi="Times New Roman" w:cs="Times New Roman"/>
+          <w:sz w:val="28"/>
+          <w:szCs w:val="28"/>
+          <w:lang w:val="en-US"/>
+        </w:rPr>
+        <w:t>produk</w:t>
+      </w:r>
+      <w:proofErr w:type="spellEnd"/>
+      <w:r>
+        <w:rPr>
+          <w:rFonts w:ascii="Times New Roman" w:hAnsi="Times New Roman" w:cs="Times New Roman"/>
+          <w:sz w:val="28"/>
+          <w:szCs w:val="28"/>
+          <w:lang w:val="en-US"/>
+        </w:rPr>
+        <w:t xml:space="preserve"> yang </w:t>
+      </w:r>
+      <w:proofErr w:type="spellStart"/>
+      <w:r>
+        <w:rPr>
+          <w:rFonts w:ascii="Times New Roman" w:hAnsi="Times New Roman" w:cs="Times New Roman"/>
+          <w:sz w:val="28"/>
+          <w:szCs w:val="28"/>
+          <w:lang w:val="en-US"/>
+        </w:rPr>
+        <w:t>ada</w:t>
+      </w:r>
+      <w:proofErr w:type="spellEnd"/>
+      <w:r>
+        <w:rPr>
+          <w:rFonts w:ascii="Times New Roman" w:hAnsi="Times New Roman" w:cs="Times New Roman"/>
+          <w:sz w:val="28"/>
+          <w:szCs w:val="28"/>
+          <w:lang w:val="en-US"/>
+        </w:rPr>
+        <w:t xml:space="preserve"> </w:t>
+      </w:r>
+      <w:proofErr w:type="spellStart"/>
+      <w:r>
+        <w:rPr>
+          <w:rFonts w:ascii="Times New Roman" w:hAnsi="Times New Roman" w:cs="Times New Roman"/>
+          <w:sz w:val="28"/>
+          <w:szCs w:val="28"/>
+          <w:lang w:val="en-US"/>
+        </w:rPr>
+        <w:t>serta</w:t>
+      </w:r>
+      <w:proofErr w:type="spellEnd"/>
+      <w:r>
+        <w:rPr>
+          <w:rFonts w:ascii="Times New Roman" w:hAnsi="Times New Roman" w:cs="Times New Roman"/>
+          <w:sz w:val="28"/>
+          <w:szCs w:val="28"/>
+          <w:lang w:val="en-US"/>
+        </w:rPr>
+        <w:t xml:space="preserve"> </w:t>
+      </w:r>
+      <w:proofErr w:type="spellStart"/>
+      <w:r>
+        <w:rPr>
+          <w:rFonts w:ascii="Times New Roman" w:hAnsi="Times New Roman" w:cs="Times New Roman"/>
+          <w:sz w:val="28"/>
+          <w:szCs w:val="28"/>
+          <w:lang w:val="en-US"/>
+        </w:rPr>
+        <w:t>berdiskusi</w:t>
+      </w:r>
+      <w:proofErr w:type="spellEnd"/>
+      <w:r>
+        <w:rPr>
+          <w:rFonts w:ascii="Times New Roman" w:hAnsi="Times New Roman" w:cs="Times New Roman"/>
+          <w:sz w:val="28"/>
+          <w:szCs w:val="28"/>
+          <w:lang w:val="en-US"/>
+        </w:rPr>
+        <w:t xml:space="preserve"> </w:t>
+      </w:r>
+      <w:proofErr w:type="spellStart"/>
+      <w:r>
+        <w:rPr>
+          <w:rFonts w:ascii="Times New Roman" w:hAnsi="Times New Roman" w:cs="Times New Roman"/>
+          <w:sz w:val="28"/>
+          <w:szCs w:val="28"/>
+          <w:lang w:val="en-US"/>
+        </w:rPr>
+        <w:t>langsung</w:t>
+      </w:r>
+      <w:proofErr w:type="spellEnd"/>
+      <w:r>
+        <w:rPr>
+          <w:rFonts w:ascii="Times New Roman" w:hAnsi="Times New Roman" w:cs="Times New Roman"/>
+          <w:sz w:val="28"/>
+          <w:szCs w:val="28"/>
+          <w:lang w:val="en-US"/>
+        </w:rPr>
+        <w:t xml:space="preserve"> </w:t>
+      </w:r>
+      <w:proofErr w:type="spellStart"/>
+      <w:r>
+        <w:rPr>
+          <w:rFonts w:ascii="Times New Roman" w:hAnsi="Times New Roman" w:cs="Times New Roman"/>
+          <w:sz w:val="28"/>
+          <w:szCs w:val="28"/>
+          <w:lang w:val="en-US"/>
+        </w:rPr>
+        <w:t>dengan</w:t>
+      </w:r>
+      <w:proofErr w:type="spellEnd"/>
+      <w:r>
+        <w:rPr>
+          <w:rFonts w:ascii="Times New Roman" w:hAnsi="Times New Roman" w:cs="Times New Roman"/>
+          <w:sz w:val="28"/>
+          <w:szCs w:val="28"/>
+          <w:lang w:val="en-US"/>
+        </w:rPr>
+        <w:t xml:space="preserve"> admin.</w:t>
+      </w:r>
       <w:r>
         <w:rPr>
           <w:rFonts w:ascii="Times New Roman" w:hAnsi="Times New Roman" w:cs="Times New Roman"/>
@@ -886,10 +3082,12 @@
       <w:pPr>
         <w:pStyle w:val="Heading1"/>
       </w:pPr>
+      <w:bookmarkStart w:id="1" w:name="_Toc133749370"/>
       <w:r>
         <w:lastRenderedPageBreak/>
         <w:t>PRODUCT BACKLOG</w:t>
       </w:r>
+      <w:bookmarkEnd w:id="1"/>
     </w:p>
     <w:tbl>
       <w:tblPr>
@@ -5246,10 +7444,12 @@
       <w:pPr>
         <w:pStyle w:val="Heading1"/>
       </w:pPr>
+      <w:bookmarkStart w:id="2" w:name="_Toc133749371"/>
       <w:r>
         <w:lastRenderedPageBreak/>
         <w:t>SPRINT BACKLOG</w:t>
       </w:r>
+      <w:bookmarkEnd w:id="2"/>
     </w:p>
     <w:tbl>
       <w:tblPr>
@@ -6792,20 +8992,55 @@
       <w:pPr>
         <w:pStyle w:val="Heading1"/>
       </w:pPr>
+      <w:bookmarkStart w:id="3" w:name="_Toc133749372"/>
       <w:r>
         <w:lastRenderedPageBreak/>
         <w:t>BOARD TRELLO</w:t>
       </w:r>
+      <w:bookmarkEnd w:id="3"/>
     </w:p>
     <w:p>
       <w:pPr>
         <w:rPr>
           <w:rFonts w:ascii="Times New Roman" w:hAnsi="Times New Roman" w:cs="Times New Roman"/>
-          <w:sz w:val="28"/>
-          <w:szCs w:val="28"/>
+          <w:spacing w:val="24"/>
+          <w:sz w:val="32"/>
+          <w:szCs w:val="32"/>
           <w:lang w:val="en-US"/>
         </w:rPr>
       </w:pPr>
+      <w:r>
+        <w:rPr>
+          <w:rFonts w:ascii="Times New Roman" w:hAnsi="Times New Roman" w:cs="Times New Roman"/>
+          <w:spacing w:val="24"/>
+          <w:sz w:val="32"/>
+          <w:szCs w:val="32"/>
+          <w:lang w:val="en-US"/>
+        </w:rPr>
+        <w:t xml:space="preserve">Link </w:t>
+      </w:r>
+      <w:proofErr w:type="gramStart"/>
+      <w:r>
+        <w:rPr>
+          <w:rFonts w:ascii="Times New Roman" w:hAnsi="Times New Roman" w:cs="Times New Roman"/>
+          <w:spacing w:val="24"/>
+          <w:sz w:val="32"/>
+          <w:szCs w:val="32"/>
+          <w:lang w:val="en-US"/>
+        </w:rPr>
+        <w:t>Trello :</w:t>
+      </w:r>
+      <w:proofErr w:type="gramEnd"/>
+      <w:r>
+        <w:rPr>
+          <w:rFonts w:ascii="Times New Roman" w:hAnsi="Times New Roman" w:cs="Times New Roman"/>
+          <w:spacing w:val="24"/>
+          <w:sz w:val="32"/>
+          <w:szCs w:val="32"/>
+          <w:lang w:val="en-US"/>
+        </w:rPr>
+        <w:t xml:space="preserve"> </w:t>
+      </w:r>
     </w:p>
     <w:sectPr>
       <w:pgSz w:w="11906" w:h="16838" w:code="9"/>
@@ -7631,6 +9866,17 @@
       </w:rPr>
     </w:tblStylePr>
   </w:style>
+  <w:style w:type="character" w:styleId="Hyperlink">
+    <w:name w:val="Hyperlink"/>
+    <w:basedOn w:val="DefaultParagraphFont"/>
+    <w:uiPriority w:val="99"/>
+    <w:unhideWhenUsed/>
+    <w:rsid w:val="0026229B"/>
+    <w:rPr>
+      <w:color w:val="0563C1" w:themeColor="hyperlink"/>
+      <w:u w:val="single"/>
+    </w:rPr>
+  </w:style>
 </w:styles>
 </file>
 

</xml_diff>

<commit_message>
Perbaikan kata-kata dan melengkapi estimasi product backlog
</commit_message>
<xml_diff>
--- a/LaporanProjectTugasKelompok.docx
+++ b/LaporanProjectTugasKelompok.docx
@@ -425,7 +425,7 @@
             <w:pStyle w:val="TOCHeading"/>
           </w:pPr>
           <w:r>
-            <w:t>Isi</w:t>
+            <w:t>DAFTAR ISI</w:t>
           </w:r>
         </w:p>
         <w:p>
@@ -435,72 +435,114 @@
               <w:tab w:val="right" w:leader="dot" w:pos="8494"/>
             </w:tabs>
             <w:rPr>
-              <w:rFonts w:cstheme="minorBidi"/>
+              <w:rFonts w:ascii="Times New Roman" w:hAnsi="Times New Roman"/>
               <w:noProof/>
+              <w:sz w:val="28"/>
+              <w:szCs w:val="28"/>
+              <w:lang w:val="en-MY" w:eastAsia="zh-CN"/>
             </w:rPr>
           </w:pPr>
           <w:r>
+            <w:rPr>
+              <w:rFonts w:ascii="Times New Roman" w:hAnsi="Times New Roman"/>
+              <w:sz w:val="28"/>
+              <w:szCs w:val="28"/>
+            </w:rPr>
             <w:fldChar w:fldCharType="begin"/>
           </w:r>
           <w:r>
+            <w:rPr>
+              <w:rFonts w:ascii="Times New Roman" w:hAnsi="Times New Roman"/>
+              <w:sz w:val="28"/>
+              <w:szCs w:val="28"/>
+            </w:rPr>
             <w:instrText xml:space="preserve"> TOC \o "1-3" \h \z \u </w:instrText>
           </w:r>
           <w:r>
+            <w:rPr>
+              <w:rFonts w:ascii="Times New Roman" w:hAnsi="Times New Roman"/>
+              <w:sz w:val="28"/>
+              <w:szCs w:val="28"/>
+            </w:rPr>
             <w:fldChar w:fldCharType="separate"/>
           </w:r>
-          <w:hyperlink w:anchor="_Toc133749369" w:history="1">
+          <w:hyperlink w:anchor="_Toc133783270" w:history="1">
             <w:r>
               <w:rPr>
                 <w:rStyle w:val="Hyperlink"/>
+                <w:rFonts w:ascii="Times New Roman" w:hAnsi="Times New Roman"/>
                 <w:noProof/>
+                <w:sz w:val="28"/>
+                <w:szCs w:val="28"/>
               </w:rPr>
               <w:t>LATAR BELAKANG</w:t>
             </w:r>
             <w:r>
               <w:rPr>
+                <w:rFonts w:ascii="Times New Roman" w:hAnsi="Times New Roman"/>
                 <w:noProof/>
                 <w:webHidden/>
+                <w:sz w:val="28"/>
+                <w:szCs w:val="28"/>
               </w:rPr>
               <w:tab/>
             </w:r>
             <w:r>
               <w:rPr>
+                <w:rFonts w:ascii="Times New Roman" w:hAnsi="Times New Roman"/>
                 <w:noProof/>
                 <w:webHidden/>
+                <w:sz w:val="28"/>
+                <w:szCs w:val="28"/>
               </w:rPr>
               <w:fldChar w:fldCharType="begin"/>
             </w:r>
             <w:r>
               <w:rPr>
+                <w:rFonts w:ascii="Times New Roman" w:hAnsi="Times New Roman"/>
                 <w:noProof/>
                 <w:webHidden/>
-              </w:rPr>
-              <w:instrText xml:space="preserve"> PAGEREF _Toc133749369 \h </w:instrText>
-            </w:r>
-            <w:r>
-              <w:rPr>
+                <w:sz w:val="28"/>
+                <w:szCs w:val="28"/>
+              </w:rPr>
+              <w:instrText xml:space="preserve"> PAGEREF _Toc133783270 \h </w:instrText>
+            </w:r>
+            <w:r>
+              <w:rPr>
+                <w:rFonts w:ascii="Times New Roman" w:hAnsi="Times New Roman"/>
                 <w:noProof/>
                 <w:webHidden/>
-              </w:rPr>
-            </w:r>
-            <w:r>
-              <w:rPr>
+                <w:sz w:val="28"/>
+                <w:szCs w:val="28"/>
+              </w:rPr>
+            </w:r>
+            <w:r>
+              <w:rPr>
+                <w:rFonts w:ascii="Times New Roman" w:hAnsi="Times New Roman"/>
                 <w:noProof/>
                 <w:webHidden/>
+                <w:sz w:val="28"/>
+                <w:szCs w:val="28"/>
               </w:rPr>
               <w:fldChar w:fldCharType="separate"/>
             </w:r>
             <w:r>
               <w:rPr>
+                <w:rFonts w:ascii="Times New Roman" w:hAnsi="Times New Roman"/>
                 <w:noProof/>
                 <w:webHidden/>
+                <w:sz w:val="28"/>
+                <w:szCs w:val="28"/>
               </w:rPr>
               <w:t>1</w:t>
             </w:r>
             <w:r>
               <w:rPr>
+                <w:rFonts w:ascii="Times New Roman" w:hAnsi="Times New Roman"/>
                 <w:noProof/>
                 <w:webHidden/>
+                <w:sz w:val="28"/>
+                <w:szCs w:val="28"/>
               </w:rPr>
               <w:fldChar w:fldCharType="end"/>
             </w:r>
@@ -513,63 +555,90 @@
               <w:tab w:val="right" w:leader="dot" w:pos="8494"/>
             </w:tabs>
             <w:rPr>
-              <w:rFonts w:cstheme="minorBidi"/>
+              <w:rFonts w:ascii="Times New Roman" w:hAnsi="Times New Roman"/>
               <w:noProof/>
+              <w:sz w:val="28"/>
+              <w:szCs w:val="28"/>
+              <w:lang w:val="en-MY" w:eastAsia="zh-CN"/>
             </w:rPr>
           </w:pPr>
-          <w:hyperlink w:anchor="_Toc133749370" w:history="1">
+          <w:hyperlink w:anchor="_Toc133783271" w:history="1">
             <w:r>
               <w:rPr>
                 <w:rStyle w:val="Hyperlink"/>
+                <w:rFonts w:ascii="Times New Roman" w:hAnsi="Times New Roman"/>
                 <w:noProof/>
+                <w:sz w:val="28"/>
+                <w:szCs w:val="28"/>
               </w:rPr>
               <w:t>PRODUCT BACKLOG</w:t>
             </w:r>
             <w:r>
               <w:rPr>
+                <w:rFonts w:ascii="Times New Roman" w:hAnsi="Times New Roman"/>
                 <w:noProof/>
                 <w:webHidden/>
+                <w:sz w:val="28"/>
+                <w:szCs w:val="28"/>
               </w:rPr>
               <w:tab/>
             </w:r>
             <w:r>
               <w:rPr>
+                <w:rFonts w:ascii="Times New Roman" w:hAnsi="Times New Roman"/>
                 <w:noProof/>
                 <w:webHidden/>
+                <w:sz w:val="28"/>
+                <w:szCs w:val="28"/>
               </w:rPr>
               <w:fldChar w:fldCharType="begin"/>
             </w:r>
             <w:r>
               <w:rPr>
+                <w:rFonts w:ascii="Times New Roman" w:hAnsi="Times New Roman"/>
                 <w:noProof/>
                 <w:webHidden/>
-              </w:rPr>
-              <w:instrText xml:space="preserve"> PAGEREF _Toc133749370 \h </w:instrText>
-            </w:r>
-            <w:r>
-              <w:rPr>
+                <w:sz w:val="28"/>
+                <w:szCs w:val="28"/>
+              </w:rPr>
+              <w:instrText xml:space="preserve"> PAGEREF _Toc133783271 \h </w:instrText>
+            </w:r>
+            <w:r>
+              <w:rPr>
+                <w:rFonts w:ascii="Times New Roman" w:hAnsi="Times New Roman"/>
                 <w:noProof/>
                 <w:webHidden/>
-              </w:rPr>
-            </w:r>
-            <w:r>
-              <w:rPr>
+                <w:sz w:val="28"/>
+                <w:szCs w:val="28"/>
+              </w:rPr>
+            </w:r>
+            <w:r>
+              <w:rPr>
+                <w:rFonts w:ascii="Times New Roman" w:hAnsi="Times New Roman"/>
                 <w:noProof/>
                 <w:webHidden/>
+                <w:sz w:val="28"/>
+                <w:szCs w:val="28"/>
               </w:rPr>
               <w:fldChar w:fldCharType="separate"/>
             </w:r>
             <w:r>
               <w:rPr>
+                <w:rFonts w:ascii="Times New Roman" w:hAnsi="Times New Roman"/>
                 <w:noProof/>
                 <w:webHidden/>
+                <w:sz w:val="28"/>
+                <w:szCs w:val="28"/>
               </w:rPr>
               <w:t>2</w:t>
             </w:r>
             <w:r>
               <w:rPr>
+                <w:rFonts w:ascii="Times New Roman" w:hAnsi="Times New Roman"/>
                 <w:noProof/>
                 <w:webHidden/>
+                <w:sz w:val="28"/>
+                <w:szCs w:val="28"/>
               </w:rPr>
               <w:fldChar w:fldCharType="end"/>
             </w:r>
@@ -582,63 +651,90 @@
               <w:tab w:val="right" w:leader="dot" w:pos="8494"/>
             </w:tabs>
             <w:rPr>
-              <w:rFonts w:cstheme="minorBidi"/>
+              <w:rFonts w:ascii="Times New Roman" w:hAnsi="Times New Roman"/>
               <w:noProof/>
+              <w:sz w:val="28"/>
+              <w:szCs w:val="28"/>
+              <w:lang w:val="en-MY" w:eastAsia="zh-CN"/>
             </w:rPr>
           </w:pPr>
-          <w:hyperlink w:anchor="_Toc133749371" w:history="1">
+          <w:hyperlink w:anchor="_Toc133783272" w:history="1">
             <w:r>
               <w:rPr>
                 <w:rStyle w:val="Hyperlink"/>
+                <w:rFonts w:ascii="Times New Roman" w:hAnsi="Times New Roman"/>
                 <w:noProof/>
+                <w:sz w:val="28"/>
+                <w:szCs w:val="28"/>
               </w:rPr>
               <w:t>SPRINT BACKLOG</w:t>
             </w:r>
             <w:r>
               <w:rPr>
+                <w:rFonts w:ascii="Times New Roman" w:hAnsi="Times New Roman"/>
                 <w:noProof/>
                 <w:webHidden/>
+                <w:sz w:val="28"/>
+                <w:szCs w:val="28"/>
               </w:rPr>
               <w:tab/>
             </w:r>
             <w:r>
               <w:rPr>
+                <w:rFonts w:ascii="Times New Roman" w:hAnsi="Times New Roman"/>
                 <w:noProof/>
                 <w:webHidden/>
+                <w:sz w:val="28"/>
+                <w:szCs w:val="28"/>
               </w:rPr>
               <w:fldChar w:fldCharType="begin"/>
             </w:r>
             <w:r>
               <w:rPr>
+                <w:rFonts w:ascii="Times New Roman" w:hAnsi="Times New Roman"/>
                 <w:noProof/>
                 <w:webHidden/>
-              </w:rPr>
-              <w:instrText xml:space="preserve"> PAGEREF _Toc133749371 \h </w:instrText>
-            </w:r>
-            <w:r>
-              <w:rPr>
+                <w:sz w:val="28"/>
+                <w:szCs w:val="28"/>
+              </w:rPr>
+              <w:instrText xml:space="preserve"> PAGEREF _Toc133783272 \h </w:instrText>
+            </w:r>
+            <w:r>
+              <w:rPr>
+                <w:rFonts w:ascii="Times New Roman" w:hAnsi="Times New Roman"/>
                 <w:noProof/>
                 <w:webHidden/>
-              </w:rPr>
-            </w:r>
-            <w:r>
-              <w:rPr>
+                <w:sz w:val="28"/>
+                <w:szCs w:val="28"/>
+              </w:rPr>
+            </w:r>
+            <w:r>
+              <w:rPr>
+                <w:rFonts w:ascii="Times New Roman" w:hAnsi="Times New Roman"/>
                 <w:noProof/>
                 <w:webHidden/>
+                <w:sz w:val="28"/>
+                <w:szCs w:val="28"/>
               </w:rPr>
               <w:fldChar w:fldCharType="separate"/>
             </w:r>
             <w:r>
               <w:rPr>
+                <w:rFonts w:ascii="Times New Roman" w:hAnsi="Times New Roman"/>
                 <w:noProof/>
                 <w:webHidden/>
+                <w:sz w:val="28"/>
+                <w:szCs w:val="28"/>
               </w:rPr>
               <w:t>4</w:t>
             </w:r>
             <w:r>
               <w:rPr>
+                <w:rFonts w:ascii="Times New Roman" w:hAnsi="Times New Roman"/>
                 <w:noProof/>
                 <w:webHidden/>
+                <w:sz w:val="28"/>
+                <w:szCs w:val="28"/>
               </w:rPr>
               <w:fldChar w:fldCharType="end"/>
             </w:r>
@@ -651,63 +747,90 @@
               <w:tab w:val="right" w:leader="dot" w:pos="8494"/>
             </w:tabs>
             <w:rPr>
-              <w:rFonts w:cstheme="minorBidi"/>
+              <w:rFonts w:ascii="Times New Roman" w:hAnsi="Times New Roman"/>
               <w:noProof/>
+              <w:sz w:val="28"/>
+              <w:szCs w:val="28"/>
+              <w:lang w:val="en-MY" w:eastAsia="zh-CN"/>
             </w:rPr>
           </w:pPr>
-          <w:hyperlink w:anchor="_Toc133749372" w:history="1">
+          <w:hyperlink w:anchor="_Toc133783273" w:history="1">
             <w:r>
               <w:rPr>
                 <w:rStyle w:val="Hyperlink"/>
+                <w:rFonts w:ascii="Times New Roman" w:hAnsi="Times New Roman"/>
                 <w:noProof/>
+                <w:sz w:val="28"/>
+                <w:szCs w:val="28"/>
               </w:rPr>
               <w:t>BOARD TRELLO</w:t>
             </w:r>
             <w:r>
               <w:rPr>
+                <w:rFonts w:ascii="Times New Roman" w:hAnsi="Times New Roman"/>
                 <w:noProof/>
                 <w:webHidden/>
+                <w:sz w:val="28"/>
+                <w:szCs w:val="28"/>
               </w:rPr>
               <w:tab/>
             </w:r>
             <w:r>
               <w:rPr>
+                <w:rFonts w:ascii="Times New Roman" w:hAnsi="Times New Roman"/>
                 <w:noProof/>
                 <w:webHidden/>
+                <w:sz w:val="28"/>
+                <w:szCs w:val="28"/>
               </w:rPr>
               <w:fldChar w:fldCharType="begin"/>
             </w:r>
             <w:r>
               <w:rPr>
+                <w:rFonts w:ascii="Times New Roman" w:hAnsi="Times New Roman"/>
                 <w:noProof/>
                 <w:webHidden/>
-              </w:rPr>
-              <w:instrText xml:space="preserve"> PAGEREF _Toc133749372 \h </w:instrText>
-            </w:r>
-            <w:r>
-              <w:rPr>
+                <w:sz w:val="28"/>
+                <w:szCs w:val="28"/>
+              </w:rPr>
+              <w:instrText xml:space="preserve"> PAGEREF _Toc133783273 \h </w:instrText>
+            </w:r>
+            <w:r>
+              <w:rPr>
+                <w:rFonts w:ascii="Times New Roman" w:hAnsi="Times New Roman"/>
                 <w:noProof/>
                 <w:webHidden/>
-              </w:rPr>
-            </w:r>
-            <w:r>
-              <w:rPr>
+                <w:sz w:val="28"/>
+                <w:szCs w:val="28"/>
+              </w:rPr>
+            </w:r>
+            <w:r>
+              <w:rPr>
+                <w:rFonts w:ascii="Times New Roman" w:hAnsi="Times New Roman"/>
                 <w:noProof/>
                 <w:webHidden/>
+                <w:sz w:val="28"/>
+                <w:szCs w:val="28"/>
               </w:rPr>
               <w:fldChar w:fldCharType="separate"/>
             </w:r>
             <w:r>
               <w:rPr>
+                <w:rFonts w:ascii="Times New Roman" w:hAnsi="Times New Roman"/>
                 <w:noProof/>
                 <w:webHidden/>
+                <w:sz w:val="28"/>
+                <w:szCs w:val="28"/>
               </w:rPr>
               <w:t>5</w:t>
             </w:r>
             <w:r>
               <w:rPr>
+                <w:rFonts w:ascii="Times New Roman" w:hAnsi="Times New Roman"/>
                 <w:noProof/>
                 <w:webHidden/>
+                <w:sz w:val="28"/>
+                <w:szCs w:val="28"/>
               </w:rPr>
               <w:fldChar w:fldCharType="end"/>
             </w:r>
@@ -716,9 +839,12 @@
         <w:p>
           <w:r>
             <w:rPr>
+              <w:rFonts w:ascii="Times New Roman" w:hAnsi="Times New Roman" w:cs="Times New Roman"/>
               <w:b/>
               <w:bCs/>
               <w:noProof/>
+              <w:sz w:val="28"/>
+              <w:szCs w:val="28"/>
               <w:lang w:val="en-US"/>
             </w:rPr>
             <w:fldChar w:fldCharType="end"/>
@@ -742,7 +868,7 @@
       <w:pPr>
         <w:pStyle w:val="Heading1"/>
       </w:pPr>
-      <w:bookmarkStart w:id="0" w:name="_Toc133749369"/>
+      <w:bookmarkStart w:id="0" w:name="_Toc133783270"/>
       <w:r>
         <w:lastRenderedPageBreak/>
         <w:t>LATAR BELAKANG</w:t>
@@ -751,7 +877,7 @@
     </w:p>
     <w:p>
       <w:pPr>
-        <w:jc w:val="both"/>
+        <w:jc w:val="center"/>
         <w:rPr>
           <w:rFonts w:ascii="Times New Roman" w:hAnsi="Times New Roman" w:cs="Times New Roman"/>
           <w:sz w:val="28"/>
@@ -777,7 +903,27 @@
           <w:szCs w:val="28"/>
           <w:lang w:val="en-US"/>
         </w:rPr>
-        <w:t xml:space="preserve"> ini </w:t>
+        <w:t xml:space="preserve"> </w:t>
+      </w:r>
+      <w:proofErr w:type="spellStart"/>
+      <w:r>
+        <w:rPr>
+          <w:rFonts w:ascii="Times New Roman" w:hAnsi="Times New Roman" w:cs="Times New Roman"/>
+          <w:sz w:val="28"/>
+          <w:szCs w:val="28"/>
+          <w:lang w:val="en-US"/>
+        </w:rPr>
+        <w:t>ini</w:t>
+      </w:r>
+      <w:proofErr w:type="spellEnd"/>
+      <w:r>
+        <w:rPr>
+          <w:rFonts w:ascii="Times New Roman" w:hAnsi="Times New Roman" w:cs="Times New Roman"/>
+          <w:sz w:val="28"/>
+          <w:szCs w:val="28"/>
+          <w:lang w:val="en-US"/>
+        </w:rPr>
+        <w:t xml:space="preserve"> </w:t>
       </w:r>
       <w:proofErr w:type="spellStart"/>
       <w:r>
@@ -817,7 +963,27 @@
           <w:szCs w:val="28"/>
           <w:lang w:val="en-US"/>
         </w:rPr>
-        <w:t xml:space="preserve"> developer team </w:t>
+        <w:t xml:space="preserve"> </w:t>
+      </w:r>
+      <w:r>
+        <w:rPr>
+          <w:rFonts w:ascii="Times New Roman" w:hAnsi="Times New Roman" w:cs="Times New Roman"/>
+          <w:i/>
+          <w:iCs/>
+          <w:sz w:val="28"/>
+          <w:szCs w:val="28"/>
+          <w:lang w:val="en-US"/>
+        </w:rPr>
+        <w:t>developer team</w:t>
+      </w:r>
+      <w:r>
+        <w:rPr>
+          <w:rFonts w:ascii="Times New Roman" w:hAnsi="Times New Roman" w:cs="Times New Roman"/>
+          <w:sz w:val="28"/>
+          <w:szCs w:val="28"/>
+          <w:lang w:val="en-US"/>
+        </w:rPr>
+        <w:t xml:space="preserve"> </w:t>
       </w:r>
       <w:proofErr w:type="spellStart"/>
       <w:r>
@@ -862,6 +1028,7 @@
     </w:p>
     <w:p>
       <w:pPr>
+        <w:ind w:firstLine="720"/>
         <w:jc w:val="both"/>
         <w:rPr>
           <w:rFonts w:ascii="Times New Roman" w:hAnsi="Times New Roman" w:cs="Times New Roman"/>
@@ -870,25 +1037,14 @@
           <w:lang w:val="en-US"/>
         </w:rPr>
       </w:pPr>
-      <w:proofErr w:type="spellStart"/>
-      <w:r>
-        <w:rPr>
-          <w:rFonts w:ascii="Times New Roman" w:hAnsi="Times New Roman" w:cs="Times New Roman"/>
-          <w:sz w:val="28"/>
-          <w:szCs w:val="28"/>
-          <w:lang w:val="en-US"/>
-        </w:rPr>
-        <w:t>Tante</w:t>
-      </w:r>
-      <w:proofErr w:type="spellEnd"/>
-      <w:r>
-        <w:rPr>
-          <w:rFonts w:ascii="Times New Roman" w:hAnsi="Times New Roman" w:cs="Times New Roman"/>
-          <w:sz w:val="28"/>
-          <w:szCs w:val="28"/>
-          <w:lang w:val="en-US"/>
-        </w:rPr>
-        <w:t xml:space="preserve"> Victoria </w:t>
+      <w:r>
+        <w:rPr>
+          <w:rFonts w:ascii="Times New Roman" w:hAnsi="Times New Roman" w:cs="Times New Roman"/>
+          <w:sz w:val="28"/>
+          <w:szCs w:val="28"/>
+          <w:lang w:val="en-US"/>
+        </w:rPr>
+        <w:t xml:space="preserve">Tante Victoria </w:t>
       </w:r>
       <w:proofErr w:type="spellStart"/>
       <w:r>
@@ -930,15 +1086,6 @@
         </w:rPr>
         <w:t xml:space="preserve"> </w:t>
       </w:r>
-      <w:r>
-        <w:rPr>
-          <w:rFonts w:ascii="Times New Roman" w:hAnsi="Times New Roman" w:cs="Times New Roman"/>
-          <w:sz w:val="28"/>
-          <w:szCs w:val="28"/>
-          <w:lang w:val="en-US"/>
-        </w:rPr>
-        <w:t>“</w:t>
-      </w:r>
       <w:proofErr w:type="spellStart"/>
       <w:r>
         <w:rPr>
@@ -957,16 +1104,16 @@
           <w:szCs w:val="28"/>
           <w:lang w:val="en-US"/>
         </w:rPr>
-        <w:t>”</w:t>
-      </w:r>
-      <w:r>
-        <w:rPr>
-          <w:rFonts w:ascii="Times New Roman" w:hAnsi="Times New Roman" w:cs="Times New Roman"/>
-          <w:sz w:val="28"/>
-          <w:szCs w:val="28"/>
-          <w:lang w:val="en-US"/>
-        </w:rPr>
-        <w:t xml:space="preserve"> hampers </w:t>
+        <w:t xml:space="preserve"> </w:t>
+      </w:r>
+      <w:r>
+        <w:rPr>
+          <w:rFonts w:ascii="Times New Roman" w:hAnsi="Times New Roman" w:cs="Times New Roman"/>
+          <w:sz w:val="28"/>
+          <w:szCs w:val="28"/>
+          <w:lang w:val="en-US"/>
+        </w:rPr>
+        <w:t xml:space="preserve">hampers </w:t>
       </w:r>
       <w:proofErr w:type="spellStart"/>
       <w:r>
@@ -1126,7 +1273,27 @@
           <w:szCs w:val="28"/>
           <w:lang w:val="en-US"/>
         </w:rPr>
-        <w:t xml:space="preserve"> sesuai </w:t>
+        <w:t xml:space="preserve"> </w:t>
+      </w:r>
+      <w:proofErr w:type="spellStart"/>
+      <w:r>
+        <w:rPr>
+          <w:rFonts w:ascii="Times New Roman" w:hAnsi="Times New Roman" w:cs="Times New Roman"/>
+          <w:sz w:val="28"/>
+          <w:szCs w:val="28"/>
+          <w:lang w:val="en-US"/>
+        </w:rPr>
+        <w:t>sesuai</w:t>
+      </w:r>
+      <w:proofErr w:type="spellEnd"/>
+      <w:r>
+        <w:rPr>
+          <w:rFonts w:ascii="Times New Roman" w:hAnsi="Times New Roman" w:cs="Times New Roman"/>
+          <w:sz w:val="28"/>
+          <w:szCs w:val="28"/>
+          <w:lang w:val="en-US"/>
+        </w:rPr>
+        <w:t xml:space="preserve"> </w:t>
       </w:r>
       <w:proofErr w:type="spellStart"/>
       <w:r>
@@ -1146,6 +1313,26 @@
           <w:szCs w:val="28"/>
           <w:lang w:val="en-US"/>
         </w:rPr>
+        <w:t xml:space="preserve"> </w:t>
+      </w:r>
+      <w:proofErr w:type="spellStart"/>
+      <w:r>
+        <w:rPr>
+          <w:rFonts w:ascii="Times New Roman" w:hAnsi="Times New Roman" w:cs="Times New Roman"/>
+          <w:sz w:val="28"/>
+          <w:szCs w:val="28"/>
+          <w:lang w:val="en-US"/>
+        </w:rPr>
+        <w:t>klien</w:t>
+      </w:r>
+      <w:proofErr w:type="spellEnd"/>
+      <w:r>
+        <w:rPr>
+          <w:rFonts w:ascii="Times New Roman" w:hAnsi="Times New Roman" w:cs="Times New Roman"/>
+          <w:sz w:val="28"/>
+          <w:szCs w:val="28"/>
+          <w:lang w:val="en-US"/>
+        </w:rPr>
         <w:t xml:space="preserve">. </w:t>
       </w:r>
       <w:proofErr w:type="spellStart"/>
@@ -1466,7 +1653,27 @@
           <w:szCs w:val="28"/>
           <w:lang w:val="en-US"/>
         </w:rPr>
-        <w:t xml:space="preserve"> untuk </w:t>
+        <w:t xml:space="preserve"> </w:t>
+      </w:r>
+      <w:proofErr w:type="spellStart"/>
+      <w:r>
+        <w:rPr>
+          <w:rFonts w:ascii="Times New Roman" w:hAnsi="Times New Roman" w:cs="Times New Roman"/>
+          <w:sz w:val="28"/>
+          <w:szCs w:val="28"/>
+          <w:lang w:val="en-US"/>
+        </w:rPr>
+        <w:t>untuk</w:t>
+      </w:r>
+      <w:proofErr w:type="spellEnd"/>
+      <w:r>
+        <w:rPr>
+          <w:rFonts w:ascii="Times New Roman" w:hAnsi="Times New Roman" w:cs="Times New Roman"/>
+          <w:sz w:val="28"/>
+          <w:szCs w:val="28"/>
+          <w:lang w:val="en-US"/>
+        </w:rPr>
+        <w:t xml:space="preserve"> </w:t>
       </w:r>
       <w:proofErr w:type="spellStart"/>
       <w:r>
@@ -1526,7 +1733,27 @@
           <w:szCs w:val="28"/>
           <w:lang w:val="en-US"/>
         </w:rPr>
-        <w:t xml:space="preserve"> sesuai </w:t>
+        <w:t xml:space="preserve"> </w:t>
+      </w:r>
+      <w:proofErr w:type="spellStart"/>
+      <w:r>
+        <w:rPr>
+          <w:rFonts w:ascii="Times New Roman" w:hAnsi="Times New Roman" w:cs="Times New Roman"/>
+          <w:sz w:val="28"/>
+          <w:szCs w:val="28"/>
+          <w:lang w:val="en-US"/>
+        </w:rPr>
+        <w:t>sesuai</w:t>
+      </w:r>
+      <w:proofErr w:type="spellEnd"/>
+      <w:r>
+        <w:rPr>
+          <w:rFonts w:ascii="Times New Roman" w:hAnsi="Times New Roman" w:cs="Times New Roman"/>
+          <w:sz w:val="28"/>
+          <w:szCs w:val="28"/>
+          <w:lang w:val="en-US"/>
+        </w:rPr>
+        <w:t xml:space="preserve"> </w:t>
       </w:r>
       <w:proofErr w:type="spellStart"/>
       <w:r>
@@ -1696,17 +1923,57 @@
           <w:szCs w:val="28"/>
           <w:lang w:val="en-US"/>
         </w:rPr>
-        <w:t>berubah-ubah</w:t>
-      </w:r>
-      <w:proofErr w:type="spellEnd"/>
-      <w:r>
-        <w:rPr>
-          <w:rFonts w:ascii="Times New Roman" w:hAnsi="Times New Roman" w:cs="Times New Roman"/>
-          <w:sz w:val="28"/>
-          <w:szCs w:val="28"/>
-          <w:lang w:val="en-US"/>
-        </w:rPr>
-        <w:t xml:space="preserve">. Banyak juga customer yang </w:t>
+        <w:t>ikut</w:t>
+      </w:r>
+      <w:proofErr w:type="spellEnd"/>
+      <w:r>
+        <w:rPr>
+          <w:rFonts w:ascii="Times New Roman" w:hAnsi="Times New Roman" w:cs="Times New Roman"/>
+          <w:sz w:val="28"/>
+          <w:szCs w:val="28"/>
+          <w:lang w:val="en-US"/>
+        </w:rPr>
+        <w:t xml:space="preserve"> </w:t>
+      </w:r>
+      <w:proofErr w:type="spellStart"/>
+      <w:r>
+        <w:rPr>
+          <w:rFonts w:ascii="Times New Roman" w:hAnsi="Times New Roman" w:cs="Times New Roman"/>
+          <w:sz w:val="28"/>
+          <w:szCs w:val="28"/>
+          <w:lang w:val="en-US"/>
+        </w:rPr>
+        <w:t>berubah</w:t>
+      </w:r>
+      <w:proofErr w:type="spellEnd"/>
+      <w:r>
+        <w:rPr>
+          <w:rFonts w:ascii="Times New Roman" w:hAnsi="Times New Roman" w:cs="Times New Roman"/>
+          <w:sz w:val="28"/>
+          <w:szCs w:val="28"/>
+          <w:lang w:val="en-US"/>
+        </w:rPr>
+        <w:t xml:space="preserve">. Banyak juga </w:t>
+      </w:r>
+      <w:proofErr w:type="spellStart"/>
+      <w:r>
+        <w:rPr>
+          <w:rFonts w:ascii="Times New Roman" w:hAnsi="Times New Roman" w:cs="Times New Roman"/>
+          <w:sz w:val="28"/>
+          <w:szCs w:val="28"/>
+          <w:lang w:val="en-US"/>
+        </w:rPr>
+        <w:t>kustomer</w:t>
+      </w:r>
+      <w:proofErr w:type="spellEnd"/>
+      <w:r>
+        <w:rPr>
+          <w:rFonts w:ascii="Times New Roman" w:hAnsi="Times New Roman" w:cs="Times New Roman"/>
+          <w:sz w:val="28"/>
+          <w:szCs w:val="28"/>
+          <w:lang w:val="en-US"/>
+        </w:rPr>
+        <w:t xml:space="preserve"> yang </w:t>
       </w:r>
       <w:proofErr w:type="spellStart"/>
       <w:r>
@@ -1736,27 +2003,7 @@
           <w:szCs w:val="28"/>
           <w:lang w:val="en-US"/>
         </w:rPr>
-        <w:t>tapi</w:t>
-      </w:r>
-      <w:proofErr w:type="spellEnd"/>
-      <w:r>
-        <w:rPr>
-          <w:rFonts w:ascii="Times New Roman" w:hAnsi="Times New Roman" w:cs="Times New Roman"/>
-          <w:sz w:val="28"/>
-          <w:szCs w:val="28"/>
-          <w:lang w:val="en-US"/>
-        </w:rPr>
-        <w:t xml:space="preserve"> tidak </w:t>
-      </w:r>
-      <w:proofErr w:type="spellStart"/>
-      <w:r>
-        <w:rPr>
-          <w:rFonts w:ascii="Times New Roman" w:hAnsi="Times New Roman" w:cs="Times New Roman"/>
-          <w:sz w:val="28"/>
-          <w:szCs w:val="28"/>
-          <w:lang w:val="en-US"/>
-        </w:rPr>
-        <w:t>mau</w:t>
+        <w:t>tetapi</w:t>
       </w:r>
       <w:proofErr w:type="spellEnd"/>
       <w:r>
@@ -1776,6 +2023,26 @@
           <w:szCs w:val="28"/>
           <w:lang w:val="en-US"/>
         </w:rPr>
+        <w:t>menolak</w:t>
+      </w:r>
+      <w:proofErr w:type="spellEnd"/>
+      <w:r>
+        <w:rPr>
+          <w:rFonts w:ascii="Times New Roman" w:hAnsi="Times New Roman" w:cs="Times New Roman"/>
+          <w:sz w:val="28"/>
+          <w:szCs w:val="28"/>
+          <w:lang w:val="en-US"/>
+        </w:rPr>
+        <w:t xml:space="preserve"> </w:t>
+      </w:r>
+      <w:proofErr w:type="spellStart"/>
+      <w:r>
+        <w:rPr>
+          <w:rFonts w:ascii="Times New Roman" w:hAnsi="Times New Roman" w:cs="Times New Roman"/>
+          <w:sz w:val="28"/>
+          <w:szCs w:val="28"/>
+          <w:lang w:val="en-US"/>
+        </w:rPr>
         <w:t>saat</w:t>
       </w:r>
       <w:proofErr w:type="spellEnd"/>
@@ -1786,7 +2053,36 @@
           <w:szCs w:val="28"/>
           <w:lang w:val="en-US"/>
         </w:rPr>
-        <w:t xml:space="preserve"> disuru </w:t>
+        <w:t xml:space="preserve"> </w:t>
+      </w:r>
+      <w:proofErr w:type="spellStart"/>
+      <w:r>
+        <w:rPr>
+          <w:rFonts w:ascii="Times New Roman" w:hAnsi="Times New Roman" w:cs="Times New Roman"/>
+          <w:sz w:val="28"/>
+          <w:szCs w:val="28"/>
+          <w:lang w:val="en-US"/>
+        </w:rPr>
+        <w:t>disuru</w:t>
+      </w:r>
+      <w:r>
+        <w:rPr>
+          <w:rFonts w:ascii="Times New Roman" w:hAnsi="Times New Roman" w:cs="Times New Roman"/>
+          <w:sz w:val="28"/>
+          <w:szCs w:val="28"/>
+          <w:lang w:val="en-US"/>
+        </w:rPr>
+        <w:t>h</w:t>
+      </w:r>
+      <w:proofErr w:type="spellEnd"/>
+      <w:r>
+        <w:rPr>
+          <w:rFonts w:ascii="Times New Roman" w:hAnsi="Times New Roman" w:cs="Times New Roman"/>
+          <w:sz w:val="28"/>
+          <w:szCs w:val="28"/>
+          <w:lang w:val="en-US"/>
+        </w:rPr>
+        <w:t xml:space="preserve"> </w:t>
       </w:r>
       <w:proofErr w:type="spellStart"/>
       <w:r>
@@ -1806,7 +2102,27 @@
           <w:szCs w:val="28"/>
           <w:lang w:val="en-US"/>
         </w:rPr>
-        <w:t xml:space="preserve"> form </w:t>
+        <w:t xml:space="preserve"> </w:t>
+      </w:r>
+      <w:proofErr w:type="spellStart"/>
+      <w:r>
+        <w:rPr>
+          <w:rFonts w:ascii="Times New Roman" w:hAnsi="Times New Roman" w:cs="Times New Roman"/>
+          <w:sz w:val="28"/>
+          <w:szCs w:val="28"/>
+          <w:lang w:val="en-US"/>
+        </w:rPr>
+        <w:t>formulir</w:t>
+      </w:r>
+      <w:proofErr w:type="spellEnd"/>
+      <w:r>
+        <w:rPr>
+          <w:rFonts w:ascii="Times New Roman" w:hAnsi="Times New Roman" w:cs="Times New Roman"/>
+          <w:sz w:val="28"/>
+          <w:szCs w:val="28"/>
+          <w:lang w:val="en-US"/>
+        </w:rPr>
+        <w:t xml:space="preserve"> </w:t>
       </w:r>
       <w:proofErr w:type="spellStart"/>
       <w:r>
@@ -1866,7 +2182,27 @@
           <w:szCs w:val="28"/>
           <w:lang w:val="en-US"/>
         </w:rPr>
-        <w:t xml:space="preserve"> untuk </w:t>
+        <w:t xml:space="preserve"> </w:t>
+      </w:r>
+      <w:proofErr w:type="spellStart"/>
+      <w:r>
+        <w:rPr>
+          <w:rFonts w:ascii="Times New Roman" w:hAnsi="Times New Roman" w:cs="Times New Roman"/>
+          <w:sz w:val="28"/>
+          <w:szCs w:val="28"/>
+          <w:lang w:val="en-US"/>
+        </w:rPr>
+        <w:t>untuk</w:t>
+      </w:r>
+      <w:proofErr w:type="spellEnd"/>
+      <w:r>
+        <w:rPr>
+          <w:rFonts w:ascii="Times New Roman" w:hAnsi="Times New Roman" w:cs="Times New Roman"/>
+          <w:sz w:val="28"/>
+          <w:szCs w:val="28"/>
+          <w:lang w:val="en-US"/>
+        </w:rPr>
+        <w:t xml:space="preserve"> </w:t>
       </w:r>
       <w:proofErr w:type="spellStart"/>
       <w:r>
@@ -1886,7 +2222,47 @@
           <w:szCs w:val="28"/>
           <w:lang w:val="en-US"/>
         </w:rPr>
-        <w:t xml:space="preserve"> apakah ini </w:t>
+        <w:t xml:space="preserve"> </w:t>
+      </w:r>
+      <w:proofErr w:type="spellStart"/>
+      <w:r>
+        <w:rPr>
+          <w:rFonts w:ascii="Times New Roman" w:hAnsi="Times New Roman" w:cs="Times New Roman"/>
+          <w:sz w:val="28"/>
+          <w:szCs w:val="28"/>
+          <w:lang w:val="en-US"/>
+        </w:rPr>
+        <w:t>apakah</w:t>
+      </w:r>
+      <w:proofErr w:type="spellEnd"/>
+      <w:r>
+        <w:rPr>
+          <w:rFonts w:ascii="Times New Roman" w:hAnsi="Times New Roman" w:cs="Times New Roman"/>
+          <w:sz w:val="28"/>
+          <w:szCs w:val="28"/>
+          <w:lang w:val="en-US"/>
+        </w:rPr>
+        <w:t xml:space="preserve"> </w:t>
+      </w:r>
+      <w:proofErr w:type="spellStart"/>
+      <w:r>
+        <w:rPr>
+          <w:rFonts w:ascii="Times New Roman" w:hAnsi="Times New Roman" w:cs="Times New Roman"/>
+          <w:sz w:val="28"/>
+          <w:szCs w:val="28"/>
+          <w:lang w:val="en-US"/>
+        </w:rPr>
+        <w:t>ini</w:t>
+      </w:r>
+      <w:proofErr w:type="spellEnd"/>
+      <w:r>
+        <w:rPr>
+          <w:rFonts w:ascii="Times New Roman" w:hAnsi="Times New Roman" w:cs="Times New Roman"/>
+          <w:sz w:val="28"/>
+          <w:szCs w:val="28"/>
+          <w:lang w:val="en-US"/>
+        </w:rPr>
+        <w:t xml:space="preserve"> </w:t>
       </w:r>
       <w:proofErr w:type="spellStart"/>
       <w:r>
@@ -1926,7 +2302,47 @@
           <w:szCs w:val="28"/>
           <w:lang w:val="en-US"/>
         </w:rPr>
-        <w:t xml:space="preserve"> yang valid atau </w:t>
+        <w:t xml:space="preserve"> yang </w:t>
+      </w:r>
+      <w:r>
+        <w:rPr>
+          <w:rFonts w:ascii="Times New Roman" w:hAnsi="Times New Roman" w:cs="Times New Roman"/>
+          <w:i/>
+          <w:iCs/>
+          <w:sz w:val="28"/>
+          <w:szCs w:val="28"/>
+          <w:lang w:val="en-US"/>
+        </w:rPr>
+        <w:t>valid</w:t>
+      </w:r>
+      <w:r>
+        <w:rPr>
+          <w:rFonts w:ascii="Times New Roman" w:hAnsi="Times New Roman" w:cs="Times New Roman"/>
+          <w:sz w:val="28"/>
+          <w:szCs w:val="28"/>
+          <w:lang w:val="en-US"/>
+        </w:rPr>
+        <w:t xml:space="preserve"> </w:t>
+      </w:r>
+      <w:proofErr w:type="spellStart"/>
+      <w:r>
+        <w:rPr>
+          <w:rFonts w:ascii="Times New Roman" w:hAnsi="Times New Roman" w:cs="Times New Roman"/>
+          <w:sz w:val="28"/>
+          <w:szCs w:val="28"/>
+          <w:lang w:val="en-US"/>
+        </w:rPr>
+        <w:t>atau</w:t>
+      </w:r>
+      <w:proofErr w:type="spellEnd"/>
+      <w:r>
+        <w:rPr>
+          <w:rFonts w:ascii="Times New Roman" w:hAnsi="Times New Roman" w:cs="Times New Roman"/>
+          <w:sz w:val="28"/>
+          <w:szCs w:val="28"/>
+          <w:lang w:val="en-US"/>
+        </w:rPr>
+        <w:t xml:space="preserve"> </w:t>
       </w:r>
       <w:proofErr w:type="spellStart"/>
       <w:r>
@@ -1966,7 +2382,36 @@
           <w:szCs w:val="28"/>
           <w:lang w:val="en-US"/>
         </w:rPr>
-        <w:t xml:space="preserve">. Adapun yang </w:t>
+        <w:t>. Adapun</w:t>
+      </w:r>
+      <w:r>
+        <w:rPr>
+          <w:rFonts w:ascii="Times New Roman" w:hAnsi="Times New Roman" w:cs="Times New Roman"/>
+          <w:sz w:val="28"/>
+          <w:szCs w:val="28"/>
+          <w:lang w:val="en-US"/>
+        </w:rPr>
+        <w:t xml:space="preserve"> </w:t>
+      </w:r>
+      <w:proofErr w:type="spellStart"/>
+      <w:r>
+        <w:rPr>
+          <w:rFonts w:ascii="Times New Roman" w:hAnsi="Times New Roman" w:cs="Times New Roman"/>
+          <w:sz w:val="28"/>
+          <w:szCs w:val="28"/>
+          <w:lang w:val="en-US"/>
+        </w:rPr>
+        <w:t>kustomer</w:t>
+      </w:r>
+      <w:proofErr w:type="spellEnd"/>
+      <w:r>
+        <w:rPr>
+          <w:rFonts w:ascii="Times New Roman" w:hAnsi="Times New Roman" w:cs="Times New Roman"/>
+          <w:sz w:val="28"/>
+          <w:szCs w:val="28"/>
+          <w:lang w:val="en-US"/>
+        </w:rPr>
+        <w:t xml:space="preserve"> yang </w:t>
       </w:r>
       <w:proofErr w:type="spellStart"/>
       <w:r>
@@ -1986,7 +2431,36 @@
           <w:szCs w:val="28"/>
           <w:lang w:val="en-US"/>
         </w:rPr>
-        <w:t xml:space="preserve"> form </w:t>
+        <w:t xml:space="preserve"> </w:t>
+      </w:r>
+      <w:proofErr w:type="spellStart"/>
+      <w:r>
+        <w:rPr>
+          <w:rFonts w:ascii="Times New Roman" w:hAnsi="Times New Roman" w:cs="Times New Roman"/>
+          <w:sz w:val="28"/>
+          <w:szCs w:val="28"/>
+          <w:lang w:val="en-US"/>
+        </w:rPr>
+        <w:t>form</w:t>
+      </w:r>
+      <w:r>
+        <w:rPr>
+          <w:rFonts w:ascii="Times New Roman" w:hAnsi="Times New Roman" w:cs="Times New Roman"/>
+          <w:sz w:val="28"/>
+          <w:szCs w:val="28"/>
+          <w:lang w:val="en-US"/>
+        </w:rPr>
+        <w:t>ulir</w:t>
+      </w:r>
+      <w:proofErr w:type="spellEnd"/>
+      <w:r>
+        <w:rPr>
+          <w:rFonts w:ascii="Times New Roman" w:hAnsi="Times New Roman" w:cs="Times New Roman"/>
+          <w:sz w:val="28"/>
+          <w:szCs w:val="28"/>
+          <w:lang w:val="en-US"/>
+        </w:rPr>
+        <w:t xml:space="preserve"> </w:t>
       </w:r>
       <w:proofErr w:type="spellStart"/>
       <w:r>
@@ -2026,7 +2500,47 @@
           <w:szCs w:val="28"/>
           <w:lang w:val="en-US"/>
         </w:rPr>
-        <w:t xml:space="preserve"> tidak </w:t>
+        <w:t xml:space="preserve"> </w:t>
+      </w:r>
+      <w:proofErr w:type="spellStart"/>
+      <w:r>
+        <w:rPr>
+          <w:rFonts w:ascii="Times New Roman" w:hAnsi="Times New Roman" w:cs="Times New Roman"/>
+          <w:sz w:val="28"/>
+          <w:szCs w:val="28"/>
+          <w:lang w:val="en-US"/>
+        </w:rPr>
+        <w:t>tidak</w:t>
+      </w:r>
+      <w:proofErr w:type="spellEnd"/>
+      <w:r>
+        <w:rPr>
+          <w:rFonts w:ascii="Times New Roman" w:hAnsi="Times New Roman" w:cs="Times New Roman"/>
+          <w:sz w:val="28"/>
+          <w:szCs w:val="28"/>
+          <w:lang w:val="en-US"/>
+        </w:rPr>
+        <w:t xml:space="preserve"> </w:t>
+      </w:r>
+      <w:proofErr w:type="spellStart"/>
+      <w:r>
+        <w:rPr>
+          <w:rFonts w:ascii="Times New Roman" w:hAnsi="Times New Roman" w:cs="Times New Roman"/>
+          <w:sz w:val="28"/>
+          <w:szCs w:val="28"/>
+          <w:lang w:val="en-US"/>
+        </w:rPr>
+        <w:t>mengisinya</w:t>
+      </w:r>
+      <w:proofErr w:type="spellEnd"/>
+      <w:r>
+        <w:rPr>
+          <w:rFonts w:ascii="Times New Roman" w:hAnsi="Times New Roman" w:cs="Times New Roman"/>
+          <w:sz w:val="28"/>
+          <w:szCs w:val="28"/>
+          <w:lang w:val="en-US"/>
+        </w:rPr>
+        <w:t xml:space="preserve"> </w:t>
       </w:r>
       <w:proofErr w:type="spellStart"/>
       <w:r>
@@ -2071,6 +2585,7 @@
     </w:p>
     <w:p>
       <w:pPr>
+        <w:ind w:firstLine="720"/>
         <w:jc w:val="both"/>
         <w:rPr>
           <w:rFonts w:ascii="Times New Roman" w:hAnsi="Times New Roman" w:cs="Times New Roman"/>
@@ -2146,7 +2661,27 @@
           <w:szCs w:val="28"/>
           <w:lang w:val="en-US"/>
         </w:rPr>
-        <w:t xml:space="preserve"> ini dan </w:t>
+        <w:t xml:space="preserve"> </w:t>
+      </w:r>
+      <w:proofErr w:type="spellStart"/>
+      <w:r>
+        <w:rPr>
+          <w:rFonts w:ascii="Times New Roman" w:hAnsi="Times New Roman" w:cs="Times New Roman"/>
+          <w:sz w:val="28"/>
+          <w:szCs w:val="28"/>
+          <w:lang w:val="en-US"/>
+        </w:rPr>
+        <w:t>ini</w:t>
+      </w:r>
+      <w:proofErr w:type="spellEnd"/>
+      <w:r>
+        <w:rPr>
+          <w:rFonts w:ascii="Times New Roman" w:hAnsi="Times New Roman" w:cs="Times New Roman"/>
+          <w:sz w:val="28"/>
+          <w:szCs w:val="28"/>
+          <w:lang w:val="en-US"/>
+        </w:rPr>
+        <w:t xml:space="preserve"> dan </w:t>
       </w:r>
       <w:proofErr w:type="spellStart"/>
       <w:r>
@@ -2166,19 +2701,8 @@
           <w:szCs w:val="28"/>
           <w:lang w:val="en-US"/>
         </w:rPr>
-        <w:t xml:space="preserve">/ </w:t>
-      </w:r>
-      <w:proofErr w:type="spellStart"/>
-      <w:r>
-        <w:rPr>
-          <w:rFonts w:ascii="Times New Roman" w:hAnsi="Times New Roman" w:cs="Times New Roman"/>
-          <w:sz w:val="28"/>
-          <w:szCs w:val="28"/>
-          <w:lang w:val="en-US"/>
-        </w:rPr>
-        <w:t>menyarankan</w:t>
-      </w:r>
-      <w:proofErr w:type="spellEnd"/>
+        <w:t>,</w:t>
+      </w:r>
       <w:r>
         <w:rPr>
           <w:rFonts w:ascii="Times New Roman" w:hAnsi="Times New Roman" w:cs="Times New Roman"/>
@@ -2196,7 +2720,16 @@
           <w:szCs w:val="28"/>
           <w:lang w:val="en-US"/>
         </w:rPr>
-        <w:t>Bagaimana</w:t>
+        <w:t>B</w:t>
+      </w:r>
+      <w:r>
+        <w:rPr>
+          <w:rFonts w:ascii="Times New Roman" w:hAnsi="Times New Roman" w:cs="Times New Roman"/>
+          <w:sz w:val="28"/>
+          <w:szCs w:val="28"/>
+          <w:lang w:val="en-US"/>
+        </w:rPr>
+        <w:t>agaimana</w:t>
       </w:r>
       <w:proofErr w:type="spellEnd"/>
       <w:r>
@@ -2346,7 +2879,27 @@
           <w:szCs w:val="28"/>
           <w:lang w:val="en-US"/>
         </w:rPr>
-        <w:t xml:space="preserve"> untuk </w:t>
+        <w:t xml:space="preserve"> </w:t>
+      </w:r>
+      <w:proofErr w:type="spellStart"/>
+      <w:r>
+        <w:rPr>
+          <w:rFonts w:ascii="Times New Roman" w:hAnsi="Times New Roman" w:cs="Times New Roman"/>
+          <w:sz w:val="28"/>
+          <w:szCs w:val="28"/>
+          <w:lang w:val="en-US"/>
+        </w:rPr>
+        <w:t>untuk</w:t>
+      </w:r>
+      <w:proofErr w:type="spellEnd"/>
+      <w:r>
+        <w:rPr>
+          <w:rFonts w:ascii="Times New Roman" w:hAnsi="Times New Roman" w:cs="Times New Roman"/>
+          <w:sz w:val="28"/>
+          <w:szCs w:val="28"/>
+          <w:lang w:val="en-US"/>
+        </w:rPr>
+        <w:t xml:space="preserve"> </w:t>
       </w:r>
       <w:proofErr w:type="spellStart"/>
       <w:r>
@@ -2446,7 +2999,47 @@
           <w:szCs w:val="28"/>
           <w:lang w:val="en-US"/>
         </w:rPr>
-        <w:t xml:space="preserve"> website untuk </w:t>
+        <w:t xml:space="preserve"> </w:t>
+      </w:r>
+      <w:r>
+        <w:rPr>
+          <w:rFonts w:ascii="Times New Roman" w:hAnsi="Times New Roman" w:cs="Times New Roman"/>
+          <w:i/>
+          <w:iCs/>
+          <w:sz w:val="28"/>
+          <w:szCs w:val="28"/>
+          <w:lang w:val="en-US"/>
+        </w:rPr>
+        <w:t>website</w:t>
+      </w:r>
+      <w:r>
+        <w:rPr>
+          <w:rFonts w:ascii="Times New Roman" w:hAnsi="Times New Roman" w:cs="Times New Roman"/>
+          <w:sz w:val="28"/>
+          <w:szCs w:val="28"/>
+          <w:lang w:val="en-US"/>
+        </w:rPr>
+        <w:t xml:space="preserve"> </w:t>
+      </w:r>
+      <w:proofErr w:type="spellStart"/>
+      <w:r>
+        <w:rPr>
+          <w:rFonts w:ascii="Times New Roman" w:hAnsi="Times New Roman" w:cs="Times New Roman"/>
+          <w:sz w:val="28"/>
+          <w:szCs w:val="28"/>
+          <w:lang w:val="en-US"/>
+        </w:rPr>
+        <w:t>untuk</w:t>
+      </w:r>
+      <w:proofErr w:type="spellEnd"/>
+      <w:r>
+        <w:rPr>
+          <w:rFonts w:ascii="Times New Roman" w:hAnsi="Times New Roman" w:cs="Times New Roman"/>
+          <w:sz w:val="28"/>
+          <w:szCs w:val="28"/>
+          <w:lang w:val="en-US"/>
+        </w:rPr>
+        <w:t xml:space="preserve"> </w:t>
       </w:r>
       <w:proofErr w:type="spellStart"/>
       <w:r>
@@ -2531,6 +3124,7 @@
     </w:p>
     <w:p>
       <w:pPr>
+        <w:ind w:firstLine="720"/>
         <w:jc w:val="both"/>
         <w:rPr>
           <w:rFonts w:ascii="Times New Roman" w:hAnsi="Times New Roman" w:cs="Times New Roman"/>
@@ -2566,7 +3160,27 @@
           <w:szCs w:val="28"/>
           <w:lang w:val="en-US"/>
         </w:rPr>
-        <w:t xml:space="preserve"> untuk </w:t>
+        <w:t xml:space="preserve"> </w:t>
+      </w:r>
+      <w:proofErr w:type="spellStart"/>
+      <w:r>
+        <w:rPr>
+          <w:rFonts w:ascii="Times New Roman" w:hAnsi="Times New Roman" w:cs="Times New Roman"/>
+          <w:sz w:val="28"/>
+          <w:szCs w:val="28"/>
+          <w:lang w:val="en-US"/>
+        </w:rPr>
+        <w:t>untuk</w:t>
+      </w:r>
+      <w:proofErr w:type="spellEnd"/>
+      <w:r>
+        <w:rPr>
+          <w:rFonts w:ascii="Times New Roman" w:hAnsi="Times New Roman" w:cs="Times New Roman"/>
+          <w:sz w:val="28"/>
+          <w:szCs w:val="28"/>
+          <w:lang w:val="en-US"/>
+        </w:rPr>
+        <w:t xml:space="preserve"> </w:t>
       </w:r>
       <w:proofErr w:type="spellStart"/>
       <w:r>
@@ -2606,7 +3220,27 @@
           <w:szCs w:val="28"/>
           <w:lang w:val="en-US"/>
         </w:rPr>
-        <w:t xml:space="preserve"> website </w:t>
+        <w:t xml:space="preserve"> </w:t>
+      </w:r>
+      <w:r>
+        <w:rPr>
+          <w:rFonts w:ascii="Times New Roman" w:hAnsi="Times New Roman" w:cs="Times New Roman"/>
+          <w:i/>
+          <w:iCs/>
+          <w:sz w:val="28"/>
+          <w:szCs w:val="28"/>
+          <w:lang w:val="en-US"/>
+        </w:rPr>
+        <w:t>website</w:t>
+      </w:r>
+      <w:r>
+        <w:rPr>
+          <w:rFonts w:ascii="Times New Roman" w:hAnsi="Times New Roman" w:cs="Times New Roman"/>
+          <w:sz w:val="28"/>
+          <w:szCs w:val="28"/>
+          <w:lang w:val="en-US"/>
+        </w:rPr>
+        <w:t xml:space="preserve"> </w:t>
       </w:r>
       <w:proofErr w:type="spellStart"/>
       <w:r>
@@ -2636,7 +3270,7 @@
           <w:szCs w:val="28"/>
           <w:lang w:val="en-US"/>
         </w:rPr>
-        <w:t>mirip-mirip</w:t>
+        <w:t>menyerupai</w:t>
       </w:r>
       <w:proofErr w:type="spellEnd"/>
       <w:r>
@@ -2666,19 +3300,37 @@
           <w:szCs w:val="28"/>
           <w:lang w:val="en-US"/>
         </w:rPr>
-        <w:t xml:space="preserve"> e-commerce (</w:t>
-      </w:r>
-      <w:proofErr w:type="spellStart"/>
-      <w:r>
-        <w:rPr>
-          <w:rFonts w:ascii="Times New Roman" w:hAnsi="Times New Roman" w:cs="Times New Roman"/>
-          <w:sz w:val="28"/>
-          <w:szCs w:val="28"/>
-          <w:lang w:val="en-US"/>
-        </w:rPr>
-        <w:t>tokopedia</w:t>
-      </w:r>
-      <w:proofErr w:type="spellEnd"/>
+        <w:t xml:space="preserve"> </w:t>
+      </w:r>
+      <w:r>
+        <w:rPr>
+          <w:rFonts w:ascii="Times New Roman" w:hAnsi="Times New Roman" w:cs="Times New Roman"/>
+          <w:i/>
+          <w:iCs/>
+          <w:sz w:val="28"/>
+          <w:szCs w:val="28"/>
+          <w:lang w:val="en-US"/>
+        </w:rPr>
+        <w:t>e-commerce</w:t>
+      </w:r>
+      <w:r>
+        <w:rPr>
+          <w:rFonts w:ascii="Times New Roman" w:hAnsi="Times New Roman" w:cs="Times New Roman"/>
+          <w:sz w:val="28"/>
+          <w:szCs w:val="28"/>
+          <w:lang w:val="en-US"/>
+        </w:rPr>
+        <w:t xml:space="preserve"> (</w:t>
+      </w:r>
+      <w:r>
+        <w:rPr>
+          <w:rFonts w:ascii="Times New Roman" w:hAnsi="Times New Roman" w:cs="Times New Roman"/>
+          <w:sz w:val="28"/>
+          <w:szCs w:val="28"/>
+          <w:lang w:val="en-US"/>
+        </w:rPr>
+        <w:t>Tokopedia</w:t>
+      </w:r>
       <w:r>
         <w:rPr>
           <w:rFonts w:ascii="Times New Roman" w:hAnsi="Times New Roman" w:cs="Times New Roman"/>
@@ -2688,25 +3340,23 @@
         </w:rPr>
         <w:t xml:space="preserve">, </w:t>
       </w:r>
-      <w:proofErr w:type="spellStart"/>
-      <w:r>
-        <w:rPr>
-          <w:rFonts w:ascii="Times New Roman" w:hAnsi="Times New Roman" w:cs="Times New Roman"/>
-          <w:sz w:val="28"/>
-          <w:szCs w:val="28"/>
-          <w:lang w:val="en-US"/>
-        </w:rPr>
-        <w:t>shopee</w:t>
-      </w:r>
-      <w:proofErr w:type="spellEnd"/>
-      <w:r>
-        <w:rPr>
-          <w:rFonts w:ascii="Times New Roman" w:hAnsi="Times New Roman" w:cs="Times New Roman"/>
-          <w:sz w:val="28"/>
-          <w:szCs w:val="28"/>
-          <w:lang w:val="en-US"/>
-        </w:rPr>
-        <w:t>)</w:t>
+      <w:r>
+        <w:rPr>
+          <w:rFonts w:ascii="Times New Roman" w:hAnsi="Times New Roman" w:cs="Times New Roman"/>
+          <w:sz w:val="28"/>
+          <w:szCs w:val="28"/>
+          <w:lang w:val="en-US"/>
+        </w:rPr>
+        <w:t>S</w:t>
+      </w:r>
+      <w:r>
+        <w:rPr>
+          <w:rFonts w:ascii="Times New Roman" w:hAnsi="Times New Roman" w:cs="Times New Roman"/>
+          <w:sz w:val="28"/>
+          <w:szCs w:val="28"/>
+          <w:lang w:val="en-US"/>
+        </w:rPr>
+        <w:t>hopee)</w:t>
       </w:r>
       <w:r>
         <w:rPr>
@@ -2720,6 +3370,7 @@
     </w:p>
     <w:p>
       <w:pPr>
+        <w:ind w:firstLine="720"/>
         <w:jc w:val="both"/>
         <w:rPr>
           <w:rFonts w:ascii="Times New Roman" w:hAnsi="Times New Roman" w:cs="Times New Roman"/>
@@ -2766,7 +3417,47 @@
           <w:szCs w:val="28"/>
           <w:lang w:val="en-US"/>
         </w:rPr>
-        <w:t xml:space="preserve"> website ini, </w:t>
+        <w:t xml:space="preserve"> </w:t>
+      </w:r>
+      <w:r>
+        <w:rPr>
+          <w:rFonts w:ascii="Times New Roman" w:hAnsi="Times New Roman" w:cs="Times New Roman"/>
+          <w:i/>
+          <w:iCs/>
+          <w:sz w:val="28"/>
+          <w:szCs w:val="28"/>
+          <w:lang w:val="en-US"/>
+        </w:rPr>
+        <w:t>website</w:t>
+      </w:r>
+      <w:r>
+        <w:rPr>
+          <w:rFonts w:ascii="Times New Roman" w:hAnsi="Times New Roman" w:cs="Times New Roman"/>
+          <w:sz w:val="28"/>
+          <w:szCs w:val="28"/>
+          <w:lang w:val="en-US"/>
+        </w:rPr>
+        <w:t xml:space="preserve"> </w:t>
+      </w:r>
+      <w:proofErr w:type="spellStart"/>
+      <w:r>
+        <w:rPr>
+          <w:rFonts w:ascii="Times New Roman" w:hAnsi="Times New Roman" w:cs="Times New Roman"/>
+          <w:sz w:val="28"/>
+          <w:szCs w:val="28"/>
+          <w:lang w:val="en-US"/>
+        </w:rPr>
+        <w:t>ini</w:t>
+      </w:r>
+      <w:proofErr w:type="spellEnd"/>
+      <w:r>
+        <w:rPr>
+          <w:rFonts w:ascii="Times New Roman" w:hAnsi="Times New Roman" w:cs="Times New Roman"/>
+          <w:sz w:val="28"/>
+          <w:szCs w:val="28"/>
+          <w:lang w:val="en-US"/>
+        </w:rPr>
+        <w:t xml:space="preserve">, </w:t>
       </w:r>
       <w:proofErr w:type="spellStart"/>
       <w:r>
@@ -2786,7 +3477,27 @@
           <w:szCs w:val="28"/>
           <w:lang w:val="en-US"/>
         </w:rPr>
-        <w:t xml:space="preserve"> dapat </w:t>
+        <w:t xml:space="preserve"> </w:t>
+      </w:r>
+      <w:proofErr w:type="spellStart"/>
+      <w:r>
+        <w:rPr>
+          <w:rFonts w:ascii="Times New Roman" w:hAnsi="Times New Roman" w:cs="Times New Roman"/>
+          <w:sz w:val="28"/>
+          <w:szCs w:val="28"/>
+          <w:lang w:val="en-US"/>
+        </w:rPr>
+        <w:t>dapat</w:t>
+      </w:r>
+      <w:proofErr w:type="spellEnd"/>
+      <w:r>
+        <w:rPr>
+          <w:rFonts w:ascii="Times New Roman" w:hAnsi="Times New Roman" w:cs="Times New Roman"/>
+          <w:sz w:val="28"/>
+          <w:szCs w:val="28"/>
+          <w:lang w:val="en-US"/>
+        </w:rPr>
+        <w:t xml:space="preserve"> </w:t>
       </w:r>
       <w:proofErr w:type="spellStart"/>
       <w:r>
@@ -2826,19 +3537,48 @@
           <w:szCs w:val="28"/>
           <w:lang w:val="en-US"/>
         </w:rPr>
-        <w:t xml:space="preserve"> Victoria untuk </w:t>
-      </w:r>
-      <w:proofErr w:type="spellStart"/>
-      <w:r>
-        <w:rPr>
-          <w:rFonts w:ascii="Times New Roman" w:hAnsi="Times New Roman" w:cs="Times New Roman"/>
-          <w:sz w:val="28"/>
-          <w:szCs w:val="28"/>
-          <w:lang w:val="en-US"/>
-        </w:rPr>
-        <w:t>memanage</w:t>
-      </w:r>
-      <w:proofErr w:type="spellEnd"/>
+        <w:t xml:space="preserve"> Victoria </w:t>
+      </w:r>
+      <w:proofErr w:type="spellStart"/>
+      <w:r>
+        <w:rPr>
+          <w:rFonts w:ascii="Times New Roman" w:hAnsi="Times New Roman" w:cs="Times New Roman"/>
+          <w:sz w:val="28"/>
+          <w:szCs w:val="28"/>
+          <w:lang w:val="en-US"/>
+        </w:rPr>
+        <w:t>untuk</w:t>
+      </w:r>
+      <w:proofErr w:type="spellEnd"/>
+      <w:r>
+        <w:rPr>
+          <w:rFonts w:ascii="Times New Roman" w:hAnsi="Times New Roman" w:cs="Times New Roman"/>
+          <w:sz w:val="28"/>
+          <w:szCs w:val="28"/>
+          <w:lang w:val="en-US"/>
+        </w:rPr>
+        <w:t xml:space="preserve"> me</w:t>
+      </w:r>
+      <w:r>
+        <w:rPr>
+          <w:rFonts w:ascii="Times New Roman" w:hAnsi="Times New Roman" w:cs="Times New Roman"/>
+          <w:sz w:val="28"/>
+          <w:szCs w:val="28"/>
+          <w:lang w:val="en-US"/>
+        </w:rPr>
+        <w:t>-</w:t>
+      </w:r>
+      <w:r>
+        <w:rPr>
+          <w:rFonts w:ascii="Times New Roman" w:hAnsi="Times New Roman" w:cs="Times New Roman"/>
+          <w:i/>
+          <w:iCs/>
+          <w:sz w:val="28"/>
+          <w:szCs w:val="28"/>
+          <w:lang w:val="en-US"/>
+        </w:rPr>
+        <w:t>manage</w:t>
+      </w:r>
       <w:r>
         <w:rPr>
           <w:rFonts w:ascii="Times New Roman" w:hAnsi="Times New Roman" w:cs="Times New Roman"/>
@@ -2906,7 +3646,27 @@
           <w:szCs w:val="28"/>
           <w:lang w:val="en-US"/>
         </w:rPr>
-        <w:t xml:space="preserve"> baik dan orang-orang juga dapat </w:t>
+        <w:t xml:space="preserve"> baik dan orang-orang juga </w:t>
+      </w:r>
+      <w:proofErr w:type="spellStart"/>
+      <w:r>
+        <w:rPr>
+          <w:rFonts w:ascii="Times New Roman" w:hAnsi="Times New Roman" w:cs="Times New Roman"/>
+          <w:sz w:val="28"/>
+          <w:szCs w:val="28"/>
+          <w:lang w:val="en-US"/>
+        </w:rPr>
+        <w:t>dapat</w:t>
+      </w:r>
+      <w:proofErr w:type="spellEnd"/>
+      <w:r>
+        <w:rPr>
+          <w:rFonts w:ascii="Times New Roman" w:hAnsi="Times New Roman" w:cs="Times New Roman"/>
+          <w:sz w:val="28"/>
+          <w:szCs w:val="28"/>
+          <w:lang w:val="en-US"/>
+        </w:rPr>
+        <w:t xml:space="preserve"> </w:t>
       </w:r>
       <w:proofErr w:type="spellStart"/>
       <w:r>
@@ -2926,7 +3686,27 @@
           <w:szCs w:val="28"/>
           <w:lang w:val="en-US"/>
         </w:rPr>
-        <w:t xml:space="preserve"> untuk </w:t>
+        <w:t xml:space="preserve"> </w:t>
+      </w:r>
+      <w:proofErr w:type="spellStart"/>
+      <w:r>
+        <w:rPr>
+          <w:rFonts w:ascii="Times New Roman" w:hAnsi="Times New Roman" w:cs="Times New Roman"/>
+          <w:sz w:val="28"/>
+          <w:szCs w:val="28"/>
+          <w:lang w:val="en-US"/>
+        </w:rPr>
+        <w:t>untuk</w:t>
+      </w:r>
+      <w:proofErr w:type="spellEnd"/>
+      <w:r>
+        <w:rPr>
+          <w:rFonts w:ascii="Times New Roman" w:hAnsi="Times New Roman" w:cs="Times New Roman"/>
+          <w:sz w:val="28"/>
+          <w:szCs w:val="28"/>
+          <w:lang w:val="en-US"/>
+        </w:rPr>
+        <w:t xml:space="preserve"> </w:t>
       </w:r>
       <w:proofErr w:type="spellStart"/>
       <w:r>
@@ -2976,27 +3756,36 @@
           <w:szCs w:val="28"/>
           <w:lang w:val="en-US"/>
         </w:rPr>
-        <w:t>ada</w:t>
-      </w:r>
-      <w:proofErr w:type="spellEnd"/>
-      <w:r>
-        <w:rPr>
-          <w:rFonts w:ascii="Times New Roman" w:hAnsi="Times New Roman" w:cs="Times New Roman"/>
-          <w:sz w:val="28"/>
-          <w:szCs w:val="28"/>
-          <w:lang w:val="en-US"/>
-        </w:rPr>
-        <w:t xml:space="preserve"> </w:t>
-      </w:r>
-      <w:proofErr w:type="spellStart"/>
-      <w:r>
-        <w:rPr>
-          <w:rFonts w:ascii="Times New Roman" w:hAnsi="Times New Roman" w:cs="Times New Roman"/>
-          <w:sz w:val="28"/>
-          <w:szCs w:val="28"/>
-          <w:lang w:val="en-US"/>
-        </w:rPr>
-        <w:t>serta</w:t>
+        <w:t>tersedia</w:t>
+      </w:r>
+      <w:proofErr w:type="spellEnd"/>
+      <w:r>
+        <w:rPr>
+          <w:rFonts w:ascii="Times New Roman" w:hAnsi="Times New Roman" w:cs="Times New Roman"/>
+          <w:sz w:val="28"/>
+          <w:szCs w:val="28"/>
+          <w:lang w:val="en-US"/>
+        </w:rPr>
+        <w:t>,</w:t>
+      </w:r>
+      <w:r>
+        <w:rPr>
+          <w:rFonts w:ascii="Times New Roman" w:hAnsi="Times New Roman" w:cs="Times New Roman"/>
+          <w:sz w:val="28"/>
+          <w:szCs w:val="28"/>
+          <w:lang w:val="en-US"/>
+        </w:rPr>
+        <w:t xml:space="preserve"> se</w:t>
+      </w:r>
+      <w:proofErr w:type="spellStart"/>
+      <w:r>
+        <w:rPr>
+          <w:rFonts w:ascii="Times New Roman" w:hAnsi="Times New Roman" w:cs="Times New Roman"/>
+          <w:sz w:val="28"/>
+          <w:szCs w:val="28"/>
+          <w:lang w:val="en-US"/>
+        </w:rPr>
+        <w:t>rta</w:t>
       </w:r>
       <w:proofErr w:type="spellEnd"/>
       <w:r>
@@ -3082,7 +3871,7 @@
       <w:pPr>
         <w:pStyle w:val="Heading1"/>
       </w:pPr>
-      <w:bookmarkStart w:id="1" w:name="_Toc133749370"/>
+      <w:bookmarkStart w:id="1" w:name="_Toc133783271"/>
       <w:r>
         <w:lastRenderedPageBreak/>
         <w:t>PRODUCT BACKLOG</w:t>
@@ -3305,7 +4094,18 @@
                 <w:szCs w:val="24"/>
                 <w:lang w:val="en-US"/>
               </w:rPr>
-              <w:t>Fitur Login</w:t>
+              <w:t xml:space="preserve">Fitur </w:t>
+            </w:r>
+            <w:r>
+              <w:rPr>
+                <w:rFonts w:ascii="Times New Roman" w:hAnsi="Times New Roman" w:cs="Times New Roman"/>
+                <w:i/>
+                <w:iCs/>
+                <w:sz w:val="24"/>
+                <w:szCs w:val="24"/>
+                <w:lang w:val="en-US"/>
+              </w:rPr>
+              <w:t>Login</w:t>
             </w:r>
           </w:p>
         </w:tc>
@@ -3486,6 +4286,15 @@
                 <w:lang w:val="en-US"/>
               </w:rPr>
             </w:pPr>
+            <w:r>
+              <w:rPr>
+                <w:rFonts w:ascii="Times New Roman" w:hAnsi="Times New Roman" w:cs="Times New Roman"/>
+                <w:sz w:val="24"/>
+                <w:szCs w:val="24"/>
+                <w:lang w:val="en-US"/>
+              </w:rPr>
+              <w:t>5</w:t>
+            </w:r>
           </w:p>
         </w:tc>
       </w:tr>
@@ -3792,6 +4601,15 @@
                 <w:lang w:val="en-US"/>
               </w:rPr>
             </w:pPr>
+            <w:r>
+              <w:rPr>
+                <w:rFonts w:ascii="Times New Roman" w:hAnsi="Times New Roman" w:cs="Times New Roman"/>
+                <w:sz w:val="24"/>
+                <w:szCs w:val="24"/>
+                <w:lang w:val="en-US"/>
+              </w:rPr>
+              <w:t>21</w:t>
+            </w:r>
           </w:p>
         </w:tc>
       </w:tr>
@@ -3962,7 +4780,27 @@
                 <w:szCs w:val="24"/>
                 <w:lang w:val="en-US"/>
               </w:rPr>
-              <w:t xml:space="preserve"> data diri </w:t>
+              <w:t xml:space="preserve"> data </w:t>
+            </w:r>
+            <w:proofErr w:type="spellStart"/>
+            <w:r>
+              <w:rPr>
+                <w:rFonts w:ascii="Times New Roman" w:hAnsi="Times New Roman" w:cs="Times New Roman"/>
+                <w:sz w:val="24"/>
+                <w:szCs w:val="24"/>
+                <w:lang w:val="en-US"/>
+              </w:rPr>
+              <w:t>diri</w:t>
+            </w:r>
+            <w:proofErr w:type="spellEnd"/>
+            <w:r>
+              <w:rPr>
+                <w:rFonts w:ascii="Times New Roman" w:hAnsi="Times New Roman" w:cs="Times New Roman"/>
+                <w:sz w:val="24"/>
+                <w:szCs w:val="24"/>
+                <w:lang w:val="en-US"/>
+              </w:rPr>
+              <w:t xml:space="preserve"> </w:t>
             </w:r>
             <w:proofErr w:type="spellStart"/>
             <w:r>
@@ -4002,7 +4840,47 @@
                 <w:szCs w:val="24"/>
                 <w:lang w:val="en-US"/>
               </w:rPr>
-              <w:t xml:space="preserve"> tidak ingin </w:t>
+              <w:t xml:space="preserve"> </w:t>
+            </w:r>
+            <w:proofErr w:type="spellStart"/>
+            <w:r>
+              <w:rPr>
+                <w:rFonts w:ascii="Times New Roman" w:hAnsi="Times New Roman" w:cs="Times New Roman"/>
+                <w:sz w:val="24"/>
+                <w:szCs w:val="24"/>
+                <w:lang w:val="en-US"/>
+              </w:rPr>
+              <w:t>tidak</w:t>
+            </w:r>
+            <w:proofErr w:type="spellEnd"/>
+            <w:r>
+              <w:rPr>
+                <w:rFonts w:ascii="Times New Roman" w:hAnsi="Times New Roman" w:cs="Times New Roman"/>
+                <w:sz w:val="24"/>
+                <w:szCs w:val="24"/>
+                <w:lang w:val="en-US"/>
+              </w:rPr>
+              <w:t xml:space="preserve"> </w:t>
+            </w:r>
+            <w:proofErr w:type="spellStart"/>
+            <w:r>
+              <w:rPr>
+                <w:rFonts w:ascii="Times New Roman" w:hAnsi="Times New Roman" w:cs="Times New Roman"/>
+                <w:sz w:val="24"/>
+                <w:szCs w:val="24"/>
+                <w:lang w:val="en-US"/>
+              </w:rPr>
+              <w:t>ingin</w:t>
+            </w:r>
+            <w:proofErr w:type="spellEnd"/>
+            <w:r>
+              <w:rPr>
+                <w:rFonts w:ascii="Times New Roman" w:hAnsi="Times New Roman" w:cs="Times New Roman"/>
+                <w:sz w:val="24"/>
+                <w:szCs w:val="24"/>
+                <w:lang w:val="en-US"/>
+              </w:rPr>
+              <w:t xml:space="preserve"> </w:t>
             </w:r>
             <w:proofErr w:type="spellStart"/>
             <w:r>
@@ -4058,6 +4936,15 @@
                 <w:lang w:val="en-US"/>
               </w:rPr>
             </w:pPr>
+            <w:r>
+              <w:rPr>
+                <w:rFonts w:ascii="Times New Roman" w:hAnsi="Times New Roman" w:cs="Times New Roman"/>
+                <w:sz w:val="24"/>
+                <w:szCs w:val="24"/>
+                <w:lang w:val="en-US"/>
+              </w:rPr>
+              <w:t>8</w:t>
+            </w:r>
           </w:p>
         </w:tc>
       </w:tr>
@@ -4275,6 +5162,15 @@
                 <w:lang w:val="en-US"/>
               </w:rPr>
             </w:pPr>
+            <w:r>
+              <w:rPr>
+                <w:rFonts w:ascii="Times New Roman" w:hAnsi="Times New Roman" w:cs="Times New Roman"/>
+                <w:sz w:val="24"/>
+                <w:szCs w:val="24"/>
+                <w:lang w:val="en-US"/>
+              </w:rPr>
+              <w:t>3</w:t>
+            </w:r>
           </w:p>
         </w:tc>
       </w:tr>
@@ -4335,6 +5231,8 @@
             <w:r>
               <w:rPr>
                 <w:rFonts w:ascii="Times New Roman" w:hAnsi="Times New Roman" w:cs="Times New Roman"/>
+                <w:i/>
+                <w:iCs/>
                 <w:sz w:val="24"/>
                 <w:szCs w:val="24"/>
                 <w:lang w:val="en-US"/>
@@ -4467,6 +5365,26 @@
                 <w:lang w:val="en-US"/>
               </w:rPr>
               <w:t>mudah</w:t>
+            </w:r>
+            <w:proofErr w:type="spellEnd"/>
+            <w:r>
+              <w:rPr>
+                <w:rFonts w:ascii="Times New Roman" w:hAnsi="Times New Roman" w:cs="Times New Roman"/>
+                <w:sz w:val="24"/>
+                <w:szCs w:val="24"/>
+                <w:lang w:val="en-US"/>
+              </w:rPr>
+              <w:t xml:space="preserve"> </w:t>
+            </w:r>
+            <w:proofErr w:type="spellStart"/>
+            <w:r>
+              <w:rPr>
+                <w:rFonts w:ascii="Times New Roman" w:hAnsi="Times New Roman" w:cs="Times New Roman"/>
+                <w:sz w:val="24"/>
+                <w:szCs w:val="24"/>
+                <w:lang w:val="en-US"/>
+              </w:rPr>
+              <w:t>untuk</w:t>
             </w:r>
             <w:proofErr w:type="spellEnd"/>
             <w:r>
@@ -4552,6 +5470,15 @@
                 <w:lang w:val="en-US"/>
               </w:rPr>
             </w:pPr>
+            <w:r>
+              <w:rPr>
+                <w:rFonts w:ascii="Times New Roman" w:hAnsi="Times New Roman" w:cs="Times New Roman"/>
+                <w:sz w:val="24"/>
+                <w:szCs w:val="24"/>
+                <w:lang w:val="en-US"/>
+              </w:rPr>
+              <w:t>5</w:t>
+            </w:r>
           </w:p>
         </w:tc>
       </w:tr>
@@ -4606,7 +5533,27 @@
                 <w:szCs w:val="24"/>
                 <w:lang w:val="en-US"/>
               </w:rPr>
-              <w:t xml:space="preserve">Fitur diskusi/ </w:t>
+              <w:t xml:space="preserve">Fitur </w:t>
+            </w:r>
+            <w:proofErr w:type="spellStart"/>
+            <w:r>
+              <w:rPr>
+                <w:rFonts w:ascii="Times New Roman" w:hAnsi="Times New Roman" w:cs="Times New Roman"/>
+                <w:sz w:val="24"/>
+                <w:szCs w:val="24"/>
+                <w:lang w:val="en-US"/>
+              </w:rPr>
+              <w:t>diskusi</w:t>
+            </w:r>
+            <w:proofErr w:type="spellEnd"/>
+            <w:r>
+              <w:rPr>
+                <w:rFonts w:ascii="Times New Roman" w:hAnsi="Times New Roman" w:cs="Times New Roman"/>
+                <w:sz w:val="24"/>
+                <w:szCs w:val="24"/>
+                <w:lang w:val="en-US"/>
+              </w:rPr>
+              <w:t xml:space="preserve">/ </w:t>
             </w:r>
             <w:proofErr w:type="spellStart"/>
             <w:r>
@@ -4733,7 +5680,27 @@
                 <w:szCs w:val="24"/>
                 <w:lang w:val="en-US"/>
               </w:rPr>
-              <w:t xml:space="preserve">, bertanya/ </w:t>
+              <w:t xml:space="preserve">, </w:t>
+            </w:r>
+            <w:proofErr w:type="spellStart"/>
+            <w:r>
+              <w:rPr>
+                <w:rFonts w:ascii="Times New Roman" w:hAnsi="Times New Roman" w:cs="Times New Roman"/>
+                <w:sz w:val="24"/>
+                <w:szCs w:val="24"/>
+                <w:lang w:val="en-US"/>
+              </w:rPr>
+              <w:t>bertanya</w:t>
+            </w:r>
+            <w:proofErr w:type="spellEnd"/>
+            <w:r>
+              <w:rPr>
+                <w:rFonts w:ascii="Times New Roman" w:hAnsi="Times New Roman" w:cs="Times New Roman"/>
+                <w:sz w:val="24"/>
+                <w:szCs w:val="24"/>
+                <w:lang w:val="en-US"/>
+              </w:rPr>
+              <w:t xml:space="preserve">/ </w:t>
             </w:r>
             <w:proofErr w:type="spellStart"/>
             <w:r>
@@ -4949,6 +5916,15 @@
                 <w:lang w:val="en-US"/>
               </w:rPr>
             </w:pPr>
+            <w:r>
+              <w:rPr>
+                <w:rFonts w:ascii="Times New Roman" w:hAnsi="Times New Roman" w:cs="Times New Roman"/>
+                <w:sz w:val="24"/>
+                <w:szCs w:val="24"/>
+                <w:lang w:val="en-US"/>
+              </w:rPr>
+              <w:t>13</w:t>
+            </w:r>
           </w:p>
         </w:tc>
       </w:tr>
@@ -5090,7 +6066,27 @@
                 <w:szCs w:val="24"/>
                 <w:lang w:val="en-US"/>
               </w:rPr>
-              <w:t xml:space="preserve"> sesuai </w:t>
+              <w:t xml:space="preserve"> </w:t>
+            </w:r>
+            <w:proofErr w:type="spellStart"/>
+            <w:r>
+              <w:rPr>
+                <w:rFonts w:ascii="Times New Roman" w:hAnsi="Times New Roman" w:cs="Times New Roman"/>
+                <w:sz w:val="24"/>
+                <w:szCs w:val="24"/>
+                <w:lang w:val="en-US"/>
+              </w:rPr>
+              <w:t>sesuai</w:t>
+            </w:r>
+            <w:proofErr w:type="spellEnd"/>
+            <w:r>
+              <w:rPr>
+                <w:rFonts w:ascii="Times New Roman" w:hAnsi="Times New Roman" w:cs="Times New Roman"/>
+                <w:sz w:val="24"/>
+                <w:szCs w:val="24"/>
+                <w:lang w:val="en-US"/>
+              </w:rPr>
+              <w:t xml:space="preserve"> </w:t>
             </w:r>
             <w:proofErr w:type="spellStart"/>
             <w:r>
@@ -5266,6 +6262,15 @@
                 <w:lang w:val="en-US"/>
               </w:rPr>
             </w:pPr>
+            <w:r>
+              <w:rPr>
+                <w:rFonts w:ascii="Times New Roman" w:hAnsi="Times New Roman" w:cs="Times New Roman"/>
+                <w:sz w:val="24"/>
+                <w:szCs w:val="24"/>
+                <w:lang w:val="en-US"/>
+              </w:rPr>
+              <w:t>21</w:t>
+            </w:r>
           </w:p>
         </w:tc>
       </w:tr>
@@ -5458,7 +6463,47 @@
                 <w:szCs w:val="24"/>
                 <w:lang w:val="en-US"/>
               </w:rPr>
-              <w:t xml:space="preserve"> siap/ </w:t>
+              <w:t xml:space="preserve"> </w:t>
+            </w:r>
+            <w:proofErr w:type="spellStart"/>
+            <w:r>
+              <w:rPr>
+                <w:rFonts w:ascii="Times New Roman" w:hAnsi="Times New Roman" w:cs="Times New Roman"/>
+                <w:sz w:val="24"/>
+                <w:szCs w:val="24"/>
+                <w:lang w:val="en-US"/>
+              </w:rPr>
+              <w:t>siap</w:t>
+            </w:r>
+            <w:proofErr w:type="spellEnd"/>
+            <w:r>
+              <w:rPr>
+                <w:rFonts w:ascii="Times New Roman" w:hAnsi="Times New Roman" w:cs="Times New Roman"/>
+                <w:sz w:val="24"/>
+                <w:szCs w:val="24"/>
+                <w:lang w:val="en-US"/>
+              </w:rPr>
+              <w:t xml:space="preserve"> </w:t>
+            </w:r>
+            <w:proofErr w:type="spellStart"/>
+            <w:r>
+              <w:rPr>
+                <w:rFonts w:ascii="Times New Roman" w:hAnsi="Times New Roman" w:cs="Times New Roman"/>
+                <w:sz w:val="24"/>
+                <w:szCs w:val="24"/>
+                <w:lang w:val="en-US"/>
+              </w:rPr>
+              <w:t>untuk</w:t>
+            </w:r>
+            <w:proofErr w:type="spellEnd"/>
+            <w:r>
+              <w:rPr>
+                <w:rFonts w:ascii="Times New Roman" w:hAnsi="Times New Roman" w:cs="Times New Roman"/>
+                <w:sz w:val="24"/>
+                <w:szCs w:val="24"/>
+                <w:lang w:val="en-US"/>
+              </w:rPr>
+              <w:t xml:space="preserve"> </w:t>
             </w:r>
             <w:proofErr w:type="spellStart"/>
             <w:r>
@@ -5470,6 +6515,15 @@
               </w:rPr>
               <w:t>dikirim</w:t>
             </w:r>
+            <w:r>
+              <w:rPr>
+                <w:rFonts w:ascii="Times New Roman" w:hAnsi="Times New Roman" w:cs="Times New Roman"/>
+                <w:sz w:val="24"/>
+                <w:szCs w:val="24"/>
+                <w:lang w:val="en-US"/>
+              </w:rPr>
+              <w:t>kan</w:t>
+            </w:r>
             <w:proofErr w:type="spellEnd"/>
             <w:r>
               <w:rPr>
@@ -5568,7 +6622,7 @@
                 <w:szCs w:val="24"/>
                 <w:lang w:val="en-US"/>
               </w:rPr>
-              <w:t>ada</w:t>
+              <w:t>terdapat</w:t>
             </w:r>
             <w:proofErr w:type="spellEnd"/>
             <w:r>
@@ -5598,26 +6652,6 @@
                 <w:szCs w:val="24"/>
                 <w:lang w:val="en-US"/>
               </w:rPr>
-              <w:t xml:space="preserve"> atau tidak </w:t>
-            </w:r>
-            <w:proofErr w:type="spellStart"/>
-            <w:r>
-              <w:rPr>
-                <w:rFonts w:ascii="Times New Roman" w:hAnsi="Times New Roman" w:cs="Times New Roman"/>
-                <w:sz w:val="24"/>
-                <w:szCs w:val="24"/>
-                <w:lang w:val="en-US"/>
-              </w:rPr>
-              <w:t>saya</w:t>
-            </w:r>
-            <w:proofErr w:type="spellEnd"/>
-            <w:r>
-              <w:rPr>
-                <w:rFonts w:ascii="Times New Roman" w:hAnsi="Times New Roman" w:cs="Times New Roman"/>
-                <w:sz w:val="24"/>
-                <w:szCs w:val="24"/>
-                <w:lang w:val="en-US"/>
-              </w:rPr>
               <w:t xml:space="preserve"> </w:t>
             </w:r>
             <w:proofErr w:type="spellStart"/>
@@ -5628,7 +6662,27 @@
                 <w:szCs w:val="24"/>
                 <w:lang w:val="en-US"/>
               </w:rPr>
-              <w:t>inginkan</w:t>
+              <w:t>atau</w:t>
+            </w:r>
+            <w:proofErr w:type="spellEnd"/>
+            <w:r>
+              <w:rPr>
+                <w:rFonts w:ascii="Times New Roman" w:hAnsi="Times New Roman" w:cs="Times New Roman"/>
+                <w:sz w:val="24"/>
+                <w:szCs w:val="24"/>
+                <w:lang w:val="en-US"/>
+              </w:rPr>
+              <w:t xml:space="preserve"> </w:t>
+            </w:r>
+            <w:proofErr w:type="spellStart"/>
+            <w:r>
+              <w:rPr>
+                <w:rFonts w:ascii="Times New Roman" w:hAnsi="Times New Roman" w:cs="Times New Roman"/>
+                <w:sz w:val="24"/>
+                <w:szCs w:val="24"/>
+                <w:lang w:val="en-US"/>
+              </w:rPr>
+              <w:t>ketidaksesuaian</w:t>
             </w:r>
             <w:proofErr w:type="spellEnd"/>
           </w:p>
@@ -5674,6 +6728,15 @@
                 <w:lang w:val="en-US"/>
               </w:rPr>
             </w:pPr>
+            <w:r>
+              <w:rPr>
+                <w:rFonts w:ascii="Times New Roman" w:hAnsi="Times New Roman" w:cs="Times New Roman"/>
+                <w:sz w:val="24"/>
+                <w:szCs w:val="24"/>
+                <w:lang w:val="en-US"/>
+              </w:rPr>
+              <w:t>8</w:t>
+            </w:r>
           </w:p>
         </w:tc>
       </w:tr>
@@ -5748,7 +6811,18 @@
                 <w:szCs w:val="24"/>
                 <w:lang w:val="en-US"/>
               </w:rPr>
-              <w:t xml:space="preserve"> cancel</w:t>
+              <w:t xml:space="preserve"> </w:t>
+            </w:r>
+            <w:r>
+              <w:rPr>
+                <w:rFonts w:ascii="Times New Roman" w:hAnsi="Times New Roman" w:cs="Times New Roman"/>
+                <w:i/>
+                <w:iCs/>
+                <w:sz w:val="24"/>
+                <w:szCs w:val="24"/>
+                <w:lang w:val="en-US"/>
+              </w:rPr>
+              <w:t>cancel</w:t>
             </w:r>
           </w:p>
         </w:tc>
@@ -5795,6 +6869,26 @@
                 <w:lang w:val="en-US"/>
               </w:rPr>
               <w:t>pembatalan</w:t>
+            </w:r>
+            <w:proofErr w:type="spellEnd"/>
+            <w:r>
+              <w:rPr>
+                <w:rFonts w:ascii="Times New Roman" w:hAnsi="Times New Roman" w:cs="Times New Roman"/>
+                <w:sz w:val="24"/>
+                <w:szCs w:val="24"/>
+                <w:lang w:val="en-US"/>
+              </w:rPr>
+              <w:t xml:space="preserve"> </w:t>
+            </w:r>
+            <w:proofErr w:type="spellStart"/>
+            <w:r>
+              <w:rPr>
+                <w:rFonts w:ascii="Times New Roman" w:hAnsi="Times New Roman" w:cs="Times New Roman"/>
+                <w:sz w:val="24"/>
+                <w:szCs w:val="24"/>
+                <w:lang w:val="en-US"/>
+              </w:rPr>
+              <w:t>pesanan</w:t>
             </w:r>
             <w:proofErr w:type="spellEnd"/>
             <w:r>
@@ -5869,6 +6963,15 @@
                 <w:lang w:val="en-US"/>
               </w:rPr>
             </w:pPr>
+            <w:r>
+              <w:rPr>
+                <w:rFonts w:ascii="Times New Roman" w:hAnsi="Times New Roman" w:cs="Times New Roman"/>
+                <w:sz w:val="24"/>
+                <w:szCs w:val="24"/>
+                <w:lang w:val="en-US"/>
+              </w:rPr>
+              <w:t>5</w:t>
+            </w:r>
           </w:p>
         </w:tc>
       </w:tr>
@@ -6010,16 +7113,37 @@
                 <w:szCs w:val="24"/>
                 <w:lang w:val="en-US"/>
               </w:rPr>
-              <w:t xml:space="preserve"> yang sudah </w:t>
-            </w:r>
-            <w:proofErr w:type="spellStart"/>
-            <w:r>
-              <w:rPr>
-                <w:rFonts w:ascii="Times New Roman" w:hAnsi="Times New Roman" w:cs="Times New Roman"/>
-                <w:sz w:val="24"/>
-                <w:szCs w:val="24"/>
-                <w:lang w:val="en-US"/>
-              </w:rPr>
+              <w:t xml:space="preserve"> yang </w:t>
+            </w:r>
+            <w:proofErr w:type="spellStart"/>
+            <w:r>
+              <w:rPr>
+                <w:rFonts w:ascii="Times New Roman" w:hAnsi="Times New Roman" w:cs="Times New Roman"/>
+                <w:sz w:val="24"/>
+                <w:szCs w:val="24"/>
+                <w:lang w:val="en-US"/>
+              </w:rPr>
+              <w:t>sudah</w:t>
+            </w:r>
+            <w:proofErr w:type="spellEnd"/>
+            <w:r>
+              <w:rPr>
+                <w:rFonts w:ascii="Times New Roman" w:hAnsi="Times New Roman" w:cs="Times New Roman"/>
+                <w:sz w:val="24"/>
+                <w:szCs w:val="24"/>
+                <w:lang w:val="en-US"/>
+              </w:rPr>
+              <w:t xml:space="preserve"> </w:t>
+            </w:r>
+            <w:proofErr w:type="spellStart"/>
+            <w:r>
+              <w:rPr>
+                <w:rFonts w:ascii="Times New Roman" w:hAnsi="Times New Roman" w:cs="Times New Roman"/>
+                <w:sz w:val="24"/>
+                <w:szCs w:val="24"/>
+                <w:lang w:val="en-US"/>
+              </w:rPr>
+              <w:lastRenderedPageBreak/>
               <w:t>dibuat</w:t>
             </w:r>
             <w:proofErr w:type="spellEnd"/>
@@ -6050,27 +7174,137 @@
                 <w:szCs w:val="24"/>
                 <w:lang w:val="en-US"/>
               </w:rPr>
+              <w:t xml:space="preserve"> agar </w:t>
+            </w:r>
+            <w:proofErr w:type="spellStart"/>
+            <w:r>
+              <w:rPr>
+                <w:rFonts w:ascii="Times New Roman" w:hAnsi="Times New Roman" w:cs="Times New Roman"/>
+                <w:sz w:val="24"/>
+                <w:szCs w:val="24"/>
+                <w:lang w:val="en-US"/>
+              </w:rPr>
+              <w:t>produk</w:t>
+            </w:r>
+            <w:proofErr w:type="spellEnd"/>
+            <w:r>
+              <w:rPr>
+                <w:rFonts w:ascii="Times New Roman" w:hAnsi="Times New Roman" w:cs="Times New Roman"/>
+                <w:sz w:val="24"/>
+                <w:szCs w:val="24"/>
+                <w:lang w:val="en-US"/>
+              </w:rPr>
+              <w:t xml:space="preserve"> yang </w:t>
+            </w:r>
+            <w:proofErr w:type="spellStart"/>
+            <w:r>
+              <w:rPr>
+                <w:rFonts w:ascii="Times New Roman" w:hAnsi="Times New Roman" w:cs="Times New Roman"/>
+                <w:sz w:val="24"/>
+                <w:szCs w:val="24"/>
+                <w:lang w:val="en-US"/>
+              </w:rPr>
+              <w:t>akan</w:t>
+            </w:r>
+            <w:proofErr w:type="spellEnd"/>
+            <w:r>
+              <w:rPr>
+                <w:rFonts w:ascii="Times New Roman" w:hAnsi="Times New Roman" w:cs="Times New Roman"/>
+                <w:sz w:val="24"/>
+                <w:szCs w:val="24"/>
+                <w:lang w:val="en-US"/>
+              </w:rPr>
               <w:t xml:space="preserve"> </w:t>
             </w:r>
-            <w:r>
-              <w:rPr>
-                <w:rFonts w:ascii="Times New Roman" w:hAnsi="Times New Roman" w:cs="Times New Roman"/>
-                <w:sz w:val="24"/>
-                <w:szCs w:val="24"/>
-                <w:lang w:val="en-US"/>
-              </w:rPr>
-              <w:lastRenderedPageBreak/>
-              <w:t xml:space="preserve">agar </w:t>
-            </w:r>
-            <w:proofErr w:type="spellStart"/>
-            <w:r>
-              <w:rPr>
-                <w:rFonts w:ascii="Times New Roman" w:hAnsi="Times New Roman" w:cs="Times New Roman"/>
-                <w:sz w:val="24"/>
-                <w:szCs w:val="24"/>
-                <w:lang w:val="en-US"/>
-              </w:rPr>
-              <w:t>produk</w:t>
+            <w:proofErr w:type="spellStart"/>
+            <w:r>
+              <w:rPr>
+                <w:rFonts w:ascii="Times New Roman" w:hAnsi="Times New Roman" w:cs="Times New Roman"/>
+                <w:sz w:val="24"/>
+                <w:szCs w:val="24"/>
+                <w:lang w:val="en-US"/>
+              </w:rPr>
+              <w:t>dikirim</w:t>
+            </w:r>
+            <w:proofErr w:type="spellEnd"/>
+            <w:r>
+              <w:rPr>
+                <w:rFonts w:ascii="Times New Roman" w:hAnsi="Times New Roman" w:cs="Times New Roman"/>
+                <w:sz w:val="24"/>
+                <w:szCs w:val="24"/>
+                <w:lang w:val="en-US"/>
+              </w:rPr>
+              <w:t xml:space="preserve">/ </w:t>
+            </w:r>
+            <w:proofErr w:type="spellStart"/>
+            <w:r>
+              <w:rPr>
+                <w:rFonts w:ascii="Times New Roman" w:hAnsi="Times New Roman" w:cs="Times New Roman"/>
+                <w:sz w:val="24"/>
+                <w:szCs w:val="24"/>
+                <w:lang w:val="en-US"/>
+              </w:rPr>
+              <w:t>diterima</w:t>
+            </w:r>
+            <w:proofErr w:type="spellEnd"/>
+            <w:r>
+              <w:rPr>
+                <w:rFonts w:ascii="Times New Roman" w:hAnsi="Times New Roman" w:cs="Times New Roman"/>
+                <w:sz w:val="24"/>
+                <w:szCs w:val="24"/>
+                <w:lang w:val="en-US"/>
+              </w:rPr>
+              <w:t xml:space="preserve"> </w:t>
+            </w:r>
+            <w:proofErr w:type="spellStart"/>
+            <w:r>
+              <w:rPr>
+                <w:rFonts w:ascii="Times New Roman" w:hAnsi="Times New Roman" w:cs="Times New Roman"/>
+                <w:sz w:val="24"/>
+                <w:szCs w:val="24"/>
+                <w:lang w:val="en-US"/>
+              </w:rPr>
+              <w:t>sesuai</w:t>
+            </w:r>
+            <w:proofErr w:type="spellEnd"/>
+            <w:r>
+              <w:rPr>
+                <w:rFonts w:ascii="Times New Roman" w:hAnsi="Times New Roman" w:cs="Times New Roman"/>
+                <w:sz w:val="24"/>
+                <w:szCs w:val="24"/>
+                <w:lang w:val="en-US"/>
+              </w:rPr>
+              <w:t xml:space="preserve"> </w:t>
+            </w:r>
+            <w:proofErr w:type="spellStart"/>
+            <w:r>
+              <w:rPr>
+                <w:rFonts w:ascii="Times New Roman" w:hAnsi="Times New Roman" w:cs="Times New Roman"/>
+                <w:sz w:val="24"/>
+                <w:szCs w:val="24"/>
+                <w:lang w:val="en-US"/>
+              </w:rPr>
+              <w:t>dengan</w:t>
+            </w:r>
+            <w:proofErr w:type="spellEnd"/>
+            <w:r>
+              <w:rPr>
+                <w:rFonts w:ascii="Times New Roman" w:hAnsi="Times New Roman" w:cs="Times New Roman"/>
+                <w:sz w:val="24"/>
+                <w:szCs w:val="24"/>
+                <w:lang w:val="en-US"/>
+              </w:rPr>
+              <w:t xml:space="preserve"> </w:t>
+            </w:r>
+            <w:proofErr w:type="spellStart"/>
+            <w:r>
+              <w:rPr>
+                <w:rFonts w:ascii="Times New Roman" w:hAnsi="Times New Roman" w:cs="Times New Roman"/>
+                <w:sz w:val="24"/>
+                <w:szCs w:val="24"/>
+                <w:lang w:val="en-US"/>
+              </w:rPr>
+              <w:t>pesanan</w:t>
             </w:r>
             <w:proofErr w:type="spellEnd"/>
             <w:r>
@@ -6090,7 +7324,7 @@
                 <w:szCs w:val="24"/>
                 <w:lang w:val="en-US"/>
               </w:rPr>
-              <w:t>akan</w:t>
+              <w:t>sudah</w:t>
             </w:r>
             <w:proofErr w:type="spellEnd"/>
             <w:r>
@@ -6101,86 +7335,6 @@
                 <w:lang w:val="en-US"/>
               </w:rPr>
               <w:t xml:space="preserve"> </w:t>
-            </w:r>
-            <w:proofErr w:type="spellStart"/>
-            <w:r>
-              <w:rPr>
-                <w:rFonts w:ascii="Times New Roman" w:hAnsi="Times New Roman" w:cs="Times New Roman"/>
-                <w:sz w:val="24"/>
-                <w:szCs w:val="24"/>
-                <w:lang w:val="en-US"/>
-              </w:rPr>
-              <w:t>dikirim</w:t>
-            </w:r>
-            <w:proofErr w:type="spellEnd"/>
-            <w:r>
-              <w:rPr>
-                <w:rFonts w:ascii="Times New Roman" w:hAnsi="Times New Roman" w:cs="Times New Roman"/>
-                <w:sz w:val="24"/>
-                <w:szCs w:val="24"/>
-                <w:lang w:val="en-US"/>
-              </w:rPr>
-              <w:t xml:space="preserve">/ </w:t>
-            </w:r>
-            <w:proofErr w:type="spellStart"/>
-            <w:r>
-              <w:rPr>
-                <w:rFonts w:ascii="Times New Roman" w:hAnsi="Times New Roman" w:cs="Times New Roman"/>
-                <w:sz w:val="24"/>
-                <w:szCs w:val="24"/>
-                <w:lang w:val="en-US"/>
-              </w:rPr>
-              <w:t>diterima</w:t>
-            </w:r>
-            <w:proofErr w:type="spellEnd"/>
-            <w:r>
-              <w:rPr>
-                <w:rFonts w:ascii="Times New Roman" w:hAnsi="Times New Roman" w:cs="Times New Roman"/>
-                <w:sz w:val="24"/>
-                <w:szCs w:val="24"/>
-                <w:lang w:val="en-US"/>
-              </w:rPr>
-              <w:t xml:space="preserve"> sesuai </w:t>
-            </w:r>
-            <w:proofErr w:type="spellStart"/>
-            <w:r>
-              <w:rPr>
-                <w:rFonts w:ascii="Times New Roman" w:hAnsi="Times New Roman" w:cs="Times New Roman"/>
-                <w:sz w:val="24"/>
-                <w:szCs w:val="24"/>
-                <w:lang w:val="en-US"/>
-              </w:rPr>
-              <w:t>dengan</w:t>
-            </w:r>
-            <w:proofErr w:type="spellEnd"/>
-            <w:r>
-              <w:rPr>
-                <w:rFonts w:ascii="Times New Roman" w:hAnsi="Times New Roman" w:cs="Times New Roman"/>
-                <w:sz w:val="24"/>
-                <w:szCs w:val="24"/>
-                <w:lang w:val="en-US"/>
-              </w:rPr>
-              <w:t xml:space="preserve"> </w:t>
-            </w:r>
-            <w:proofErr w:type="spellStart"/>
-            <w:r>
-              <w:rPr>
-                <w:rFonts w:ascii="Times New Roman" w:hAnsi="Times New Roman" w:cs="Times New Roman"/>
-                <w:sz w:val="24"/>
-                <w:szCs w:val="24"/>
-                <w:lang w:val="en-US"/>
-              </w:rPr>
-              <w:t>pesanan</w:t>
-            </w:r>
-            <w:proofErr w:type="spellEnd"/>
-            <w:r>
-              <w:rPr>
-                <w:rFonts w:ascii="Times New Roman" w:hAnsi="Times New Roman" w:cs="Times New Roman"/>
-                <w:sz w:val="24"/>
-                <w:szCs w:val="24"/>
-                <w:lang w:val="en-US"/>
-              </w:rPr>
-              <w:t xml:space="preserve"> yang sudah </w:t>
             </w:r>
             <w:proofErr w:type="spellStart"/>
             <w:r>
@@ -6246,6 +7400,15 @@
                 <w:lang w:val="en-US"/>
               </w:rPr>
             </w:pPr>
+            <w:r>
+              <w:rPr>
+                <w:rFonts w:ascii="Times New Roman" w:hAnsi="Times New Roman" w:cs="Times New Roman"/>
+                <w:sz w:val="24"/>
+                <w:szCs w:val="24"/>
+                <w:lang w:val="en-US"/>
+              </w:rPr>
+              <w:t>8</w:t>
+            </w:r>
           </w:p>
         </w:tc>
       </w:tr>
@@ -6313,7 +7476,18 @@
                 <w:szCs w:val="24"/>
                 <w:lang w:val="en-US"/>
               </w:rPr>
-              <w:t>Fitur account control</w:t>
+              <w:t xml:space="preserve">Fitur </w:t>
+            </w:r>
+            <w:r>
+              <w:rPr>
+                <w:rFonts w:ascii="Times New Roman" w:hAnsi="Times New Roman" w:cs="Times New Roman"/>
+                <w:i/>
+                <w:iCs/>
+                <w:sz w:val="24"/>
+                <w:szCs w:val="24"/>
+                <w:lang w:val="en-US"/>
+              </w:rPr>
+              <w:t>account control</w:t>
             </w:r>
           </w:p>
         </w:tc>
@@ -6525,6 +7699,15 @@
                 <w:lang w:val="en-US"/>
               </w:rPr>
             </w:pPr>
+            <w:r>
+              <w:rPr>
+                <w:rFonts w:ascii="Times New Roman" w:hAnsi="Times New Roman" w:cs="Times New Roman"/>
+                <w:sz w:val="24"/>
+                <w:szCs w:val="24"/>
+                <w:lang w:val="en-US"/>
+              </w:rPr>
+              <w:t>8</w:t>
+            </w:r>
           </w:p>
         </w:tc>
       </w:tr>
@@ -6579,19 +7762,19 @@
                 <w:szCs w:val="24"/>
                 <w:lang w:val="en-US"/>
               </w:rPr>
-              <w:t xml:space="preserve">Fitur detail </w:t>
-            </w:r>
-            <w:proofErr w:type="spellStart"/>
-            <w:r>
-              <w:rPr>
-                <w:rFonts w:ascii="Times New Roman" w:hAnsi="Times New Roman" w:cs="Times New Roman"/>
-                <w:sz w:val="24"/>
-                <w:szCs w:val="24"/>
-                <w:lang w:val="en-US"/>
-              </w:rPr>
-              <w:t>akun</w:t>
-            </w:r>
-            <w:proofErr w:type="spellEnd"/>
+              <w:t xml:space="preserve">Fitur </w:t>
+            </w:r>
+            <w:r>
+              <w:rPr>
+                <w:rFonts w:ascii="Times New Roman" w:hAnsi="Times New Roman" w:cs="Times New Roman"/>
+                <w:i/>
+                <w:iCs/>
+                <w:sz w:val="24"/>
+                <w:szCs w:val="24"/>
+                <w:lang w:val="en-US"/>
+              </w:rPr>
+              <w:t>Live-Chat</w:t>
+            </w:r>
           </w:p>
         </w:tc>
         <w:tc>
@@ -6608,14 +7791,165 @@
                 <w:lang w:val="en-US"/>
               </w:rPr>
             </w:pPr>
-            <w:r>
-              <w:rPr>
-                <w:rFonts w:ascii="Times New Roman" w:hAnsi="Times New Roman" w:cs="Times New Roman"/>
-                <w:sz w:val="24"/>
-                <w:szCs w:val="24"/>
-                <w:lang w:val="en-US"/>
-              </w:rPr>
-              <w:t>???</w:t>
+            <w:proofErr w:type="spellStart"/>
+            <w:r>
+              <w:rPr>
+                <w:rFonts w:ascii="Times New Roman" w:hAnsi="Times New Roman" w:cs="Times New Roman"/>
+                <w:sz w:val="24"/>
+                <w:szCs w:val="24"/>
+                <w:lang w:val="en-US"/>
+              </w:rPr>
+              <w:t>Berkomunikasi</w:t>
+            </w:r>
+            <w:proofErr w:type="spellEnd"/>
+            <w:r>
+              <w:rPr>
+                <w:rFonts w:ascii="Times New Roman" w:hAnsi="Times New Roman" w:cs="Times New Roman"/>
+                <w:sz w:val="24"/>
+                <w:szCs w:val="24"/>
+                <w:lang w:val="en-US"/>
+              </w:rPr>
+              <w:t xml:space="preserve"> </w:t>
+            </w:r>
+            <w:proofErr w:type="spellStart"/>
+            <w:r>
+              <w:rPr>
+                <w:rFonts w:ascii="Times New Roman" w:hAnsi="Times New Roman" w:cs="Times New Roman"/>
+                <w:sz w:val="24"/>
+                <w:szCs w:val="24"/>
+                <w:lang w:val="en-US"/>
+              </w:rPr>
+              <w:t>dengan</w:t>
+            </w:r>
+            <w:proofErr w:type="spellEnd"/>
+            <w:r>
+              <w:rPr>
+                <w:rFonts w:ascii="Times New Roman" w:hAnsi="Times New Roman" w:cs="Times New Roman"/>
+                <w:sz w:val="24"/>
+                <w:szCs w:val="24"/>
+                <w:lang w:val="en-US"/>
+              </w:rPr>
+              <w:t xml:space="preserve"> admin </w:t>
+            </w:r>
+            <w:proofErr w:type="spellStart"/>
+            <w:r>
+              <w:rPr>
+                <w:rFonts w:ascii="Times New Roman" w:hAnsi="Times New Roman" w:cs="Times New Roman"/>
+                <w:sz w:val="24"/>
+                <w:szCs w:val="24"/>
+                <w:lang w:val="en-US"/>
+              </w:rPr>
+              <w:t>secara</w:t>
+            </w:r>
+            <w:proofErr w:type="spellEnd"/>
+            <w:r>
+              <w:rPr>
+                <w:rFonts w:ascii="Times New Roman" w:hAnsi="Times New Roman" w:cs="Times New Roman"/>
+                <w:sz w:val="24"/>
+                <w:szCs w:val="24"/>
+                <w:lang w:val="en-US"/>
+              </w:rPr>
+              <w:t xml:space="preserve"> </w:t>
+            </w:r>
+            <w:r>
+              <w:rPr>
+                <w:rFonts w:ascii="Times New Roman" w:hAnsi="Times New Roman" w:cs="Times New Roman"/>
+                <w:i/>
+                <w:iCs/>
+                <w:sz w:val="24"/>
+                <w:szCs w:val="24"/>
+                <w:lang w:val="en-US"/>
+              </w:rPr>
+              <w:t>real-time</w:t>
+            </w:r>
+            <w:r>
+              <w:rPr>
+                <w:rFonts w:ascii="Times New Roman" w:hAnsi="Times New Roman" w:cs="Times New Roman"/>
+                <w:sz w:val="24"/>
+                <w:szCs w:val="24"/>
+                <w:lang w:val="en-US"/>
+              </w:rPr>
+              <w:t xml:space="preserve"> </w:t>
+            </w:r>
+            <w:proofErr w:type="spellStart"/>
+            <w:r>
+              <w:rPr>
+                <w:rFonts w:ascii="Times New Roman" w:hAnsi="Times New Roman" w:cs="Times New Roman"/>
+                <w:sz w:val="24"/>
+                <w:szCs w:val="24"/>
+                <w:lang w:val="en-US"/>
+              </w:rPr>
+              <w:t>tanpa</w:t>
+            </w:r>
+            <w:proofErr w:type="spellEnd"/>
+            <w:r>
+              <w:rPr>
+                <w:rFonts w:ascii="Times New Roman" w:hAnsi="Times New Roman" w:cs="Times New Roman"/>
+                <w:sz w:val="24"/>
+                <w:szCs w:val="24"/>
+                <w:lang w:val="en-US"/>
+              </w:rPr>
+              <w:t xml:space="preserve"> </w:t>
+            </w:r>
+            <w:proofErr w:type="spellStart"/>
+            <w:r>
+              <w:rPr>
+                <w:rFonts w:ascii="Times New Roman" w:hAnsi="Times New Roman" w:cs="Times New Roman"/>
+                <w:sz w:val="24"/>
+                <w:szCs w:val="24"/>
+                <w:lang w:val="en-US"/>
+              </w:rPr>
+              <w:t>membeberkan</w:t>
+            </w:r>
+            <w:proofErr w:type="spellEnd"/>
+            <w:r>
+              <w:rPr>
+                <w:rFonts w:ascii="Times New Roman" w:hAnsi="Times New Roman" w:cs="Times New Roman"/>
+                <w:sz w:val="24"/>
+                <w:szCs w:val="24"/>
+                <w:lang w:val="en-US"/>
+              </w:rPr>
+              <w:t xml:space="preserve"> </w:t>
+            </w:r>
+            <w:proofErr w:type="spellStart"/>
+            <w:r>
+              <w:rPr>
+                <w:rFonts w:ascii="Times New Roman" w:hAnsi="Times New Roman" w:cs="Times New Roman"/>
+                <w:sz w:val="24"/>
+                <w:szCs w:val="24"/>
+                <w:lang w:val="en-US"/>
+              </w:rPr>
+              <w:t>nomor</w:t>
+            </w:r>
+            <w:proofErr w:type="spellEnd"/>
+            <w:r>
+              <w:rPr>
+                <w:rFonts w:ascii="Times New Roman" w:hAnsi="Times New Roman" w:cs="Times New Roman"/>
+                <w:sz w:val="24"/>
+                <w:szCs w:val="24"/>
+                <w:lang w:val="en-US"/>
+              </w:rPr>
+              <w:t xml:space="preserve"> </w:t>
+            </w:r>
+            <w:proofErr w:type="spellStart"/>
+            <w:r>
+              <w:rPr>
+                <w:rFonts w:ascii="Times New Roman" w:hAnsi="Times New Roman" w:cs="Times New Roman"/>
+                <w:sz w:val="24"/>
+                <w:szCs w:val="24"/>
+                <w:lang w:val="en-US"/>
+              </w:rPr>
+              <w:t>telepon</w:t>
+            </w:r>
+            <w:proofErr w:type="spellEnd"/>
+            <w:r>
+              <w:rPr>
+                <w:rFonts w:ascii="Times New Roman" w:hAnsi="Times New Roman" w:cs="Times New Roman"/>
+                <w:sz w:val="24"/>
+                <w:szCs w:val="24"/>
+                <w:lang w:val="en-US"/>
+              </w:rPr>
+              <w:t xml:space="preserve">/ WA </w:t>
             </w:r>
           </w:p>
         </w:tc>
@@ -6641,7 +7975,7 @@
                 <w:szCs w:val="24"/>
                 <w:lang w:val="en-US"/>
               </w:rPr>
-              <w:t>Low</w:t>
+              <w:t>High</w:t>
             </w:r>
           </w:p>
         </w:tc>
@@ -6660,6 +7994,15 @@
                 <w:lang w:val="en-US"/>
               </w:rPr>
             </w:pPr>
+            <w:r>
+              <w:rPr>
+                <w:rFonts w:ascii="Times New Roman" w:hAnsi="Times New Roman" w:cs="Times New Roman"/>
+                <w:sz w:val="24"/>
+                <w:szCs w:val="24"/>
+                <w:lang w:val="en-US"/>
+              </w:rPr>
+              <w:t>13</w:t>
+            </w:r>
           </w:p>
         </w:tc>
       </w:tr>
@@ -6689,7 +8032,7 @@
                 <w:szCs w:val="24"/>
                 <w:lang w:val="en-US"/>
               </w:rPr>
-              <w:t>User</w:t>
+              <w:t>Admin</w:t>
             </w:r>
           </w:p>
         </w:tc>
@@ -6714,7 +8057,18 @@
                 <w:szCs w:val="24"/>
                 <w:lang w:val="en-US"/>
               </w:rPr>
-              <w:t>Fitur Live-Chat</w:t>
+              <w:t xml:space="preserve">Fitur </w:t>
+            </w:r>
+            <w:r>
+              <w:rPr>
+                <w:rFonts w:ascii="Times New Roman" w:hAnsi="Times New Roman" w:cs="Times New Roman"/>
+                <w:i/>
+                <w:iCs/>
+                <w:sz w:val="24"/>
+                <w:szCs w:val="24"/>
+                <w:lang w:val="en-US"/>
+              </w:rPr>
+              <w:t>Public Live Chat</w:t>
             </w:r>
           </w:p>
         </w:tc>
@@ -6732,15 +8086,24 @@
                 <w:lang w:val="en-US"/>
               </w:rPr>
             </w:pPr>
-            <w:proofErr w:type="spellStart"/>
-            <w:r>
-              <w:rPr>
-                <w:rFonts w:ascii="Times New Roman" w:hAnsi="Times New Roman" w:cs="Times New Roman"/>
-                <w:sz w:val="24"/>
-                <w:szCs w:val="24"/>
-                <w:lang w:val="en-US"/>
-              </w:rPr>
-              <w:t>Berkomunikasi</w:t>
+            <w:r>
+              <w:rPr>
+                <w:rFonts w:ascii="Times New Roman" w:hAnsi="Times New Roman" w:cs="Times New Roman"/>
+                <w:sz w:val="24"/>
+                <w:szCs w:val="24"/>
+                <w:lang w:val="en-US"/>
+              </w:rPr>
+              <w:t xml:space="preserve">User </w:t>
+            </w:r>
+            <w:proofErr w:type="spellStart"/>
+            <w:r>
+              <w:rPr>
+                <w:rFonts w:ascii="Times New Roman" w:hAnsi="Times New Roman" w:cs="Times New Roman"/>
+                <w:sz w:val="24"/>
+                <w:szCs w:val="24"/>
+                <w:lang w:val="en-US"/>
+              </w:rPr>
+              <w:t>bisa</w:t>
             </w:r>
             <w:proofErr w:type="spellEnd"/>
             <w:r>
@@ -6760,6 +8123,26 @@
                 <w:szCs w:val="24"/>
                 <w:lang w:val="en-US"/>
               </w:rPr>
+              <w:t>berkomunikasi</w:t>
+            </w:r>
+            <w:proofErr w:type="spellEnd"/>
+            <w:r>
+              <w:rPr>
+                <w:rFonts w:ascii="Times New Roman" w:hAnsi="Times New Roman" w:cs="Times New Roman"/>
+                <w:sz w:val="24"/>
+                <w:szCs w:val="24"/>
+                <w:lang w:val="en-US"/>
+              </w:rPr>
+              <w:t xml:space="preserve"> </w:t>
+            </w:r>
+            <w:proofErr w:type="spellStart"/>
+            <w:r>
+              <w:rPr>
+                <w:rFonts w:ascii="Times New Roman" w:hAnsi="Times New Roman" w:cs="Times New Roman"/>
+                <w:sz w:val="24"/>
+                <w:szCs w:val="24"/>
+                <w:lang w:val="en-US"/>
+              </w:rPr>
               <w:t>dengan</w:t>
             </w:r>
             <w:proofErr w:type="spellEnd"/>
@@ -6770,6 +8153,86 @@
                 <w:szCs w:val="24"/>
                 <w:lang w:val="en-US"/>
               </w:rPr>
+              <w:t xml:space="preserve"> user lain yang </w:t>
+            </w:r>
+            <w:proofErr w:type="spellStart"/>
+            <w:r>
+              <w:rPr>
+                <w:rFonts w:ascii="Times New Roman" w:hAnsi="Times New Roman" w:cs="Times New Roman"/>
+                <w:sz w:val="24"/>
+                <w:szCs w:val="24"/>
+                <w:lang w:val="en-US"/>
+              </w:rPr>
+              <w:t>sedang</w:t>
+            </w:r>
+            <w:proofErr w:type="spellEnd"/>
+            <w:r>
+              <w:rPr>
+                <w:rFonts w:ascii="Times New Roman" w:hAnsi="Times New Roman" w:cs="Times New Roman"/>
+                <w:sz w:val="24"/>
+                <w:szCs w:val="24"/>
+                <w:lang w:val="en-US"/>
+              </w:rPr>
+              <w:t xml:space="preserve"> </w:t>
+            </w:r>
+            <w:proofErr w:type="spellStart"/>
+            <w:r>
+              <w:rPr>
+                <w:rFonts w:ascii="Times New Roman" w:hAnsi="Times New Roman" w:cs="Times New Roman"/>
+                <w:sz w:val="24"/>
+                <w:szCs w:val="24"/>
+                <w:lang w:val="en-US"/>
+              </w:rPr>
+              <w:t>aktif</w:t>
+            </w:r>
+            <w:proofErr w:type="spellEnd"/>
+            <w:r>
+              <w:rPr>
+                <w:rFonts w:ascii="Times New Roman" w:hAnsi="Times New Roman" w:cs="Times New Roman"/>
+                <w:sz w:val="24"/>
+                <w:szCs w:val="24"/>
+                <w:lang w:val="en-US"/>
+              </w:rPr>
+              <w:t xml:space="preserve"> </w:t>
+            </w:r>
+            <w:proofErr w:type="spellStart"/>
+            <w:r>
+              <w:rPr>
+                <w:rFonts w:ascii="Times New Roman" w:hAnsi="Times New Roman" w:cs="Times New Roman"/>
+                <w:sz w:val="24"/>
+                <w:szCs w:val="24"/>
+                <w:lang w:val="en-US"/>
+              </w:rPr>
+              <w:t>sambil</w:t>
+            </w:r>
+            <w:proofErr w:type="spellEnd"/>
+            <w:r>
+              <w:rPr>
+                <w:rFonts w:ascii="Times New Roman" w:hAnsi="Times New Roman" w:cs="Times New Roman"/>
+                <w:sz w:val="24"/>
+                <w:szCs w:val="24"/>
+                <w:lang w:val="en-US"/>
+              </w:rPr>
+              <w:t xml:space="preserve"> </w:t>
+            </w:r>
+            <w:proofErr w:type="spellStart"/>
+            <w:r>
+              <w:rPr>
+                <w:rFonts w:ascii="Times New Roman" w:hAnsi="Times New Roman" w:cs="Times New Roman"/>
+                <w:sz w:val="24"/>
+                <w:szCs w:val="24"/>
+                <w:lang w:val="en-US"/>
+              </w:rPr>
+              <w:t>menunggu</w:t>
+            </w:r>
+            <w:proofErr w:type="spellEnd"/>
+            <w:r>
+              <w:rPr>
+                <w:rFonts w:ascii="Times New Roman" w:hAnsi="Times New Roman" w:cs="Times New Roman"/>
+                <w:sz w:val="24"/>
+                <w:szCs w:val="24"/>
+                <w:lang w:val="en-US"/>
+              </w:rPr>
               <w:t xml:space="preserve"> admin </w:t>
             </w:r>
             <w:proofErr w:type="spellStart"/>
@@ -6780,78 +8243,9 @@
                 <w:szCs w:val="24"/>
                 <w:lang w:val="en-US"/>
               </w:rPr>
-              <w:t>secara</w:t>
-            </w:r>
-            <w:proofErr w:type="spellEnd"/>
-            <w:r>
-              <w:rPr>
-                <w:rFonts w:ascii="Times New Roman" w:hAnsi="Times New Roman" w:cs="Times New Roman"/>
-                <w:sz w:val="24"/>
-                <w:szCs w:val="24"/>
-                <w:lang w:val="en-US"/>
-              </w:rPr>
-              <w:t xml:space="preserve"> real-time </w:t>
-            </w:r>
-            <w:proofErr w:type="spellStart"/>
-            <w:r>
-              <w:rPr>
-                <w:rFonts w:ascii="Times New Roman" w:hAnsi="Times New Roman" w:cs="Times New Roman"/>
-                <w:sz w:val="24"/>
-                <w:szCs w:val="24"/>
-                <w:lang w:val="en-US"/>
-              </w:rPr>
-              <w:t>tanpa</w:t>
-            </w:r>
-            <w:proofErr w:type="spellEnd"/>
-            <w:r>
-              <w:rPr>
-                <w:rFonts w:ascii="Times New Roman" w:hAnsi="Times New Roman" w:cs="Times New Roman"/>
-                <w:sz w:val="24"/>
-                <w:szCs w:val="24"/>
-                <w:lang w:val="en-US"/>
-              </w:rPr>
-              <w:t xml:space="preserve"> </w:t>
-            </w:r>
-            <w:proofErr w:type="spellStart"/>
-            <w:r>
-              <w:rPr>
-                <w:rFonts w:ascii="Times New Roman" w:hAnsi="Times New Roman" w:cs="Times New Roman"/>
-                <w:sz w:val="24"/>
-                <w:szCs w:val="24"/>
-                <w:lang w:val="en-US"/>
-              </w:rPr>
-              <w:t>membeberkan</w:t>
-            </w:r>
-            <w:proofErr w:type="spellEnd"/>
-            <w:r>
-              <w:rPr>
-                <w:rFonts w:ascii="Times New Roman" w:hAnsi="Times New Roman" w:cs="Times New Roman"/>
-                <w:sz w:val="24"/>
-                <w:szCs w:val="24"/>
-                <w:lang w:val="en-US"/>
-              </w:rPr>
-              <w:t xml:space="preserve"> nomor </w:t>
-            </w:r>
-            <w:proofErr w:type="spellStart"/>
-            <w:r>
-              <w:rPr>
-                <w:rFonts w:ascii="Times New Roman" w:hAnsi="Times New Roman" w:cs="Times New Roman"/>
-                <w:sz w:val="24"/>
-                <w:szCs w:val="24"/>
-                <w:lang w:val="en-US"/>
-              </w:rPr>
-              <w:t>telepon</w:t>
-            </w:r>
-            <w:proofErr w:type="spellEnd"/>
-            <w:r>
-              <w:rPr>
-                <w:rFonts w:ascii="Times New Roman" w:hAnsi="Times New Roman" w:cs="Times New Roman"/>
-                <w:sz w:val="24"/>
-                <w:szCs w:val="24"/>
-                <w:lang w:val="en-US"/>
-              </w:rPr>
-              <w:t xml:space="preserve">/ WA </w:t>
-            </w:r>
+              <w:t>aktif</w:t>
+            </w:r>
+            <w:proofErr w:type="spellEnd"/>
           </w:p>
         </w:tc>
         <w:tc>
@@ -6876,7 +8270,7 @@
                 <w:szCs w:val="24"/>
                 <w:lang w:val="en-US"/>
               </w:rPr>
-              <w:t>High</w:t>
+              <w:t>Medium</w:t>
             </w:r>
           </w:p>
         </w:tc>
@@ -6895,6 +8289,15 @@
                 <w:lang w:val="en-US"/>
               </w:rPr>
             </w:pPr>
+            <w:r>
+              <w:rPr>
+                <w:rFonts w:ascii="Times New Roman" w:hAnsi="Times New Roman" w:cs="Times New Roman"/>
+                <w:sz w:val="24"/>
+                <w:szCs w:val="24"/>
+                <w:lang w:val="en-US"/>
+              </w:rPr>
+              <w:t>21</w:t>
+            </w:r>
           </w:p>
         </w:tc>
       </w:tr>
@@ -6924,7 +8327,7 @@
                 <w:szCs w:val="24"/>
                 <w:lang w:val="en-US"/>
               </w:rPr>
-              <w:t>Admin</w:t>
+              <w:t>User</w:t>
             </w:r>
           </w:p>
         </w:tc>
@@ -6949,17 +8352,19 @@
                 <w:szCs w:val="24"/>
                 <w:lang w:val="en-US"/>
               </w:rPr>
-              <w:t xml:space="preserve">Fitur </w:t>
-            </w:r>
-            <w:r>
-              <w:rPr>
-                <w:rFonts w:ascii="Times New Roman" w:hAnsi="Times New Roman" w:cs="Times New Roman"/>
-                <w:sz w:val="24"/>
-                <w:szCs w:val="24"/>
-                <w:lang w:val="en-US"/>
-              </w:rPr>
-              <w:t>Public Live Chat</w:t>
-            </w:r>
+              <w:t xml:space="preserve">Fitur detail </w:t>
+            </w:r>
+            <w:proofErr w:type="spellStart"/>
+            <w:r>
+              <w:rPr>
+                <w:rFonts w:ascii="Times New Roman" w:hAnsi="Times New Roman" w:cs="Times New Roman"/>
+                <w:sz w:val="24"/>
+                <w:szCs w:val="24"/>
+                <w:lang w:val="en-US"/>
+              </w:rPr>
+              <w:t>akun</w:t>
+            </w:r>
+            <w:proofErr w:type="spellEnd"/>
           </w:p>
         </w:tc>
         <w:tc>
@@ -6993,7 +8398,7 @@
                 <w:szCs w:val="24"/>
                 <w:lang w:val="en-US"/>
               </w:rPr>
-              <w:t>bisa</w:t>
+              <w:t>dapat</w:t>
             </w:r>
             <w:proofErr w:type="spellEnd"/>
             <w:r>
@@ -7013,7 +8418,27 @@
                 <w:szCs w:val="24"/>
                 <w:lang w:val="en-US"/>
               </w:rPr>
-              <w:t>berkomunikasi</w:t>
+              <w:t>melihat</w:t>
+            </w:r>
+            <w:proofErr w:type="spellEnd"/>
+            <w:r>
+              <w:rPr>
+                <w:rFonts w:ascii="Times New Roman" w:hAnsi="Times New Roman" w:cs="Times New Roman"/>
+                <w:sz w:val="24"/>
+                <w:szCs w:val="24"/>
+                <w:lang w:val="en-US"/>
+              </w:rPr>
+              <w:t xml:space="preserve"> detail </w:t>
+            </w:r>
+            <w:proofErr w:type="spellStart"/>
+            <w:r>
+              <w:rPr>
+                <w:rFonts w:ascii="Times New Roman" w:hAnsi="Times New Roman" w:cs="Times New Roman"/>
+                <w:sz w:val="24"/>
+                <w:szCs w:val="24"/>
+                <w:lang w:val="en-US"/>
+              </w:rPr>
+              <w:t>informasi</w:t>
             </w:r>
             <w:proofErr w:type="spellEnd"/>
             <w:r>
@@ -7033,27 +8458,7 @@
                 <w:szCs w:val="24"/>
                 <w:lang w:val="en-US"/>
               </w:rPr>
-              <w:t>dengan</w:t>
-            </w:r>
-            <w:proofErr w:type="spellEnd"/>
-            <w:r>
-              <w:rPr>
-                <w:rFonts w:ascii="Times New Roman" w:hAnsi="Times New Roman" w:cs="Times New Roman"/>
-                <w:sz w:val="24"/>
-                <w:szCs w:val="24"/>
-                <w:lang w:val="en-US"/>
-              </w:rPr>
-              <w:t xml:space="preserve"> user lain yang </w:t>
-            </w:r>
-            <w:proofErr w:type="spellStart"/>
-            <w:r>
-              <w:rPr>
-                <w:rFonts w:ascii="Times New Roman" w:hAnsi="Times New Roman" w:cs="Times New Roman"/>
-                <w:sz w:val="24"/>
-                <w:szCs w:val="24"/>
-                <w:lang w:val="en-US"/>
-              </w:rPr>
-              <w:t>sedang</w:t>
+              <w:t>akunnya</w:t>
             </w:r>
             <w:proofErr w:type="spellEnd"/>
             <w:r>
@@ -7073,47 +8478,7 @@
                 <w:szCs w:val="24"/>
                 <w:lang w:val="en-US"/>
               </w:rPr>
-              <w:t>aktif</w:t>
-            </w:r>
-            <w:proofErr w:type="spellEnd"/>
-            <w:r>
-              <w:rPr>
-                <w:rFonts w:ascii="Times New Roman" w:hAnsi="Times New Roman" w:cs="Times New Roman"/>
-                <w:sz w:val="24"/>
-                <w:szCs w:val="24"/>
-                <w:lang w:val="en-US"/>
-              </w:rPr>
-              <w:t xml:space="preserve"> sambil </w:t>
-            </w:r>
-            <w:proofErr w:type="spellStart"/>
-            <w:r>
-              <w:rPr>
-                <w:rFonts w:ascii="Times New Roman" w:hAnsi="Times New Roman" w:cs="Times New Roman"/>
-                <w:sz w:val="24"/>
-                <w:szCs w:val="24"/>
-                <w:lang w:val="en-US"/>
-              </w:rPr>
-              <w:t>menunggu</w:t>
-            </w:r>
-            <w:proofErr w:type="spellEnd"/>
-            <w:r>
-              <w:rPr>
-                <w:rFonts w:ascii="Times New Roman" w:hAnsi="Times New Roman" w:cs="Times New Roman"/>
-                <w:sz w:val="24"/>
-                <w:szCs w:val="24"/>
-                <w:lang w:val="en-US"/>
-              </w:rPr>
-              <w:t xml:space="preserve"> admin </w:t>
-            </w:r>
-            <w:proofErr w:type="spellStart"/>
-            <w:r>
-              <w:rPr>
-                <w:rFonts w:ascii="Times New Roman" w:hAnsi="Times New Roman" w:cs="Times New Roman"/>
-                <w:sz w:val="24"/>
-                <w:szCs w:val="24"/>
-                <w:lang w:val="en-US"/>
-              </w:rPr>
-              <w:t>aktif</w:t>
+              <w:t>sendiri</w:t>
             </w:r>
             <w:proofErr w:type="spellEnd"/>
           </w:p>
@@ -7140,7 +8505,7 @@
                 <w:szCs w:val="24"/>
                 <w:lang w:val="en-US"/>
               </w:rPr>
-              <w:t>Medium</w:t>
+              <w:t>Low</w:t>
             </w:r>
           </w:p>
         </w:tc>
@@ -7159,6 +8524,15 @@
                 <w:lang w:val="en-US"/>
               </w:rPr>
             </w:pPr>
+            <w:r>
+              <w:rPr>
+                <w:rFonts w:ascii="Times New Roman" w:hAnsi="Times New Roman" w:cs="Times New Roman"/>
+                <w:sz w:val="24"/>
+                <w:szCs w:val="24"/>
+                <w:lang w:val="en-US"/>
+              </w:rPr>
+              <w:t>3</w:t>
+            </w:r>
           </w:p>
         </w:tc>
       </w:tr>
@@ -7238,8 +8612,139 @@
                 <w:szCs w:val="24"/>
                 <w:lang w:val="en-US"/>
               </w:rPr>
-              <w:t>Hehe</w:t>
-            </w:r>
+              <w:t xml:space="preserve">Tamu/ User </w:t>
+            </w:r>
+            <w:proofErr w:type="spellStart"/>
+            <w:r>
+              <w:rPr>
+                <w:rFonts w:ascii="Times New Roman" w:hAnsi="Times New Roman" w:cs="Times New Roman"/>
+                <w:sz w:val="24"/>
+                <w:szCs w:val="24"/>
+                <w:lang w:val="en-US"/>
+              </w:rPr>
+              <w:t>dapat</w:t>
+            </w:r>
+            <w:proofErr w:type="spellEnd"/>
+            <w:r>
+              <w:rPr>
+                <w:rFonts w:ascii="Times New Roman" w:hAnsi="Times New Roman" w:cs="Times New Roman"/>
+                <w:sz w:val="24"/>
+                <w:szCs w:val="24"/>
+                <w:lang w:val="en-US"/>
+              </w:rPr>
+              <w:t xml:space="preserve"> </w:t>
+            </w:r>
+            <w:proofErr w:type="spellStart"/>
+            <w:r>
+              <w:rPr>
+                <w:rFonts w:ascii="Times New Roman" w:hAnsi="Times New Roman" w:cs="Times New Roman"/>
+                <w:sz w:val="24"/>
+                <w:szCs w:val="24"/>
+                <w:lang w:val="en-US"/>
+              </w:rPr>
+              <w:t>mengetahui</w:t>
+            </w:r>
+            <w:proofErr w:type="spellEnd"/>
+            <w:r>
+              <w:rPr>
+                <w:rFonts w:ascii="Times New Roman" w:hAnsi="Times New Roman" w:cs="Times New Roman"/>
+                <w:sz w:val="24"/>
+                <w:szCs w:val="24"/>
+                <w:lang w:val="en-US"/>
+              </w:rPr>
+              <w:t xml:space="preserve"> </w:t>
+            </w:r>
+            <w:proofErr w:type="spellStart"/>
+            <w:r>
+              <w:rPr>
+                <w:rFonts w:ascii="Times New Roman" w:hAnsi="Times New Roman" w:cs="Times New Roman"/>
+                <w:sz w:val="24"/>
+                <w:szCs w:val="24"/>
+                <w:lang w:val="en-US"/>
+              </w:rPr>
+              <w:t>siapa</w:t>
+            </w:r>
+            <w:proofErr w:type="spellEnd"/>
+            <w:r>
+              <w:rPr>
+                <w:rFonts w:ascii="Times New Roman" w:hAnsi="Times New Roman" w:cs="Times New Roman"/>
+                <w:sz w:val="24"/>
+                <w:szCs w:val="24"/>
+                <w:lang w:val="en-US"/>
+              </w:rPr>
+              <w:t xml:space="preserve"> </w:t>
+            </w:r>
+            <w:proofErr w:type="spellStart"/>
+            <w:r>
+              <w:rPr>
+                <w:rFonts w:ascii="Times New Roman" w:hAnsi="Times New Roman" w:cs="Times New Roman"/>
+                <w:sz w:val="24"/>
+                <w:szCs w:val="24"/>
+                <w:lang w:val="en-US"/>
+              </w:rPr>
+              <w:t>dibalik</w:t>
+            </w:r>
+            <w:proofErr w:type="spellEnd"/>
+            <w:r>
+              <w:rPr>
+                <w:rFonts w:ascii="Times New Roman" w:hAnsi="Times New Roman" w:cs="Times New Roman"/>
+                <w:sz w:val="24"/>
+                <w:szCs w:val="24"/>
+                <w:lang w:val="en-US"/>
+              </w:rPr>
+              <w:t xml:space="preserve"> website dan </w:t>
+            </w:r>
+            <w:proofErr w:type="spellStart"/>
+            <w:r>
+              <w:rPr>
+                <w:rFonts w:ascii="Times New Roman" w:hAnsi="Times New Roman" w:cs="Times New Roman"/>
+                <w:sz w:val="24"/>
+                <w:szCs w:val="24"/>
+                <w:lang w:val="en-US"/>
+              </w:rPr>
+              <w:t>lokasi</w:t>
+            </w:r>
+            <w:proofErr w:type="spellEnd"/>
+            <w:r>
+              <w:rPr>
+                <w:rFonts w:ascii="Times New Roman" w:hAnsi="Times New Roman" w:cs="Times New Roman"/>
+                <w:sz w:val="24"/>
+                <w:szCs w:val="24"/>
+                <w:lang w:val="en-US"/>
+              </w:rPr>
+              <w:t xml:space="preserve"> </w:t>
+            </w:r>
+            <w:proofErr w:type="spellStart"/>
+            <w:r>
+              <w:rPr>
+                <w:rFonts w:ascii="Times New Roman" w:hAnsi="Times New Roman" w:cs="Times New Roman"/>
+                <w:sz w:val="24"/>
+                <w:szCs w:val="24"/>
+                <w:lang w:val="en-US"/>
+              </w:rPr>
+              <w:t>toko</w:t>
+            </w:r>
+            <w:proofErr w:type="spellEnd"/>
+            <w:r>
+              <w:rPr>
+                <w:rFonts w:ascii="Times New Roman" w:hAnsi="Times New Roman" w:cs="Times New Roman"/>
+                <w:sz w:val="24"/>
+                <w:szCs w:val="24"/>
+                <w:lang w:val="en-US"/>
+              </w:rPr>
+              <w:t xml:space="preserve"> offline </w:t>
+            </w:r>
+            <w:proofErr w:type="spellStart"/>
+            <w:r>
+              <w:rPr>
+                <w:rFonts w:ascii="Times New Roman" w:hAnsi="Times New Roman" w:cs="Times New Roman"/>
+                <w:sz w:val="24"/>
+                <w:szCs w:val="24"/>
+                <w:lang w:val="en-US"/>
+              </w:rPr>
+              <w:t>BalloonBlooms</w:t>
+            </w:r>
+            <w:proofErr w:type="spellEnd"/>
           </w:p>
         </w:tc>
         <w:tc>
@@ -7283,92 +8788,15 @@
                 <w:lang w:val="en-US"/>
               </w:rPr>
             </w:pPr>
-          </w:p>
-        </w:tc>
-      </w:tr>
-      <w:tr>
-        <w:tc>
-          <w:tcPr>
-            <w:cnfStyle w:val="001000000000" w:firstRow="0" w:lastRow="0" w:firstColumn="1" w:lastColumn="0" w:oddVBand="0" w:evenVBand="0" w:oddHBand="0" w:evenHBand="0" w:firstRowFirstColumn="0" w:firstRowLastColumn="0" w:lastRowFirstColumn="0" w:lastRowLastColumn="0"/>
-            <w:tcW w:w="1510" w:type="dxa"/>
-          </w:tcPr>
-          <w:p>
-            <w:pPr>
-              <w:rPr>
-                <w:rFonts w:ascii="Times New Roman" w:hAnsi="Times New Roman" w:cs="Times New Roman"/>
-                <w:b w:val="0"/>
-                <w:bCs w:val="0"/>
-                <w:sz w:val="24"/>
-                <w:szCs w:val="24"/>
-                <w:lang w:val="en-US"/>
-              </w:rPr>
-            </w:pPr>
-          </w:p>
-        </w:tc>
-        <w:tc>
-          <w:tcPr>
-            <w:tcW w:w="1410" w:type="dxa"/>
-          </w:tcPr>
-          <w:p>
-            <w:pPr>
-              <w:cnfStyle w:val="000000000000" w:firstRow="0" w:lastRow="0" w:firstColumn="0" w:lastColumn="0" w:oddVBand="0" w:evenVBand="0" w:oddHBand="0" w:evenHBand="0" w:firstRowFirstColumn="0" w:firstRowLastColumn="0" w:lastRowFirstColumn="0" w:lastRowLastColumn="0"/>
-              <w:rPr>
-                <w:rFonts w:ascii="Times New Roman" w:hAnsi="Times New Roman" w:cs="Times New Roman"/>
-                <w:sz w:val="24"/>
-                <w:szCs w:val="24"/>
-                <w:lang w:val="en-US"/>
-              </w:rPr>
-            </w:pPr>
-          </w:p>
-        </w:tc>
-        <w:tc>
-          <w:tcPr>
-            <w:tcW w:w="2563" w:type="dxa"/>
-          </w:tcPr>
-          <w:p>
-            <w:pPr>
-              <w:cnfStyle w:val="000000000000" w:firstRow="0" w:lastRow="0" w:firstColumn="0" w:lastColumn="0" w:oddVBand="0" w:evenVBand="0" w:oddHBand="0" w:evenHBand="0" w:firstRowFirstColumn="0" w:firstRowLastColumn="0" w:lastRowFirstColumn="0" w:lastRowLastColumn="0"/>
-              <w:rPr>
-                <w:rFonts w:ascii="Times New Roman" w:hAnsi="Times New Roman" w:cs="Times New Roman"/>
-                <w:sz w:val="24"/>
-                <w:szCs w:val="24"/>
-                <w:lang w:val="en-US"/>
-              </w:rPr>
-            </w:pPr>
-          </w:p>
-        </w:tc>
-        <w:tc>
-          <w:tcPr>
-            <w:tcW w:w="1320" w:type="dxa"/>
-          </w:tcPr>
-          <w:p>
-            <w:pPr>
-              <w:jc w:val="center"/>
-              <w:cnfStyle w:val="000000000000" w:firstRow="0" w:lastRow="0" w:firstColumn="0" w:lastColumn="0" w:oddVBand="0" w:evenVBand="0" w:oddHBand="0" w:evenHBand="0" w:firstRowFirstColumn="0" w:firstRowLastColumn="0" w:lastRowFirstColumn="0" w:lastRowLastColumn="0"/>
-              <w:rPr>
-                <w:rFonts w:ascii="Times New Roman" w:hAnsi="Times New Roman" w:cs="Times New Roman"/>
-                <w:sz w:val="24"/>
-                <w:szCs w:val="24"/>
-                <w:lang w:val="en-US"/>
-              </w:rPr>
-            </w:pPr>
-          </w:p>
-        </w:tc>
-        <w:tc>
-          <w:tcPr>
-            <w:tcW w:w="1691" w:type="dxa"/>
-          </w:tcPr>
-          <w:p>
-            <w:pPr>
-              <w:jc w:val="center"/>
-              <w:cnfStyle w:val="000000000000" w:firstRow="0" w:lastRow="0" w:firstColumn="0" w:lastColumn="0" w:oddVBand="0" w:evenVBand="0" w:oddHBand="0" w:evenHBand="0" w:firstRowFirstColumn="0" w:firstRowLastColumn="0" w:lastRowFirstColumn="0" w:lastRowLastColumn="0"/>
-              <w:rPr>
-                <w:rFonts w:ascii="Times New Roman" w:hAnsi="Times New Roman" w:cs="Times New Roman"/>
-                <w:sz w:val="24"/>
-                <w:szCs w:val="24"/>
-                <w:lang w:val="en-US"/>
-              </w:rPr>
-            </w:pPr>
+            <w:r>
+              <w:rPr>
+                <w:rFonts w:ascii="Times New Roman" w:hAnsi="Times New Roman" w:cs="Times New Roman"/>
+                <w:sz w:val="24"/>
+                <w:szCs w:val="24"/>
+                <w:lang w:val="en-US"/>
+              </w:rPr>
+              <w:t>2</w:t>
+            </w:r>
           </w:p>
         </w:tc>
       </w:tr>
@@ -7417,6 +8845,15 @@
                 <w:lang w:val="en-US"/>
               </w:rPr>
             </w:pPr>
+            <w:r>
+              <w:rPr>
+                <w:rFonts w:ascii="Times New Roman" w:hAnsi="Times New Roman" w:cs="Times New Roman"/>
+                <w:sz w:val="28"/>
+                <w:szCs w:val="28"/>
+                <w:lang w:val="en-US"/>
+              </w:rPr>
+              <w:t>144</w:t>
+            </w:r>
           </w:p>
         </w:tc>
       </w:tr>
@@ -7444,7 +8881,7 @@
       <w:pPr>
         <w:pStyle w:val="Heading1"/>
       </w:pPr>
-      <w:bookmarkStart w:id="2" w:name="_Toc133749371"/>
+      <w:bookmarkStart w:id="2" w:name="_Toc133783272"/>
       <w:r>
         <w:lastRenderedPageBreak/>
         <w:t>SPRINT BACKLOG</w:t>
@@ -7765,7 +9202,27 @@
                 <w:szCs w:val="24"/>
                 <w:lang w:val="en-US"/>
               </w:rPr>
-              <w:t xml:space="preserve"> ingin </w:t>
+              <w:t xml:space="preserve"> </w:t>
+            </w:r>
+            <w:proofErr w:type="spellStart"/>
+            <w:r>
+              <w:rPr>
+                <w:rFonts w:ascii="Times New Roman" w:hAnsi="Times New Roman" w:cs="Times New Roman"/>
+                <w:sz w:val="24"/>
+                <w:szCs w:val="24"/>
+                <w:lang w:val="en-US"/>
+              </w:rPr>
+              <w:t>ingin</w:t>
+            </w:r>
+            <w:proofErr w:type="spellEnd"/>
+            <w:r>
+              <w:rPr>
+                <w:rFonts w:ascii="Times New Roman" w:hAnsi="Times New Roman" w:cs="Times New Roman"/>
+                <w:sz w:val="24"/>
+                <w:szCs w:val="24"/>
+                <w:lang w:val="en-US"/>
+              </w:rPr>
+              <w:t xml:space="preserve"> </w:t>
             </w:r>
             <w:proofErr w:type="spellStart"/>
             <w:r>
@@ -8035,7 +9492,27 @@
                 <w:szCs w:val="24"/>
                 <w:lang w:val="en-US"/>
               </w:rPr>
-              <w:t xml:space="preserve"> UI untuk </w:t>
+              <w:t xml:space="preserve"> UI </w:t>
+            </w:r>
+            <w:proofErr w:type="spellStart"/>
+            <w:r>
+              <w:rPr>
+                <w:rFonts w:ascii="Times New Roman" w:hAnsi="Times New Roman" w:cs="Times New Roman"/>
+                <w:sz w:val="24"/>
+                <w:szCs w:val="24"/>
+                <w:lang w:val="en-US"/>
+              </w:rPr>
+              <w:t>untuk</w:t>
+            </w:r>
+            <w:proofErr w:type="spellEnd"/>
+            <w:r>
+              <w:rPr>
+                <w:rFonts w:ascii="Times New Roman" w:hAnsi="Times New Roman" w:cs="Times New Roman"/>
+                <w:sz w:val="24"/>
+                <w:szCs w:val="24"/>
+                <w:lang w:val="en-US"/>
+              </w:rPr>
+              <w:t xml:space="preserve"> </w:t>
             </w:r>
             <w:proofErr w:type="spellStart"/>
             <w:r>
@@ -8077,6 +9554,15 @@
                 <w:lang w:val="en-US"/>
               </w:rPr>
             </w:pPr>
+            <w:r>
+              <w:rPr>
+                <w:rFonts w:ascii="Times New Roman" w:hAnsi="Times New Roman" w:cs="Times New Roman"/>
+                <w:sz w:val="24"/>
+                <w:szCs w:val="24"/>
+                <w:lang w:val="en-US"/>
+              </w:rPr>
+              <w:t>Cindy</w:t>
+            </w:r>
           </w:p>
         </w:tc>
         <w:tc>
@@ -8206,7 +9692,27 @@
                 <w:szCs w:val="24"/>
                 <w:lang w:val="en-US"/>
               </w:rPr>
-              <w:t xml:space="preserve"> database untuk </w:t>
+              <w:t xml:space="preserve"> database </w:t>
+            </w:r>
+            <w:proofErr w:type="spellStart"/>
+            <w:r>
+              <w:rPr>
+                <w:rFonts w:ascii="Times New Roman" w:hAnsi="Times New Roman" w:cs="Times New Roman"/>
+                <w:sz w:val="24"/>
+                <w:szCs w:val="24"/>
+                <w:lang w:val="en-US"/>
+              </w:rPr>
+              <w:t>untuk</w:t>
+            </w:r>
+            <w:proofErr w:type="spellEnd"/>
+            <w:r>
+              <w:rPr>
+                <w:rFonts w:ascii="Times New Roman" w:hAnsi="Times New Roman" w:cs="Times New Roman"/>
+                <w:sz w:val="24"/>
+                <w:szCs w:val="24"/>
+                <w:lang w:val="en-US"/>
+              </w:rPr>
+              <w:t xml:space="preserve"> </w:t>
             </w:r>
             <w:proofErr w:type="spellStart"/>
             <w:r>
@@ -8294,6 +9800,15 @@
                 <w:lang w:val="en-US"/>
               </w:rPr>
             </w:pPr>
+            <w:r>
+              <w:rPr>
+                <w:rFonts w:ascii="Times New Roman" w:hAnsi="Times New Roman" w:cs="Times New Roman"/>
+                <w:sz w:val="24"/>
+                <w:szCs w:val="24"/>
+                <w:lang w:val="en-US"/>
+              </w:rPr>
+              <w:t>Cindy, Victoria</w:t>
+            </w:r>
           </w:p>
         </w:tc>
         <w:tc>
@@ -8406,7 +9921,27 @@
                 <w:szCs w:val="24"/>
                 <w:lang w:val="en-US"/>
               </w:rPr>
-              <w:t xml:space="preserve">Coding untuk </w:t>
+              <w:t xml:space="preserve">Coding </w:t>
+            </w:r>
+            <w:proofErr w:type="spellStart"/>
+            <w:r>
+              <w:rPr>
+                <w:rFonts w:ascii="Times New Roman" w:hAnsi="Times New Roman" w:cs="Times New Roman"/>
+                <w:sz w:val="24"/>
+                <w:szCs w:val="24"/>
+                <w:lang w:val="en-US"/>
+              </w:rPr>
+              <w:t>untuk</w:t>
+            </w:r>
+            <w:proofErr w:type="spellEnd"/>
+            <w:r>
+              <w:rPr>
+                <w:rFonts w:ascii="Times New Roman" w:hAnsi="Times New Roman" w:cs="Times New Roman"/>
+                <w:sz w:val="24"/>
+                <w:szCs w:val="24"/>
+                <w:lang w:val="en-US"/>
+              </w:rPr>
+              <w:t xml:space="preserve"> </w:t>
             </w:r>
             <w:proofErr w:type="spellStart"/>
             <w:r>
@@ -8454,6 +9989,15 @@
                 <w:lang w:val="en-US"/>
               </w:rPr>
             </w:pPr>
+            <w:r>
+              <w:rPr>
+                <w:rFonts w:ascii="Times New Roman" w:hAnsi="Times New Roman" w:cs="Times New Roman"/>
+                <w:sz w:val="24"/>
+                <w:szCs w:val="24"/>
+                <w:lang w:val="en-US"/>
+              </w:rPr>
+              <w:t>Cindy</w:t>
+            </w:r>
           </w:p>
         </w:tc>
         <w:tc>
@@ -8605,6 +10149,15 @@
                 <w:lang w:val="en-US"/>
               </w:rPr>
             </w:pPr>
+            <w:r>
+              <w:rPr>
+                <w:rFonts w:ascii="Times New Roman" w:hAnsi="Times New Roman" w:cs="Times New Roman"/>
+                <w:sz w:val="24"/>
+                <w:szCs w:val="24"/>
+                <w:lang w:val="en-US"/>
+              </w:rPr>
+              <w:t>Cindy</w:t>
+            </w:r>
           </w:p>
         </w:tc>
         <w:tc>
@@ -8648,6 +10201,15 @@
                 <w:lang w:val="en-US"/>
               </w:rPr>
             </w:pPr>
+            <w:r>
+              <w:rPr>
+                <w:rFonts w:ascii="Times New Roman" w:hAnsi="Times New Roman" w:cs="Times New Roman"/>
+                <w:sz w:val="24"/>
+                <w:szCs w:val="24"/>
+                <w:lang w:val="en-US"/>
+              </w:rPr>
+              <w:t>Done</w:t>
+            </w:r>
           </w:p>
         </w:tc>
       </w:tr>
@@ -8727,6 +10289,15 @@
                 <w:lang w:val="en-US"/>
               </w:rPr>
             </w:pPr>
+            <w:r>
+              <w:rPr>
+                <w:rFonts w:ascii="Times New Roman" w:hAnsi="Times New Roman" w:cs="Times New Roman"/>
+                <w:sz w:val="24"/>
+                <w:szCs w:val="24"/>
+                <w:lang w:val="en-US"/>
+              </w:rPr>
+              <w:t>Cindy</w:t>
+            </w:r>
           </w:p>
         </w:tc>
         <w:tc>
@@ -8744,6 +10315,15 @@
                 <w:lang w:val="en-US"/>
               </w:rPr>
             </w:pPr>
+            <w:r>
+              <w:rPr>
+                <w:rFonts w:ascii="Times New Roman" w:hAnsi="Times New Roman" w:cs="Times New Roman"/>
+                <w:sz w:val="24"/>
+                <w:szCs w:val="24"/>
+                <w:lang w:val="en-US"/>
+              </w:rPr>
+              <w:t>1.5</w:t>
+            </w:r>
           </w:p>
         </w:tc>
         <w:tc>
@@ -8761,6 +10341,15 @@
                 <w:lang w:val="en-US"/>
               </w:rPr>
             </w:pPr>
+            <w:r>
+              <w:rPr>
+                <w:rFonts w:ascii="Times New Roman" w:hAnsi="Times New Roman" w:cs="Times New Roman"/>
+                <w:sz w:val="24"/>
+                <w:szCs w:val="24"/>
+                <w:lang w:val="en-US"/>
+              </w:rPr>
+              <w:t>Done</w:t>
+            </w:r>
           </w:p>
         </w:tc>
       </w:tr>
@@ -8992,7 +10581,7 @@
       <w:pPr>
         <w:pStyle w:val="Heading1"/>
       </w:pPr>
-      <w:bookmarkStart w:id="3" w:name="_Toc133749372"/>
+      <w:bookmarkStart w:id="3" w:name="_Toc133783273"/>
       <w:r>
         <w:lastRenderedPageBreak/>
         <w:t>BOARD TRELLO</w:t>
@@ -9004,11 +10593,32 @@
         <w:rPr>
           <w:rFonts w:ascii="Times New Roman" w:hAnsi="Times New Roman" w:cs="Times New Roman"/>
           <w:spacing w:val="24"/>
-          <w:sz w:val="32"/>
-          <w:szCs w:val="32"/>
+          <w:sz w:val="34"/>
+          <w:szCs w:val="34"/>
           <w:lang w:val="en-US"/>
         </w:rPr>
       </w:pPr>
+      <w:r>
+        <w:rPr>
+          <w:rFonts w:ascii="Times New Roman" w:hAnsi="Times New Roman" w:cs="Times New Roman"/>
+          <w:spacing w:val="24"/>
+          <w:sz w:val="28"/>
+          <w:szCs w:val="28"/>
+          <w:lang w:val="en-US"/>
+        </w:rPr>
+        <w:t xml:space="preserve">Link </w:t>
+      </w:r>
+      <w:proofErr w:type="gramStart"/>
+      <w:r>
+        <w:rPr>
+          <w:rFonts w:ascii="Times New Roman" w:hAnsi="Times New Roman" w:cs="Times New Roman"/>
+          <w:spacing w:val="24"/>
+          <w:sz w:val="28"/>
+          <w:szCs w:val="28"/>
+          <w:lang w:val="en-US"/>
+        </w:rPr>
+        <w:t xml:space="preserve">Trello </w:t>
+      </w:r>
       <w:r>
         <w:rPr>
           <w:rFonts w:ascii="Times New Roman" w:hAnsi="Times New Roman" w:cs="Times New Roman"/>
@@ -9017,9 +10627,9 @@
           <w:szCs w:val="32"/>
           <w:lang w:val="en-US"/>
         </w:rPr>
-        <w:t xml:space="preserve">Link </w:t>
-      </w:r>
-      <w:proofErr w:type="gramStart"/>
+        <w:t>:</w:t>
+      </w:r>
+      <w:proofErr w:type="gramEnd"/>
       <w:r>
         <w:rPr>
           <w:rFonts w:ascii="Times New Roman" w:hAnsi="Times New Roman" w:cs="Times New Roman"/>
@@ -9028,19 +10638,21 @@
           <w:szCs w:val="32"/>
           <w:lang w:val="en-US"/>
         </w:rPr>
-        <w:t>Trello :</w:t>
-      </w:r>
-      <w:proofErr w:type="gramEnd"/>
-      <w:r>
-        <w:rPr>
-          <w:rFonts w:ascii="Times New Roman" w:hAnsi="Times New Roman" w:cs="Times New Roman"/>
-          <w:spacing w:val="24"/>
-          <w:sz w:val="32"/>
-          <w:szCs w:val="32"/>
-          <w:lang w:val="en-US"/>
-        </w:rPr>
         <w:t xml:space="preserve"> </w:t>
       </w:r>
+      <w:hyperlink r:id="rId9" w:history="1">
+        <w:r>
+          <w:rPr>
+            <w:rStyle w:val="Hyperlink"/>
+            <w:rFonts w:ascii="Times New Roman" w:hAnsi="Times New Roman" w:cs="Times New Roman"/>
+            <w:b/>
+            <w:bCs/>
+            <w:sz w:val="34"/>
+            <w:szCs w:val="34"/>
+          </w:rPr>
+          <w:t>Website E-Commerce BalloonBlooms | Trello</w:t>
+        </w:r>
+      </w:hyperlink>
     </w:p>
     <w:sectPr>
       <w:pgSz w:w="11906" w:h="16838" w:code="9"/>

</xml_diff>

<commit_message>
[SPRINT-1] Fitur-fitur utama yaitu Login, Home, Products, dan Account Control berhasil dibangun
</commit_message>
<xml_diff>
--- a/LaporanProjectTugasKelompok.docx
+++ b/LaporanProjectTugasKelompok.docx
@@ -6720,13 +6720,13 @@
         </w:trPr>
         <w:tc>
           <w:tcPr>
-            <w:cnfStyle w:val="001000000000" w:firstRow="0" w:lastRow="0" w:firstColumn="1" w:lastColumn="0" w:oddVBand="0" w:evenVBand="0" w:oddHBand="0" w:evenHBand="0" w:firstRowFirstColumn="0" w:firstRowLastColumn="0" w:lastRowFirstColumn="0" w:lastRowLastColumn="0"/>
             <w:tcW w:w="511" w:type="dxa"/>
             <w:vMerge/>
           </w:tcPr>
           <w:p>
             <w:pPr>
               <w:jc w:val="center"/>
+              <w:cnfStyle w:val="001000000000" w:firstRow="0" w:lastRow="0" w:firstColumn="1" w:lastColumn="0" w:oddVBand="0" w:evenVBand="0" w:oddHBand="0" w:evenHBand="0" w:firstRowFirstColumn="0" w:firstRowLastColumn="0" w:lastRowFirstColumn="0" w:lastRowLastColumn="0"/>
               <w:rPr>
                 <w:rFonts w:ascii="Times New Roman" w:hAnsi="Times New Roman" w:cs="Times New Roman"/>
                 <w:b w:val="0"/>
@@ -6743,7 +6743,6 @@
           </w:tcPr>
           <w:p>
             <w:pPr>
-              <w:cnfStyle w:val="000000000000" w:firstRow="0" w:lastRow="0" w:firstColumn="0" w:lastColumn="0" w:oddVBand="0" w:evenVBand="0" w:oddHBand="0" w:evenHBand="0" w:firstRowFirstColumn="0" w:firstRowLastColumn="0" w:lastRowFirstColumn="0" w:lastRowLastColumn="0"/>
               <w:rPr>
                 <w:rFonts w:ascii="Times New Roman" w:hAnsi="Times New Roman" w:cs="Times New Roman"/>
                 <w:sz w:val="24"/>
@@ -6759,7 +6758,6 @@
           </w:tcPr>
           <w:p>
             <w:pPr>
-              <w:cnfStyle w:val="000000000000" w:firstRow="0" w:lastRow="0" w:firstColumn="0" w:lastColumn="0" w:oddVBand="0" w:evenVBand="0" w:oddHBand="0" w:evenHBand="0" w:firstRowFirstColumn="0" w:firstRowLastColumn="0" w:lastRowFirstColumn="0" w:lastRowLastColumn="0"/>
               <w:rPr>
                 <w:rFonts w:ascii="Times New Roman" w:hAnsi="Times New Roman" w:cs="Times New Roman"/>
                 <w:sz w:val="24"/>
@@ -6786,22 +6784,21 @@
           <w:p>
             <w:pPr>
               <w:jc w:val="center"/>
-              <w:cnfStyle w:val="000000000000" w:firstRow="0" w:lastRow="0" w:firstColumn="0" w:lastColumn="0" w:oddVBand="0" w:evenVBand="0" w:oddHBand="0" w:evenHBand="0" w:firstRowFirstColumn="0" w:firstRowLastColumn="0" w:lastRowFirstColumn="0" w:lastRowLastColumn="0"/>
-              <w:rPr>
-                <w:rFonts w:ascii="Times New Roman" w:hAnsi="Times New Roman" w:cs="Times New Roman"/>
-                <w:sz w:val="24"/>
-                <w:szCs w:val="24"/>
-                <w:lang w:val="en-US"/>
-              </w:rPr>
-            </w:pPr>
-            <w:r>
-              <w:rPr>
-                <w:rFonts w:ascii="Times New Roman" w:hAnsi="Times New Roman" w:cs="Times New Roman"/>
-                <w:sz w:val="24"/>
-                <w:szCs w:val="24"/>
-                <w:lang w:val="en-US"/>
-              </w:rPr>
-              <w:t>Victoria</w:t>
+              <w:rPr>
+                <w:rFonts w:ascii="Times New Roman" w:hAnsi="Times New Roman" w:cs="Times New Roman"/>
+                <w:sz w:val="24"/>
+                <w:szCs w:val="24"/>
+                <w:lang w:val="en-US"/>
+              </w:rPr>
+            </w:pPr>
+            <w:r>
+              <w:rPr>
+                <w:rFonts w:ascii="Times New Roman" w:hAnsi="Times New Roman" w:cs="Times New Roman"/>
+                <w:sz w:val="24"/>
+                <w:szCs w:val="24"/>
+                <w:lang w:val="en-US"/>
+              </w:rPr>
+              <w:t>Cindy</w:t>
             </w:r>
           </w:p>
         </w:tc>
@@ -6813,7 +6810,6 @@
           <w:p>
             <w:pPr>
               <w:jc w:val="center"/>
-              <w:cnfStyle w:val="000000000000" w:firstRow="0" w:lastRow="0" w:firstColumn="0" w:lastColumn="0" w:oddVBand="0" w:evenVBand="0" w:oddHBand="0" w:evenHBand="0" w:firstRowFirstColumn="0" w:firstRowLastColumn="0" w:lastRowFirstColumn="0" w:lastRowLastColumn="0"/>
               <w:rPr>
                 <w:rFonts w:ascii="Times New Roman" w:hAnsi="Times New Roman" w:cs="Times New Roman"/>
                 <w:sz w:val="24"/>
@@ -6840,7 +6836,6 @@
           <w:p>
             <w:pPr>
               <w:jc w:val="center"/>
-              <w:cnfStyle w:val="000000000000" w:firstRow="0" w:lastRow="0" w:firstColumn="0" w:lastColumn="0" w:oddVBand="0" w:evenVBand="0" w:oddHBand="0" w:evenHBand="0" w:firstRowFirstColumn="0" w:firstRowLastColumn="0" w:lastRowFirstColumn="0" w:lastRowLastColumn="0"/>
               <w:rPr>
                 <w:rFonts w:ascii="Times New Roman" w:hAnsi="Times New Roman" w:cs="Times New Roman"/>
                 <w:sz w:val="24"/>
@@ -15015,6 +15010,15 @@
                 <w:lang w:val="en-US"/>
               </w:rPr>
             </w:pPr>
+            <w:r>
+              <w:rPr>
+                <w:rFonts w:ascii="Times New Roman" w:hAnsi="Times New Roman" w:cs="Times New Roman"/>
+                <w:sz w:val="24"/>
+                <w:szCs w:val="24"/>
+                <w:lang w:val="en-US"/>
+              </w:rPr>
+              <w:t>23 Juni 2023</w:t>
+            </w:r>
           </w:p>
         </w:tc>
         <w:tc>
@@ -15030,6 +15034,34 @@
                 <w:lang w:val="en-US"/>
               </w:rPr>
             </w:pPr>
+            <w:r>
+              <w:rPr>
+                <w:rFonts w:ascii="Times New Roman" w:hAnsi="Times New Roman" w:cs="Times New Roman"/>
+                <w:sz w:val="24"/>
+                <w:szCs w:val="24"/>
+                <w:lang w:val="en-US"/>
+              </w:rPr>
+              <w:t>- Menyusun sprint planning</w:t>
+            </w:r>
+          </w:p>
+          <w:p>
+            <w:pPr>
+              <w:rPr>
+                <w:rFonts w:ascii="Times New Roman" w:hAnsi="Times New Roman" w:cs="Times New Roman"/>
+                <w:sz w:val="24"/>
+                <w:szCs w:val="24"/>
+                <w:lang w:val="en-US"/>
+              </w:rPr>
+            </w:pPr>
+            <w:r>
+              <w:rPr>
+                <w:rFonts w:ascii="Times New Roman" w:hAnsi="Times New Roman" w:cs="Times New Roman"/>
+                <w:sz w:val="24"/>
+                <w:szCs w:val="24"/>
+                <w:lang w:val="en-US"/>
+              </w:rPr>
+              <w:t>- Membahas user story mana yang akan dibuat pertama kali</w:t>
+            </w:r>
           </w:p>
         </w:tc>
         <w:tc>
@@ -15045,6 +15077,15 @@
                 <w:lang w:val="en-US"/>
               </w:rPr>
             </w:pPr>
+            <w:r>
+              <w:rPr>
+                <w:rFonts w:ascii="Times New Roman" w:hAnsi="Times New Roman" w:cs="Times New Roman"/>
+                <w:sz w:val="24"/>
+                <w:szCs w:val="24"/>
+                <w:lang w:val="en-US"/>
+              </w:rPr>
+              <w:t>-</w:t>
+            </w:r>
           </w:p>
         </w:tc>
         <w:tc>
@@ -15060,6 +15101,136 @@
                 <w:lang w:val="en-US"/>
               </w:rPr>
             </w:pPr>
+            <w:r>
+              <w:rPr>
+                <w:rFonts w:ascii="Times New Roman" w:hAnsi="Times New Roman" w:cs="Times New Roman"/>
+                <w:sz w:val="24"/>
+                <w:szCs w:val="24"/>
+                <w:lang w:val="en-US"/>
+              </w:rPr>
+              <w:t>- Mendesign tampilan halaman Home</w:t>
+            </w:r>
+            <w:r>
+              <w:rPr>
+                <w:rFonts w:ascii="Times New Roman" w:hAnsi="Times New Roman" w:cs="Times New Roman"/>
+                <w:sz w:val="24"/>
+                <w:szCs w:val="24"/>
+                <w:lang w:val="en-US"/>
+              </w:rPr>
+              <w:t xml:space="preserve"> dan Login</w:t>
+            </w:r>
+          </w:p>
+          <w:p>
+            <w:pPr>
+              <w:rPr>
+                <w:rFonts w:ascii="Times New Roman" w:hAnsi="Times New Roman" w:cs="Times New Roman"/>
+                <w:sz w:val="24"/>
+                <w:szCs w:val="24"/>
+                <w:lang w:val="en-US"/>
+              </w:rPr>
+            </w:pPr>
+            <w:r>
+              <w:rPr>
+                <w:rFonts w:ascii="Times New Roman" w:hAnsi="Times New Roman" w:cs="Times New Roman"/>
+                <w:sz w:val="24"/>
+                <w:szCs w:val="24"/>
+                <w:lang w:val="en-US"/>
+              </w:rPr>
+              <w:t>- Menyiapkan database untuk menyimpan data user (</w:t>
+            </w:r>
+            <w:r>
+              <w:rPr>
+                <w:rFonts w:ascii="Times New Roman" w:hAnsi="Times New Roman" w:cs="Times New Roman"/>
+                <w:sz w:val="24"/>
+                <w:szCs w:val="24"/>
+                <w:lang w:val="en-US"/>
+              </w:rPr>
+              <w:t xml:space="preserve">beserta data </w:t>
+            </w:r>
+            <w:r>
+              <w:rPr>
+                <w:rFonts w:ascii="Times New Roman" w:hAnsi="Times New Roman" w:cs="Times New Roman"/>
+                <w:sz w:val="24"/>
+                <w:szCs w:val="24"/>
+                <w:lang w:val="en-US"/>
+              </w:rPr>
+              <w:t>dummy)</w:t>
+            </w:r>
+          </w:p>
+          <w:p>
+            <w:pPr>
+              <w:rPr>
+                <w:rFonts w:ascii="Times New Roman" w:hAnsi="Times New Roman" w:cs="Times New Roman"/>
+                <w:sz w:val="24"/>
+                <w:szCs w:val="24"/>
+                <w:lang w:val="en-US"/>
+              </w:rPr>
+            </w:pPr>
+            <w:r>
+              <w:rPr>
+                <w:rFonts w:ascii="Times New Roman" w:hAnsi="Times New Roman" w:cs="Times New Roman"/>
+                <w:sz w:val="24"/>
+                <w:szCs w:val="24"/>
+                <w:lang w:val="en-US"/>
+              </w:rPr>
+              <w:t>- Menyiapkan struktur file coding</w:t>
+            </w:r>
+          </w:p>
+          <w:p>
+            <w:pPr>
+              <w:rPr>
+                <w:rFonts w:ascii="Times New Roman" w:hAnsi="Times New Roman" w:cs="Times New Roman"/>
+                <w:sz w:val="24"/>
+                <w:szCs w:val="24"/>
+                <w:lang w:val="en-US"/>
+              </w:rPr>
+            </w:pPr>
+            <w:r>
+              <w:rPr>
+                <w:rFonts w:ascii="Times New Roman" w:hAnsi="Times New Roman" w:cs="Times New Roman"/>
+                <w:sz w:val="24"/>
+                <w:szCs w:val="24"/>
+                <w:lang w:val="en-US"/>
+              </w:rPr>
+              <w:t>- Coding halaman Home</w:t>
+            </w:r>
+            <w:r>
+              <w:rPr>
+                <w:rFonts w:ascii="Times New Roman" w:hAnsi="Times New Roman" w:cs="Times New Roman"/>
+                <w:sz w:val="24"/>
+                <w:szCs w:val="24"/>
+                <w:lang w:val="en-US"/>
+              </w:rPr>
+              <w:t xml:space="preserve"> dan</w:t>
+            </w:r>
+            <w:r>
+              <w:rPr>
+                <w:rFonts w:ascii="Times New Roman" w:hAnsi="Times New Roman" w:cs="Times New Roman"/>
+                <w:sz w:val="24"/>
+                <w:szCs w:val="24"/>
+                <w:lang w:val="en-US"/>
+              </w:rPr>
+              <w:t xml:space="preserve"> Login</w:t>
+            </w:r>
+          </w:p>
+          <w:p>
+            <w:pPr>
+              <w:rPr>
+                <w:rFonts w:ascii="Times New Roman" w:hAnsi="Times New Roman" w:cs="Times New Roman"/>
+                <w:sz w:val="24"/>
+                <w:szCs w:val="24"/>
+                <w:lang w:val="en-US"/>
+              </w:rPr>
+            </w:pPr>
+            <w:r>
+              <w:rPr>
+                <w:rFonts w:ascii="Times New Roman" w:hAnsi="Times New Roman" w:cs="Times New Roman"/>
+                <w:sz w:val="24"/>
+                <w:szCs w:val="24"/>
+                <w:lang w:val="en-US"/>
+              </w:rPr>
+              <w:t>- Mengumpulkan foto produk hampers</w:t>
+            </w:r>
           </w:p>
         </w:tc>
       </w:tr>
@@ -15094,6 +15265,15 @@
                 <w:lang w:val="en-US"/>
               </w:rPr>
             </w:pPr>
+            <w:r>
+              <w:rPr>
+                <w:rFonts w:ascii="Times New Roman" w:hAnsi="Times New Roman" w:cs="Times New Roman"/>
+                <w:sz w:val="24"/>
+                <w:szCs w:val="24"/>
+                <w:lang w:val="en-US"/>
+              </w:rPr>
+              <w:t>24 Juni 2023</w:t>
+            </w:r>
           </w:p>
         </w:tc>
         <w:tc>
@@ -15109,6 +15289,53 @@
                 <w:lang w:val="en-US"/>
               </w:rPr>
             </w:pPr>
+            <w:r>
+              <w:rPr>
+                <w:rFonts w:ascii="Times New Roman" w:hAnsi="Times New Roman" w:cs="Times New Roman"/>
+                <w:sz w:val="24"/>
+                <w:szCs w:val="24"/>
+                <w:lang w:val="en-US"/>
+              </w:rPr>
+              <w:t>- Menyelesaikan design halaman Home dan Login</w:t>
+            </w:r>
+          </w:p>
+          <w:p>
+            <w:pPr>
+              <w:rPr>
+                <w:rFonts w:ascii="Times New Roman" w:hAnsi="Times New Roman" w:cs="Times New Roman"/>
+                <w:sz w:val="24"/>
+                <w:szCs w:val="24"/>
+                <w:lang w:val="en-US"/>
+              </w:rPr>
+            </w:pPr>
+            <w:r>
+              <w:rPr>
+                <w:rFonts w:ascii="Times New Roman" w:hAnsi="Times New Roman" w:cs="Times New Roman"/>
+                <w:sz w:val="24"/>
+                <w:szCs w:val="24"/>
+                <w:lang w:val="en-US"/>
+              </w:rPr>
+              <w:t>- Database berisi data user dummy</w:t>
+            </w:r>
+          </w:p>
+          <w:p>
+            <w:pPr>
+              <w:rPr>
+                <w:rFonts w:ascii="Times New Roman" w:hAnsi="Times New Roman" w:cs="Times New Roman"/>
+                <w:sz w:val="24"/>
+                <w:szCs w:val="24"/>
+                <w:lang w:val="en-US"/>
+              </w:rPr>
+            </w:pPr>
+            <w:r>
+              <w:rPr>
+                <w:rFonts w:ascii="Times New Roman" w:hAnsi="Times New Roman" w:cs="Times New Roman"/>
+                <w:sz w:val="24"/>
+                <w:szCs w:val="24"/>
+                <w:lang w:val="en-US"/>
+              </w:rPr>
+              <w:t>- Selesai men-coding halaman Home dan Login</w:t>
+            </w:r>
           </w:p>
         </w:tc>
         <w:tc>
@@ -15124,6 +15351,15 @@
                 <w:lang w:val="en-US"/>
               </w:rPr>
             </w:pPr>
+            <w:r>
+              <w:rPr>
+                <w:rFonts w:ascii="Times New Roman" w:hAnsi="Times New Roman" w:cs="Times New Roman"/>
+                <w:sz w:val="24"/>
+                <w:szCs w:val="24"/>
+                <w:lang w:val="en-US"/>
+              </w:rPr>
+              <w:t>- Design card Product kurang kreatif</w:t>
+            </w:r>
           </w:p>
         </w:tc>
         <w:tc>
@@ -15139,6 +15375,110 @@
                 <w:lang w:val="en-US"/>
               </w:rPr>
             </w:pPr>
+            <w:r>
+              <w:rPr>
+                <w:rFonts w:ascii="Times New Roman" w:hAnsi="Times New Roman" w:cs="Times New Roman"/>
+                <w:sz w:val="24"/>
+                <w:szCs w:val="24"/>
+                <w:lang w:val="en-US"/>
+              </w:rPr>
+              <w:t>- Mengubah design card product</w:t>
+            </w:r>
+          </w:p>
+          <w:p>
+            <w:pPr>
+              <w:rPr>
+                <w:rFonts w:ascii="Times New Roman" w:hAnsi="Times New Roman" w:cs="Times New Roman"/>
+                <w:sz w:val="24"/>
+                <w:szCs w:val="24"/>
+                <w:lang w:val="en-US"/>
+              </w:rPr>
+            </w:pPr>
+            <w:r>
+              <w:rPr>
+                <w:rFonts w:ascii="Times New Roman" w:hAnsi="Times New Roman" w:cs="Times New Roman"/>
+                <w:sz w:val="24"/>
+                <w:szCs w:val="24"/>
+                <w:lang w:val="en-US"/>
+              </w:rPr>
+              <w:t>- Membuat database untuk menyimpan data produk hampers</w:t>
+            </w:r>
+          </w:p>
+          <w:p>
+            <w:pPr>
+              <w:rPr>
+                <w:rFonts w:ascii="Times New Roman" w:hAnsi="Times New Roman" w:cs="Times New Roman"/>
+                <w:sz w:val="24"/>
+                <w:szCs w:val="24"/>
+                <w:lang w:val="en-US"/>
+              </w:rPr>
+            </w:pPr>
+            <w:r>
+              <w:rPr>
+                <w:rFonts w:ascii="Times New Roman" w:hAnsi="Times New Roman" w:cs="Times New Roman"/>
+                <w:sz w:val="24"/>
+                <w:szCs w:val="24"/>
+                <w:lang w:val="en-US"/>
+              </w:rPr>
+              <w:t>- Mendesign halaman Products untuk Admin (CRUD)</w:t>
+            </w:r>
+          </w:p>
+          <w:p>
+            <w:pPr>
+              <w:rPr>
+                <w:rFonts w:ascii="Times New Roman" w:hAnsi="Times New Roman" w:cs="Times New Roman"/>
+                <w:sz w:val="24"/>
+                <w:szCs w:val="24"/>
+                <w:lang w:val="en-US"/>
+              </w:rPr>
+            </w:pPr>
+            <w:r>
+              <w:rPr>
+                <w:rFonts w:ascii="Times New Roman" w:hAnsi="Times New Roman" w:cs="Times New Roman"/>
+                <w:sz w:val="24"/>
+                <w:szCs w:val="24"/>
+                <w:lang w:val="en-US"/>
+              </w:rPr>
+              <w:t>- Coding halaman Products dan fungsionalitas card product</w:t>
+            </w:r>
+          </w:p>
+          <w:p>
+            <w:pPr>
+              <w:rPr>
+                <w:rFonts w:ascii="Times New Roman" w:hAnsi="Times New Roman" w:cs="Times New Roman"/>
+                <w:sz w:val="24"/>
+                <w:szCs w:val="24"/>
+                <w:lang w:val="en-US"/>
+              </w:rPr>
+            </w:pPr>
+            <w:r>
+              <w:rPr>
+                <w:rFonts w:ascii="Times New Roman" w:hAnsi="Times New Roman" w:cs="Times New Roman"/>
+                <w:sz w:val="24"/>
+                <w:szCs w:val="24"/>
+                <w:lang w:val="en-US"/>
+              </w:rPr>
+              <w:t>- Atur route dan tampilan halaman Products untuk Users dan Guests</w:t>
+            </w:r>
+          </w:p>
+          <w:p>
+            <w:pPr>
+              <w:rPr>
+                <w:rFonts w:ascii="Times New Roman" w:hAnsi="Times New Roman" w:cs="Times New Roman"/>
+                <w:sz w:val="24"/>
+                <w:szCs w:val="24"/>
+                <w:lang w:val="en-US"/>
+              </w:rPr>
+            </w:pPr>
+            <w:r>
+              <w:rPr>
+                <w:rFonts w:ascii="Times New Roman" w:hAnsi="Times New Roman" w:cs="Times New Roman"/>
+                <w:sz w:val="24"/>
+                <w:szCs w:val="24"/>
+                <w:lang w:val="en-US"/>
+              </w:rPr>
+              <w:t>- Design dan coding halaman Account Control</w:t>
+            </w:r>
           </w:p>
         </w:tc>
       </w:tr>
@@ -15146,7 +15486,93 @@
         <w:tc>
           <w:tcPr>
             <w:tcW w:w="1023" w:type="dxa"/>
-            <w:vMerge/>
+          </w:tcPr>
+          <w:p>
+            <w:pPr>
+              <w:jc w:val="center"/>
+              <w:rPr>
+                <w:rFonts w:ascii="Times New Roman" w:hAnsi="Times New Roman" w:cs="Times New Roman"/>
+                <w:sz w:val="24"/>
+                <w:szCs w:val="24"/>
+                <w:lang w:val="en-US"/>
+              </w:rPr>
+            </w:pPr>
+            <w:r>
+              <w:rPr>
+                <w:rFonts w:ascii="Times New Roman" w:hAnsi="Times New Roman" w:cs="Times New Roman"/>
+                <w:sz w:val="24"/>
+                <w:szCs w:val="24"/>
+                <w:lang w:val="en-US"/>
+              </w:rPr>
+              <w:t>2</w:t>
+            </w:r>
+          </w:p>
+        </w:tc>
+        <w:tc>
+          <w:tcPr>
+            <w:tcW w:w="1511" w:type="dxa"/>
+          </w:tcPr>
+          <w:p>
+            <w:pPr>
+              <w:rPr>
+                <w:rFonts w:ascii="Times New Roman" w:hAnsi="Times New Roman" w:cs="Times New Roman"/>
+                <w:sz w:val="24"/>
+                <w:szCs w:val="24"/>
+                <w:lang w:val="en-US"/>
+              </w:rPr>
+            </w:pPr>
+          </w:p>
+        </w:tc>
+        <w:tc>
+          <w:tcPr>
+            <w:tcW w:w="1963" w:type="dxa"/>
+          </w:tcPr>
+          <w:p>
+            <w:pPr>
+              <w:rPr>
+                <w:rFonts w:ascii="Times New Roman" w:hAnsi="Times New Roman" w:cs="Times New Roman"/>
+                <w:sz w:val="24"/>
+                <w:szCs w:val="24"/>
+                <w:lang w:val="en-US"/>
+              </w:rPr>
+            </w:pPr>
+          </w:p>
+        </w:tc>
+        <w:tc>
+          <w:tcPr>
+            <w:tcW w:w="2043" w:type="dxa"/>
+          </w:tcPr>
+          <w:p>
+            <w:pPr>
+              <w:rPr>
+                <w:rFonts w:ascii="Times New Roman" w:hAnsi="Times New Roman" w:cs="Times New Roman"/>
+                <w:sz w:val="24"/>
+                <w:szCs w:val="24"/>
+                <w:lang w:val="en-US"/>
+              </w:rPr>
+            </w:pPr>
+          </w:p>
+        </w:tc>
+        <w:tc>
+          <w:tcPr>
+            <w:tcW w:w="1959" w:type="dxa"/>
+          </w:tcPr>
+          <w:p>
+            <w:pPr>
+              <w:rPr>
+                <w:rFonts w:ascii="Times New Roman" w:hAnsi="Times New Roman" w:cs="Times New Roman"/>
+                <w:sz w:val="24"/>
+                <w:szCs w:val="24"/>
+                <w:lang w:val="en-US"/>
+              </w:rPr>
+            </w:pPr>
+          </w:p>
+        </w:tc>
+      </w:tr>
+      <w:tr>
+        <w:tc>
+          <w:tcPr>
+            <w:tcW w:w="1023" w:type="dxa"/>
           </w:tcPr>
           <w:p>
             <w:pPr>
@@ -15395,7 +15821,14 @@
                 <w:rFonts w:ascii="Times New Roman" w:hAnsi="Times New Roman" w:cs="Times New Roman"/>
                 <w:lang w:val="en-US"/>
               </w:rPr>
-              <w:t>4 Mei 2023</w:t>
+              <w:t>24 Juni</w:t>
+            </w:r>
+            <w:r>
+              <w:rPr>
+                <w:rFonts w:ascii="Times New Roman" w:hAnsi="Times New Roman" w:cs="Times New Roman"/>
+                <w:lang w:val="en-US"/>
+              </w:rPr>
+              <w:t xml:space="preserve"> 2023</w:t>
             </w:r>
           </w:p>
         </w:tc>
@@ -15416,6 +15849,13 @@
                 <w:lang w:val="en-US"/>
               </w:rPr>
               <w:t xml:space="preserve">Goals: </w:t>
+            </w:r>
+            <w:r>
+              <w:rPr>
+                <w:rFonts w:ascii="Times New Roman" w:hAnsi="Times New Roman" w:cs="Times New Roman"/>
+                <w:lang w:val="en-US"/>
+              </w:rPr>
+              <w:t>[ADMIN] Dapat membatasi otoritas pengguna</w:t>
             </w:r>
           </w:p>
         </w:tc>
@@ -15464,6 +15904,13 @@
                 <w:lang w:val="en-US"/>
               </w:rPr>
             </w:pPr>
+            <w:r>
+              <w:rPr>
+                <w:rFonts w:ascii="Times New Roman" w:hAnsi="Times New Roman" w:cs="Times New Roman"/>
+                <w:lang w:val="en-US"/>
+              </w:rPr>
+              <w:t>Fitur-fitur utama yaitu Login, Home, Products, dan Account Control berhasil dibangun</w:t>
+            </w:r>
           </w:p>
         </w:tc>
       </w:tr>
@@ -15508,21 +15955,157 @@
             <w:pPr>
               <w:rPr>
                 <w:rFonts w:ascii="Times New Roman" w:hAnsi="Times New Roman" w:cs="Times New Roman"/>
-                <w:b/>
-                <w:bCs/>
-                <w:lang w:val="en-US"/>
-              </w:rPr>
-            </w:pPr>
-            <w:hyperlink r:id="rId9" w:history="1">
-              <w:r>
-                <w:rPr>
-                  <w:rStyle w:val="Hyperlink"/>
-                  <w:b/>
-                  <w:bCs/>
-                </w:rPr>
-                <w:t>[SPRINT 1] REVIEW MEETING</w:t>
-              </w:r>
-            </w:hyperlink>
+                <w:lang w:val="en-US"/>
+              </w:rPr>
+            </w:pPr>
+            <w:r>
+              <w:rPr>
+                <w:lang w:val="en-US"/>
+              </w:rPr>
+              <w:t>--menyusul--</w:t>
+            </w:r>
+          </w:p>
+        </w:tc>
+      </w:tr>
+      <w:tr>
+        <w:tc>
+          <w:tcPr>
+            <w:tcW w:w="1413" w:type="dxa"/>
+            <w:vMerge w:val="restart"/>
+            <w:vAlign w:val="center"/>
+          </w:tcPr>
+          <w:p>
+            <w:pPr>
+              <w:jc w:val="center"/>
+              <w:rPr>
+                <w:rFonts w:ascii="Times New Roman" w:hAnsi="Times New Roman" w:cs="Times New Roman"/>
+                <w:lang w:val="en-US"/>
+              </w:rPr>
+            </w:pPr>
+            <w:r>
+              <w:rPr>
+                <w:rFonts w:ascii="Times New Roman" w:hAnsi="Times New Roman" w:cs="Times New Roman"/>
+                <w:lang w:val="en-US"/>
+              </w:rPr>
+              <w:t>2</w:t>
+            </w:r>
+          </w:p>
+        </w:tc>
+        <w:tc>
+          <w:tcPr>
+            <w:tcW w:w="1361" w:type="dxa"/>
+            <w:vAlign w:val="center"/>
+          </w:tcPr>
+          <w:p>
+            <w:pPr>
+              <w:jc w:val="center"/>
+              <w:rPr>
+                <w:rFonts w:ascii="Times New Roman" w:hAnsi="Times New Roman" w:cs="Times New Roman"/>
+                <w:lang w:val="en-US"/>
+              </w:rPr>
+            </w:pPr>
+          </w:p>
+        </w:tc>
+        <w:tc>
+          <w:tcPr>
+            <w:tcW w:w="5726" w:type="dxa"/>
+          </w:tcPr>
+          <w:p>
+            <w:pPr>
+              <w:rPr>
+                <w:lang w:val="en-US"/>
+              </w:rPr>
+            </w:pPr>
+          </w:p>
+        </w:tc>
+      </w:tr>
+      <w:tr>
+        <w:tc>
+          <w:tcPr>
+            <w:tcW w:w="1413" w:type="dxa"/>
+            <w:vMerge/>
+            <w:vAlign w:val="center"/>
+          </w:tcPr>
+          <w:p>
+            <w:pPr>
+              <w:jc w:val="center"/>
+              <w:rPr>
+                <w:rFonts w:ascii="Times New Roman" w:hAnsi="Times New Roman" w:cs="Times New Roman"/>
+                <w:lang w:val="en-US"/>
+              </w:rPr>
+            </w:pPr>
+          </w:p>
+        </w:tc>
+        <w:tc>
+          <w:tcPr>
+            <w:tcW w:w="1361" w:type="dxa"/>
+            <w:vAlign w:val="center"/>
+          </w:tcPr>
+          <w:p>
+            <w:pPr>
+              <w:jc w:val="center"/>
+              <w:rPr>
+                <w:rFonts w:ascii="Times New Roman" w:hAnsi="Times New Roman" w:cs="Times New Roman"/>
+                <w:lang w:val="en-US"/>
+              </w:rPr>
+            </w:pPr>
+          </w:p>
+        </w:tc>
+        <w:tc>
+          <w:tcPr>
+            <w:tcW w:w="5726" w:type="dxa"/>
+          </w:tcPr>
+          <w:p>
+            <w:pPr>
+              <w:rPr>
+                <w:lang w:val="en-US"/>
+              </w:rPr>
+            </w:pPr>
+          </w:p>
+        </w:tc>
+      </w:tr>
+      <w:tr>
+        <w:tc>
+          <w:tcPr>
+            <w:tcW w:w="1413" w:type="dxa"/>
+            <w:vMerge/>
+            <w:vAlign w:val="center"/>
+          </w:tcPr>
+          <w:p>
+            <w:pPr>
+              <w:jc w:val="center"/>
+              <w:rPr>
+                <w:rFonts w:ascii="Times New Roman" w:hAnsi="Times New Roman" w:cs="Times New Roman"/>
+                <w:lang w:val="en-US"/>
+              </w:rPr>
+            </w:pPr>
+          </w:p>
+        </w:tc>
+        <w:tc>
+          <w:tcPr>
+            <w:tcW w:w="1361" w:type="dxa"/>
+            <w:vAlign w:val="center"/>
+          </w:tcPr>
+          <w:p>
+            <w:pPr>
+              <w:jc w:val="center"/>
+              <w:rPr>
+                <w:rFonts w:ascii="Times New Roman" w:hAnsi="Times New Roman" w:cs="Times New Roman"/>
+                <w:lang w:val="en-US"/>
+              </w:rPr>
+            </w:pPr>
+          </w:p>
+        </w:tc>
+        <w:tc>
+          <w:tcPr>
+            <w:tcW w:w="5726" w:type="dxa"/>
+          </w:tcPr>
+          <w:p>
+            <w:pPr>
+              <w:rPr>
+                <w:lang w:val="en-US"/>
+              </w:rPr>
+            </w:pPr>
           </w:p>
         </w:tc>
       </w:tr>
@@ -15841,6 +16424,13 @@
                 <w:lang w:val="en-MY"/>
               </w:rPr>
             </w:pPr>
+            <w:r>
+              <w:rPr>
+                <w:rFonts w:ascii="Times New Roman" w:hAnsi="Times New Roman" w:cs="Times New Roman"/>
+                <w:lang w:val="en-MY"/>
+              </w:rPr>
+              <w:t>Design card product yang kreatif dan menarik</w:t>
+            </w:r>
           </w:p>
         </w:tc>
         <w:tc>
@@ -15854,6 +16444,13 @@
                 <w:lang w:val="en-MY"/>
               </w:rPr>
             </w:pPr>
+            <w:r>
+              <w:rPr>
+                <w:rFonts w:ascii="Times New Roman" w:hAnsi="Times New Roman" w:cs="Times New Roman"/>
+                <w:lang w:val="en-MY"/>
+              </w:rPr>
+              <w:t>Lebih cepat dan sering push design agar dapat di-coding</w:t>
+            </w:r>
           </w:p>
         </w:tc>
         <w:tc>
@@ -15867,6 +16464,13 @@
                 <w:lang w:val="en-US"/>
               </w:rPr>
             </w:pPr>
+            <w:r>
+              <w:rPr>
+                <w:rFonts w:ascii="Times New Roman" w:hAnsi="Times New Roman" w:cs="Times New Roman"/>
+                <w:lang w:val="en-US"/>
+              </w:rPr>
+              <w:t>Lupa push design yang sudah dibuat ke github walaupun bisa langsung di cek di Figma</w:t>
+            </w:r>
           </w:p>
         </w:tc>
         <w:tc>
@@ -15880,6 +16484,13 @@
                 <w:lang w:val="en-MY"/>
               </w:rPr>
             </w:pPr>
+            <w:r>
+              <w:rPr>
+                <w:rFonts w:ascii="Times New Roman" w:hAnsi="Times New Roman" w:cs="Times New Roman"/>
+                <w:lang w:val="en-MY"/>
+              </w:rPr>
+              <w:t>Hasil design yang kreatif</w:t>
+            </w:r>
           </w:p>
         </w:tc>
         <w:tc>
@@ -15894,6 +16505,20 @@
                 <w:lang w:val="en-MY"/>
               </w:rPr>
             </w:pPr>
+            <w:r>
+              <w:rPr>
+                <w:rFonts w:ascii="Times New Roman" w:hAnsi="Times New Roman" w:cs="Times New Roman"/>
+                <w:lang w:val="en-MY"/>
+              </w:rPr>
+              <w:t>Rutin push jika ada perubahan kecil</w:t>
+            </w:r>
+            <w:r>
+              <w:rPr>
+                <w:rFonts w:ascii="Times New Roman" w:hAnsi="Times New Roman" w:cs="Times New Roman"/>
+                <w:lang w:val="en-MY"/>
+              </w:rPr>
+              <w:t xml:space="preserve"> sehingga bisa diselesaikan dengan cepat</w:t>
+            </w:r>
           </w:p>
         </w:tc>
       </w:tr>
@@ -15906,8 +16531,16 @@
             <w:pPr>
               <w:rPr>
                 <w:rFonts w:ascii="Times New Roman" w:hAnsi="Times New Roman" w:cs="Times New Roman"/>
-              </w:rPr>
-            </w:pPr>
+                <w:lang w:val="en-US"/>
+              </w:rPr>
+            </w:pPr>
+            <w:r>
+              <w:rPr>
+                <w:rFonts w:ascii="Times New Roman" w:hAnsi="Times New Roman" w:cs="Times New Roman"/>
+                <w:lang w:val="en-US"/>
+              </w:rPr>
+              <w:t>Pengaksesan route tertentu sudah dibatasi dengan fitur Login</w:t>
+            </w:r>
           </w:p>
         </w:tc>
         <w:tc>
@@ -15934,6 +16567,13 @@
                 <w:lang w:val="en-MY"/>
               </w:rPr>
             </w:pPr>
+            <w:r>
+              <w:rPr>
+                <w:rFonts w:ascii="Times New Roman" w:hAnsi="Times New Roman" w:cs="Times New Roman"/>
+                <w:lang w:val="en-MY"/>
+              </w:rPr>
+              <w:t>Sprint Review tidak langsung dilakukan pada hari terakhir sprint</w:t>
+            </w:r>
           </w:p>
         </w:tc>
         <w:tc>
@@ -15947,6 +16587,13 @@
                 <w:lang w:val="en-MY"/>
               </w:rPr>
             </w:pPr>
+            <w:r>
+              <w:rPr>
+                <w:rFonts w:ascii="Times New Roman" w:hAnsi="Times New Roman" w:cs="Times New Roman"/>
+                <w:lang w:val="en-MY"/>
+              </w:rPr>
+              <w:t>Pengecekkan dan error-handling jika route sembarang diakses</w:t>
+            </w:r>
           </w:p>
         </w:tc>
         <w:tc>
@@ -15961,6 +16608,13 @@
                 <w:lang w:val="en-MY"/>
               </w:rPr>
             </w:pPr>
+            <w:r>
+              <w:rPr>
+                <w:rFonts w:ascii="Times New Roman" w:hAnsi="Times New Roman" w:cs="Times New Roman"/>
+                <w:lang w:val="en-MY"/>
+              </w:rPr>
+              <w:t>Menutup sprint dengan sprint review pada hari terakhir sprint itu juga</w:t>
+            </w:r>
           </w:p>
         </w:tc>
       </w:tr>
@@ -15973,8 +16627,16 @@
             <w:pPr>
               <w:rPr>
                 <w:rFonts w:ascii="Times New Roman" w:hAnsi="Times New Roman" w:cs="Times New Roman"/>
-              </w:rPr>
-            </w:pPr>
+                <w:lang w:val="en-US"/>
+              </w:rPr>
+            </w:pPr>
+            <w:r>
+              <w:rPr>
+                <w:rFonts w:ascii="Times New Roman" w:hAnsi="Times New Roman" w:cs="Times New Roman"/>
+                <w:lang w:val="en-US"/>
+              </w:rPr>
+              <w:t>CRUD produk berjalan lancar</w:t>
+            </w:r>
           </w:p>
         </w:tc>
         <w:tc>
@@ -16025,6 +16687,13 @@
                 <w:lang w:val="en-MY"/>
               </w:rPr>
             </w:pPr>
+            <w:r>
+              <w:rPr>
+                <w:rFonts w:ascii="Times New Roman" w:hAnsi="Times New Roman" w:cs="Times New Roman"/>
+                <w:lang w:val="en-MY"/>
+              </w:rPr>
+              <w:t>Membagi waktu antara design, coding, dan meeting</w:t>
+            </w:r>
           </w:p>
         </w:tc>
       </w:tr>
@@ -16506,7 +17175,7 @@
         </w:rPr>
         <w:t xml:space="preserve">: </w:t>
       </w:r>
-      <w:hyperlink r:id="rId10" w:history="1">
+      <w:hyperlink r:id="rId9" w:history="1">
         <w:r>
           <w:rPr>
             <w:rStyle w:val="Hyperlink"/>
@@ -16523,9 +17192,12 @@
     <w:p>
       <w:pPr>
         <w:rPr>
+          <w:rStyle w:val="Hyperlink"/>
           <w:rFonts w:ascii="Times New Roman" w:hAnsi="Times New Roman" w:cs="Times New Roman"/>
+          <w:color w:val="auto"/>
           <w:sz w:val="32"/>
           <w:szCs w:val="32"/>
+          <w:u w:val="none"/>
           <w:lang w:val="en-US"/>
         </w:rPr>
       </w:pPr>
@@ -16553,7 +17225,7 @@
         </w:rPr>
         <w:t xml:space="preserve"> Github : </w:t>
       </w:r>
-      <w:hyperlink r:id="rId11" w:history="1">
+      <w:hyperlink r:id="rId10" w:history="1">
         <w:r>
           <w:rPr>
             <w:rStyle w:val="Hyperlink"/>
@@ -16571,6 +17243,46 @@
     <w:p>
       <w:pPr>
         <w:rPr>
+          <w:rStyle w:val="Hyperlink"/>
+          <w:rFonts w:ascii="Times New Roman" w:hAnsi="Times New Roman" w:cs="Times New Roman"/>
+          <w:color w:val="auto"/>
+          <w:sz w:val="28"/>
+          <w:szCs w:val="28"/>
+          <w:u w:val="none"/>
+          <w:lang w:val="en-US"/>
+        </w:rPr>
+      </w:pPr>
+      <w:r>
+        <w:rPr>
+          <w:rStyle w:val="Hyperlink"/>
+          <w:rFonts w:ascii="Times New Roman" w:hAnsi="Times New Roman" w:cs="Times New Roman"/>
+          <w:color w:val="auto"/>
+          <w:sz w:val="28"/>
+          <w:szCs w:val="28"/>
+          <w:u w:val="none"/>
+          <w:lang w:val="en-US"/>
+        </w:rPr>
+        <w:t xml:space="preserve">Link Figma : </w:t>
+      </w:r>
+      <w:hyperlink r:id="rId11" w:history="1">
+        <w:r>
+          <w:rPr>
+            <w:rStyle w:val="Hyperlink"/>
+            <w:rFonts w:ascii="Times New Roman" w:hAnsi="Times New Roman" w:cs="Times New Roman"/>
+            <w:b/>
+            <w:bCs/>
+            <w:sz w:val="34"/>
+            <w:szCs w:val="34"/>
+            <w:lang w:val="en-US"/>
+          </w:rPr>
+          <w:t>BalloonBlooms UI Design | Figma</w:t>
+        </w:r>
+      </w:hyperlink>
+    </w:p>
+    <w:p>
+      <w:pPr>
+        <w:spacing w:after="80"/>
+        <w:rPr>
           <w:rFonts w:ascii="Times New Roman" w:hAnsi="Times New Roman" w:cs="Times New Roman"/>
           <w:spacing w:val="24"/>
           <w:sz w:val="32"/>
@@ -16580,19 +17292,14 @@
       </w:pPr>
       <w:r>
         <w:rPr>
-          <w:rFonts w:ascii="Times New Roman" w:hAnsi="Times New Roman" w:cs="Times New Roman"/>
           <w:noProof/>
-          <w:spacing w:val="24"/>
-          <w:sz w:val="32"/>
-          <w:szCs w:val="32"/>
-          <w:lang w:val="en-US"/>
           <w14:ligatures w14:val="standardContextual"/>
         </w:rPr>
         <w:drawing>
-          <wp:inline distT="0" distB="0" distL="0" distR="0" wp14:anchorId="0EA9AA95" wp14:editId="596F1CC5">
+          <wp:inline distT="0" distB="0" distL="0" distR="0" wp14:anchorId="6BDE0AE8" wp14:editId="4E97BD2C">
             <wp:extent cx="5400040" cy="3037840"/>
             <wp:effectExtent l="0" t="0" r="0" b="0"/>
-            <wp:docPr id="823060077" name="Picture 2"/>
+            <wp:docPr id="1866040848" name="Picture 1"/>
             <wp:cNvGraphicFramePr>
               <a:graphicFrameLocks xmlns:a="http://schemas.openxmlformats.org/drawingml/2006/main" noChangeAspect="1"/>
             </wp:cNvGraphicFramePr>
@@ -16600,17 +17307,11 @@
               <a:graphicData uri="http://schemas.openxmlformats.org/drawingml/2006/picture">
                 <pic:pic xmlns:pic="http://schemas.openxmlformats.org/drawingml/2006/picture">
                   <pic:nvPicPr>
-                    <pic:cNvPr id="823060077" name="Picture 823060077"/>
+                    <pic:cNvPr id="1866040848" name=""/>
                     <pic:cNvPicPr/>
                   </pic:nvPicPr>
                   <pic:blipFill>
-                    <a:blip r:embed="rId12" cstate="print">
-                      <a:extLst>
-                        <a:ext uri="{28A0092B-C50C-407E-A947-70E740481C1C}">
-                          <a14:useLocalDpi xmlns:a14="http://schemas.microsoft.com/office/drawing/2010/main" val="0"/>
-                        </a:ext>
-                      </a:extLst>
-                    </a:blip>
+                    <a:blip r:embed="rId12"/>
                     <a:stretch>
                       <a:fillRect/>
                     </a:stretch>
@@ -16630,21 +17331,27 @@
           </wp:inline>
         </w:drawing>
       </w:r>
-      <w:r>
+    </w:p>
+    <w:p>
+      <w:pPr>
         <w:rPr>
           <w:rFonts w:ascii="Times New Roman" w:hAnsi="Times New Roman" w:cs="Times New Roman"/>
-          <w:noProof/>
           <w:spacing w:val="24"/>
           <w:sz w:val="32"/>
           <w:szCs w:val="32"/>
           <w:lang w:val="en-US"/>
+        </w:rPr>
+      </w:pPr>
+      <w:r>
+        <w:rPr>
+          <w:noProof/>
           <w14:ligatures w14:val="standardContextual"/>
         </w:rPr>
         <w:drawing>
-          <wp:inline distT="0" distB="0" distL="0" distR="0" wp14:anchorId="30757F45" wp14:editId="11404AC8">
+          <wp:inline distT="0" distB="0" distL="0" distR="0" wp14:anchorId="10C6C3CF" wp14:editId="5986C457">
             <wp:extent cx="5400040" cy="3037840"/>
             <wp:effectExtent l="0" t="0" r="0" b="0"/>
-            <wp:docPr id="526225157" name="Picture 1"/>
+            <wp:docPr id="178035212" name="Picture 1"/>
             <wp:cNvGraphicFramePr>
               <a:graphicFrameLocks xmlns:a="http://schemas.openxmlformats.org/drawingml/2006/main" noChangeAspect="1"/>
             </wp:cNvGraphicFramePr>
@@ -16652,17 +17359,11 @@
               <a:graphicData uri="http://schemas.openxmlformats.org/drawingml/2006/picture">
                 <pic:pic xmlns:pic="http://schemas.openxmlformats.org/drawingml/2006/picture">
                   <pic:nvPicPr>
-                    <pic:cNvPr id="526225157" name="Picture 526225157"/>
+                    <pic:cNvPr id="178035212" name=""/>
                     <pic:cNvPicPr/>
                   </pic:nvPicPr>
                   <pic:blipFill>
-                    <a:blip r:embed="rId13" cstate="print">
-                      <a:extLst>
-                        <a:ext uri="{28A0092B-C50C-407E-A947-70E740481C1C}">
-                          <a14:useLocalDpi xmlns:a14="http://schemas.microsoft.com/office/drawing/2010/main" val="0"/>
-                        </a:ext>
-                      </a:extLst>
-                    </a:blip>
+                    <a:blip r:embed="rId13"/>
                     <a:stretch>
                       <a:fillRect/>
                     </a:stretch>
@@ -17530,6 +18231,17 @@
       <w:shd w:val="clear" w:color="auto" w:fill="E1DFDD"/>
     </w:rPr>
   </w:style>
+  <w:style w:type="paragraph" w:styleId="ListParagraph">
+    <w:name w:val="List Paragraph"/>
+    <w:basedOn w:val="Normal"/>
+    <w:uiPriority w:val="34"/>
+    <w:qFormat/>
+    <w:rsid w:val="007F5CFA"/>
+    <w:pPr>
+      <w:ind w:left="720"/>
+      <w:contextualSpacing/>
+    </w:pPr>
+  </w:style>
 </w:styles>
 </file>
 

</xml_diff>

<commit_message>
[SPRINT-5] Lihat status pesanan untuk melacak pesanan User
</commit_message>
<xml_diff>
--- a/LaporanProjectTugasKelompok.docx
+++ b/LaporanProjectTugasKelompok.docx
@@ -11081,7 +11081,7 @@
                 <w:szCs w:val="24"/>
                 <w:lang w:val="en-US"/>
               </w:rPr>
-              <w:t>WIP</w:t>
+              <w:t>Done</w:t>
             </w:r>
           </w:p>
         </w:tc>
@@ -11225,7 +11225,7 @@
                 <w:szCs w:val="24"/>
                 <w:lang w:val="en-US"/>
               </w:rPr>
-              <w:t>Open</w:t>
+              <w:t>Done</w:t>
             </w:r>
           </w:p>
         </w:tc>
@@ -11369,7 +11369,7 @@
                 <w:szCs w:val="24"/>
                 <w:lang w:val="en-US"/>
               </w:rPr>
-              <w:t>Open</w:t>
+              <w:t>Done</w:t>
             </w:r>
           </w:p>
         </w:tc>
@@ -11513,7 +11513,7 @@
                 <w:szCs w:val="24"/>
                 <w:lang w:val="en-US"/>
               </w:rPr>
-              <w:t>Open</w:t>
+              <w:t>Done</w:t>
             </w:r>
           </w:p>
         </w:tc>
@@ -11674,7 +11674,7 @@
                 <w:szCs w:val="24"/>
                 <w:lang w:val="en-US"/>
               </w:rPr>
-              <w:t>Open</w:t>
+              <w:t>Done</w:t>
             </w:r>
           </w:p>
         </w:tc>
@@ -11815,7 +11815,7 @@
                 <w:szCs w:val="24"/>
                 <w:lang w:val="en-US"/>
               </w:rPr>
-              <w:t>Open</w:t>
+              <w:t>Done</w:t>
             </w:r>
           </w:p>
         </w:tc>
@@ -11959,7 +11959,7 @@
                 <w:szCs w:val="24"/>
                 <w:lang w:val="en-US"/>
               </w:rPr>
-              <w:t>Open</w:t>
+              <w:t>Done</w:t>
             </w:r>
           </w:p>
         </w:tc>
@@ -12100,7 +12100,7 @@
                 <w:szCs w:val="24"/>
                 <w:lang w:val="en-US"/>
               </w:rPr>
-              <w:t>Open</w:t>
+              <w:t>Done</w:t>
             </w:r>
           </w:p>
         </w:tc>
@@ -12241,7 +12241,7 @@
                 <w:szCs w:val="24"/>
                 <w:lang w:val="en-US"/>
               </w:rPr>
-              <w:t>Open</w:t>
+              <w:t>Done</w:t>
             </w:r>
           </w:p>
         </w:tc>
@@ -12405,7 +12405,7 @@
                 <w:szCs w:val="24"/>
                 <w:lang w:val="en-US"/>
               </w:rPr>
-              <w:t>Open</w:t>
+              <w:t>Done</w:t>
             </w:r>
           </w:p>
         </w:tc>
@@ -12549,7 +12549,7 @@
                 <w:szCs w:val="24"/>
                 <w:lang w:val="en-US"/>
               </w:rPr>
-              <w:t>Open</w:t>
+              <w:t>Done</w:t>
             </w:r>
           </w:p>
         </w:tc>
@@ -12693,7 +12693,7 @@
                 <w:szCs w:val="24"/>
                 <w:lang w:val="en-US"/>
               </w:rPr>
-              <w:t>Open</w:t>
+              <w:t>Done</w:t>
             </w:r>
           </w:p>
         </w:tc>
@@ -12953,7 +12953,7 @@
                 <w:szCs w:val="24"/>
                 <w:lang w:val="en-US"/>
               </w:rPr>
-              <w:t>Open</w:t>
+              <w:t>WIP</w:t>
             </w:r>
           </w:p>
         </w:tc>
@@ -17237,6 +17237,24 @@
                 <w:lang w:val="en-US"/>
               </w:rPr>
             </w:pPr>
+            <w:r>
+              <w:rPr>
+                <w:rFonts w:ascii="Times New Roman" w:hAnsi="Times New Roman" w:cs="Times New Roman"/>
+                <w:sz w:val="24"/>
+                <w:szCs w:val="24"/>
+                <w:lang w:val="en-US"/>
+              </w:rPr>
+              <w:t>2</w:t>
+            </w:r>
+            <w:r>
+              <w:rPr>
+                <w:rFonts w:ascii="Times New Roman" w:hAnsi="Times New Roman" w:cs="Times New Roman"/>
+                <w:sz w:val="24"/>
+                <w:szCs w:val="24"/>
+                <w:lang w:val="en-US"/>
+              </w:rPr>
+              <w:t xml:space="preserve"> Juli 2023</w:t>
+            </w:r>
           </w:p>
         </w:tc>
         <w:tc>
@@ -17252,6 +17270,15 @@
                 <w:lang w:val="en-US"/>
               </w:rPr>
             </w:pPr>
+            <w:r>
+              <w:rPr>
+                <w:rFonts w:ascii="Times New Roman" w:hAnsi="Times New Roman" w:cs="Times New Roman"/>
+                <w:sz w:val="24"/>
+                <w:szCs w:val="24"/>
+                <w:lang w:val="en-US"/>
+              </w:rPr>
+              <w:t>- Menyelesaikan design dan coding halaman Custom</w:t>
+            </w:r>
           </w:p>
         </w:tc>
         <w:tc>
@@ -17267,6 +17294,53 @@
                 <w:lang w:val="en-US"/>
               </w:rPr>
             </w:pPr>
+            <w:r>
+              <w:rPr>
+                <w:rFonts w:ascii="Times New Roman" w:hAnsi="Times New Roman" w:cs="Times New Roman"/>
+                <w:sz w:val="24"/>
+                <w:szCs w:val="24"/>
+                <w:lang w:val="en-US"/>
+              </w:rPr>
+              <w:t>- Tidak memperbaiki halaman lain yang berhubungan dengan Custom</w:t>
+            </w:r>
+          </w:p>
+          <w:p>
+            <w:pPr>
+              <w:rPr>
+                <w:rFonts w:ascii="Times New Roman" w:hAnsi="Times New Roman" w:cs="Times New Roman"/>
+                <w:sz w:val="24"/>
+                <w:szCs w:val="24"/>
+                <w:lang w:val="en-US"/>
+              </w:rPr>
+            </w:pPr>
+            <w:r>
+              <w:rPr>
+                <w:rFonts w:ascii="Times New Roman" w:hAnsi="Times New Roman" w:cs="Times New Roman"/>
+                <w:sz w:val="24"/>
+                <w:szCs w:val="24"/>
+                <w:lang w:val="en-US"/>
+              </w:rPr>
+              <w:t>- Belum menyelesaikan laporan</w:t>
+            </w:r>
+          </w:p>
+          <w:p>
+            <w:pPr>
+              <w:rPr>
+                <w:rFonts w:ascii="Times New Roman" w:hAnsi="Times New Roman" w:cs="Times New Roman"/>
+                <w:sz w:val="24"/>
+                <w:szCs w:val="24"/>
+                <w:lang w:val="en-US"/>
+              </w:rPr>
+            </w:pPr>
+            <w:r>
+              <w:rPr>
+                <w:rFonts w:ascii="Times New Roman" w:hAnsi="Times New Roman" w:cs="Times New Roman"/>
+                <w:sz w:val="24"/>
+                <w:szCs w:val="24"/>
+                <w:lang w:val="en-US"/>
+              </w:rPr>
+              <w:t>- Belum merekam sprint review meeting</w:t>
+            </w:r>
           </w:p>
         </w:tc>
         <w:tc>
@@ -17282,6 +17356,34 @@
                 <w:lang w:val="en-US"/>
               </w:rPr>
             </w:pPr>
+            <w:r>
+              <w:rPr>
+                <w:rFonts w:ascii="Times New Roman" w:hAnsi="Times New Roman" w:cs="Times New Roman"/>
+                <w:sz w:val="24"/>
+                <w:szCs w:val="24"/>
+                <w:lang w:val="en-US"/>
+              </w:rPr>
+              <w:t>- Memperbaiki design yang berhubungan dengan fitur Custom</w:t>
+            </w:r>
+          </w:p>
+          <w:p>
+            <w:pPr>
+              <w:rPr>
+                <w:rFonts w:ascii="Times New Roman" w:hAnsi="Times New Roman" w:cs="Times New Roman"/>
+                <w:sz w:val="24"/>
+                <w:szCs w:val="24"/>
+                <w:lang w:val="en-US"/>
+              </w:rPr>
+            </w:pPr>
+            <w:r>
+              <w:rPr>
+                <w:rFonts w:ascii="Times New Roman" w:hAnsi="Times New Roman" w:cs="Times New Roman"/>
+                <w:sz w:val="24"/>
+                <w:szCs w:val="24"/>
+                <w:lang w:val="en-US"/>
+              </w:rPr>
+              <w:t>- Design halaman khusus order list beserta detail pesanan dan status pesanan</w:t>
+            </w:r>
           </w:p>
         </w:tc>
       </w:tr>
@@ -17316,6 +17418,24 @@
                 <w:lang w:val="en-US"/>
               </w:rPr>
             </w:pPr>
+            <w:r>
+              <w:rPr>
+                <w:rFonts w:ascii="Times New Roman" w:hAnsi="Times New Roman" w:cs="Times New Roman"/>
+                <w:sz w:val="24"/>
+                <w:szCs w:val="24"/>
+                <w:lang w:val="en-US"/>
+              </w:rPr>
+              <w:t>3</w:t>
+            </w:r>
+            <w:r>
+              <w:rPr>
+                <w:rFonts w:ascii="Times New Roman" w:hAnsi="Times New Roman" w:cs="Times New Roman"/>
+                <w:sz w:val="24"/>
+                <w:szCs w:val="24"/>
+                <w:lang w:val="en-US"/>
+              </w:rPr>
+              <w:t xml:space="preserve"> Juli 2023</w:t>
+            </w:r>
           </w:p>
         </w:tc>
         <w:tc>
@@ -17331,6 +17451,24 @@
                 <w:lang w:val="en-US"/>
               </w:rPr>
             </w:pPr>
+            <w:r>
+              <w:rPr>
+                <w:rFonts w:ascii="Times New Roman" w:hAnsi="Times New Roman" w:cs="Times New Roman"/>
+                <w:sz w:val="24"/>
+                <w:szCs w:val="24"/>
+                <w:lang w:val="en-US"/>
+              </w:rPr>
+              <w:t xml:space="preserve">- Selesai mendesign halaman Order </w:t>
+            </w:r>
+            <w:r>
+              <w:rPr>
+                <w:rFonts w:ascii="Times New Roman" w:hAnsi="Times New Roman" w:cs="Times New Roman"/>
+                <w:sz w:val="24"/>
+                <w:szCs w:val="24"/>
+                <w:lang w:val="en-US"/>
+              </w:rPr>
+              <w:t>List</w:t>
+            </w:r>
           </w:p>
         </w:tc>
         <w:tc>
@@ -17346,6 +17484,15 @@
                 <w:lang w:val="en-US"/>
               </w:rPr>
             </w:pPr>
+            <w:r>
+              <w:rPr>
+                <w:rFonts w:ascii="Times New Roman" w:hAnsi="Times New Roman" w:cs="Times New Roman"/>
+                <w:sz w:val="24"/>
+                <w:szCs w:val="24"/>
+                <w:lang w:val="en-US"/>
+              </w:rPr>
+              <w:t>- Halaman order detail belum selesai didesign</w:t>
+            </w:r>
           </w:p>
         </w:tc>
         <w:tc>
@@ -17361,6 +17508,53 @@
                 <w:lang w:val="en-US"/>
               </w:rPr>
             </w:pPr>
+            <w:r>
+              <w:rPr>
+                <w:rFonts w:ascii="Times New Roman" w:hAnsi="Times New Roman" w:cs="Times New Roman"/>
+                <w:sz w:val="24"/>
+                <w:szCs w:val="24"/>
+                <w:lang w:val="en-US"/>
+              </w:rPr>
+              <w:t>- Design halaman Order Detail</w:t>
+            </w:r>
+          </w:p>
+          <w:p>
+            <w:pPr>
+              <w:rPr>
+                <w:rFonts w:ascii="Times New Roman" w:hAnsi="Times New Roman" w:cs="Times New Roman"/>
+                <w:sz w:val="24"/>
+                <w:szCs w:val="24"/>
+                <w:lang w:val="en-US"/>
+              </w:rPr>
+            </w:pPr>
+            <w:r>
+              <w:rPr>
+                <w:rFonts w:ascii="Times New Roman" w:hAnsi="Times New Roman" w:cs="Times New Roman"/>
+                <w:sz w:val="24"/>
+                <w:szCs w:val="24"/>
+                <w:lang w:val="en-US"/>
+              </w:rPr>
+              <w:t>- Coding halaman detail order dan status pesanan</w:t>
+            </w:r>
+          </w:p>
+          <w:p>
+            <w:pPr>
+              <w:rPr>
+                <w:rFonts w:ascii="Times New Roman" w:hAnsi="Times New Roman" w:cs="Times New Roman"/>
+                <w:sz w:val="24"/>
+                <w:szCs w:val="24"/>
+                <w:lang w:val="en-US"/>
+              </w:rPr>
+            </w:pPr>
+            <w:r>
+              <w:rPr>
+                <w:rFonts w:ascii="Times New Roman" w:hAnsi="Times New Roman" w:cs="Times New Roman"/>
+                <w:sz w:val="24"/>
+                <w:szCs w:val="24"/>
+                <w:lang w:val="en-US"/>
+              </w:rPr>
+              <w:t>- Coding membatasi cancel pesanan yang dilakukan user</w:t>
+            </w:r>
           </w:p>
         </w:tc>
       </w:tr>
@@ -18333,6 +18527,20 @@
                 <w:lang w:val="en-US"/>
               </w:rPr>
             </w:pPr>
+            <w:r>
+              <w:rPr>
+                <w:rFonts w:ascii="Times New Roman" w:hAnsi="Times New Roman" w:cs="Times New Roman"/>
+                <w:lang w:val="en-US"/>
+              </w:rPr>
+              <w:t>3</w:t>
+            </w:r>
+            <w:r>
+              <w:rPr>
+                <w:rFonts w:ascii="Times New Roman" w:hAnsi="Times New Roman" w:cs="Times New Roman"/>
+                <w:lang w:val="en-US"/>
+              </w:rPr>
+              <w:t xml:space="preserve"> Juli 2023</w:t>
+            </w:r>
           </w:p>
         </w:tc>
         <w:tc>
@@ -18347,6 +18555,41 @@
                 <w:lang w:val="en-US"/>
               </w:rPr>
             </w:pPr>
+            <w:r>
+              <w:rPr>
+                <w:rFonts w:ascii="Times New Roman" w:hAnsi="Times New Roman" w:cs="Times New Roman"/>
+                <w:lang w:val="en-US"/>
+              </w:rPr>
+              <w:t xml:space="preserve">Goals: </w:t>
+            </w:r>
+            <w:r>
+              <w:rPr>
+                <w:rFonts w:ascii="Times New Roman" w:hAnsi="Times New Roman" w:cs="Times New Roman"/>
+                <w:lang w:val="en-US"/>
+              </w:rPr>
+              <w:t>[</w:t>
+            </w:r>
+            <w:r>
+              <w:rPr>
+                <w:rFonts w:ascii="Times New Roman" w:hAnsi="Times New Roman" w:cs="Times New Roman"/>
+                <w:lang w:val="en-US"/>
+              </w:rPr>
+              <w:t>USER, ADMIN</w:t>
+            </w:r>
+            <w:r>
+              <w:rPr>
+                <w:rFonts w:ascii="Times New Roman" w:hAnsi="Times New Roman" w:cs="Times New Roman"/>
+                <w:lang w:val="en-US"/>
+              </w:rPr>
+              <w:t xml:space="preserve">] Dapat </w:t>
+            </w:r>
+            <w:r>
+              <w:rPr>
+                <w:rFonts w:ascii="Times New Roman" w:hAnsi="Times New Roman" w:cs="Times New Roman"/>
+                <w:lang w:val="en-US"/>
+              </w:rPr>
+              <w:t>melihat detail dan status pesanan</w:t>
+            </w:r>
           </w:p>
         </w:tc>
       </w:tr>
@@ -18391,8 +18634,31 @@
             <w:pPr>
               <w:rPr>
                 <w:rFonts w:ascii="Times New Roman" w:hAnsi="Times New Roman" w:cs="Times New Roman"/>
-              </w:rPr>
-            </w:pPr>
+                <w:lang w:val="en-US"/>
+              </w:rPr>
+            </w:pPr>
+            <w:r>
+              <w:rPr>
+                <w:rFonts w:ascii="Times New Roman" w:hAnsi="Times New Roman" w:cs="Times New Roman"/>
+                <w:lang w:val="en-US"/>
+              </w:rPr>
+              <w:t>- Lihat status pesanan untuk melacak pesanan Anda</w:t>
+            </w:r>
+          </w:p>
+          <w:p>
+            <w:pPr>
+              <w:rPr>
+                <w:rFonts w:ascii="Times New Roman" w:hAnsi="Times New Roman" w:cs="Times New Roman"/>
+                <w:lang w:val="en-US"/>
+              </w:rPr>
+            </w:pPr>
+            <w:r>
+              <w:rPr>
+                <w:rFonts w:ascii="Times New Roman" w:hAnsi="Times New Roman" w:cs="Times New Roman"/>
+                <w:lang w:val="en-US"/>
+              </w:rPr>
+              <w:t>- Cocokkan pesanan yang diterima dengan detail pesanan yang dibuat</w:t>
+            </w:r>
           </w:p>
         </w:tc>
       </w:tr>
@@ -18437,8 +18703,16 @@
             <w:pPr>
               <w:rPr>
                 <w:rFonts w:ascii="Times New Roman" w:hAnsi="Times New Roman" w:cs="Times New Roman"/>
-              </w:rPr>
-            </w:pPr>
+                <w:lang w:val="en-US"/>
+              </w:rPr>
+            </w:pPr>
+            <w:r>
+              <w:rPr>
+                <w:rFonts w:ascii="Times New Roman" w:hAnsi="Times New Roman" w:cs="Times New Roman"/>
+                <w:lang w:val="en-US"/>
+              </w:rPr>
+              <w:t>[menyusul]</w:t>
+            </w:r>
           </w:p>
         </w:tc>
       </w:tr>
@@ -20690,6 +20964,537 @@
               </w:rPr>
               <w:t>Testing dilakukan di hari berikutnya setelah sprint selesai</w:t>
             </w:r>
+          </w:p>
+        </w:tc>
+        <w:tc>
+          <w:tcPr>
+            <w:tcW w:w="1689" w:type="dxa"/>
+          </w:tcPr>
+          <w:p>
+            <w:pPr>
+              <w:rPr>
+                <w:rFonts w:ascii="Times New Roman" w:hAnsi="Times New Roman" w:cs="Times New Roman"/>
+                <w:lang w:val="en-US"/>
+              </w:rPr>
+            </w:pPr>
+          </w:p>
+        </w:tc>
+        <w:tc>
+          <w:tcPr>
+            <w:tcW w:w="1748" w:type="dxa"/>
+          </w:tcPr>
+          <w:p>
+            <w:pPr>
+              <w:rPr>
+                <w:rFonts w:ascii="Times New Roman" w:hAnsi="Times New Roman" w:cs="Times New Roman"/>
+                <w:lang w:val="en-US"/>
+              </w:rPr>
+            </w:pPr>
+          </w:p>
+        </w:tc>
+      </w:tr>
+    </w:tbl>
+    <w:p>
+      <w:pPr>
+        <w:rPr>
+          <w:rFonts w:ascii="Times New Roman" w:hAnsi="Times New Roman" w:cs="Times New Roman"/>
+          <w:sz w:val="28"/>
+          <w:szCs w:val="28"/>
+          <w:lang w:val="en-US"/>
+        </w:rPr>
+      </w:pPr>
+    </w:p>
+    <w:tbl>
+      <w:tblPr>
+        <w:tblStyle w:val="TableGrid"/>
+        <w:tblW w:w="8492" w:type="dxa"/>
+        <w:tblCellMar>
+          <w:top w:w="28" w:type="dxa"/>
+          <w:bottom w:w="57" w:type="dxa"/>
+        </w:tblCellMar>
+        <w:tblLook w:val="04A0" w:firstRow="1" w:lastRow="0" w:firstColumn="1" w:lastColumn="0" w:noHBand="0" w:noVBand="1"/>
+      </w:tblPr>
+      <w:tblGrid>
+        <w:gridCol w:w="1690"/>
+        <w:gridCol w:w="1683"/>
+        <w:gridCol w:w="1682"/>
+        <w:gridCol w:w="1689"/>
+        <w:gridCol w:w="1748"/>
+      </w:tblGrid>
+      <w:tr>
+        <w:tc>
+          <w:tcPr>
+            <w:tcW w:w="8492" w:type="dxa"/>
+            <w:gridSpan w:val="5"/>
+            <w:shd w:val="clear" w:color="auto" w:fill="D9E2F3" w:themeFill="accent1" w:themeFillTint="33"/>
+          </w:tcPr>
+          <w:p>
+            <w:pPr>
+              <w:jc w:val="center"/>
+              <w:rPr>
+                <w:rFonts w:ascii="Times New Roman" w:hAnsi="Times New Roman" w:cs="Times New Roman"/>
+                <w:b/>
+                <w:bCs/>
+                <w:color w:val="0070C0"/>
+                <w:sz w:val="24"/>
+                <w:szCs w:val="24"/>
+                <w:lang w:val="en-US"/>
+              </w:rPr>
+            </w:pPr>
+            <w:r>
+              <w:rPr>
+                <w:rFonts w:ascii="Times New Roman" w:hAnsi="Times New Roman" w:cs="Times New Roman"/>
+                <w:b/>
+                <w:bCs/>
+                <w:color w:val="0070C0"/>
+                <w:sz w:val="24"/>
+                <w:szCs w:val="24"/>
+                <w:lang w:val="en-US"/>
+              </w:rPr>
+              <w:lastRenderedPageBreak/>
+              <w:t>SPRINT 5 RETROSPECTIVE</w:t>
+            </w:r>
+          </w:p>
+        </w:tc>
+      </w:tr>
+      <w:tr>
+        <w:tc>
+          <w:tcPr>
+            <w:tcW w:w="3373" w:type="dxa"/>
+            <w:gridSpan w:val="2"/>
+            <w:shd w:val="clear" w:color="auto" w:fill="D9E2F3" w:themeFill="accent1" w:themeFillTint="33"/>
+          </w:tcPr>
+          <w:p>
+            <w:pPr>
+              <w:jc w:val="center"/>
+              <w:rPr>
+                <w:rFonts w:ascii="Times New Roman" w:hAnsi="Times New Roman" w:cs="Times New Roman"/>
+                <w:b/>
+                <w:bCs/>
+                <w:color w:val="0070C0"/>
+                <w:sz w:val="24"/>
+                <w:szCs w:val="24"/>
+                <w:lang w:val="en-US"/>
+              </w:rPr>
+            </w:pPr>
+            <w:r>
+              <w:rPr>
+                <w:rFonts w:ascii="Times New Roman" w:hAnsi="Times New Roman" w:cs="Times New Roman"/>
+                <w:b/>
+                <w:bCs/>
+                <w:color w:val="0070C0"/>
+                <w:sz w:val="24"/>
+                <w:szCs w:val="24"/>
+                <w:lang w:val="en-US"/>
+              </w:rPr>
+              <w:t>ANALYSIS</w:t>
+            </w:r>
+          </w:p>
+        </w:tc>
+        <w:tc>
+          <w:tcPr>
+            <w:tcW w:w="5119" w:type="dxa"/>
+            <w:gridSpan w:val="3"/>
+            <w:shd w:val="clear" w:color="auto" w:fill="D9E2F3" w:themeFill="accent1" w:themeFillTint="33"/>
+          </w:tcPr>
+          <w:p>
+            <w:pPr>
+              <w:jc w:val="center"/>
+              <w:rPr>
+                <w:rFonts w:ascii="Times New Roman" w:hAnsi="Times New Roman" w:cs="Times New Roman"/>
+                <w:b/>
+                <w:bCs/>
+                <w:color w:val="0070C0"/>
+                <w:sz w:val="24"/>
+                <w:szCs w:val="24"/>
+                <w:lang w:val="en-US"/>
+              </w:rPr>
+            </w:pPr>
+            <w:r>
+              <w:rPr>
+                <w:rFonts w:ascii="Times New Roman" w:hAnsi="Times New Roman" w:cs="Times New Roman"/>
+                <w:b/>
+                <w:bCs/>
+                <w:color w:val="0070C0"/>
+                <w:sz w:val="24"/>
+                <w:szCs w:val="24"/>
+                <w:lang w:val="en-US"/>
+              </w:rPr>
+              <w:t>ACTIONS</w:t>
+            </w:r>
+          </w:p>
+        </w:tc>
+      </w:tr>
+      <w:tr>
+        <w:tc>
+          <w:tcPr>
+            <w:tcW w:w="1690" w:type="dxa"/>
+            <w:shd w:val="clear" w:color="auto" w:fill="D9E2F3" w:themeFill="accent1" w:themeFillTint="33"/>
+          </w:tcPr>
+          <w:p>
+            <w:pPr>
+              <w:jc w:val="center"/>
+              <w:rPr>
+                <w:rFonts w:ascii="Times New Roman" w:hAnsi="Times New Roman" w:cs="Times New Roman"/>
+                <w:b/>
+                <w:bCs/>
+                <w:color w:val="0070C0"/>
+                <w:lang w:val="en-US"/>
+              </w:rPr>
+            </w:pPr>
+            <w:r>
+              <w:rPr>
+                <w:rFonts w:ascii="Times New Roman" w:hAnsi="Times New Roman" w:cs="Times New Roman"/>
+                <w:b/>
+                <w:bCs/>
+                <w:color w:val="0070C0"/>
+                <w:lang w:val="en-US"/>
+              </w:rPr>
+              <w:t>What went well?</w:t>
+            </w:r>
+          </w:p>
+        </w:tc>
+        <w:tc>
+          <w:tcPr>
+            <w:tcW w:w="1683" w:type="dxa"/>
+            <w:shd w:val="clear" w:color="auto" w:fill="D9E2F3" w:themeFill="accent1" w:themeFillTint="33"/>
+          </w:tcPr>
+          <w:p>
+            <w:pPr>
+              <w:jc w:val="center"/>
+              <w:rPr>
+                <w:rFonts w:ascii="Times New Roman" w:hAnsi="Times New Roman" w:cs="Times New Roman"/>
+                <w:b/>
+                <w:bCs/>
+                <w:color w:val="0070C0"/>
+                <w:lang w:val="en-US"/>
+              </w:rPr>
+            </w:pPr>
+            <w:r>
+              <w:rPr>
+                <w:rFonts w:ascii="Times New Roman" w:hAnsi="Times New Roman" w:cs="Times New Roman"/>
+                <w:b/>
+                <w:bCs/>
+                <w:color w:val="0070C0"/>
+                <w:lang w:val="en-US"/>
+              </w:rPr>
+              <w:t>What could be improved?</w:t>
+            </w:r>
+          </w:p>
+        </w:tc>
+        <w:tc>
+          <w:tcPr>
+            <w:tcW w:w="1682" w:type="dxa"/>
+            <w:shd w:val="clear" w:color="auto" w:fill="D9E2F3" w:themeFill="accent1" w:themeFillTint="33"/>
+          </w:tcPr>
+          <w:p>
+            <w:pPr>
+              <w:jc w:val="center"/>
+              <w:rPr>
+                <w:rFonts w:ascii="Times New Roman" w:hAnsi="Times New Roman" w:cs="Times New Roman"/>
+                <w:b/>
+                <w:bCs/>
+                <w:color w:val="0070C0"/>
+                <w:lang w:val="en-US"/>
+              </w:rPr>
+            </w:pPr>
+            <w:r>
+              <w:rPr>
+                <w:rFonts w:ascii="Times New Roman" w:hAnsi="Times New Roman" w:cs="Times New Roman"/>
+                <w:b/>
+                <w:bCs/>
+                <w:color w:val="0070C0"/>
+                <w:lang w:val="en-US"/>
+              </w:rPr>
+              <w:t>What to STOP doing?</w:t>
+            </w:r>
+          </w:p>
+        </w:tc>
+        <w:tc>
+          <w:tcPr>
+            <w:tcW w:w="1689" w:type="dxa"/>
+            <w:shd w:val="clear" w:color="auto" w:fill="D9E2F3" w:themeFill="accent1" w:themeFillTint="33"/>
+          </w:tcPr>
+          <w:p>
+            <w:pPr>
+              <w:jc w:val="center"/>
+              <w:rPr>
+                <w:rFonts w:ascii="Times New Roman" w:hAnsi="Times New Roman" w:cs="Times New Roman"/>
+                <w:b/>
+                <w:bCs/>
+                <w:color w:val="0070C0"/>
+                <w:lang w:val="en-US"/>
+              </w:rPr>
+            </w:pPr>
+            <w:r>
+              <w:rPr>
+                <w:rFonts w:ascii="Times New Roman" w:hAnsi="Times New Roman" w:cs="Times New Roman"/>
+                <w:b/>
+                <w:bCs/>
+                <w:color w:val="0070C0"/>
+                <w:lang w:val="en-US"/>
+              </w:rPr>
+              <w:t>What to KEEP doing?</w:t>
+            </w:r>
+          </w:p>
+        </w:tc>
+        <w:tc>
+          <w:tcPr>
+            <w:tcW w:w="1748" w:type="dxa"/>
+            <w:shd w:val="clear" w:color="auto" w:fill="D9E2F3" w:themeFill="accent1" w:themeFillTint="33"/>
+          </w:tcPr>
+          <w:p>
+            <w:pPr>
+              <w:jc w:val="center"/>
+              <w:rPr>
+                <w:rFonts w:ascii="Times New Roman" w:hAnsi="Times New Roman" w:cs="Times New Roman"/>
+                <w:b/>
+                <w:bCs/>
+                <w:color w:val="0070C0"/>
+                <w:lang w:val="en-US"/>
+              </w:rPr>
+            </w:pPr>
+            <w:r>
+              <w:rPr>
+                <w:rFonts w:ascii="Times New Roman" w:hAnsi="Times New Roman" w:cs="Times New Roman"/>
+                <w:b/>
+                <w:bCs/>
+                <w:color w:val="0070C0"/>
+                <w:lang w:val="en-US"/>
+              </w:rPr>
+              <w:t>What to START doing?</w:t>
+            </w:r>
+          </w:p>
+        </w:tc>
+      </w:tr>
+      <w:tr>
+        <w:tc>
+          <w:tcPr>
+            <w:tcW w:w="1690" w:type="dxa"/>
+          </w:tcPr>
+          <w:p>
+            <w:pPr>
+              <w:rPr>
+                <w:rFonts w:ascii="Times New Roman" w:hAnsi="Times New Roman" w:cs="Times New Roman"/>
+                <w:lang w:val="en-US"/>
+              </w:rPr>
+            </w:pPr>
+            <w:r>
+              <w:rPr>
+                <w:rFonts w:ascii="Times New Roman" w:hAnsi="Times New Roman" w:cs="Times New Roman"/>
+                <w:lang w:val="en-US"/>
+              </w:rPr>
+              <w:t>Design halaman Order List yang unik</w:t>
+            </w:r>
+          </w:p>
+        </w:tc>
+        <w:tc>
+          <w:tcPr>
+            <w:tcW w:w="1683" w:type="dxa"/>
+          </w:tcPr>
+          <w:p>
+            <w:pPr>
+              <w:rPr>
+                <w:rFonts w:ascii="Times New Roman" w:hAnsi="Times New Roman" w:cs="Times New Roman"/>
+                <w:lang w:val="en-US"/>
+              </w:rPr>
+            </w:pPr>
+            <w:r>
+              <w:rPr>
+                <w:rFonts w:ascii="Times New Roman" w:hAnsi="Times New Roman" w:cs="Times New Roman"/>
+                <w:lang w:val="en-US"/>
+              </w:rPr>
+              <w:t>-</w:t>
+            </w:r>
+          </w:p>
+        </w:tc>
+        <w:tc>
+          <w:tcPr>
+            <w:tcW w:w="1682" w:type="dxa"/>
+          </w:tcPr>
+          <w:p>
+            <w:pPr>
+              <w:rPr>
+                <w:rFonts w:ascii="Times New Roman" w:hAnsi="Times New Roman" w:cs="Times New Roman"/>
+                <w:lang w:val="en-US"/>
+              </w:rPr>
+            </w:pPr>
+            <w:r>
+              <w:rPr>
+                <w:rFonts w:ascii="Times New Roman" w:hAnsi="Times New Roman" w:cs="Times New Roman"/>
+                <w:lang w:val="en-US"/>
+              </w:rPr>
+              <w:t>-</w:t>
+            </w:r>
+          </w:p>
+        </w:tc>
+        <w:tc>
+          <w:tcPr>
+            <w:tcW w:w="1689" w:type="dxa"/>
+          </w:tcPr>
+          <w:p>
+            <w:pPr>
+              <w:rPr>
+                <w:rFonts w:ascii="Times New Roman" w:hAnsi="Times New Roman" w:cs="Times New Roman"/>
+                <w:lang w:val="en-US"/>
+              </w:rPr>
+            </w:pPr>
+            <w:r>
+              <w:rPr>
+                <w:rFonts w:ascii="Times New Roman" w:hAnsi="Times New Roman" w:cs="Times New Roman"/>
+                <w:lang w:val="en-US"/>
+              </w:rPr>
+              <w:t>Konsisten menyelesaikan design dan coding</w:t>
+            </w:r>
+          </w:p>
+        </w:tc>
+        <w:tc>
+          <w:tcPr>
+            <w:tcW w:w="1748" w:type="dxa"/>
+          </w:tcPr>
+          <w:p>
+            <w:pPr>
+              <w:rPr>
+                <w:rFonts w:ascii="Times New Roman" w:hAnsi="Times New Roman" w:cs="Times New Roman"/>
+                <w:lang w:val="en-US"/>
+              </w:rPr>
+            </w:pPr>
+            <w:r>
+              <w:rPr>
+                <w:rFonts w:ascii="Times New Roman" w:hAnsi="Times New Roman" w:cs="Times New Roman"/>
+                <w:lang w:val="en-US"/>
+              </w:rPr>
+              <w:t>-</w:t>
+            </w:r>
+          </w:p>
+        </w:tc>
+      </w:tr>
+      <w:tr>
+        <w:tc>
+          <w:tcPr>
+            <w:tcW w:w="1690" w:type="dxa"/>
+          </w:tcPr>
+          <w:p>
+            <w:pPr>
+              <w:rPr>
+                <w:rFonts w:ascii="Times New Roman" w:hAnsi="Times New Roman" w:cs="Times New Roman"/>
+                <w:lang w:val="en-US"/>
+              </w:rPr>
+            </w:pPr>
+            <w:r>
+              <w:rPr>
+                <w:rFonts w:ascii="Times New Roman" w:hAnsi="Times New Roman" w:cs="Times New Roman"/>
+                <w:lang w:val="en-US"/>
+              </w:rPr>
+              <w:t>Halaman detail pesanan membantu user untuk melihat kembali pesanan yang dibuat</w:t>
+            </w:r>
+          </w:p>
+        </w:tc>
+        <w:tc>
+          <w:tcPr>
+            <w:tcW w:w="1683" w:type="dxa"/>
+          </w:tcPr>
+          <w:p>
+            <w:pPr>
+              <w:rPr>
+                <w:rFonts w:ascii="Times New Roman" w:hAnsi="Times New Roman" w:cs="Times New Roman"/>
+                <w:lang w:val="en-US"/>
+              </w:rPr>
+            </w:pPr>
+          </w:p>
+        </w:tc>
+        <w:tc>
+          <w:tcPr>
+            <w:tcW w:w="1682" w:type="dxa"/>
+          </w:tcPr>
+          <w:p>
+            <w:pPr>
+              <w:rPr>
+                <w:rFonts w:ascii="Times New Roman" w:hAnsi="Times New Roman" w:cs="Times New Roman"/>
+                <w:lang w:val="en-US"/>
+              </w:rPr>
+            </w:pPr>
+          </w:p>
+        </w:tc>
+        <w:tc>
+          <w:tcPr>
+            <w:tcW w:w="1689" w:type="dxa"/>
+          </w:tcPr>
+          <w:p>
+            <w:pPr>
+              <w:rPr>
+                <w:rFonts w:ascii="Times New Roman" w:hAnsi="Times New Roman" w:cs="Times New Roman"/>
+                <w:lang w:val="en-US"/>
+              </w:rPr>
+            </w:pPr>
+            <w:r>
+              <w:rPr>
+                <w:rFonts w:ascii="Times New Roman" w:hAnsi="Times New Roman" w:cs="Times New Roman"/>
+                <w:lang w:val="en-US"/>
+              </w:rPr>
+              <w:t>Langsung men-checklist task di Trello setelah di commit</w:t>
+            </w:r>
+          </w:p>
+        </w:tc>
+        <w:tc>
+          <w:tcPr>
+            <w:tcW w:w="1748" w:type="dxa"/>
+          </w:tcPr>
+          <w:p>
+            <w:pPr>
+              <w:rPr>
+                <w:rFonts w:ascii="Times New Roman" w:hAnsi="Times New Roman" w:cs="Times New Roman"/>
+                <w:lang w:val="en-US"/>
+              </w:rPr>
+            </w:pPr>
+          </w:p>
+        </w:tc>
+      </w:tr>
+      <w:tr>
+        <w:tc>
+          <w:tcPr>
+            <w:tcW w:w="1690" w:type="dxa"/>
+          </w:tcPr>
+          <w:p>
+            <w:pPr>
+              <w:rPr>
+                <w:rFonts w:ascii="Times New Roman" w:hAnsi="Times New Roman" w:cs="Times New Roman"/>
+                <w:lang w:val="en-US"/>
+              </w:rPr>
+            </w:pPr>
+            <w:r>
+              <w:rPr>
+                <w:rFonts w:ascii="Times New Roman" w:hAnsi="Times New Roman" w:cs="Times New Roman"/>
+                <w:lang w:val="en-US"/>
+              </w:rPr>
+              <w:t>Fitur pembatasan cancel agar user tidak sembarang membatalkan pesanan yang sudah dibuat</w:t>
+            </w:r>
+          </w:p>
+        </w:tc>
+        <w:tc>
+          <w:tcPr>
+            <w:tcW w:w="1683" w:type="dxa"/>
+          </w:tcPr>
+          <w:p>
+            <w:pPr>
+              <w:rPr>
+                <w:rFonts w:ascii="Times New Roman" w:hAnsi="Times New Roman" w:cs="Times New Roman"/>
+                <w:lang w:val="en-US"/>
+              </w:rPr>
+            </w:pPr>
+          </w:p>
+        </w:tc>
+        <w:tc>
+          <w:tcPr>
+            <w:tcW w:w="1682" w:type="dxa"/>
+          </w:tcPr>
+          <w:p>
+            <w:pPr>
+              <w:rPr>
+                <w:rFonts w:ascii="Times New Roman" w:hAnsi="Times New Roman" w:cs="Times New Roman"/>
+                <w:lang w:val="en-US"/>
+              </w:rPr>
+            </w:pPr>
           </w:p>
         </w:tc>
         <w:tc>
@@ -20900,14 +21705,18 @@
       </w:pPr>
       <w:r>
         <w:rPr>
+          <w:rFonts w:ascii="Times New Roman" w:hAnsi="Times New Roman" w:cs="Times New Roman"/>
           <w:noProof/>
-          <w14:ligatures w14:val="standardContextual"/>
+          <w:spacing w:val="24"/>
+          <w:sz w:val="32"/>
+          <w:szCs w:val="32"/>
+          <w:lang w:val="en-US"/>
         </w:rPr>
         <w:drawing>
-          <wp:inline distT="0" distB="0" distL="0" distR="0" wp14:anchorId="30247806" wp14:editId="394C4029">
+          <wp:inline distT="0" distB="0" distL="0" distR="0" wp14:anchorId="56090127" wp14:editId="32A4DDE7">
             <wp:extent cx="5400040" cy="3037840"/>
             <wp:effectExtent l="0" t="0" r="0" b="0"/>
-            <wp:docPr id="2104733045" name="Picture 1"/>
+            <wp:docPr id="140938890" name="Picture 1"/>
             <wp:cNvGraphicFramePr>
               <a:graphicFrameLocks xmlns:a="http://schemas.openxmlformats.org/drawingml/2006/main" noChangeAspect="1"/>
             </wp:cNvGraphicFramePr>
@@ -20915,7 +21724,7 @@
               <a:graphicData uri="http://schemas.openxmlformats.org/drawingml/2006/picture">
                 <pic:pic xmlns:pic="http://schemas.openxmlformats.org/drawingml/2006/picture">
                   <pic:nvPicPr>
-                    <pic:cNvPr id="2104733045" name=""/>
+                    <pic:cNvPr id="140938890" name=""/>
                     <pic:cNvPicPr/>
                   </pic:nvPicPr>
                   <pic:blipFill>
@@ -20960,10 +21769,10 @@
           <w:lang w:val="en-US"/>
         </w:rPr>
         <w:drawing>
-          <wp:inline distT="0" distB="0" distL="0" distR="0" wp14:anchorId="77876CA0" wp14:editId="7D28AFA1">
+          <wp:inline distT="0" distB="0" distL="0" distR="0" wp14:anchorId="426CC9E3" wp14:editId="5ECE5A7B">
             <wp:extent cx="5400040" cy="3037840"/>
             <wp:effectExtent l="0" t="0" r="0" b="0"/>
-            <wp:docPr id="1081011205" name="Picture 1"/>
+            <wp:docPr id="1086830947" name="Picture 1"/>
             <wp:cNvGraphicFramePr>
               <a:graphicFrameLocks xmlns:a="http://schemas.openxmlformats.org/drawingml/2006/main" noChangeAspect="1"/>
             </wp:cNvGraphicFramePr>
@@ -20971,7 +21780,7 @@
               <a:graphicData uri="http://schemas.openxmlformats.org/drawingml/2006/picture">
                 <pic:pic xmlns:pic="http://schemas.openxmlformats.org/drawingml/2006/picture">
                   <pic:nvPicPr>
-                    <pic:cNvPr id="1081011205" name=""/>
+                    <pic:cNvPr id="1086830947" name=""/>
                     <pic:cNvPicPr/>
                   </pic:nvPicPr>
                   <pic:blipFill>

</xml_diff>

<commit_message>
[SPRINT-6] Komunikasi secara langsung lebih aman dan real-time dalam 1 website tanpa membeberkan privasi
</commit_message>
<xml_diff>
--- a/LaporanProjectTugasKelompok.docx
+++ b/LaporanProjectTugasKelompok.docx
@@ -467,43 +467,43 @@
                   <w:rFonts w:ascii="Times New Roman" w:hAnsi="Times New Roman"/>
                   <w:noProof/>
                   <w:kern w:val="2"/>
-                  <w:sz w:val="28"/>
-                  <w:szCs w:val="28"/>
+                  <w:sz w:val="24"/>
+                  <w:szCs w:val="24"/>
                   <w14:ligatures w14:val="standardContextual"/>
                 </w:rPr>
               </w:pPr>
               <w:r>
                 <w:rPr>
                   <w:rFonts w:ascii="Times New Roman" w:hAnsi="Times New Roman"/>
-                  <w:sz w:val="28"/>
-                  <w:szCs w:val="28"/>
+                  <w:sz w:val="32"/>
+                  <w:szCs w:val="32"/>
                 </w:rPr>
                 <w:fldChar w:fldCharType="begin"/>
               </w:r>
               <w:r>
                 <w:rPr>
                   <w:rFonts w:ascii="Times New Roman" w:hAnsi="Times New Roman"/>
-                  <w:sz w:val="28"/>
-                  <w:szCs w:val="28"/>
+                  <w:sz w:val="32"/>
+                  <w:szCs w:val="32"/>
                 </w:rPr>
                 <w:instrText xml:space="preserve"> TOC \o "1-3" \h \z \u </w:instrText>
               </w:r>
               <w:r>
                 <w:rPr>
                   <w:rFonts w:ascii="Times New Roman" w:hAnsi="Times New Roman"/>
-                  <w:sz w:val="28"/>
-                  <w:szCs w:val="28"/>
+                  <w:sz w:val="32"/>
+                  <w:szCs w:val="32"/>
                 </w:rPr>
                 <w:fldChar w:fldCharType="separate"/>
               </w:r>
-              <w:hyperlink w:anchor="_Toc138538902" w:history="1">
+              <w:hyperlink w:anchor="_Toc139359528" w:history="1">
                 <w:r>
                   <w:rPr>
                     <w:rStyle w:val="Hyperlink"/>
                     <w:rFonts w:ascii="Times New Roman" w:hAnsi="Times New Roman"/>
                     <w:noProof/>
-                    <w:sz w:val="28"/>
-                    <w:szCs w:val="28"/>
+                    <w:sz w:val="24"/>
+                    <w:szCs w:val="24"/>
                   </w:rPr>
                   <w:t>LATAR BELAKANG</w:t>
                 </w:r>
@@ -512,8 +512,8 @@
                     <w:rFonts w:ascii="Times New Roman" w:hAnsi="Times New Roman"/>
                     <w:noProof/>
                     <w:webHidden/>
-                    <w:sz w:val="28"/>
-                    <w:szCs w:val="28"/>
+                    <w:sz w:val="24"/>
+                    <w:szCs w:val="24"/>
                   </w:rPr>
                   <w:tab/>
                 </w:r>
@@ -522,8 +522,8 @@
                     <w:rFonts w:ascii="Times New Roman" w:hAnsi="Times New Roman"/>
                     <w:noProof/>
                     <w:webHidden/>
-                    <w:sz w:val="28"/>
-                    <w:szCs w:val="28"/>
+                    <w:sz w:val="24"/>
+                    <w:szCs w:val="24"/>
                   </w:rPr>
                   <w:fldChar w:fldCharType="begin"/>
                 </w:r>
@@ -532,18 +532,18 @@
                     <w:rFonts w:ascii="Times New Roman" w:hAnsi="Times New Roman"/>
                     <w:noProof/>
                     <w:webHidden/>
-                    <w:sz w:val="28"/>
-                    <w:szCs w:val="28"/>
+                    <w:sz w:val="24"/>
+                    <w:szCs w:val="24"/>
                   </w:rPr>
-                  <w:instrText xml:space="preserve"> PAGEREF _Toc138538902 \h </w:instrText>
+                  <w:instrText xml:space="preserve"> PAGEREF _Toc139359528 \h </w:instrText>
                 </w:r>
                 <w:r>
                   <w:rPr>
                     <w:rFonts w:ascii="Times New Roman" w:hAnsi="Times New Roman"/>
                     <w:noProof/>
                     <w:webHidden/>
-                    <w:sz w:val="28"/>
-                    <w:szCs w:val="28"/>
+                    <w:sz w:val="24"/>
+                    <w:szCs w:val="24"/>
                   </w:rPr>
                 </w:r>
                 <w:r>
@@ -551,8 +551,8 @@
                     <w:rFonts w:ascii="Times New Roman" w:hAnsi="Times New Roman"/>
                     <w:noProof/>
                     <w:webHidden/>
-                    <w:sz w:val="28"/>
-                    <w:szCs w:val="28"/>
+                    <w:sz w:val="24"/>
+                    <w:szCs w:val="24"/>
                   </w:rPr>
                   <w:fldChar w:fldCharType="separate"/>
                 </w:r>
@@ -561,8 +561,8 @@
                     <w:rFonts w:ascii="Times New Roman" w:hAnsi="Times New Roman"/>
                     <w:noProof/>
                     <w:webHidden/>
-                    <w:sz w:val="28"/>
-                    <w:szCs w:val="28"/>
+                    <w:sz w:val="24"/>
+                    <w:szCs w:val="24"/>
                   </w:rPr>
                   <w:t>1</w:t>
                 </w:r>
@@ -571,8 +571,8 @@
                     <w:rFonts w:ascii="Times New Roman" w:hAnsi="Times New Roman"/>
                     <w:noProof/>
                     <w:webHidden/>
-                    <w:sz w:val="28"/>
-                    <w:szCs w:val="28"/>
+                    <w:sz w:val="24"/>
+                    <w:szCs w:val="24"/>
                   </w:rPr>
                   <w:fldChar w:fldCharType="end"/>
                 </w:r>
@@ -588,19 +588,19 @@
                   <w:rFonts w:ascii="Times New Roman" w:hAnsi="Times New Roman"/>
                   <w:noProof/>
                   <w:kern w:val="2"/>
-                  <w:sz w:val="28"/>
-                  <w:szCs w:val="28"/>
+                  <w:sz w:val="24"/>
+                  <w:szCs w:val="24"/>
                   <w14:ligatures w14:val="standardContextual"/>
                 </w:rPr>
               </w:pPr>
-              <w:hyperlink w:anchor="_Toc138538903" w:history="1">
+              <w:hyperlink w:anchor="_Toc139359529" w:history="1">
                 <w:r>
                   <w:rPr>
                     <w:rStyle w:val="Hyperlink"/>
                     <w:rFonts w:ascii="Times New Roman" w:hAnsi="Times New Roman"/>
                     <w:noProof/>
-                    <w:sz w:val="28"/>
-                    <w:szCs w:val="28"/>
+                    <w:sz w:val="24"/>
+                    <w:szCs w:val="24"/>
                   </w:rPr>
                   <w:t>PRODUCT BACKLOG</w:t>
                 </w:r>
@@ -609,8 +609,8 @@
                     <w:rFonts w:ascii="Times New Roman" w:hAnsi="Times New Roman"/>
                     <w:noProof/>
                     <w:webHidden/>
-                    <w:sz w:val="28"/>
-                    <w:szCs w:val="28"/>
+                    <w:sz w:val="24"/>
+                    <w:szCs w:val="24"/>
                   </w:rPr>
                   <w:tab/>
                 </w:r>
@@ -619,8 +619,8 @@
                     <w:rFonts w:ascii="Times New Roman" w:hAnsi="Times New Roman"/>
                     <w:noProof/>
                     <w:webHidden/>
-                    <w:sz w:val="28"/>
-                    <w:szCs w:val="28"/>
+                    <w:sz w:val="24"/>
+                    <w:szCs w:val="24"/>
                   </w:rPr>
                   <w:fldChar w:fldCharType="begin"/>
                 </w:r>
@@ -629,18 +629,18 @@
                     <w:rFonts w:ascii="Times New Roman" w:hAnsi="Times New Roman"/>
                     <w:noProof/>
                     <w:webHidden/>
-                    <w:sz w:val="28"/>
-                    <w:szCs w:val="28"/>
+                    <w:sz w:val="24"/>
+                    <w:szCs w:val="24"/>
                   </w:rPr>
-                  <w:instrText xml:space="preserve"> PAGEREF _Toc138538903 \h </w:instrText>
+                  <w:instrText xml:space="preserve"> PAGEREF _Toc139359529 \h </w:instrText>
                 </w:r>
                 <w:r>
                   <w:rPr>
                     <w:rFonts w:ascii="Times New Roman" w:hAnsi="Times New Roman"/>
                     <w:noProof/>
                     <w:webHidden/>
-                    <w:sz w:val="28"/>
-                    <w:szCs w:val="28"/>
+                    <w:sz w:val="24"/>
+                    <w:szCs w:val="24"/>
                   </w:rPr>
                 </w:r>
                 <w:r>
@@ -648,8 +648,8 @@
                     <w:rFonts w:ascii="Times New Roman" w:hAnsi="Times New Roman"/>
                     <w:noProof/>
                     <w:webHidden/>
-                    <w:sz w:val="28"/>
-                    <w:szCs w:val="28"/>
+                    <w:sz w:val="24"/>
+                    <w:szCs w:val="24"/>
                   </w:rPr>
                   <w:fldChar w:fldCharType="separate"/>
                 </w:r>
@@ -658,8 +658,8 @@
                     <w:rFonts w:ascii="Times New Roman" w:hAnsi="Times New Roman"/>
                     <w:noProof/>
                     <w:webHidden/>
-                    <w:sz w:val="28"/>
-                    <w:szCs w:val="28"/>
+                    <w:sz w:val="24"/>
+                    <w:szCs w:val="24"/>
                   </w:rPr>
                   <w:t>2</w:t>
                 </w:r>
@@ -668,8 +668,8 @@
                     <w:rFonts w:ascii="Times New Roman" w:hAnsi="Times New Roman"/>
                     <w:noProof/>
                     <w:webHidden/>
-                    <w:sz w:val="28"/>
-                    <w:szCs w:val="28"/>
+                    <w:sz w:val="24"/>
+                    <w:szCs w:val="24"/>
                   </w:rPr>
                   <w:fldChar w:fldCharType="end"/>
                 </w:r>
@@ -685,19 +685,19 @@
                   <w:rFonts w:ascii="Times New Roman" w:hAnsi="Times New Roman"/>
                   <w:noProof/>
                   <w:kern w:val="2"/>
-                  <w:sz w:val="28"/>
-                  <w:szCs w:val="28"/>
+                  <w:sz w:val="24"/>
+                  <w:szCs w:val="24"/>
                   <w14:ligatures w14:val="standardContextual"/>
                 </w:rPr>
               </w:pPr>
-              <w:hyperlink w:anchor="_Toc138538904" w:history="1">
+              <w:hyperlink w:anchor="_Toc139359530" w:history="1">
                 <w:r>
                   <w:rPr>
                     <w:rStyle w:val="Hyperlink"/>
                     <w:rFonts w:ascii="Times New Roman" w:hAnsi="Times New Roman"/>
                     <w:noProof/>
-                    <w:sz w:val="28"/>
-                    <w:szCs w:val="28"/>
+                    <w:sz w:val="24"/>
+                    <w:szCs w:val="24"/>
                   </w:rPr>
                   <w:t>SPRINT BACKLOG</w:t>
                 </w:r>
@@ -706,8 +706,8 @@
                     <w:rFonts w:ascii="Times New Roman" w:hAnsi="Times New Roman"/>
                     <w:noProof/>
                     <w:webHidden/>
-                    <w:sz w:val="28"/>
-                    <w:szCs w:val="28"/>
+                    <w:sz w:val="24"/>
+                    <w:szCs w:val="24"/>
                   </w:rPr>
                   <w:tab/>
                 </w:r>
@@ -716,8 +716,8 @@
                     <w:rFonts w:ascii="Times New Roman" w:hAnsi="Times New Roman"/>
                     <w:noProof/>
                     <w:webHidden/>
-                    <w:sz w:val="28"/>
-                    <w:szCs w:val="28"/>
+                    <w:sz w:val="24"/>
+                    <w:szCs w:val="24"/>
                   </w:rPr>
                   <w:fldChar w:fldCharType="begin"/>
                 </w:r>
@@ -726,18 +726,18 @@
                     <w:rFonts w:ascii="Times New Roman" w:hAnsi="Times New Roman"/>
                     <w:noProof/>
                     <w:webHidden/>
-                    <w:sz w:val="28"/>
-                    <w:szCs w:val="28"/>
+                    <w:sz w:val="24"/>
+                    <w:szCs w:val="24"/>
                   </w:rPr>
-                  <w:instrText xml:space="preserve"> PAGEREF _Toc138538904 \h </w:instrText>
+                  <w:instrText xml:space="preserve"> PAGEREF _Toc139359530 \h </w:instrText>
                 </w:r>
                 <w:r>
                   <w:rPr>
                     <w:rFonts w:ascii="Times New Roman" w:hAnsi="Times New Roman"/>
                     <w:noProof/>
                     <w:webHidden/>
-                    <w:sz w:val="28"/>
-                    <w:szCs w:val="28"/>
+                    <w:sz w:val="24"/>
+                    <w:szCs w:val="24"/>
                   </w:rPr>
                 </w:r>
                 <w:r>
@@ -745,8 +745,8 @@
                     <w:rFonts w:ascii="Times New Roman" w:hAnsi="Times New Roman"/>
                     <w:noProof/>
                     <w:webHidden/>
-                    <w:sz w:val="28"/>
-                    <w:szCs w:val="28"/>
+                    <w:sz w:val="24"/>
+                    <w:szCs w:val="24"/>
                   </w:rPr>
                   <w:fldChar w:fldCharType="separate"/>
                 </w:r>
@@ -755,8 +755,8 @@
                     <w:rFonts w:ascii="Times New Roman" w:hAnsi="Times New Roman"/>
                     <w:noProof/>
                     <w:webHidden/>
-                    <w:sz w:val="28"/>
-                    <w:szCs w:val="28"/>
+                    <w:sz w:val="24"/>
+                    <w:szCs w:val="24"/>
                   </w:rPr>
                   <w:t>4</w:t>
                 </w:r>
@@ -765,8 +765,8 @@
                     <w:rFonts w:ascii="Times New Roman" w:hAnsi="Times New Roman"/>
                     <w:noProof/>
                     <w:webHidden/>
-                    <w:sz w:val="28"/>
-                    <w:szCs w:val="28"/>
+                    <w:sz w:val="24"/>
+                    <w:szCs w:val="24"/>
                   </w:rPr>
                   <w:fldChar w:fldCharType="end"/>
                 </w:r>
@@ -782,19 +782,19 @@
                   <w:rFonts w:ascii="Times New Roman" w:hAnsi="Times New Roman"/>
                   <w:noProof/>
                   <w:kern w:val="2"/>
-                  <w:sz w:val="28"/>
-                  <w:szCs w:val="28"/>
+                  <w:sz w:val="24"/>
+                  <w:szCs w:val="24"/>
                   <w14:ligatures w14:val="standardContextual"/>
                 </w:rPr>
               </w:pPr>
-              <w:hyperlink w:anchor="_Toc138538905" w:history="1">
+              <w:hyperlink w:anchor="_Toc139359531" w:history="1">
                 <w:r>
                   <w:rPr>
                     <w:rStyle w:val="Hyperlink"/>
                     <w:rFonts w:ascii="Times New Roman" w:hAnsi="Times New Roman"/>
                     <w:noProof/>
-                    <w:sz w:val="28"/>
-                    <w:szCs w:val="28"/>
+                    <w:sz w:val="24"/>
+                    <w:szCs w:val="24"/>
                   </w:rPr>
                   <w:t>REPORT DAILY SCRUM MEETING</w:t>
                 </w:r>
@@ -803,8 +803,8 @@
                     <w:rFonts w:ascii="Times New Roman" w:hAnsi="Times New Roman"/>
                     <w:noProof/>
                     <w:webHidden/>
-                    <w:sz w:val="28"/>
-                    <w:szCs w:val="28"/>
+                    <w:sz w:val="24"/>
+                    <w:szCs w:val="24"/>
                   </w:rPr>
                   <w:tab/>
                 </w:r>
@@ -813,8 +813,8 @@
                     <w:rFonts w:ascii="Times New Roman" w:hAnsi="Times New Roman"/>
                     <w:noProof/>
                     <w:webHidden/>
-                    <w:sz w:val="28"/>
-                    <w:szCs w:val="28"/>
+                    <w:sz w:val="24"/>
+                    <w:szCs w:val="24"/>
                   </w:rPr>
                   <w:fldChar w:fldCharType="begin"/>
                 </w:r>
@@ -823,18 +823,18 @@
                     <w:rFonts w:ascii="Times New Roman" w:hAnsi="Times New Roman"/>
                     <w:noProof/>
                     <w:webHidden/>
-                    <w:sz w:val="28"/>
-                    <w:szCs w:val="28"/>
+                    <w:sz w:val="24"/>
+                    <w:szCs w:val="24"/>
                   </w:rPr>
-                  <w:instrText xml:space="preserve"> PAGEREF _Toc138538905 \h </w:instrText>
+                  <w:instrText xml:space="preserve"> PAGEREF _Toc139359531 \h </w:instrText>
                 </w:r>
                 <w:r>
                   <w:rPr>
                     <w:rFonts w:ascii="Times New Roman" w:hAnsi="Times New Roman"/>
                     <w:noProof/>
                     <w:webHidden/>
-                    <w:sz w:val="28"/>
-                    <w:szCs w:val="28"/>
+                    <w:sz w:val="24"/>
+                    <w:szCs w:val="24"/>
                   </w:rPr>
                 </w:r>
                 <w:r>
@@ -842,8 +842,8 @@
                     <w:rFonts w:ascii="Times New Roman" w:hAnsi="Times New Roman"/>
                     <w:noProof/>
                     <w:webHidden/>
-                    <w:sz w:val="28"/>
-                    <w:szCs w:val="28"/>
+                    <w:sz w:val="24"/>
+                    <w:szCs w:val="24"/>
                   </w:rPr>
                   <w:fldChar w:fldCharType="separate"/>
                 </w:r>
@@ -852,8 +852,8 @@
                     <w:rFonts w:ascii="Times New Roman" w:hAnsi="Times New Roman"/>
                     <w:noProof/>
                     <w:webHidden/>
-                    <w:sz w:val="28"/>
-                    <w:szCs w:val="28"/>
+                    <w:sz w:val="24"/>
+                    <w:szCs w:val="24"/>
                   </w:rPr>
                   <w:t>9</w:t>
                 </w:r>
@@ -862,8 +862,8 @@
                     <w:rFonts w:ascii="Times New Roman" w:hAnsi="Times New Roman"/>
                     <w:noProof/>
                     <w:webHidden/>
-                    <w:sz w:val="28"/>
-                    <w:szCs w:val="28"/>
+                    <w:sz w:val="24"/>
+                    <w:szCs w:val="24"/>
                   </w:rPr>
                   <w:fldChar w:fldCharType="end"/>
                 </w:r>
@@ -879,19 +879,19 @@
                   <w:rFonts w:ascii="Times New Roman" w:hAnsi="Times New Roman"/>
                   <w:noProof/>
                   <w:kern w:val="2"/>
-                  <w:sz w:val="28"/>
-                  <w:szCs w:val="28"/>
+                  <w:sz w:val="24"/>
+                  <w:szCs w:val="24"/>
                   <w14:ligatures w14:val="standardContextual"/>
                 </w:rPr>
               </w:pPr>
-              <w:hyperlink w:anchor="_Toc138538906" w:history="1">
+              <w:hyperlink w:anchor="_Toc139359532" w:history="1">
                 <w:r>
                   <w:rPr>
                     <w:rStyle w:val="Hyperlink"/>
                     <w:rFonts w:ascii="Times New Roman" w:hAnsi="Times New Roman"/>
                     <w:noProof/>
-                    <w:sz w:val="28"/>
-                    <w:szCs w:val="28"/>
+                    <w:sz w:val="24"/>
+                    <w:szCs w:val="24"/>
                   </w:rPr>
                   <w:t>SPRINT REVIEW</w:t>
                 </w:r>
@@ -900,8 +900,8 @@
                     <w:rFonts w:ascii="Times New Roman" w:hAnsi="Times New Roman"/>
                     <w:noProof/>
                     <w:webHidden/>
-                    <w:sz w:val="28"/>
-                    <w:szCs w:val="28"/>
+                    <w:sz w:val="24"/>
+                    <w:szCs w:val="24"/>
                   </w:rPr>
                   <w:tab/>
                 </w:r>
@@ -910,8 +910,8 @@
                     <w:rFonts w:ascii="Times New Roman" w:hAnsi="Times New Roman"/>
                     <w:noProof/>
                     <w:webHidden/>
-                    <w:sz w:val="28"/>
-                    <w:szCs w:val="28"/>
+                    <w:sz w:val="24"/>
+                    <w:szCs w:val="24"/>
                   </w:rPr>
                   <w:fldChar w:fldCharType="begin"/>
                 </w:r>
@@ -920,18 +920,18 @@
                     <w:rFonts w:ascii="Times New Roman" w:hAnsi="Times New Roman"/>
                     <w:noProof/>
                     <w:webHidden/>
-                    <w:sz w:val="28"/>
-                    <w:szCs w:val="28"/>
+                    <w:sz w:val="24"/>
+                    <w:szCs w:val="24"/>
                   </w:rPr>
-                  <w:instrText xml:space="preserve"> PAGEREF _Toc138538906 \h </w:instrText>
+                  <w:instrText xml:space="preserve"> PAGEREF _Toc139359532 \h </w:instrText>
                 </w:r>
                 <w:r>
                   <w:rPr>
                     <w:rFonts w:ascii="Times New Roman" w:hAnsi="Times New Roman"/>
                     <w:noProof/>
                     <w:webHidden/>
-                    <w:sz w:val="28"/>
-                    <w:szCs w:val="28"/>
+                    <w:sz w:val="24"/>
+                    <w:szCs w:val="24"/>
                   </w:rPr>
                 </w:r>
                 <w:r>
@@ -939,8 +939,8 @@
                     <w:rFonts w:ascii="Times New Roman" w:hAnsi="Times New Roman"/>
                     <w:noProof/>
                     <w:webHidden/>
-                    <w:sz w:val="28"/>
-                    <w:szCs w:val="28"/>
+                    <w:sz w:val="24"/>
+                    <w:szCs w:val="24"/>
                   </w:rPr>
                   <w:fldChar w:fldCharType="separate"/>
                 </w:r>
@@ -949,18 +949,18 @@
                     <w:rFonts w:ascii="Times New Roman" w:hAnsi="Times New Roman"/>
                     <w:noProof/>
                     <w:webHidden/>
-                    <w:sz w:val="28"/>
-                    <w:szCs w:val="28"/>
+                    <w:sz w:val="24"/>
+                    <w:szCs w:val="24"/>
                   </w:rPr>
-                  <w:t>10</w:t>
+                  <w:t>13</w:t>
                 </w:r>
                 <w:r>
                   <w:rPr>
                     <w:rFonts w:ascii="Times New Roman" w:hAnsi="Times New Roman"/>
                     <w:noProof/>
                     <w:webHidden/>
-                    <w:sz w:val="28"/>
-                    <w:szCs w:val="28"/>
+                    <w:sz w:val="24"/>
+                    <w:szCs w:val="24"/>
                   </w:rPr>
                   <w:fldChar w:fldCharType="end"/>
                 </w:r>
@@ -976,19 +976,19 @@
                   <w:rFonts w:ascii="Times New Roman" w:hAnsi="Times New Roman"/>
                   <w:noProof/>
                   <w:kern w:val="2"/>
-                  <w:sz w:val="28"/>
-                  <w:szCs w:val="28"/>
+                  <w:sz w:val="24"/>
+                  <w:szCs w:val="24"/>
                   <w14:ligatures w14:val="standardContextual"/>
                 </w:rPr>
               </w:pPr>
-              <w:hyperlink w:anchor="_Toc138538907" w:history="1">
+              <w:hyperlink w:anchor="_Toc139359533" w:history="1">
                 <w:r>
                   <w:rPr>
                     <w:rStyle w:val="Hyperlink"/>
                     <w:rFonts w:ascii="Times New Roman" w:hAnsi="Times New Roman"/>
                     <w:noProof/>
-                    <w:sz w:val="28"/>
-                    <w:szCs w:val="28"/>
+                    <w:sz w:val="24"/>
+                    <w:szCs w:val="24"/>
                   </w:rPr>
                   <w:t>SPRINT RETROSPECTIVE</w:t>
                 </w:r>
@@ -997,8 +997,8 @@
                     <w:rFonts w:ascii="Times New Roman" w:hAnsi="Times New Roman"/>
                     <w:noProof/>
                     <w:webHidden/>
-                    <w:sz w:val="28"/>
-                    <w:szCs w:val="28"/>
+                    <w:sz w:val="24"/>
+                    <w:szCs w:val="24"/>
                   </w:rPr>
                   <w:tab/>
                 </w:r>
@@ -1007,8 +1007,8 @@
                     <w:rFonts w:ascii="Times New Roman" w:hAnsi="Times New Roman"/>
                     <w:noProof/>
                     <w:webHidden/>
-                    <w:sz w:val="28"/>
-                    <w:szCs w:val="28"/>
+                    <w:sz w:val="24"/>
+                    <w:szCs w:val="24"/>
                   </w:rPr>
                   <w:fldChar w:fldCharType="begin"/>
                 </w:r>
@@ -1017,18 +1017,18 @@
                     <w:rFonts w:ascii="Times New Roman" w:hAnsi="Times New Roman"/>
                     <w:noProof/>
                     <w:webHidden/>
-                    <w:sz w:val="28"/>
-                    <w:szCs w:val="28"/>
+                    <w:sz w:val="24"/>
+                    <w:szCs w:val="24"/>
                   </w:rPr>
-                  <w:instrText xml:space="preserve"> PAGEREF _Toc138538907 \h </w:instrText>
+                  <w:instrText xml:space="preserve"> PAGEREF _Toc139359533 \h </w:instrText>
                 </w:r>
                 <w:r>
                   <w:rPr>
                     <w:rFonts w:ascii="Times New Roman" w:hAnsi="Times New Roman"/>
                     <w:noProof/>
                     <w:webHidden/>
-                    <w:sz w:val="28"/>
-                    <w:szCs w:val="28"/>
+                    <w:sz w:val="24"/>
+                    <w:szCs w:val="24"/>
                   </w:rPr>
                 </w:r>
                 <w:r>
@@ -1036,8 +1036,8 @@
                     <w:rFonts w:ascii="Times New Roman" w:hAnsi="Times New Roman"/>
                     <w:noProof/>
                     <w:webHidden/>
-                    <w:sz w:val="28"/>
-                    <w:szCs w:val="28"/>
+                    <w:sz w:val="24"/>
+                    <w:szCs w:val="24"/>
                   </w:rPr>
                   <w:fldChar w:fldCharType="separate"/>
                 </w:r>
@@ -1046,18 +1046,18 @@
                     <w:rFonts w:ascii="Times New Roman" w:hAnsi="Times New Roman"/>
                     <w:noProof/>
                     <w:webHidden/>
-                    <w:sz w:val="28"/>
-                    <w:szCs w:val="28"/>
+                    <w:sz w:val="24"/>
+                    <w:szCs w:val="24"/>
                   </w:rPr>
-                  <w:t>11</w:t>
+                  <w:t>14</w:t>
                 </w:r>
                 <w:r>
                   <w:rPr>
                     <w:rFonts w:ascii="Times New Roman" w:hAnsi="Times New Roman"/>
                     <w:noProof/>
                     <w:webHidden/>
-                    <w:sz w:val="28"/>
-                    <w:szCs w:val="28"/>
+                    <w:sz w:val="24"/>
+                    <w:szCs w:val="24"/>
                   </w:rPr>
                   <w:fldChar w:fldCharType="end"/>
                 </w:r>
@@ -1073,19 +1073,19 @@
                   <w:rFonts w:ascii="Times New Roman" w:hAnsi="Times New Roman"/>
                   <w:noProof/>
                   <w:kern w:val="2"/>
-                  <w:sz w:val="28"/>
-                  <w:szCs w:val="28"/>
+                  <w:sz w:val="24"/>
+                  <w:szCs w:val="24"/>
                   <w14:ligatures w14:val="standardContextual"/>
                 </w:rPr>
               </w:pPr>
-              <w:hyperlink w:anchor="_Toc138538908" w:history="1">
+              <w:hyperlink w:anchor="_Toc139359534" w:history="1">
                 <w:r>
                   <w:rPr>
                     <w:rStyle w:val="Hyperlink"/>
                     <w:rFonts w:ascii="Times New Roman" w:hAnsi="Times New Roman"/>
                     <w:noProof/>
-                    <w:sz w:val="28"/>
-                    <w:szCs w:val="28"/>
+                    <w:sz w:val="24"/>
+                    <w:szCs w:val="24"/>
                   </w:rPr>
                   <w:t>BOARD TRELLO</w:t>
                 </w:r>
@@ -1094,8 +1094,8 @@
                     <w:rFonts w:ascii="Times New Roman" w:hAnsi="Times New Roman"/>
                     <w:noProof/>
                     <w:webHidden/>
-                    <w:sz w:val="28"/>
-                    <w:szCs w:val="28"/>
+                    <w:sz w:val="24"/>
+                    <w:szCs w:val="24"/>
                   </w:rPr>
                   <w:tab/>
                 </w:r>
@@ -1104,8 +1104,8 @@
                     <w:rFonts w:ascii="Times New Roman" w:hAnsi="Times New Roman"/>
                     <w:noProof/>
                     <w:webHidden/>
-                    <w:sz w:val="28"/>
-                    <w:szCs w:val="28"/>
+                    <w:sz w:val="24"/>
+                    <w:szCs w:val="24"/>
                   </w:rPr>
                   <w:fldChar w:fldCharType="begin"/>
                 </w:r>
@@ -1114,18 +1114,18 @@
                     <w:rFonts w:ascii="Times New Roman" w:hAnsi="Times New Roman"/>
                     <w:noProof/>
                     <w:webHidden/>
-                    <w:sz w:val="28"/>
-                    <w:szCs w:val="28"/>
+                    <w:sz w:val="24"/>
+                    <w:szCs w:val="24"/>
                   </w:rPr>
-                  <w:instrText xml:space="preserve"> PAGEREF _Toc138538908 \h </w:instrText>
+                  <w:instrText xml:space="preserve"> PAGEREF _Toc139359534 \h </w:instrText>
                 </w:r>
                 <w:r>
                   <w:rPr>
                     <w:rFonts w:ascii="Times New Roman" w:hAnsi="Times New Roman"/>
                     <w:noProof/>
                     <w:webHidden/>
-                    <w:sz w:val="28"/>
-                    <w:szCs w:val="28"/>
+                    <w:sz w:val="24"/>
+                    <w:szCs w:val="24"/>
                   </w:rPr>
                 </w:r>
                 <w:r>
@@ -1133,8 +1133,8 @@
                     <w:rFonts w:ascii="Times New Roman" w:hAnsi="Times New Roman"/>
                     <w:noProof/>
                     <w:webHidden/>
-                    <w:sz w:val="28"/>
-                    <w:szCs w:val="28"/>
+                    <w:sz w:val="24"/>
+                    <w:szCs w:val="24"/>
                   </w:rPr>
                   <w:fldChar w:fldCharType="separate"/>
                 </w:r>
@@ -1143,18 +1143,18 @@
                     <w:rFonts w:ascii="Times New Roman" w:hAnsi="Times New Roman"/>
                     <w:noProof/>
                     <w:webHidden/>
-                    <w:sz w:val="28"/>
-                    <w:szCs w:val="28"/>
+                    <w:sz w:val="24"/>
+                    <w:szCs w:val="24"/>
                   </w:rPr>
-                  <w:t>12</w:t>
+                  <w:t>18</w:t>
                 </w:r>
                 <w:r>
                   <w:rPr>
                     <w:rFonts w:ascii="Times New Roman" w:hAnsi="Times New Roman"/>
                     <w:noProof/>
                     <w:webHidden/>
-                    <w:sz w:val="28"/>
-                    <w:szCs w:val="28"/>
+                    <w:sz w:val="24"/>
+                    <w:szCs w:val="24"/>
                   </w:rPr>
                   <w:fldChar w:fldCharType="end"/>
                 </w:r>
@@ -1174,8 +1174,8 @@
                   <w:b/>
                   <w:bCs/>
                   <w:noProof/>
-                  <w:sz w:val="28"/>
-                  <w:szCs w:val="28"/>
+                  <w:sz w:val="32"/>
+                  <w:szCs w:val="32"/>
                   <w:lang w:val="en-US"/>
                 </w:rPr>
                 <w:fldChar w:fldCharType="end"/>
@@ -1202,7 +1202,7 @@
         <w:pStyle w:val="Heading1"/>
       </w:pPr>
       <w:bookmarkStart w:id="0" w:name="_Toc133749369"/>
-      <w:bookmarkStart w:id="1" w:name="_Toc138538902"/>
+      <w:bookmarkStart w:id="1" w:name="_Toc139359528"/>
       <w:r>
         <w:lastRenderedPageBreak/>
         <w:t>LATAR BELAKANG</w:t>
@@ -3847,7 +3847,7 @@
         <w:pStyle w:val="Heading1"/>
       </w:pPr>
       <w:bookmarkStart w:id="2" w:name="_Toc133749370"/>
-      <w:bookmarkStart w:id="3" w:name="_Toc138538903"/>
+      <w:bookmarkStart w:id="3" w:name="_Toc139359529"/>
       <w:r>
         <w:lastRenderedPageBreak/>
         <w:t>PRODUCT BACKLOG</w:t>
@@ -8297,7 +8297,7 @@
         <w:pStyle w:val="Heading1"/>
       </w:pPr>
       <w:bookmarkStart w:id="4" w:name="_Toc133749371"/>
-      <w:bookmarkStart w:id="5" w:name="_Toc138538904"/>
+      <w:bookmarkStart w:id="5" w:name="_Toc139359530"/>
       <w:r>
         <w:lastRenderedPageBreak/>
         <w:t>SPRINT BACKLOG</w:t>
@@ -22569,7 +22569,7 @@
                 <w:szCs w:val="24"/>
                 <w:lang w:val="en-US"/>
               </w:rPr>
-              <w:t>WIP</w:t>
+              <w:t>Done</w:t>
             </w:r>
           </w:p>
         </w:tc>
@@ -22744,7 +22744,7 @@
                 <w:szCs w:val="24"/>
                 <w:lang w:val="en-US"/>
               </w:rPr>
-              <w:t>Open</w:t>
+              <w:t>Done</w:t>
             </w:r>
           </w:p>
         </w:tc>
@@ -22908,7 +22908,7 @@
                 <w:szCs w:val="24"/>
                 <w:lang w:val="en-US"/>
               </w:rPr>
-              <w:t>Open</w:t>
+              <w:t>Done</w:t>
             </w:r>
           </w:p>
         </w:tc>
@@ -23052,7 +23052,7 @@
                 <w:szCs w:val="24"/>
                 <w:lang w:val="en-US"/>
               </w:rPr>
-              <w:t>Open</w:t>
+              <w:t>Done</w:t>
             </w:r>
           </w:p>
         </w:tc>
@@ -23207,7 +23207,7 @@
                 <w:szCs w:val="24"/>
                 <w:lang w:val="en-US"/>
               </w:rPr>
-              <w:t>Open</w:t>
+              <w:t>Done</w:t>
             </w:r>
           </w:p>
         </w:tc>
@@ -23626,7 +23626,7 @@
                 <w:szCs w:val="24"/>
                 <w:lang w:val="en-US"/>
               </w:rPr>
-              <w:t>Open</w:t>
+              <w:t>Done</w:t>
             </w:r>
           </w:p>
         </w:tc>
@@ -23810,7 +23810,7 @@
                 <w:szCs w:val="24"/>
                 <w:lang w:val="en-US"/>
               </w:rPr>
-              <w:t>Open</w:t>
+              <w:t>Done</w:t>
             </w:r>
           </w:p>
         </w:tc>
@@ -23954,7 +23954,7 @@
                 <w:szCs w:val="24"/>
                 <w:lang w:val="en-US"/>
               </w:rPr>
-              <w:t>Open</w:t>
+              <w:t>Done</w:t>
             </w:r>
           </w:p>
         </w:tc>
@@ -24109,7 +24109,7 @@
                 <w:szCs w:val="24"/>
                 <w:lang w:val="en-US"/>
               </w:rPr>
-              <w:t>Open</w:t>
+              <w:t>Done</w:t>
             </w:r>
           </w:p>
         </w:tc>
@@ -24671,7 +24671,7 @@
                 <w:szCs w:val="24"/>
                 <w:lang w:val="en-US"/>
               </w:rPr>
-              <w:t>Open</w:t>
+              <w:t>WIP</w:t>
             </w:r>
           </w:p>
         </w:tc>
@@ -25585,7 +25585,7 @@
         <w:pStyle w:val="Heading1"/>
       </w:pPr>
       <w:bookmarkStart w:id="6" w:name="_Toc134383034"/>
-      <w:bookmarkStart w:id="7" w:name="_Toc138538905"/>
+      <w:bookmarkStart w:id="7" w:name="_Toc139359531"/>
       <w:r>
         <w:lastRenderedPageBreak/>
         <w:t>REPORT DAILY SCRUM MEETING</w:t>
@@ -31569,6 +31569,1321 @@
               </w:rPr>
               <w:t xml:space="preserve"> user</w:t>
             </w:r>
+          </w:p>
+        </w:tc>
+      </w:tr>
+      <w:tr>
+        <w:tc>
+          <w:tcPr>
+            <w:tcW w:w="1023" w:type="dxa"/>
+            <w:vMerge w:val="restart"/>
+          </w:tcPr>
+          <w:p>
+            <w:pPr>
+              <w:jc w:val="center"/>
+              <w:rPr>
+                <w:rFonts w:ascii="Times New Roman" w:hAnsi="Times New Roman" w:cs="Times New Roman"/>
+                <w:sz w:val="24"/>
+                <w:szCs w:val="24"/>
+                <w:lang w:val="en-US"/>
+              </w:rPr>
+            </w:pPr>
+            <w:r>
+              <w:rPr>
+                <w:rFonts w:ascii="Times New Roman" w:hAnsi="Times New Roman" w:cs="Times New Roman"/>
+                <w:sz w:val="24"/>
+                <w:szCs w:val="24"/>
+                <w:lang w:val="en-US"/>
+              </w:rPr>
+              <w:t>6</w:t>
+            </w:r>
+          </w:p>
+        </w:tc>
+        <w:tc>
+          <w:tcPr>
+            <w:tcW w:w="1511" w:type="dxa"/>
+          </w:tcPr>
+          <w:p>
+            <w:pPr>
+              <w:rPr>
+                <w:rFonts w:ascii="Times New Roman" w:hAnsi="Times New Roman" w:cs="Times New Roman"/>
+                <w:sz w:val="24"/>
+                <w:szCs w:val="24"/>
+                <w:lang w:val="en-US"/>
+              </w:rPr>
+            </w:pPr>
+            <w:r>
+              <w:rPr>
+                <w:rFonts w:ascii="Times New Roman" w:hAnsi="Times New Roman" w:cs="Times New Roman"/>
+                <w:sz w:val="24"/>
+                <w:szCs w:val="24"/>
+                <w:lang w:val="en-US"/>
+              </w:rPr>
+              <w:t xml:space="preserve">4 </w:t>
+            </w:r>
+            <w:proofErr w:type="spellStart"/>
+            <w:r>
+              <w:rPr>
+                <w:rFonts w:ascii="Times New Roman" w:hAnsi="Times New Roman" w:cs="Times New Roman"/>
+                <w:sz w:val="24"/>
+                <w:szCs w:val="24"/>
+                <w:lang w:val="en-US"/>
+              </w:rPr>
+              <w:t>Juli</w:t>
+            </w:r>
+            <w:proofErr w:type="spellEnd"/>
+            <w:r>
+              <w:rPr>
+                <w:rFonts w:ascii="Times New Roman" w:hAnsi="Times New Roman" w:cs="Times New Roman"/>
+                <w:sz w:val="24"/>
+                <w:szCs w:val="24"/>
+                <w:lang w:val="en-US"/>
+              </w:rPr>
+              <w:t xml:space="preserve"> 2023</w:t>
+            </w:r>
+          </w:p>
+        </w:tc>
+        <w:tc>
+          <w:tcPr>
+            <w:tcW w:w="1963" w:type="dxa"/>
+          </w:tcPr>
+          <w:p>
+            <w:pPr>
+              <w:rPr>
+                <w:rFonts w:ascii="Times New Roman" w:hAnsi="Times New Roman" w:cs="Times New Roman"/>
+                <w:sz w:val="24"/>
+                <w:szCs w:val="24"/>
+                <w:lang w:val="en-US"/>
+              </w:rPr>
+            </w:pPr>
+            <w:r>
+              <w:rPr>
+                <w:rFonts w:ascii="Times New Roman" w:hAnsi="Times New Roman" w:cs="Times New Roman"/>
+                <w:sz w:val="24"/>
+                <w:szCs w:val="24"/>
+                <w:lang w:val="en-US"/>
+              </w:rPr>
+              <w:t xml:space="preserve">- </w:t>
+            </w:r>
+            <w:proofErr w:type="spellStart"/>
+            <w:r>
+              <w:rPr>
+                <w:rFonts w:ascii="Times New Roman" w:hAnsi="Times New Roman" w:cs="Times New Roman"/>
+                <w:sz w:val="24"/>
+                <w:szCs w:val="24"/>
+                <w:lang w:val="en-US"/>
+              </w:rPr>
+              <w:t>Menyelesaikan</w:t>
+            </w:r>
+            <w:proofErr w:type="spellEnd"/>
+            <w:r>
+              <w:rPr>
+                <w:rFonts w:ascii="Times New Roman" w:hAnsi="Times New Roman" w:cs="Times New Roman"/>
+                <w:sz w:val="24"/>
+                <w:szCs w:val="24"/>
+                <w:lang w:val="en-US"/>
+              </w:rPr>
+              <w:t xml:space="preserve"> design dan coding </w:t>
+            </w:r>
+            <w:proofErr w:type="spellStart"/>
+            <w:r>
+              <w:rPr>
+                <w:rFonts w:ascii="Times New Roman" w:hAnsi="Times New Roman" w:cs="Times New Roman"/>
+                <w:sz w:val="24"/>
+                <w:szCs w:val="24"/>
+                <w:lang w:val="en-US"/>
+              </w:rPr>
+              <w:t>halaman</w:t>
+            </w:r>
+            <w:proofErr w:type="spellEnd"/>
+            <w:r>
+              <w:rPr>
+                <w:rFonts w:ascii="Times New Roman" w:hAnsi="Times New Roman" w:cs="Times New Roman"/>
+                <w:sz w:val="24"/>
+                <w:szCs w:val="24"/>
+                <w:lang w:val="en-US"/>
+              </w:rPr>
+              <w:t xml:space="preserve"> detail order</w:t>
+            </w:r>
+          </w:p>
+          <w:p>
+            <w:pPr>
+              <w:rPr>
+                <w:rFonts w:ascii="Times New Roman" w:hAnsi="Times New Roman" w:cs="Times New Roman"/>
+                <w:sz w:val="24"/>
+                <w:szCs w:val="24"/>
+                <w:lang w:val="en-US"/>
+              </w:rPr>
+            </w:pPr>
+            <w:r>
+              <w:rPr>
+                <w:rFonts w:ascii="Times New Roman" w:hAnsi="Times New Roman" w:cs="Times New Roman"/>
+                <w:sz w:val="24"/>
+                <w:szCs w:val="24"/>
+                <w:lang w:val="en-US"/>
+              </w:rPr>
+              <w:t xml:space="preserve">- Set </w:t>
+            </w:r>
+            <w:proofErr w:type="spellStart"/>
+            <w:r>
+              <w:rPr>
+                <w:rFonts w:ascii="Times New Roman" w:hAnsi="Times New Roman" w:cs="Times New Roman"/>
+                <w:sz w:val="24"/>
+                <w:szCs w:val="24"/>
+                <w:lang w:val="en-US"/>
+              </w:rPr>
+              <w:t>pembatasan</w:t>
+            </w:r>
+            <w:proofErr w:type="spellEnd"/>
+            <w:r>
+              <w:rPr>
+                <w:rFonts w:ascii="Times New Roman" w:hAnsi="Times New Roman" w:cs="Times New Roman"/>
+                <w:sz w:val="24"/>
+                <w:szCs w:val="24"/>
+                <w:lang w:val="en-US"/>
+              </w:rPr>
+              <w:t xml:space="preserve"> cancel </w:t>
+            </w:r>
+            <w:proofErr w:type="spellStart"/>
+            <w:r>
+              <w:rPr>
+                <w:rFonts w:ascii="Times New Roman" w:hAnsi="Times New Roman" w:cs="Times New Roman"/>
+                <w:sz w:val="24"/>
+                <w:szCs w:val="24"/>
+                <w:lang w:val="en-US"/>
+              </w:rPr>
+              <w:t>dari</w:t>
+            </w:r>
+            <w:proofErr w:type="spellEnd"/>
+            <w:r>
+              <w:rPr>
+                <w:rFonts w:ascii="Times New Roman" w:hAnsi="Times New Roman" w:cs="Times New Roman"/>
+                <w:sz w:val="24"/>
+                <w:szCs w:val="24"/>
+                <w:lang w:val="en-US"/>
+              </w:rPr>
+              <w:t xml:space="preserve"> admin</w:t>
+            </w:r>
+          </w:p>
+        </w:tc>
+        <w:tc>
+          <w:tcPr>
+            <w:tcW w:w="2043" w:type="dxa"/>
+          </w:tcPr>
+          <w:p>
+            <w:pPr>
+              <w:rPr>
+                <w:rFonts w:ascii="Times New Roman" w:hAnsi="Times New Roman" w:cs="Times New Roman"/>
+                <w:sz w:val="24"/>
+                <w:szCs w:val="24"/>
+                <w:lang w:val="en-US"/>
+              </w:rPr>
+            </w:pPr>
+            <w:r>
+              <w:rPr>
+                <w:rFonts w:ascii="Times New Roman" w:hAnsi="Times New Roman" w:cs="Times New Roman"/>
+                <w:sz w:val="24"/>
+                <w:szCs w:val="24"/>
+                <w:lang w:val="en-US"/>
+              </w:rPr>
+              <w:t xml:space="preserve">- </w:t>
+            </w:r>
+            <w:proofErr w:type="spellStart"/>
+            <w:r>
+              <w:rPr>
+                <w:rFonts w:ascii="Times New Roman" w:hAnsi="Times New Roman" w:cs="Times New Roman"/>
+                <w:sz w:val="24"/>
+                <w:szCs w:val="24"/>
+                <w:lang w:val="en-US"/>
+              </w:rPr>
+              <w:t>Laporan</w:t>
+            </w:r>
+            <w:proofErr w:type="spellEnd"/>
+            <w:r>
+              <w:rPr>
+                <w:rFonts w:ascii="Times New Roman" w:hAnsi="Times New Roman" w:cs="Times New Roman"/>
+                <w:sz w:val="24"/>
+                <w:szCs w:val="24"/>
+                <w:lang w:val="en-US"/>
+              </w:rPr>
+              <w:t xml:space="preserve"> </w:t>
+            </w:r>
+            <w:proofErr w:type="spellStart"/>
+            <w:r>
+              <w:rPr>
+                <w:rFonts w:ascii="Times New Roman" w:hAnsi="Times New Roman" w:cs="Times New Roman"/>
+                <w:sz w:val="24"/>
+                <w:szCs w:val="24"/>
+                <w:lang w:val="en-US"/>
+              </w:rPr>
+              <w:t>belum</w:t>
+            </w:r>
+            <w:proofErr w:type="spellEnd"/>
+            <w:r>
+              <w:rPr>
+                <w:rFonts w:ascii="Times New Roman" w:hAnsi="Times New Roman" w:cs="Times New Roman"/>
+                <w:sz w:val="24"/>
+                <w:szCs w:val="24"/>
+                <w:lang w:val="en-US"/>
+              </w:rPr>
+              <w:t xml:space="preserve"> </w:t>
+            </w:r>
+            <w:proofErr w:type="spellStart"/>
+            <w:r>
+              <w:rPr>
+                <w:rFonts w:ascii="Times New Roman" w:hAnsi="Times New Roman" w:cs="Times New Roman"/>
+                <w:sz w:val="24"/>
+                <w:szCs w:val="24"/>
+                <w:lang w:val="en-US"/>
+              </w:rPr>
+              <w:t>lengkap</w:t>
+            </w:r>
+            <w:proofErr w:type="spellEnd"/>
+            <w:r>
+              <w:rPr>
+                <w:rFonts w:ascii="Times New Roman" w:hAnsi="Times New Roman" w:cs="Times New Roman"/>
+                <w:sz w:val="24"/>
+                <w:szCs w:val="24"/>
+                <w:lang w:val="en-US"/>
+              </w:rPr>
+              <w:t xml:space="preserve"> untuk </w:t>
+            </w:r>
+            <w:proofErr w:type="spellStart"/>
+            <w:r>
+              <w:rPr>
+                <w:rFonts w:ascii="Times New Roman" w:hAnsi="Times New Roman" w:cs="Times New Roman"/>
+                <w:sz w:val="24"/>
+                <w:szCs w:val="24"/>
+                <w:lang w:val="en-US"/>
+              </w:rPr>
+              <w:t>tabel</w:t>
+            </w:r>
+            <w:proofErr w:type="spellEnd"/>
+            <w:r>
+              <w:rPr>
+                <w:rFonts w:ascii="Times New Roman" w:hAnsi="Times New Roman" w:cs="Times New Roman"/>
+                <w:sz w:val="24"/>
+                <w:szCs w:val="24"/>
+                <w:lang w:val="en-US"/>
+              </w:rPr>
+              <w:t xml:space="preserve"> retrospective</w:t>
+            </w:r>
+          </w:p>
+          <w:p>
+            <w:pPr>
+              <w:rPr>
+                <w:rFonts w:ascii="Times New Roman" w:hAnsi="Times New Roman" w:cs="Times New Roman"/>
+                <w:sz w:val="24"/>
+                <w:szCs w:val="24"/>
+                <w:lang w:val="en-US"/>
+              </w:rPr>
+            </w:pPr>
+            <w:r>
+              <w:rPr>
+                <w:rFonts w:ascii="Times New Roman" w:hAnsi="Times New Roman" w:cs="Times New Roman"/>
+                <w:sz w:val="24"/>
+                <w:szCs w:val="24"/>
+                <w:lang w:val="en-US"/>
+              </w:rPr>
+              <w:t xml:space="preserve">- Link meeting tidak dapat </w:t>
+            </w:r>
+            <w:proofErr w:type="spellStart"/>
+            <w:r>
+              <w:rPr>
+                <w:rFonts w:ascii="Times New Roman" w:hAnsi="Times New Roman" w:cs="Times New Roman"/>
+                <w:sz w:val="24"/>
+                <w:szCs w:val="24"/>
+                <w:lang w:val="en-US"/>
+              </w:rPr>
+              <w:t>dimasukkan</w:t>
+            </w:r>
+            <w:proofErr w:type="spellEnd"/>
+            <w:r>
+              <w:rPr>
+                <w:rFonts w:ascii="Times New Roman" w:hAnsi="Times New Roman" w:cs="Times New Roman"/>
+                <w:sz w:val="24"/>
+                <w:szCs w:val="24"/>
+                <w:lang w:val="en-US"/>
+              </w:rPr>
+              <w:t xml:space="preserve"> ke </w:t>
+            </w:r>
+            <w:proofErr w:type="spellStart"/>
+            <w:r>
+              <w:rPr>
+                <w:rFonts w:ascii="Times New Roman" w:hAnsi="Times New Roman" w:cs="Times New Roman"/>
+                <w:sz w:val="24"/>
+                <w:szCs w:val="24"/>
+                <w:lang w:val="en-US"/>
+              </w:rPr>
+              <w:lastRenderedPageBreak/>
+              <w:t>laporan</w:t>
+            </w:r>
+            <w:proofErr w:type="spellEnd"/>
+            <w:r>
+              <w:rPr>
+                <w:rFonts w:ascii="Times New Roman" w:hAnsi="Times New Roman" w:cs="Times New Roman"/>
+                <w:sz w:val="24"/>
+                <w:szCs w:val="24"/>
+                <w:lang w:val="en-US"/>
+              </w:rPr>
+              <w:t xml:space="preserve"> </w:t>
+            </w:r>
+            <w:proofErr w:type="spellStart"/>
+            <w:r>
+              <w:rPr>
+                <w:rFonts w:ascii="Times New Roman" w:hAnsi="Times New Roman" w:cs="Times New Roman"/>
+                <w:sz w:val="24"/>
+                <w:szCs w:val="24"/>
+                <w:lang w:val="en-US"/>
+              </w:rPr>
+              <w:t>karena</w:t>
+            </w:r>
+            <w:proofErr w:type="spellEnd"/>
+            <w:r>
+              <w:rPr>
+                <w:rFonts w:ascii="Times New Roman" w:hAnsi="Times New Roman" w:cs="Times New Roman"/>
+                <w:sz w:val="24"/>
+                <w:szCs w:val="24"/>
+                <w:lang w:val="en-US"/>
+              </w:rPr>
+              <w:t xml:space="preserve"> </w:t>
+            </w:r>
+            <w:proofErr w:type="spellStart"/>
+            <w:r>
+              <w:rPr>
+                <w:rFonts w:ascii="Times New Roman" w:hAnsi="Times New Roman" w:cs="Times New Roman"/>
+                <w:sz w:val="24"/>
+                <w:szCs w:val="24"/>
+                <w:lang w:val="en-US"/>
+              </w:rPr>
+              <w:t>terkendala</w:t>
+            </w:r>
+            <w:proofErr w:type="spellEnd"/>
+            <w:r>
+              <w:rPr>
+                <w:rFonts w:ascii="Times New Roman" w:hAnsi="Times New Roman" w:cs="Times New Roman"/>
+                <w:sz w:val="24"/>
+                <w:szCs w:val="24"/>
+                <w:lang w:val="en-US"/>
+              </w:rPr>
+              <w:t xml:space="preserve"> </w:t>
+            </w:r>
+            <w:proofErr w:type="spellStart"/>
+            <w:r>
+              <w:rPr>
+                <w:rFonts w:ascii="Times New Roman" w:hAnsi="Times New Roman" w:cs="Times New Roman"/>
+                <w:sz w:val="24"/>
+                <w:szCs w:val="24"/>
+                <w:lang w:val="en-US"/>
+              </w:rPr>
+              <w:t>masalah</w:t>
+            </w:r>
+            <w:proofErr w:type="spellEnd"/>
+            <w:r>
+              <w:rPr>
+                <w:rFonts w:ascii="Times New Roman" w:hAnsi="Times New Roman" w:cs="Times New Roman"/>
+                <w:sz w:val="24"/>
+                <w:szCs w:val="24"/>
+                <w:lang w:val="en-US"/>
+              </w:rPr>
+              <w:t xml:space="preserve"> </w:t>
+            </w:r>
+            <w:proofErr w:type="spellStart"/>
+            <w:r>
+              <w:rPr>
+                <w:rFonts w:ascii="Times New Roman" w:hAnsi="Times New Roman" w:cs="Times New Roman"/>
+                <w:sz w:val="24"/>
+                <w:szCs w:val="24"/>
+                <w:lang w:val="en-US"/>
+              </w:rPr>
+              <w:t>aplikasi</w:t>
+            </w:r>
+            <w:proofErr w:type="spellEnd"/>
+          </w:p>
+        </w:tc>
+        <w:tc>
+          <w:tcPr>
+            <w:tcW w:w="1959" w:type="dxa"/>
+          </w:tcPr>
+          <w:p>
+            <w:pPr>
+              <w:rPr>
+                <w:rFonts w:ascii="Times New Roman" w:hAnsi="Times New Roman" w:cs="Times New Roman"/>
+                <w:sz w:val="24"/>
+                <w:szCs w:val="24"/>
+                <w:lang w:val="en-US"/>
+              </w:rPr>
+            </w:pPr>
+            <w:r>
+              <w:rPr>
+                <w:rFonts w:ascii="Times New Roman" w:hAnsi="Times New Roman" w:cs="Times New Roman"/>
+                <w:sz w:val="24"/>
+                <w:szCs w:val="24"/>
+                <w:lang w:val="en-US"/>
+              </w:rPr>
+              <w:lastRenderedPageBreak/>
+              <w:t xml:space="preserve">- </w:t>
+            </w:r>
+            <w:proofErr w:type="spellStart"/>
+            <w:r>
+              <w:rPr>
+                <w:rFonts w:ascii="Times New Roman" w:hAnsi="Times New Roman" w:cs="Times New Roman"/>
+                <w:sz w:val="24"/>
+                <w:szCs w:val="24"/>
+                <w:lang w:val="en-US"/>
+              </w:rPr>
+              <w:t>Mengupdate</w:t>
+            </w:r>
+            <w:proofErr w:type="spellEnd"/>
+            <w:r>
+              <w:rPr>
+                <w:rFonts w:ascii="Times New Roman" w:hAnsi="Times New Roman" w:cs="Times New Roman"/>
+                <w:sz w:val="24"/>
+                <w:szCs w:val="24"/>
+                <w:lang w:val="en-US"/>
+              </w:rPr>
+              <w:t xml:space="preserve"> </w:t>
+            </w:r>
+            <w:proofErr w:type="spellStart"/>
+            <w:r>
+              <w:rPr>
+                <w:rFonts w:ascii="Times New Roman" w:hAnsi="Times New Roman" w:cs="Times New Roman"/>
+                <w:sz w:val="24"/>
+                <w:szCs w:val="24"/>
+                <w:lang w:val="en-US"/>
+              </w:rPr>
+              <w:t>laporan</w:t>
+            </w:r>
+            <w:proofErr w:type="spellEnd"/>
+            <w:r>
+              <w:rPr>
+                <w:rFonts w:ascii="Times New Roman" w:hAnsi="Times New Roman" w:cs="Times New Roman"/>
+                <w:sz w:val="24"/>
+                <w:szCs w:val="24"/>
+                <w:lang w:val="en-US"/>
+              </w:rPr>
+              <w:t xml:space="preserve"> </w:t>
+            </w:r>
+            <w:proofErr w:type="spellStart"/>
+            <w:r>
+              <w:rPr>
+                <w:rFonts w:ascii="Times New Roman" w:hAnsi="Times New Roman" w:cs="Times New Roman"/>
+                <w:sz w:val="24"/>
+                <w:szCs w:val="24"/>
+                <w:lang w:val="en-US"/>
+              </w:rPr>
+              <w:t>dengan</w:t>
+            </w:r>
+            <w:proofErr w:type="spellEnd"/>
+            <w:r>
+              <w:rPr>
+                <w:rFonts w:ascii="Times New Roman" w:hAnsi="Times New Roman" w:cs="Times New Roman"/>
+                <w:sz w:val="24"/>
+                <w:szCs w:val="24"/>
+                <w:lang w:val="en-US"/>
+              </w:rPr>
+              <w:t xml:space="preserve"> link </w:t>
+            </w:r>
+            <w:proofErr w:type="spellStart"/>
+            <w:r>
+              <w:rPr>
+                <w:rFonts w:ascii="Times New Roman" w:hAnsi="Times New Roman" w:cs="Times New Roman"/>
+                <w:sz w:val="24"/>
+                <w:szCs w:val="24"/>
+                <w:lang w:val="en-US"/>
+              </w:rPr>
+              <w:t>rekaman</w:t>
+            </w:r>
+            <w:proofErr w:type="spellEnd"/>
+            <w:r>
+              <w:rPr>
+                <w:rFonts w:ascii="Times New Roman" w:hAnsi="Times New Roman" w:cs="Times New Roman"/>
+                <w:sz w:val="24"/>
+                <w:szCs w:val="24"/>
+                <w:lang w:val="en-US"/>
+              </w:rPr>
+              <w:t xml:space="preserve"> meeting yang baru</w:t>
+            </w:r>
+          </w:p>
+          <w:p>
+            <w:pPr>
+              <w:rPr>
+                <w:rFonts w:ascii="Times New Roman" w:hAnsi="Times New Roman" w:cs="Times New Roman"/>
+                <w:sz w:val="24"/>
+                <w:szCs w:val="24"/>
+                <w:lang w:val="en-US"/>
+              </w:rPr>
+            </w:pPr>
+            <w:r>
+              <w:rPr>
+                <w:rFonts w:ascii="Times New Roman" w:hAnsi="Times New Roman" w:cs="Times New Roman"/>
+                <w:sz w:val="24"/>
+                <w:szCs w:val="24"/>
+                <w:lang w:val="en-US"/>
+              </w:rPr>
+              <w:lastRenderedPageBreak/>
+              <w:t xml:space="preserve">- </w:t>
+            </w:r>
+            <w:proofErr w:type="spellStart"/>
+            <w:r>
+              <w:rPr>
+                <w:rFonts w:ascii="Times New Roman" w:hAnsi="Times New Roman" w:cs="Times New Roman"/>
+                <w:sz w:val="24"/>
+                <w:szCs w:val="24"/>
+                <w:lang w:val="en-US"/>
+              </w:rPr>
+              <w:t>Mempelajari</w:t>
+            </w:r>
+            <w:proofErr w:type="spellEnd"/>
+            <w:r>
+              <w:rPr>
+                <w:rFonts w:ascii="Times New Roman" w:hAnsi="Times New Roman" w:cs="Times New Roman"/>
+                <w:sz w:val="24"/>
+                <w:szCs w:val="24"/>
+                <w:lang w:val="en-US"/>
+              </w:rPr>
+              <w:t xml:space="preserve"> coding </w:t>
+            </w:r>
+            <w:proofErr w:type="spellStart"/>
+            <w:r>
+              <w:rPr>
+                <w:rFonts w:ascii="Times New Roman" w:hAnsi="Times New Roman" w:cs="Times New Roman"/>
+                <w:sz w:val="24"/>
+                <w:szCs w:val="24"/>
+                <w:lang w:val="en-US"/>
+              </w:rPr>
+              <w:t>terkait</w:t>
+            </w:r>
+            <w:proofErr w:type="spellEnd"/>
+            <w:r>
+              <w:rPr>
+                <w:rFonts w:ascii="Times New Roman" w:hAnsi="Times New Roman" w:cs="Times New Roman"/>
+                <w:sz w:val="24"/>
+                <w:szCs w:val="24"/>
+                <w:lang w:val="en-US"/>
+              </w:rPr>
+              <w:t xml:space="preserve"> </w:t>
+            </w:r>
+            <w:proofErr w:type="spellStart"/>
+            <w:r>
+              <w:rPr>
+                <w:rFonts w:ascii="Times New Roman" w:hAnsi="Times New Roman" w:cs="Times New Roman"/>
+                <w:sz w:val="24"/>
+                <w:szCs w:val="24"/>
+                <w:lang w:val="en-US"/>
+              </w:rPr>
+              <w:t>penggunaan</w:t>
+            </w:r>
+            <w:proofErr w:type="spellEnd"/>
+            <w:r>
+              <w:rPr>
+                <w:rFonts w:ascii="Times New Roman" w:hAnsi="Times New Roman" w:cs="Times New Roman"/>
+                <w:sz w:val="24"/>
+                <w:szCs w:val="24"/>
+                <w:lang w:val="en-US"/>
+              </w:rPr>
+              <w:t xml:space="preserve"> real-time chat </w:t>
+            </w:r>
+            <w:proofErr w:type="spellStart"/>
+            <w:r>
+              <w:rPr>
+                <w:rFonts w:ascii="Times New Roman" w:hAnsi="Times New Roman" w:cs="Times New Roman"/>
+                <w:sz w:val="24"/>
+                <w:szCs w:val="24"/>
+                <w:lang w:val="en-US"/>
+              </w:rPr>
+              <w:t>dengan</w:t>
+            </w:r>
+            <w:proofErr w:type="spellEnd"/>
+            <w:r>
+              <w:rPr>
+                <w:rFonts w:ascii="Times New Roman" w:hAnsi="Times New Roman" w:cs="Times New Roman"/>
+                <w:sz w:val="24"/>
+                <w:szCs w:val="24"/>
+                <w:lang w:val="en-US"/>
+              </w:rPr>
+              <w:t xml:space="preserve"> express</w:t>
+            </w:r>
+          </w:p>
+          <w:p>
+            <w:pPr>
+              <w:rPr>
+                <w:rFonts w:ascii="Times New Roman" w:hAnsi="Times New Roman" w:cs="Times New Roman"/>
+                <w:sz w:val="24"/>
+                <w:szCs w:val="24"/>
+                <w:lang w:val="en-US"/>
+              </w:rPr>
+            </w:pPr>
+            <w:r>
+              <w:rPr>
+                <w:rFonts w:ascii="Times New Roman" w:hAnsi="Times New Roman" w:cs="Times New Roman"/>
+                <w:sz w:val="24"/>
+                <w:szCs w:val="24"/>
+                <w:lang w:val="en-US"/>
+              </w:rPr>
+              <w:t xml:space="preserve">- Design </w:t>
+            </w:r>
+            <w:proofErr w:type="spellStart"/>
+            <w:r>
+              <w:rPr>
+                <w:rFonts w:ascii="Times New Roman" w:hAnsi="Times New Roman" w:cs="Times New Roman"/>
+                <w:sz w:val="24"/>
+                <w:szCs w:val="24"/>
+                <w:lang w:val="en-US"/>
+              </w:rPr>
+              <w:t>tampilan</w:t>
+            </w:r>
+            <w:proofErr w:type="spellEnd"/>
+            <w:r>
+              <w:rPr>
+                <w:rFonts w:ascii="Times New Roman" w:hAnsi="Times New Roman" w:cs="Times New Roman"/>
+                <w:sz w:val="24"/>
+                <w:szCs w:val="24"/>
+                <w:lang w:val="en-US"/>
+              </w:rPr>
+              <w:t xml:space="preserve"> </w:t>
+            </w:r>
+            <w:proofErr w:type="spellStart"/>
+            <w:r>
+              <w:rPr>
+                <w:rFonts w:ascii="Times New Roman" w:hAnsi="Times New Roman" w:cs="Times New Roman"/>
+                <w:sz w:val="24"/>
+                <w:szCs w:val="24"/>
+                <w:lang w:val="en-US"/>
+              </w:rPr>
+              <w:t>halaman</w:t>
+            </w:r>
+            <w:proofErr w:type="spellEnd"/>
+            <w:r>
+              <w:rPr>
+                <w:rFonts w:ascii="Times New Roman" w:hAnsi="Times New Roman" w:cs="Times New Roman"/>
+                <w:sz w:val="24"/>
+                <w:szCs w:val="24"/>
+                <w:lang w:val="en-US"/>
+              </w:rPr>
+              <w:t xml:space="preserve"> Public Live-Chat</w:t>
+            </w:r>
+          </w:p>
+        </w:tc>
+      </w:tr>
+      <w:tr>
+        <w:tc>
+          <w:tcPr>
+            <w:tcW w:w="1023" w:type="dxa"/>
+            <w:vMerge/>
+          </w:tcPr>
+          <w:p>
+            <w:pPr>
+              <w:jc w:val="center"/>
+              <w:rPr>
+                <w:rFonts w:ascii="Times New Roman" w:hAnsi="Times New Roman" w:cs="Times New Roman"/>
+                <w:sz w:val="24"/>
+                <w:szCs w:val="24"/>
+                <w:lang w:val="en-US"/>
+              </w:rPr>
+            </w:pPr>
+          </w:p>
+        </w:tc>
+        <w:tc>
+          <w:tcPr>
+            <w:tcW w:w="1511" w:type="dxa"/>
+          </w:tcPr>
+          <w:p>
+            <w:pPr>
+              <w:rPr>
+                <w:rFonts w:ascii="Times New Roman" w:hAnsi="Times New Roman" w:cs="Times New Roman"/>
+                <w:sz w:val="24"/>
+                <w:szCs w:val="24"/>
+                <w:lang w:val="en-US"/>
+              </w:rPr>
+            </w:pPr>
+            <w:r>
+              <w:rPr>
+                <w:rFonts w:ascii="Times New Roman" w:hAnsi="Times New Roman" w:cs="Times New Roman"/>
+                <w:sz w:val="24"/>
+                <w:szCs w:val="24"/>
+                <w:lang w:val="en-US"/>
+              </w:rPr>
+              <w:t xml:space="preserve">5 </w:t>
+            </w:r>
+            <w:proofErr w:type="spellStart"/>
+            <w:r>
+              <w:rPr>
+                <w:rFonts w:ascii="Times New Roman" w:hAnsi="Times New Roman" w:cs="Times New Roman"/>
+                <w:sz w:val="24"/>
+                <w:szCs w:val="24"/>
+                <w:lang w:val="en-US"/>
+              </w:rPr>
+              <w:t>Juli</w:t>
+            </w:r>
+            <w:proofErr w:type="spellEnd"/>
+            <w:r>
+              <w:rPr>
+                <w:rFonts w:ascii="Times New Roman" w:hAnsi="Times New Roman" w:cs="Times New Roman"/>
+                <w:sz w:val="24"/>
+                <w:szCs w:val="24"/>
+                <w:lang w:val="en-US"/>
+              </w:rPr>
+              <w:t xml:space="preserve"> 2023</w:t>
+            </w:r>
+          </w:p>
+        </w:tc>
+        <w:tc>
+          <w:tcPr>
+            <w:tcW w:w="1963" w:type="dxa"/>
+          </w:tcPr>
+          <w:p>
+            <w:pPr>
+              <w:rPr>
+                <w:rFonts w:ascii="Times New Roman" w:hAnsi="Times New Roman" w:cs="Times New Roman"/>
+                <w:sz w:val="24"/>
+                <w:szCs w:val="24"/>
+                <w:lang w:val="en-US"/>
+              </w:rPr>
+            </w:pPr>
+            <w:r>
+              <w:rPr>
+                <w:rFonts w:ascii="Times New Roman" w:hAnsi="Times New Roman" w:cs="Times New Roman"/>
+                <w:sz w:val="24"/>
+                <w:szCs w:val="24"/>
+                <w:lang w:val="en-US"/>
+              </w:rPr>
+              <w:t xml:space="preserve">- </w:t>
+            </w:r>
+            <w:proofErr w:type="spellStart"/>
+            <w:r>
+              <w:rPr>
+                <w:rFonts w:ascii="Times New Roman" w:hAnsi="Times New Roman" w:cs="Times New Roman"/>
+                <w:sz w:val="24"/>
+                <w:szCs w:val="24"/>
+                <w:lang w:val="en-US"/>
+              </w:rPr>
+              <w:t>Menyelesaikan</w:t>
+            </w:r>
+            <w:proofErr w:type="spellEnd"/>
+            <w:r>
+              <w:rPr>
+                <w:rFonts w:ascii="Times New Roman" w:hAnsi="Times New Roman" w:cs="Times New Roman"/>
+                <w:sz w:val="24"/>
+                <w:szCs w:val="24"/>
+                <w:lang w:val="en-US"/>
+              </w:rPr>
+              <w:t xml:space="preserve"> design </w:t>
+            </w:r>
+            <w:proofErr w:type="spellStart"/>
+            <w:r>
+              <w:rPr>
+                <w:rFonts w:ascii="Times New Roman" w:hAnsi="Times New Roman" w:cs="Times New Roman"/>
+                <w:sz w:val="24"/>
+                <w:szCs w:val="24"/>
+                <w:lang w:val="en-US"/>
+              </w:rPr>
+              <w:t>halaman</w:t>
+            </w:r>
+            <w:proofErr w:type="spellEnd"/>
+            <w:r>
+              <w:rPr>
+                <w:rFonts w:ascii="Times New Roman" w:hAnsi="Times New Roman" w:cs="Times New Roman"/>
+                <w:sz w:val="24"/>
+                <w:szCs w:val="24"/>
+                <w:lang w:val="en-US"/>
+              </w:rPr>
+              <w:t xml:space="preserve"> Public Live-Chat</w:t>
+            </w:r>
+          </w:p>
+          <w:p>
+            <w:pPr>
+              <w:rPr>
+                <w:rFonts w:ascii="Times New Roman" w:hAnsi="Times New Roman" w:cs="Times New Roman"/>
+                <w:sz w:val="24"/>
+                <w:szCs w:val="24"/>
+                <w:lang w:val="en-US"/>
+              </w:rPr>
+            </w:pPr>
+            <w:r>
+              <w:rPr>
+                <w:rFonts w:ascii="Times New Roman" w:hAnsi="Times New Roman" w:cs="Times New Roman"/>
+                <w:sz w:val="24"/>
+                <w:szCs w:val="24"/>
+                <w:lang w:val="en-US"/>
+              </w:rPr>
+              <w:t xml:space="preserve">- Coding </w:t>
+            </w:r>
+            <w:proofErr w:type="spellStart"/>
+            <w:r>
+              <w:rPr>
+                <w:rFonts w:ascii="Times New Roman" w:hAnsi="Times New Roman" w:cs="Times New Roman"/>
+                <w:sz w:val="24"/>
+                <w:szCs w:val="24"/>
+                <w:lang w:val="en-US"/>
+              </w:rPr>
+              <w:t>fitur</w:t>
+            </w:r>
+            <w:proofErr w:type="spellEnd"/>
+            <w:r>
+              <w:rPr>
+                <w:rFonts w:ascii="Times New Roman" w:hAnsi="Times New Roman" w:cs="Times New Roman"/>
+                <w:sz w:val="24"/>
+                <w:szCs w:val="24"/>
+                <w:lang w:val="en-US"/>
+              </w:rPr>
+              <w:t xml:space="preserve"> Live-Chat </w:t>
+            </w:r>
+            <w:proofErr w:type="spellStart"/>
+            <w:r>
+              <w:rPr>
+                <w:rFonts w:ascii="Times New Roman" w:hAnsi="Times New Roman" w:cs="Times New Roman"/>
+                <w:sz w:val="24"/>
+                <w:szCs w:val="24"/>
+                <w:lang w:val="en-US"/>
+              </w:rPr>
+              <w:t>masih</w:t>
+            </w:r>
+            <w:proofErr w:type="spellEnd"/>
+            <w:r>
+              <w:rPr>
+                <w:rFonts w:ascii="Times New Roman" w:hAnsi="Times New Roman" w:cs="Times New Roman"/>
+                <w:sz w:val="24"/>
+                <w:szCs w:val="24"/>
+                <w:lang w:val="en-US"/>
+              </w:rPr>
+              <w:t xml:space="preserve"> </w:t>
+            </w:r>
+            <w:proofErr w:type="spellStart"/>
+            <w:r>
+              <w:rPr>
+                <w:rFonts w:ascii="Times New Roman" w:hAnsi="Times New Roman" w:cs="Times New Roman"/>
+                <w:sz w:val="24"/>
+                <w:szCs w:val="24"/>
+                <w:lang w:val="en-US"/>
+              </w:rPr>
+              <w:t>dalam</w:t>
+            </w:r>
+            <w:proofErr w:type="spellEnd"/>
+            <w:r>
+              <w:rPr>
+                <w:rFonts w:ascii="Times New Roman" w:hAnsi="Times New Roman" w:cs="Times New Roman"/>
+                <w:sz w:val="24"/>
+                <w:szCs w:val="24"/>
+                <w:lang w:val="en-US"/>
+              </w:rPr>
+              <w:t xml:space="preserve"> proses</w:t>
+            </w:r>
+          </w:p>
+        </w:tc>
+        <w:tc>
+          <w:tcPr>
+            <w:tcW w:w="2043" w:type="dxa"/>
+          </w:tcPr>
+          <w:p>
+            <w:pPr>
+              <w:rPr>
+                <w:rFonts w:ascii="Times New Roman" w:hAnsi="Times New Roman" w:cs="Times New Roman"/>
+                <w:sz w:val="24"/>
+                <w:szCs w:val="24"/>
+                <w:lang w:val="en-US"/>
+              </w:rPr>
+            </w:pPr>
+            <w:r>
+              <w:rPr>
+                <w:rFonts w:ascii="Times New Roman" w:hAnsi="Times New Roman" w:cs="Times New Roman"/>
+                <w:sz w:val="24"/>
+                <w:szCs w:val="24"/>
+                <w:lang w:val="en-US"/>
+              </w:rPr>
+              <w:t xml:space="preserve">- </w:t>
+            </w:r>
+            <w:proofErr w:type="spellStart"/>
+            <w:r>
+              <w:rPr>
+                <w:rFonts w:ascii="Times New Roman" w:hAnsi="Times New Roman" w:cs="Times New Roman"/>
+                <w:sz w:val="24"/>
+                <w:szCs w:val="24"/>
+                <w:lang w:val="en-US"/>
+              </w:rPr>
+              <w:t>Bingung</w:t>
+            </w:r>
+            <w:proofErr w:type="spellEnd"/>
+            <w:r>
+              <w:rPr>
+                <w:rFonts w:ascii="Times New Roman" w:hAnsi="Times New Roman" w:cs="Times New Roman"/>
+                <w:sz w:val="24"/>
+                <w:szCs w:val="24"/>
+                <w:lang w:val="en-US"/>
+              </w:rPr>
+              <w:t xml:space="preserve"> </w:t>
+            </w:r>
+            <w:proofErr w:type="spellStart"/>
+            <w:r>
+              <w:rPr>
+                <w:rFonts w:ascii="Times New Roman" w:hAnsi="Times New Roman" w:cs="Times New Roman"/>
+                <w:sz w:val="24"/>
+                <w:szCs w:val="24"/>
+                <w:lang w:val="en-US"/>
+              </w:rPr>
+              <w:t>bagaimana</w:t>
+            </w:r>
+            <w:proofErr w:type="spellEnd"/>
+            <w:r>
+              <w:rPr>
+                <w:rFonts w:ascii="Times New Roman" w:hAnsi="Times New Roman" w:cs="Times New Roman"/>
+                <w:sz w:val="24"/>
+                <w:szCs w:val="24"/>
+                <w:lang w:val="en-US"/>
+              </w:rPr>
+              <w:t xml:space="preserve"> </w:t>
+            </w:r>
+            <w:proofErr w:type="spellStart"/>
+            <w:r>
+              <w:rPr>
+                <w:rFonts w:ascii="Times New Roman" w:hAnsi="Times New Roman" w:cs="Times New Roman"/>
+                <w:sz w:val="24"/>
+                <w:szCs w:val="24"/>
+                <w:lang w:val="en-US"/>
+              </w:rPr>
+              <w:t>cara</w:t>
+            </w:r>
+            <w:proofErr w:type="spellEnd"/>
+            <w:r>
+              <w:rPr>
+                <w:rFonts w:ascii="Times New Roman" w:hAnsi="Times New Roman" w:cs="Times New Roman"/>
+                <w:sz w:val="24"/>
+                <w:szCs w:val="24"/>
+                <w:lang w:val="en-US"/>
+              </w:rPr>
+              <w:t xml:space="preserve"> </w:t>
+            </w:r>
+            <w:proofErr w:type="spellStart"/>
+            <w:r>
+              <w:rPr>
+                <w:rFonts w:ascii="Times New Roman" w:hAnsi="Times New Roman" w:cs="Times New Roman"/>
+                <w:sz w:val="24"/>
+                <w:szCs w:val="24"/>
+                <w:lang w:val="en-US"/>
+              </w:rPr>
+              <w:t>mengirim</w:t>
+            </w:r>
+            <w:proofErr w:type="spellEnd"/>
+            <w:r>
+              <w:rPr>
+                <w:rFonts w:ascii="Times New Roman" w:hAnsi="Times New Roman" w:cs="Times New Roman"/>
+                <w:sz w:val="24"/>
+                <w:szCs w:val="24"/>
+                <w:lang w:val="en-US"/>
+              </w:rPr>
+              <w:t xml:space="preserve"> </w:t>
+            </w:r>
+            <w:proofErr w:type="spellStart"/>
+            <w:r>
+              <w:rPr>
+                <w:rFonts w:ascii="Times New Roman" w:hAnsi="Times New Roman" w:cs="Times New Roman"/>
+                <w:sz w:val="24"/>
+                <w:szCs w:val="24"/>
+                <w:lang w:val="en-US"/>
+              </w:rPr>
+              <w:t>pesan</w:t>
+            </w:r>
+            <w:proofErr w:type="spellEnd"/>
+            <w:r>
+              <w:rPr>
+                <w:rFonts w:ascii="Times New Roman" w:hAnsi="Times New Roman" w:cs="Times New Roman"/>
+                <w:sz w:val="24"/>
+                <w:szCs w:val="24"/>
+                <w:lang w:val="en-US"/>
+              </w:rPr>
+              <w:t xml:space="preserve"> </w:t>
+            </w:r>
+            <w:proofErr w:type="spellStart"/>
+            <w:r>
+              <w:rPr>
+                <w:rFonts w:ascii="Times New Roman" w:hAnsi="Times New Roman" w:cs="Times New Roman"/>
+                <w:sz w:val="24"/>
+                <w:szCs w:val="24"/>
+                <w:lang w:val="en-US"/>
+              </w:rPr>
+              <w:t>dari</w:t>
+            </w:r>
+            <w:proofErr w:type="spellEnd"/>
+            <w:r>
+              <w:rPr>
+                <w:rFonts w:ascii="Times New Roman" w:hAnsi="Times New Roman" w:cs="Times New Roman"/>
+                <w:sz w:val="24"/>
+                <w:szCs w:val="24"/>
+                <w:lang w:val="en-US"/>
+              </w:rPr>
+              <w:t xml:space="preserve"> bot untuk user </w:t>
+            </w:r>
+            <w:proofErr w:type="spellStart"/>
+            <w:r>
+              <w:rPr>
+                <w:rFonts w:ascii="Times New Roman" w:hAnsi="Times New Roman" w:cs="Times New Roman"/>
+                <w:sz w:val="24"/>
+                <w:szCs w:val="24"/>
+                <w:lang w:val="en-US"/>
+              </w:rPr>
+              <w:t>saat</w:t>
+            </w:r>
+            <w:proofErr w:type="spellEnd"/>
+            <w:r>
+              <w:rPr>
+                <w:rFonts w:ascii="Times New Roman" w:hAnsi="Times New Roman" w:cs="Times New Roman"/>
+                <w:sz w:val="24"/>
+                <w:szCs w:val="24"/>
+                <w:lang w:val="en-US"/>
+              </w:rPr>
+              <w:t xml:space="preserve"> admin </w:t>
+            </w:r>
+            <w:proofErr w:type="spellStart"/>
+            <w:r>
+              <w:rPr>
+                <w:rFonts w:ascii="Times New Roman" w:hAnsi="Times New Roman" w:cs="Times New Roman"/>
+                <w:sz w:val="24"/>
+                <w:szCs w:val="24"/>
+                <w:lang w:val="en-US"/>
+              </w:rPr>
+              <w:t>sedang</w:t>
+            </w:r>
+            <w:proofErr w:type="spellEnd"/>
+            <w:r>
+              <w:rPr>
+                <w:rFonts w:ascii="Times New Roman" w:hAnsi="Times New Roman" w:cs="Times New Roman"/>
+                <w:sz w:val="24"/>
+                <w:szCs w:val="24"/>
+                <w:lang w:val="en-US"/>
+              </w:rPr>
+              <w:t xml:space="preserve"> tidak </w:t>
+            </w:r>
+            <w:proofErr w:type="spellStart"/>
+            <w:r>
+              <w:rPr>
+                <w:rFonts w:ascii="Times New Roman" w:hAnsi="Times New Roman" w:cs="Times New Roman"/>
+                <w:sz w:val="24"/>
+                <w:szCs w:val="24"/>
+                <w:lang w:val="en-US"/>
+              </w:rPr>
+              <w:t>aktif</w:t>
+            </w:r>
+            <w:proofErr w:type="spellEnd"/>
+          </w:p>
+        </w:tc>
+        <w:tc>
+          <w:tcPr>
+            <w:tcW w:w="1959" w:type="dxa"/>
+          </w:tcPr>
+          <w:p>
+            <w:pPr>
+              <w:rPr>
+                <w:rFonts w:ascii="Times New Roman" w:hAnsi="Times New Roman" w:cs="Times New Roman"/>
+                <w:sz w:val="24"/>
+                <w:szCs w:val="24"/>
+                <w:lang w:val="en-US"/>
+              </w:rPr>
+            </w:pPr>
+            <w:r>
+              <w:rPr>
+                <w:rFonts w:ascii="Times New Roman" w:hAnsi="Times New Roman" w:cs="Times New Roman"/>
+                <w:sz w:val="24"/>
+                <w:szCs w:val="24"/>
+                <w:lang w:val="en-US"/>
+              </w:rPr>
+              <w:t xml:space="preserve">- </w:t>
+            </w:r>
+            <w:proofErr w:type="spellStart"/>
+            <w:r>
+              <w:rPr>
+                <w:rFonts w:ascii="Times New Roman" w:hAnsi="Times New Roman" w:cs="Times New Roman"/>
+                <w:sz w:val="24"/>
+                <w:szCs w:val="24"/>
+                <w:lang w:val="en-US"/>
+              </w:rPr>
+              <w:t>Menyelesaikan</w:t>
+            </w:r>
+            <w:proofErr w:type="spellEnd"/>
+            <w:r>
+              <w:rPr>
+                <w:rFonts w:ascii="Times New Roman" w:hAnsi="Times New Roman" w:cs="Times New Roman"/>
+                <w:sz w:val="24"/>
+                <w:szCs w:val="24"/>
+                <w:lang w:val="en-US"/>
+              </w:rPr>
+              <w:t xml:space="preserve"> coding Public Live Chat</w:t>
+            </w:r>
+          </w:p>
+          <w:p>
+            <w:pPr>
+              <w:rPr>
+                <w:rFonts w:ascii="Times New Roman" w:hAnsi="Times New Roman" w:cs="Times New Roman"/>
+                <w:sz w:val="24"/>
+                <w:szCs w:val="24"/>
+                <w:lang w:val="en-US"/>
+              </w:rPr>
+            </w:pPr>
+            <w:r>
+              <w:rPr>
+                <w:rFonts w:ascii="Times New Roman" w:hAnsi="Times New Roman" w:cs="Times New Roman"/>
+                <w:sz w:val="24"/>
+                <w:szCs w:val="24"/>
+                <w:lang w:val="en-US"/>
+              </w:rPr>
+              <w:t xml:space="preserve">- </w:t>
+            </w:r>
+            <w:proofErr w:type="spellStart"/>
+            <w:r>
+              <w:rPr>
+                <w:rFonts w:ascii="Times New Roman" w:hAnsi="Times New Roman" w:cs="Times New Roman"/>
+                <w:sz w:val="24"/>
+                <w:szCs w:val="24"/>
+                <w:lang w:val="en-US"/>
+              </w:rPr>
+              <w:t>Menambah</w:t>
+            </w:r>
+            <w:proofErr w:type="spellEnd"/>
+            <w:r>
+              <w:rPr>
+                <w:rFonts w:ascii="Times New Roman" w:hAnsi="Times New Roman" w:cs="Times New Roman"/>
+                <w:sz w:val="24"/>
+                <w:szCs w:val="24"/>
+                <w:lang w:val="en-US"/>
+              </w:rPr>
+              <w:t xml:space="preserve"> </w:t>
+            </w:r>
+            <w:proofErr w:type="spellStart"/>
+            <w:r>
+              <w:rPr>
+                <w:rFonts w:ascii="Times New Roman" w:hAnsi="Times New Roman" w:cs="Times New Roman"/>
+                <w:sz w:val="24"/>
+                <w:szCs w:val="24"/>
+                <w:lang w:val="en-US"/>
+              </w:rPr>
+              <w:t>fitur</w:t>
+            </w:r>
+            <w:proofErr w:type="spellEnd"/>
+            <w:r>
+              <w:rPr>
+                <w:rFonts w:ascii="Times New Roman" w:hAnsi="Times New Roman" w:cs="Times New Roman"/>
+                <w:sz w:val="24"/>
+                <w:szCs w:val="24"/>
+                <w:lang w:val="en-US"/>
+              </w:rPr>
+              <w:t xml:space="preserve"> Private Live-Chat</w:t>
+            </w:r>
+          </w:p>
+          <w:p>
+            <w:pPr>
+              <w:rPr>
+                <w:rFonts w:ascii="Times New Roman" w:hAnsi="Times New Roman" w:cs="Times New Roman"/>
+                <w:sz w:val="24"/>
+                <w:szCs w:val="24"/>
+                <w:lang w:val="en-US"/>
+              </w:rPr>
+            </w:pPr>
+            <w:r>
+              <w:rPr>
+                <w:rFonts w:ascii="Times New Roman" w:hAnsi="Times New Roman" w:cs="Times New Roman"/>
+                <w:sz w:val="24"/>
+                <w:szCs w:val="24"/>
+                <w:lang w:val="en-US"/>
+              </w:rPr>
+              <w:t xml:space="preserve">- Coding </w:t>
+            </w:r>
+            <w:proofErr w:type="spellStart"/>
+            <w:r>
+              <w:rPr>
+                <w:rFonts w:ascii="Times New Roman" w:hAnsi="Times New Roman" w:cs="Times New Roman"/>
+                <w:sz w:val="24"/>
+                <w:szCs w:val="24"/>
+                <w:lang w:val="en-US"/>
+              </w:rPr>
+              <w:t>fitur</w:t>
+            </w:r>
+            <w:proofErr w:type="spellEnd"/>
+            <w:r>
+              <w:rPr>
+                <w:rFonts w:ascii="Times New Roman" w:hAnsi="Times New Roman" w:cs="Times New Roman"/>
+                <w:sz w:val="24"/>
+                <w:szCs w:val="24"/>
+                <w:lang w:val="en-US"/>
+              </w:rPr>
+              <w:t xml:space="preserve"> request Private Chat with Admin</w:t>
+            </w:r>
+          </w:p>
+        </w:tc>
+      </w:tr>
+      <w:tr>
+        <w:tc>
+          <w:tcPr>
+            <w:tcW w:w="1023" w:type="dxa"/>
+          </w:tcPr>
+          <w:p>
+            <w:pPr>
+              <w:jc w:val="center"/>
+              <w:rPr>
+                <w:rFonts w:ascii="Times New Roman" w:hAnsi="Times New Roman" w:cs="Times New Roman"/>
+                <w:sz w:val="24"/>
+                <w:szCs w:val="24"/>
+                <w:lang w:val="en-US"/>
+              </w:rPr>
+            </w:pPr>
+          </w:p>
+        </w:tc>
+        <w:tc>
+          <w:tcPr>
+            <w:tcW w:w="1511" w:type="dxa"/>
+          </w:tcPr>
+          <w:p>
+            <w:pPr>
+              <w:rPr>
+                <w:rFonts w:ascii="Times New Roman" w:hAnsi="Times New Roman" w:cs="Times New Roman"/>
+                <w:sz w:val="24"/>
+                <w:szCs w:val="24"/>
+                <w:lang w:val="en-US"/>
+              </w:rPr>
+            </w:pPr>
+          </w:p>
+        </w:tc>
+        <w:tc>
+          <w:tcPr>
+            <w:tcW w:w="1963" w:type="dxa"/>
+          </w:tcPr>
+          <w:p>
+            <w:pPr>
+              <w:rPr>
+                <w:rFonts w:ascii="Times New Roman" w:hAnsi="Times New Roman" w:cs="Times New Roman"/>
+                <w:sz w:val="24"/>
+                <w:szCs w:val="24"/>
+                <w:lang w:val="en-US"/>
+              </w:rPr>
+            </w:pPr>
+          </w:p>
+        </w:tc>
+        <w:tc>
+          <w:tcPr>
+            <w:tcW w:w="2043" w:type="dxa"/>
+          </w:tcPr>
+          <w:p>
+            <w:pPr>
+              <w:rPr>
+                <w:rFonts w:ascii="Times New Roman" w:hAnsi="Times New Roman" w:cs="Times New Roman"/>
+                <w:sz w:val="24"/>
+                <w:szCs w:val="24"/>
+                <w:lang w:val="en-US"/>
+              </w:rPr>
+            </w:pPr>
+          </w:p>
+        </w:tc>
+        <w:tc>
+          <w:tcPr>
+            <w:tcW w:w="1959" w:type="dxa"/>
+          </w:tcPr>
+          <w:p>
+            <w:pPr>
+              <w:rPr>
+                <w:rFonts w:ascii="Times New Roman" w:hAnsi="Times New Roman" w:cs="Times New Roman"/>
+                <w:sz w:val="24"/>
+                <w:szCs w:val="24"/>
+                <w:lang w:val="en-US"/>
+              </w:rPr>
+            </w:pPr>
           </w:p>
         </w:tc>
       </w:tr>
@@ -31597,7 +32912,7 @@
         <w:pStyle w:val="Heading1"/>
       </w:pPr>
       <w:bookmarkStart w:id="8" w:name="_Toc134383035"/>
-      <w:bookmarkStart w:id="9" w:name="_Toc138538906"/>
+      <w:bookmarkStart w:id="9" w:name="_Toc139359532"/>
       <w:r>
         <w:lastRenderedPageBreak/>
         <w:t>SPRINT REVIEW</w:t>
@@ -33560,6 +34875,714 @@
                 <w:t>[SPRINT-5] REVIEW MEETING</w:t>
               </w:r>
             </w:hyperlink>
+          </w:p>
+        </w:tc>
+      </w:tr>
+      <w:tr>
+        <w:tc>
+          <w:tcPr>
+            <w:tcW w:w="1413" w:type="dxa"/>
+            <w:vMerge w:val="restart"/>
+            <w:vAlign w:val="center"/>
+          </w:tcPr>
+          <w:p>
+            <w:pPr>
+              <w:jc w:val="center"/>
+              <w:rPr>
+                <w:rFonts w:ascii="Times New Roman" w:hAnsi="Times New Roman" w:cs="Times New Roman"/>
+                <w:lang w:val="en-US"/>
+              </w:rPr>
+            </w:pPr>
+            <w:r>
+              <w:rPr>
+                <w:rFonts w:ascii="Times New Roman" w:hAnsi="Times New Roman" w:cs="Times New Roman"/>
+                <w:lang w:val="en-US"/>
+              </w:rPr>
+              <w:t>6</w:t>
+            </w:r>
+          </w:p>
+        </w:tc>
+        <w:tc>
+          <w:tcPr>
+            <w:tcW w:w="1361" w:type="dxa"/>
+            <w:vMerge w:val="restart"/>
+            <w:vAlign w:val="center"/>
+          </w:tcPr>
+          <w:p>
+            <w:pPr>
+              <w:jc w:val="center"/>
+              <w:rPr>
+                <w:rFonts w:ascii="Times New Roman" w:hAnsi="Times New Roman" w:cs="Times New Roman"/>
+                <w:lang w:val="en-US"/>
+              </w:rPr>
+            </w:pPr>
+            <w:r>
+              <w:rPr>
+                <w:rFonts w:ascii="Times New Roman" w:hAnsi="Times New Roman" w:cs="Times New Roman"/>
+                <w:lang w:val="en-US"/>
+              </w:rPr>
+              <w:t xml:space="preserve">5 </w:t>
+            </w:r>
+            <w:proofErr w:type="spellStart"/>
+            <w:r>
+              <w:rPr>
+                <w:rFonts w:ascii="Times New Roman" w:hAnsi="Times New Roman" w:cs="Times New Roman"/>
+                <w:lang w:val="en-US"/>
+              </w:rPr>
+              <w:t>Juli</w:t>
+            </w:r>
+            <w:proofErr w:type="spellEnd"/>
+            <w:r>
+              <w:rPr>
+                <w:rFonts w:ascii="Times New Roman" w:hAnsi="Times New Roman" w:cs="Times New Roman"/>
+                <w:lang w:val="en-US"/>
+              </w:rPr>
+              <w:t xml:space="preserve"> 2023</w:t>
+            </w:r>
+          </w:p>
+        </w:tc>
+        <w:tc>
+          <w:tcPr>
+            <w:tcW w:w="5726" w:type="dxa"/>
+          </w:tcPr>
+          <w:p>
+            <w:r>
+              <w:rPr>
+                <w:rFonts w:ascii="Times New Roman" w:hAnsi="Times New Roman" w:cs="Times New Roman"/>
+                <w:lang w:val="en-US"/>
+              </w:rPr>
+              <w:t xml:space="preserve">Goals: </w:t>
+            </w:r>
+            <w:r>
+              <w:rPr>
+                <w:rFonts w:ascii="Times New Roman" w:hAnsi="Times New Roman" w:cs="Times New Roman"/>
+                <w:lang w:val="en-US"/>
+              </w:rPr>
+              <w:t>[</w:t>
+            </w:r>
+            <w:r>
+              <w:rPr>
+                <w:rFonts w:ascii="Times New Roman" w:hAnsi="Times New Roman" w:cs="Times New Roman"/>
+                <w:lang w:val="en-US"/>
+              </w:rPr>
+              <w:t>ALL</w:t>
+            </w:r>
+            <w:r>
+              <w:rPr>
+                <w:rFonts w:ascii="Times New Roman" w:hAnsi="Times New Roman" w:cs="Times New Roman"/>
+                <w:lang w:val="en-US"/>
+              </w:rPr>
+              <w:t xml:space="preserve">] Dapat </w:t>
+            </w:r>
+            <w:proofErr w:type="spellStart"/>
+            <w:r>
+              <w:rPr>
+                <w:rFonts w:ascii="Times New Roman" w:hAnsi="Times New Roman" w:cs="Times New Roman"/>
+                <w:lang w:val="en-US"/>
+              </w:rPr>
+              <w:t>berkomunikasi</w:t>
+            </w:r>
+            <w:proofErr w:type="spellEnd"/>
+            <w:r>
+              <w:rPr>
+                <w:rFonts w:ascii="Times New Roman" w:hAnsi="Times New Roman" w:cs="Times New Roman"/>
+                <w:lang w:val="en-US"/>
+              </w:rPr>
+              <w:t xml:space="preserve"> </w:t>
+            </w:r>
+            <w:proofErr w:type="spellStart"/>
+            <w:r>
+              <w:rPr>
+                <w:rFonts w:ascii="Times New Roman" w:hAnsi="Times New Roman" w:cs="Times New Roman"/>
+                <w:lang w:val="en-US"/>
+              </w:rPr>
+              <w:t>satu</w:t>
+            </w:r>
+            <w:proofErr w:type="spellEnd"/>
+            <w:r>
+              <w:rPr>
+                <w:rFonts w:ascii="Times New Roman" w:hAnsi="Times New Roman" w:cs="Times New Roman"/>
+                <w:lang w:val="en-US"/>
+              </w:rPr>
+              <w:t xml:space="preserve"> </w:t>
+            </w:r>
+            <w:proofErr w:type="spellStart"/>
+            <w:r>
+              <w:rPr>
+                <w:rFonts w:ascii="Times New Roman" w:hAnsi="Times New Roman" w:cs="Times New Roman"/>
+                <w:lang w:val="en-US"/>
+              </w:rPr>
+              <w:t>sama</w:t>
+            </w:r>
+            <w:proofErr w:type="spellEnd"/>
+            <w:r>
+              <w:rPr>
+                <w:rFonts w:ascii="Times New Roman" w:hAnsi="Times New Roman" w:cs="Times New Roman"/>
+                <w:lang w:val="en-US"/>
+              </w:rPr>
+              <w:t xml:space="preserve"> lain </w:t>
+            </w:r>
+            <w:proofErr w:type="spellStart"/>
+            <w:r>
+              <w:rPr>
+                <w:rFonts w:ascii="Times New Roman" w:hAnsi="Times New Roman" w:cs="Times New Roman"/>
+                <w:lang w:val="en-US"/>
+              </w:rPr>
+              <w:t>secara</w:t>
+            </w:r>
+            <w:proofErr w:type="spellEnd"/>
+            <w:r>
+              <w:rPr>
+                <w:rFonts w:ascii="Times New Roman" w:hAnsi="Times New Roman" w:cs="Times New Roman"/>
+                <w:lang w:val="en-US"/>
+              </w:rPr>
+              <w:t xml:space="preserve"> </w:t>
+            </w:r>
+            <w:proofErr w:type="spellStart"/>
+            <w:r>
+              <w:rPr>
+                <w:rFonts w:ascii="Times New Roman" w:hAnsi="Times New Roman" w:cs="Times New Roman"/>
+                <w:lang w:val="en-US"/>
+              </w:rPr>
+              <w:t>langsung</w:t>
+            </w:r>
+            <w:proofErr w:type="spellEnd"/>
+            <w:r>
+              <w:rPr>
+                <w:rFonts w:ascii="Times New Roman" w:hAnsi="Times New Roman" w:cs="Times New Roman"/>
+                <w:lang w:val="en-US"/>
+              </w:rPr>
+              <w:t xml:space="preserve"> (real time)</w:t>
+            </w:r>
+          </w:p>
+        </w:tc>
+      </w:tr>
+      <w:tr>
+        <w:tc>
+          <w:tcPr>
+            <w:tcW w:w="1413" w:type="dxa"/>
+            <w:vMerge/>
+            <w:vAlign w:val="center"/>
+          </w:tcPr>
+          <w:p>
+            <w:pPr>
+              <w:jc w:val="center"/>
+              <w:rPr>
+                <w:rFonts w:ascii="Times New Roman" w:hAnsi="Times New Roman" w:cs="Times New Roman"/>
+                <w:lang w:val="en-US"/>
+              </w:rPr>
+            </w:pPr>
+          </w:p>
+        </w:tc>
+        <w:tc>
+          <w:tcPr>
+            <w:tcW w:w="1361" w:type="dxa"/>
+            <w:vMerge/>
+            <w:vAlign w:val="center"/>
+          </w:tcPr>
+          <w:p>
+            <w:pPr>
+              <w:jc w:val="center"/>
+              <w:rPr>
+                <w:rFonts w:ascii="Times New Roman" w:hAnsi="Times New Roman" w:cs="Times New Roman"/>
+                <w:lang w:val="en-US"/>
+              </w:rPr>
+            </w:pPr>
+          </w:p>
+        </w:tc>
+        <w:tc>
+          <w:tcPr>
+            <w:tcW w:w="5726" w:type="dxa"/>
+          </w:tcPr>
+          <w:p>
+            <w:pPr>
+              <w:spacing w:after="0" w:line="240" w:lineRule="auto"/>
+              <w:rPr>
+                <w:rFonts w:ascii="Times New Roman" w:hAnsi="Times New Roman" w:cs="Times New Roman"/>
+                <w:lang w:val="en-US"/>
+              </w:rPr>
+            </w:pPr>
+            <w:r>
+              <w:rPr>
+                <w:rFonts w:ascii="Times New Roman" w:hAnsi="Times New Roman" w:cs="Times New Roman"/>
+                <w:lang w:val="en-US"/>
+              </w:rPr>
+              <w:t xml:space="preserve">- </w:t>
+            </w:r>
+            <w:proofErr w:type="spellStart"/>
+            <w:r>
+              <w:rPr>
+                <w:rFonts w:ascii="Times New Roman" w:hAnsi="Times New Roman" w:cs="Times New Roman"/>
+                <w:lang w:val="en-US"/>
+              </w:rPr>
+              <w:t>Komunikasi</w:t>
+            </w:r>
+            <w:proofErr w:type="spellEnd"/>
+            <w:r>
+              <w:rPr>
+                <w:rFonts w:ascii="Times New Roman" w:hAnsi="Times New Roman" w:cs="Times New Roman"/>
+                <w:lang w:val="en-US"/>
+              </w:rPr>
+              <w:t xml:space="preserve"> dan </w:t>
+            </w:r>
+            <w:proofErr w:type="spellStart"/>
+            <w:r>
+              <w:rPr>
+                <w:rFonts w:ascii="Times New Roman" w:hAnsi="Times New Roman" w:cs="Times New Roman"/>
+                <w:lang w:val="en-US"/>
+              </w:rPr>
+              <w:t>berdiskusi</w:t>
+            </w:r>
+            <w:proofErr w:type="spellEnd"/>
+            <w:r>
+              <w:rPr>
+                <w:rFonts w:ascii="Times New Roman" w:hAnsi="Times New Roman" w:cs="Times New Roman"/>
+                <w:lang w:val="en-US"/>
+              </w:rPr>
+              <w:t xml:space="preserve"> </w:t>
+            </w:r>
+            <w:proofErr w:type="spellStart"/>
+            <w:r>
+              <w:rPr>
+                <w:rFonts w:ascii="Times New Roman" w:hAnsi="Times New Roman" w:cs="Times New Roman"/>
+                <w:lang w:val="en-US"/>
+              </w:rPr>
+              <w:t>dengan</w:t>
+            </w:r>
+            <w:proofErr w:type="spellEnd"/>
+            <w:r>
+              <w:rPr>
+                <w:rFonts w:ascii="Times New Roman" w:hAnsi="Times New Roman" w:cs="Times New Roman"/>
+                <w:lang w:val="en-US"/>
+              </w:rPr>
+              <w:t xml:space="preserve"> orang-orang yang </w:t>
+            </w:r>
+            <w:proofErr w:type="spellStart"/>
+            <w:r>
+              <w:rPr>
+                <w:rFonts w:ascii="Times New Roman" w:hAnsi="Times New Roman" w:cs="Times New Roman"/>
+                <w:lang w:val="en-US"/>
+              </w:rPr>
+              <w:t>sedang</w:t>
+            </w:r>
+            <w:proofErr w:type="spellEnd"/>
+            <w:r>
+              <w:rPr>
+                <w:rFonts w:ascii="Times New Roman" w:hAnsi="Times New Roman" w:cs="Times New Roman"/>
+                <w:lang w:val="en-US"/>
+              </w:rPr>
+              <w:t xml:space="preserve"> </w:t>
+            </w:r>
+            <w:proofErr w:type="spellStart"/>
+            <w:r>
+              <w:rPr>
+                <w:rFonts w:ascii="Times New Roman" w:hAnsi="Times New Roman" w:cs="Times New Roman"/>
+                <w:lang w:val="en-US"/>
+              </w:rPr>
+              <w:t>aktif</w:t>
+            </w:r>
+            <w:proofErr w:type="spellEnd"/>
+            <w:r>
+              <w:rPr>
+                <w:rFonts w:ascii="Times New Roman" w:hAnsi="Times New Roman" w:cs="Times New Roman"/>
+                <w:lang w:val="en-US"/>
+              </w:rPr>
+              <w:t xml:space="preserve"> </w:t>
+            </w:r>
+            <w:proofErr w:type="spellStart"/>
+            <w:r>
+              <w:rPr>
+                <w:rFonts w:ascii="Times New Roman" w:hAnsi="Times New Roman" w:cs="Times New Roman"/>
+                <w:lang w:val="en-US"/>
+              </w:rPr>
+              <w:t>dalam</w:t>
+            </w:r>
+            <w:proofErr w:type="spellEnd"/>
+            <w:r>
+              <w:rPr>
+                <w:rFonts w:ascii="Times New Roman" w:hAnsi="Times New Roman" w:cs="Times New Roman"/>
+                <w:lang w:val="en-US"/>
+              </w:rPr>
+              <w:t xml:space="preserve"> room chat</w:t>
+            </w:r>
+          </w:p>
+          <w:p>
+            <w:pPr>
+              <w:rPr>
+                <w:rFonts w:ascii="Times New Roman" w:hAnsi="Times New Roman" w:cs="Times New Roman"/>
+                <w:lang w:val="en-US"/>
+              </w:rPr>
+            </w:pPr>
+            <w:r>
+              <w:rPr>
+                <w:rFonts w:ascii="Times New Roman" w:hAnsi="Times New Roman" w:cs="Times New Roman"/>
+                <w:lang w:val="en-US"/>
+              </w:rPr>
+              <w:t xml:space="preserve">- </w:t>
+            </w:r>
+            <w:proofErr w:type="spellStart"/>
+            <w:r>
+              <w:rPr>
+                <w:rFonts w:ascii="Times New Roman" w:hAnsi="Times New Roman" w:cs="Times New Roman"/>
+                <w:lang w:val="en-US"/>
+              </w:rPr>
+              <w:t>Komunikasi</w:t>
+            </w:r>
+            <w:proofErr w:type="spellEnd"/>
+            <w:r>
+              <w:rPr>
+                <w:rFonts w:ascii="Times New Roman" w:hAnsi="Times New Roman" w:cs="Times New Roman"/>
+                <w:lang w:val="en-US"/>
+              </w:rPr>
+              <w:t xml:space="preserve"> </w:t>
+            </w:r>
+            <w:proofErr w:type="spellStart"/>
+            <w:r>
+              <w:rPr>
+                <w:rFonts w:ascii="Times New Roman" w:hAnsi="Times New Roman" w:cs="Times New Roman"/>
+                <w:lang w:val="en-US"/>
+              </w:rPr>
+              <w:t>secara</w:t>
+            </w:r>
+            <w:proofErr w:type="spellEnd"/>
+            <w:r>
+              <w:rPr>
+                <w:rFonts w:ascii="Times New Roman" w:hAnsi="Times New Roman" w:cs="Times New Roman"/>
+                <w:lang w:val="en-US"/>
+              </w:rPr>
+              <w:t xml:space="preserve"> </w:t>
+            </w:r>
+            <w:proofErr w:type="spellStart"/>
+            <w:r>
+              <w:rPr>
+                <w:rFonts w:ascii="Times New Roman" w:hAnsi="Times New Roman" w:cs="Times New Roman"/>
+                <w:lang w:val="en-US"/>
+              </w:rPr>
+              <w:t>langsung</w:t>
+            </w:r>
+            <w:proofErr w:type="spellEnd"/>
+            <w:r>
+              <w:rPr>
+                <w:rFonts w:ascii="Times New Roman" w:hAnsi="Times New Roman" w:cs="Times New Roman"/>
+                <w:lang w:val="en-US"/>
+              </w:rPr>
+              <w:t xml:space="preserve"> </w:t>
+            </w:r>
+            <w:proofErr w:type="spellStart"/>
+            <w:r>
+              <w:rPr>
+                <w:rFonts w:ascii="Times New Roman" w:hAnsi="Times New Roman" w:cs="Times New Roman"/>
+                <w:lang w:val="en-US"/>
+              </w:rPr>
+              <w:t>dengan</w:t>
+            </w:r>
+            <w:proofErr w:type="spellEnd"/>
+            <w:r>
+              <w:rPr>
+                <w:rFonts w:ascii="Times New Roman" w:hAnsi="Times New Roman" w:cs="Times New Roman"/>
+                <w:lang w:val="en-US"/>
+              </w:rPr>
+              <w:t xml:space="preserve"> Admin </w:t>
+            </w:r>
+            <w:proofErr w:type="spellStart"/>
+            <w:r>
+              <w:rPr>
+                <w:rFonts w:ascii="Times New Roman" w:hAnsi="Times New Roman" w:cs="Times New Roman"/>
+                <w:lang w:val="en-US"/>
+              </w:rPr>
+              <w:t>secara</w:t>
+            </w:r>
+            <w:proofErr w:type="spellEnd"/>
+            <w:r>
+              <w:rPr>
+                <w:rFonts w:ascii="Times New Roman" w:hAnsi="Times New Roman" w:cs="Times New Roman"/>
+                <w:lang w:val="en-US"/>
+              </w:rPr>
+              <w:t xml:space="preserve"> </w:t>
+            </w:r>
+            <w:proofErr w:type="spellStart"/>
+            <w:r>
+              <w:rPr>
+                <w:rFonts w:ascii="Times New Roman" w:hAnsi="Times New Roman" w:cs="Times New Roman"/>
+                <w:lang w:val="en-US"/>
+              </w:rPr>
+              <w:t>privat</w:t>
+            </w:r>
+            <w:proofErr w:type="spellEnd"/>
+            <w:r>
+              <w:rPr>
+                <w:rFonts w:ascii="Times New Roman" w:hAnsi="Times New Roman" w:cs="Times New Roman"/>
+                <w:lang w:val="en-US"/>
+              </w:rPr>
+              <w:t xml:space="preserve"> </w:t>
+            </w:r>
+            <w:proofErr w:type="spellStart"/>
+            <w:r>
+              <w:rPr>
+                <w:rFonts w:ascii="Times New Roman" w:hAnsi="Times New Roman" w:cs="Times New Roman"/>
+                <w:lang w:val="en-US"/>
+              </w:rPr>
+              <w:t>tanpa</w:t>
+            </w:r>
+            <w:proofErr w:type="spellEnd"/>
+            <w:r>
+              <w:rPr>
+                <w:rFonts w:ascii="Times New Roman" w:hAnsi="Times New Roman" w:cs="Times New Roman"/>
+                <w:lang w:val="en-US"/>
+              </w:rPr>
+              <w:t xml:space="preserve"> </w:t>
+            </w:r>
+            <w:proofErr w:type="spellStart"/>
+            <w:r>
+              <w:rPr>
+                <w:rFonts w:ascii="Times New Roman" w:hAnsi="Times New Roman" w:cs="Times New Roman"/>
+                <w:lang w:val="en-US"/>
+              </w:rPr>
+              <w:t>membeberkan</w:t>
+            </w:r>
+            <w:proofErr w:type="spellEnd"/>
+            <w:r>
+              <w:rPr>
+                <w:rFonts w:ascii="Times New Roman" w:hAnsi="Times New Roman" w:cs="Times New Roman"/>
+                <w:lang w:val="en-US"/>
+              </w:rPr>
+              <w:t xml:space="preserve"> nomor </w:t>
+            </w:r>
+            <w:proofErr w:type="spellStart"/>
+            <w:r>
+              <w:rPr>
+                <w:rFonts w:ascii="Times New Roman" w:hAnsi="Times New Roman" w:cs="Times New Roman"/>
+                <w:lang w:val="en-US"/>
+              </w:rPr>
+              <w:t>telepon</w:t>
+            </w:r>
+            <w:proofErr w:type="spellEnd"/>
+            <w:r>
+              <w:rPr>
+                <w:rFonts w:ascii="Times New Roman" w:hAnsi="Times New Roman" w:cs="Times New Roman"/>
+                <w:lang w:val="en-US"/>
+              </w:rPr>
+              <w:t xml:space="preserve"> (</w:t>
+            </w:r>
+            <w:proofErr w:type="spellStart"/>
+            <w:r>
+              <w:rPr>
+                <w:rFonts w:ascii="Times New Roman" w:hAnsi="Times New Roman" w:cs="Times New Roman"/>
+                <w:lang w:val="en-US"/>
+              </w:rPr>
+              <w:t>privasi</w:t>
+            </w:r>
+            <w:proofErr w:type="spellEnd"/>
+            <w:r>
+              <w:rPr>
+                <w:rFonts w:ascii="Times New Roman" w:hAnsi="Times New Roman" w:cs="Times New Roman"/>
+                <w:lang w:val="en-US"/>
+              </w:rPr>
+              <w:t>)</w:t>
+            </w:r>
+          </w:p>
+        </w:tc>
+      </w:tr>
+      <w:tr>
+        <w:tc>
+          <w:tcPr>
+            <w:tcW w:w="1413" w:type="dxa"/>
+            <w:vMerge/>
+            <w:vAlign w:val="center"/>
+          </w:tcPr>
+          <w:p>
+            <w:pPr>
+              <w:jc w:val="center"/>
+              <w:rPr>
+                <w:rFonts w:ascii="Times New Roman" w:hAnsi="Times New Roman" w:cs="Times New Roman"/>
+                <w:lang w:val="en-US"/>
+              </w:rPr>
+            </w:pPr>
+          </w:p>
+        </w:tc>
+        <w:tc>
+          <w:tcPr>
+            <w:tcW w:w="1361" w:type="dxa"/>
+            <w:vMerge/>
+            <w:vAlign w:val="center"/>
+          </w:tcPr>
+          <w:p>
+            <w:pPr>
+              <w:jc w:val="center"/>
+              <w:rPr>
+                <w:rFonts w:ascii="Times New Roman" w:hAnsi="Times New Roman" w:cs="Times New Roman"/>
+                <w:lang w:val="en-US"/>
+              </w:rPr>
+            </w:pPr>
+          </w:p>
+        </w:tc>
+        <w:tc>
+          <w:tcPr>
+            <w:tcW w:w="5726" w:type="dxa"/>
+          </w:tcPr>
+          <w:p>
+            <w:pPr>
+              <w:rPr>
+                <w:rFonts w:ascii="Times New Roman" w:hAnsi="Times New Roman" w:cs="Times New Roman"/>
+                <w:b/>
+                <w:bCs/>
+              </w:rPr>
+            </w:pPr>
+            <w:hyperlink r:id="rId14" w:history="1">
+              <w:r>
+                <w:rPr>
+                  <w:rStyle w:val="Hyperlink"/>
+                  <w:b/>
+                  <w:bCs/>
+                </w:rPr>
+                <w:t>[SPRINT-6] REVIEW MEETING</w:t>
+              </w:r>
+            </w:hyperlink>
+          </w:p>
+        </w:tc>
+      </w:tr>
+      <w:tr>
+        <w:tc>
+          <w:tcPr>
+            <w:tcW w:w="1413" w:type="dxa"/>
+            <w:vMerge w:val="restart"/>
+            <w:vAlign w:val="center"/>
+          </w:tcPr>
+          <w:p>
+            <w:pPr>
+              <w:jc w:val="center"/>
+              <w:rPr>
+                <w:rFonts w:ascii="Times New Roman" w:hAnsi="Times New Roman" w:cs="Times New Roman"/>
+                <w:lang w:val="en-US"/>
+              </w:rPr>
+            </w:pPr>
+            <w:r>
+              <w:rPr>
+                <w:rFonts w:ascii="Times New Roman" w:hAnsi="Times New Roman" w:cs="Times New Roman"/>
+                <w:lang w:val="en-US"/>
+              </w:rPr>
+              <w:t>7</w:t>
+            </w:r>
+          </w:p>
+        </w:tc>
+        <w:tc>
+          <w:tcPr>
+            <w:tcW w:w="1361" w:type="dxa"/>
+            <w:vAlign w:val="center"/>
+          </w:tcPr>
+          <w:p>
+            <w:pPr>
+              <w:jc w:val="center"/>
+              <w:rPr>
+                <w:rFonts w:ascii="Times New Roman" w:hAnsi="Times New Roman" w:cs="Times New Roman"/>
+                <w:lang w:val="en-US"/>
+              </w:rPr>
+            </w:pPr>
+          </w:p>
+        </w:tc>
+        <w:tc>
+          <w:tcPr>
+            <w:tcW w:w="5726" w:type="dxa"/>
+          </w:tcPr>
+          <w:p>
+            <w:pPr>
+              <w:rPr>
+                <w:b/>
+                <w:bCs/>
+              </w:rPr>
+            </w:pPr>
+          </w:p>
+        </w:tc>
+      </w:tr>
+      <w:tr>
+        <w:tc>
+          <w:tcPr>
+            <w:tcW w:w="1413" w:type="dxa"/>
+            <w:vMerge/>
+            <w:vAlign w:val="center"/>
+          </w:tcPr>
+          <w:p>
+            <w:pPr>
+              <w:jc w:val="center"/>
+              <w:rPr>
+                <w:rFonts w:ascii="Times New Roman" w:hAnsi="Times New Roman" w:cs="Times New Roman"/>
+                <w:lang w:val="en-US"/>
+              </w:rPr>
+            </w:pPr>
+          </w:p>
+        </w:tc>
+        <w:tc>
+          <w:tcPr>
+            <w:tcW w:w="1361" w:type="dxa"/>
+            <w:vAlign w:val="center"/>
+          </w:tcPr>
+          <w:p>
+            <w:pPr>
+              <w:jc w:val="center"/>
+              <w:rPr>
+                <w:rFonts w:ascii="Times New Roman" w:hAnsi="Times New Roman" w:cs="Times New Roman"/>
+                <w:lang w:val="en-US"/>
+              </w:rPr>
+            </w:pPr>
+          </w:p>
+        </w:tc>
+        <w:tc>
+          <w:tcPr>
+            <w:tcW w:w="5726" w:type="dxa"/>
+          </w:tcPr>
+          <w:p>
+            <w:pPr>
+              <w:rPr>
+                <w:b/>
+                <w:bCs/>
+              </w:rPr>
+            </w:pPr>
+          </w:p>
+        </w:tc>
+      </w:tr>
+      <w:tr>
+        <w:tc>
+          <w:tcPr>
+            <w:tcW w:w="1413" w:type="dxa"/>
+            <w:vMerge/>
+            <w:vAlign w:val="center"/>
+          </w:tcPr>
+          <w:p>
+            <w:pPr>
+              <w:jc w:val="center"/>
+              <w:rPr>
+                <w:rFonts w:ascii="Times New Roman" w:hAnsi="Times New Roman" w:cs="Times New Roman"/>
+                <w:lang w:val="en-US"/>
+              </w:rPr>
+            </w:pPr>
+          </w:p>
+        </w:tc>
+        <w:tc>
+          <w:tcPr>
+            <w:tcW w:w="1361" w:type="dxa"/>
+            <w:vAlign w:val="center"/>
+          </w:tcPr>
+          <w:p>
+            <w:pPr>
+              <w:jc w:val="center"/>
+              <w:rPr>
+                <w:rFonts w:ascii="Times New Roman" w:hAnsi="Times New Roman" w:cs="Times New Roman"/>
+                <w:lang w:val="en-US"/>
+              </w:rPr>
+            </w:pPr>
+          </w:p>
+        </w:tc>
+        <w:tc>
+          <w:tcPr>
+            <w:tcW w:w="5726" w:type="dxa"/>
+          </w:tcPr>
+          <w:p>
+            <w:pPr>
+              <w:rPr>
+                <w:b/>
+                <w:bCs/>
+              </w:rPr>
+            </w:pPr>
           </w:p>
         </w:tc>
       </w:tr>
@@ -33588,7 +35611,7 @@
         <w:pStyle w:val="Heading1"/>
       </w:pPr>
       <w:bookmarkStart w:id="10" w:name="_Toc134383036"/>
-      <w:bookmarkStart w:id="11" w:name="_Toc138538907"/>
+      <w:bookmarkStart w:id="11" w:name="_Toc139359533"/>
       <w:r>
         <w:lastRenderedPageBreak/>
         <w:t>SPRINT RETROSPECTIVE</w:t>
@@ -39488,6 +41511,1776 @@
           <w:lang w:val="en-US"/>
         </w:rPr>
       </w:pPr>
+    </w:p>
+    <w:tbl>
+      <w:tblPr>
+        <w:tblStyle w:val="TableGrid"/>
+        <w:tblW w:w="8492" w:type="dxa"/>
+        <w:tblCellMar>
+          <w:top w:w="28" w:type="dxa"/>
+          <w:bottom w:w="57" w:type="dxa"/>
+        </w:tblCellMar>
+        <w:tblLook w:val="04A0" w:firstRow="1" w:lastRow="0" w:firstColumn="1" w:lastColumn="0" w:noHBand="0" w:noVBand="1"/>
+      </w:tblPr>
+      <w:tblGrid>
+        <w:gridCol w:w="1690"/>
+        <w:gridCol w:w="1683"/>
+        <w:gridCol w:w="1682"/>
+        <w:gridCol w:w="1689"/>
+        <w:gridCol w:w="1748"/>
+      </w:tblGrid>
+      <w:tr>
+        <w:tc>
+          <w:tcPr>
+            <w:tcW w:w="8492" w:type="dxa"/>
+            <w:gridSpan w:val="5"/>
+            <w:shd w:val="clear" w:color="auto" w:fill="D9E2F3" w:themeFill="accent1" w:themeFillTint="33"/>
+          </w:tcPr>
+          <w:p>
+            <w:pPr>
+              <w:jc w:val="center"/>
+              <w:rPr>
+                <w:rFonts w:ascii="Times New Roman" w:hAnsi="Times New Roman" w:cs="Times New Roman"/>
+                <w:b/>
+                <w:bCs/>
+                <w:color w:val="0070C0"/>
+                <w:sz w:val="24"/>
+                <w:szCs w:val="24"/>
+                <w:lang w:val="en-US"/>
+              </w:rPr>
+            </w:pPr>
+            <w:r>
+              <w:rPr>
+                <w:rFonts w:ascii="Times New Roman" w:hAnsi="Times New Roman" w:cs="Times New Roman"/>
+                <w:b/>
+                <w:bCs/>
+                <w:color w:val="0070C0"/>
+                <w:sz w:val="24"/>
+                <w:szCs w:val="24"/>
+                <w:lang w:val="en-US"/>
+              </w:rPr>
+              <w:t>SPRINT 6 RETROSPECTIVE</w:t>
+            </w:r>
+          </w:p>
+        </w:tc>
+      </w:tr>
+      <w:tr>
+        <w:tc>
+          <w:tcPr>
+            <w:tcW w:w="3373" w:type="dxa"/>
+            <w:gridSpan w:val="2"/>
+            <w:shd w:val="clear" w:color="auto" w:fill="D9E2F3" w:themeFill="accent1" w:themeFillTint="33"/>
+          </w:tcPr>
+          <w:p>
+            <w:pPr>
+              <w:jc w:val="center"/>
+              <w:rPr>
+                <w:rFonts w:ascii="Times New Roman" w:hAnsi="Times New Roman" w:cs="Times New Roman"/>
+                <w:b/>
+                <w:bCs/>
+                <w:color w:val="0070C0"/>
+                <w:sz w:val="24"/>
+                <w:szCs w:val="24"/>
+                <w:lang w:val="en-US"/>
+              </w:rPr>
+            </w:pPr>
+            <w:r>
+              <w:rPr>
+                <w:rFonts w:ascii="Times New Roman" w:hAnsi="Times New Roman" w:cs="Times New Roman"/>
+                <w:b/>
+                <w:bCs/>
+                <w:color w:val="0070C0"/>
+                <w:sz w:val="24"/>
+                <w:szCs w:val="24"/>
+                <w:lang w:val="en-US"/>
+              </w:rPr>
+              <w:t>ANALYSIS</w:t>
+            </w:r>
+          </w:p>
+        </w:tc>
+        <w:tc>
+          <w:tcPr>
+            <w:tcW w:w="5119" w:type="dxa"/>
+            <w:gridSpan w:val="3"/>
+            <w:shd w:val="clear" w:color="auto" w:fill="D9E2F3" w:themeFill="accent1" w:themeFillTint="33"/>
+          </w:tcPr>
+          <w:p>
+            <w:pPr>
+              <w:jc w:val="center"/>
+              <w:rPr>
+                <w:rFonts w:ascii="Times New Roman" w:hAnsi="Times New Roman" w:cs="Times New Roman"/>
+                <w:b/>
+                <w:bCs/>
+                <w:color w:val="0070C0"/>
+                <w:sz w:val="24"/>
+                <w:szCs w:val="24"/>
+                <w:lang w:val="en-US"/>
+              </w:rPr>
+            </w:pPr>
+            <w:r>
+              <w:rPr>
+                <w:rFonts w:ascii="Times New Roman" w:hAnsi="Times New Roman" w:cs="Times New Roman"/>
+                <w:b/>
+                <w:bCs/>
+                <w:color w:val="0070C0"/>
+                <w:sz w:val="24"/>
+                <w:szCs w:val="24"/>
+                <w:lang w:val="en-US"/>
+              </w:rPr>
+              <w:t>ACTIONS</w:t>
+            </w:r>
+          </w:p>
+        </w:tc>
+      </w:tr>
+      <w:tr>
+        <w:tc>
+          <w:tcPr>
+            <w:tcW w:w="1690" w:type="dxa"/>
+            <w:shd w:val="clear" w:color="auto" w:fill="D9E2F3" w:themeFill="accent1" w:themeFillTint="33"/>
+          </w:tcPr>
+          <w:p>
+            <w:pPr>
+              <w:jc w:val="center"/>
+              <w:rPr>
+                <w:rFonts w:ascii="Times New Roman" w:hAnsi="Times New Roman" w:cs="Times New Roman"/>
+                <w:b/>
+                <w:bCs/>
+                <w:color w:val="0070C0"/>
+                <w:lang w:val="en-US"/>
+              </w:rPr>
+            </w:pPr>
+            <w:r>
+              <w:rPr>
+                <w:rFonts w:ascii="Times New Roman" w:hAnsi="Times New Roman" w:cs="Times New Roman"/>
+                <w:b/>
+                <w:bCs/>
+                <w:color w:val="0070C0"/>
+                <w:lang w:val="en-US"/>
+              </w:rPr>
+              <w:t>What went well?</w:t>
+            </w:r>
+          </w:p>
+        </w:tc>
+        <w:tc>
+          <w:tcPr>
+            <w:tcW w:w="1683" w:type="dxa"/>
+            <w:shd w:val="clear" w:color="auto" w:fill="D9E2F3" w:themeFill="accent1" w:themeFillTint="33"/>
+          </w:tcPr>
+          <w:p>
+            <w:pPr>
+              <w:jc w:val="center"/>
+              <w:rPr>
+                <w:rFonts w:ascii="Times New Roman" w:hAnsi="Times New Roman" w:cs="Times New Roman"/>
+                <w:b/>
+                <w:bCs/>
+                <w:color w:val="0070C0"/>
+                <w:lang w:val="en-US"/>
+              </w:rPr>
+            </w:pPr>
+            <w:r>
+              <w:rPr>
+                <w:rFonts w:ascii="Times New Roman" w:hAnsi="Times New Roman" w:cs="Times New Roman"/>
+                <w:b/>
+                <w:bCs/>
+                <w:color w:val="0070C0"/>
+                <w:lang w:val="en-US"/>
+              </w:rPr>
+              <w:t>What could be improved?</w:t>
+            </w:r>
+          </w:p>
+        </w:tc>
+        <w:tc>
+          <w:tcPr>
+            <w:tcW w:w="1682" w:type="dxa"/>
+            <w:shd w:val="clear" w:color="auto" w:fill="D9E2F3" w:themeFill="accent1" w:themeFillTint="33"/>
+          </w:tcPr>
+          <w:p>
+            <w:pPr>
+              <w:jc w:val="center"/>
+              <w:rPr>
+                <w:rFonts w:ascii="Times New Roman" w:hAnsi="Times New Roman" w:cs="Times New Roman"/>
+                <w:b/>
+                <w:bCs/>
+                <w:color w:val="0070C0"/>
+                <w:lang w:val="en-US"/>
+              </w:rPr>
+            </w:pPr>
+            <w:r>
+              <w:rPr>
+                <w:rFonts w:ascii="Times New Roman" w:hAnsi="Times New Roman" w:cs="Times New Roman"/>
+                <w:b/>
+                <w:bCs/>
+                <w:color w:val="0070C0"/>
+                <w:lang w:val="en-US"/>
+              </w:rPr>
+              <w:t>What to STOP doing?</w:t>
+            </w:r>
+          </w:p>
+        </w:tc>
+        <w:tc>
+          <w:tcPr>
+            <w:tcW w:w="1689" w:type="dxa"/>
+            <w:shd w:val="clear" w:color="auto" w:fill="D9E2F3" w:themeFill="accent1" w:themeFillTint="33"/>
+          </w:tcPr>
+          <w:p>
+            <w:pPr>
+              <w:jc w:val="center"/>
+              <w:rPr>
+                <w:rFonts w:ascii="Times New Roman" w:hAnsi="Times New Roman" w:cs="Times New Roman"/>
+                <w:b/>
+                <w:bCs/>
+                <w:color w:val="0070C0"/>
+                <w:lang w:val="en-US"/>
+              </w:rPr>
+            </w:pPr>
+            <w:r>
+              <w:rPr>
+                <w:rFonts w:ascii="Times New Roman" w:hAnsi="Times New Roman" w:cs="Times New Roman"/>
+                <w:b/>
+                <w:bCs/>
+                <w:color w:val="0070C0"/>
+                <w:lang w:val="en-US"/>
+              </w:rPr>
+              <w:t>What to KEEP doing?</w:t>
+            </w:r>
+          </w:p>
+        </w:tc>
+        <w:tc>
+          <w:tcPr>
+            <w:tcW w:w="1748" w:type="dxa"/>
+            <w:shd w:val="clear" w:color="auto" w:fill="D9E2F3" w:themeFill="accent1" w:themeFillTint="33"/>
+          </w:tcPr>
+          <w:p>
+            <w:pPr>
+              <w:jc w:val="center"/>
+              <w:rPr>
+                <w:rFonts w:ascii="Times New Roman" w:hAnsi="Times New Roman" w:cs="Times New Roman"/>
+                <w:b/>
+                <w:bCs/>
+                <w:color w:val="0070C0"/>
+                <w:lang w:val="en-US"/>
+              </w:rPr>
+            </w:pPr>
+            <w:r>
+              <w:rPr>
+                <w:rFonts w:ascii="Times New Roman" w:hAnsi="Times New Roman" w:cs="Times New Roman"/>
+                <w:b/>
+                <w:bCs/>
+                <w:color w:val="0070C0"/>
+                <w:lang w:val="en-US"/>
+              </w:rPr>
+              <w:t>What to START doing?</w:t>
+            </w:r>
+          </w:p>
+        </w:tc>
+      </w:tr>
+      <w:tr>
+        <w:tc>
+          <w:tcPr>
+            <w:tcW w:w="1690" w:type="dxa"/>
+          </w:tcPr>
+          <w:p>
+            <w:pPr>
+              <w:rPr>
+                <w:rFonts w:ascii="Times New Roman" w:hAnsi="Times New Roman" w:cs="Times New Roman"/>
+                <w:lang w:val="en-US"/>
+              </w:rPr>
+            </w:pPr>
+            <w:r>
+              <w:rPr>
+                <w:rFonts w:ascii="Times New Roman" w:hAnsi="Times New Roman" w:cs="Times New Roman"/>
+                <w:lang w:val="en-US"/>
+              </w:rPr>
+              <w:t xml:space="preserve">User dapat </w:t>
+            </w:r>
+            <w:proofErr w:type="spellStart"/>
+            <w:r>
+              <w:rPr>
+                <w:rFonts w:ascii="Times New Roman" w:hAnsi="Times New Roman" w:cs="Times New Roman"/>
+                <w:lang w:val="en-US"/>
+              </w:rPr>
+              <w:t>berkomunikasi</w:t>
+            </w:r>
+            <w:proofErr w:type="spellEnd"/>
+            <w:r>
+              <w:rPr>
+                <w:rFonts w:ascii="Times New Roman" w:hAnsi="Times New Roman" w:cs="Times New Roman"/>
+                <w:lang w:val="en-US"/>
+              </w:rPr>
+              <w:t xml:space="preserve"> </w:t>
+            </w:r>
+            <w:proofErr w:type="spellStart"/>
+            <w:r>
+              <w:rPr>
+                <w:rFonts w:ascii="Times New Roman" w:hAnsi="Times New Roman" w:cs="Times New Roman"/>
+                <w:lang w:val="en-US"/>
+              </w:rPr>
+              <w:t>secara</w:t>
+            </w:r>
+            <w:proofErr w:type="spellEnd"/>
+            <w:r>
+              <w:rPr>
+                <w:rFonts w:ascii="Times New Roman" w:hAnsi="Times New Roman" w:cs="Times New Roman"/>
+                <w:lang w:val="en-US"/>
+              </w:rPr>
+              <w:t xml:space="preserve"> </w:t>
+            </w:r>
+            <w:proofErr w:type="spellStart"/>
+            <w:r>
+              <w:rPr>
+                <w:rFonts w:ascii="Times New Roman" w:hAnsi="Times New Roman" w:cs="Times New Roman"/>
+                <w:lang w:val="en-US"/>
+              </w:rPr>
+              <w:t>langsung</w:t>
+            </w:r>
+            <w:proofErr w:type="spellEnd"/>
+            <w:r>
+              <w:rPr>
+                <w:rFonts w:ascii="Times New Roman" w:hAnsi="Times New Roman" w:cs="Times New Roman"/>
+                <w:lang w:val="en-US"/>
+              </w:rPr>
+              <w:t xml:space="preserve"> </w:t>
+            </w:r>
+            <w:proofErr w:type="spellStart"/>
+            <w:r>
+              <w:rPr>
+                <w:rFonts w:ascii="Times New Roman" w:hAnsi="Times New Roman" w:cs="Times New Roman"/>
+                <w:lang w:val="en-US"/>
+              </w:rPr>
+              <w:t>melalui</w:t>
+            </w:r>
+            <w:proofErr w:type="spellEnd"/>
+            <w:r>
+              <w:rPr>
+                <w:rFonts w:ascii="Times New Roman" w:hAnsi="Times New Roman" w:cs="Times New Roman"/>
+                <w:lang w:val="en-US"/>
+              </w:rPr>
+              <w:t xml:space="preserve"> website yang </w:t>
+            </w:r>
+            <w:proofErr w:type="spellStart"/>
+            <w:r>
+              <w:rPr>
+                <w:rFonts w:ascii="Times New Roman" w:hAnsi="Times New Roman" w:cs="Times New Roman"/>
+                <w:lang w:val="en-US"/>
+              </w:rPr>
+              <w:t>sama</w:t>
+            </w:r>
+            <w:proofErr w:type="spellEnd"/>
+          </w:p>
+        </w:tc>
+        <w:tc>
+          <w:tcPr>
+            <w:tcW w:w="1683" w:type="dxa"/>
+          </w:tcPr>
+          <w:p>
+            <w:pPr>
+              <w:rPr>
+                <w:rFonts w:ascii="Times New Roman" w:hAnsi="Times New Roman" w:cs="Times New Roman"/>
+                <w:lang w:val="en-US"/>
+              </w:rPr>
+            </w:pPr>
+            <w:proofErr w:type="spellStart"/>
+            <w:r>
+              <w:rPr>
+                <w:rFonts w:ascii="Times New Roman" w:hAnsi="Times New Roman" w:cs="Times New Roman"/>
+                <w:lang w:val="en-US"/>
+              </w:rPr>
+              <w:t>Tampilan</w:t>
+            </w:r>
+            <w:proofErr w:type="spellEnd"/>
+            <w:r>
+              <w:rPr>
+                <w:rFonts w:ascii="Times New Roman" w:hAnsi="Times New Roman" w:cs="Times New Roman"/>
+                <w:lang w:val="en-US"/>
+              </w:rPr>
+              <w:t xml:space="preserve"> chat bubble </w:t>
+            </w:r>
+            <w:proofErr w:type="spellStart"/>
+            <w:r>
+              <w:rPr>
+                <w:rFonts w:ascii="Times New Roman" w:hAnsi="Times New Roman" w:cs="Times New Roman"/>
+                <w:lang w:val="en-US"/>
+              </w:rPr>
+              <w:t>bisa</w:t>
+            </w:r>
+            <w:proofErr w:type="spellEnd"/>
+            <w:r>
+              <w:rPr>
+                <w:rFonts w:ascii="Times New Roman" w:hAnsi="Times New Roman" w:cs="Times New Roman"/>
+                <w:lang w:val="en-US"/>
+              </w:rPr>
+              <w:t xml:space="preserve"> </w:t>
+            </w:r>
+            <w:proofErr w:type="spellStart"/>
+            <w:r>
+              <w:rPr>
+                <w:rFonts w:ascii="Times New Roman" w:hAnsi="Times New Roman" w:cs="Times New Roman"/>
+                <w:lang w:val="en-US"/>
+              </w:rPr>
+              <w:t>lebih</w:t>
+            </w:r>
+            <w:proofErr w:type="spellEnd"/>
+            <w:r>
+              <w:rPr>
+                <w:rFonts w:ascii="Times New Roman" w:hAnsi="Times New Roman" w:cs="Times New Roman"/>
+                <w:lang w:val="en-US"/>
+              </w:rPr>
+              <w:t xml:space="preserve"> </w:t>
+            </w:r>
+            <w:proofErr w:type="spellStart"/>
+            <w:r>
+              <w:rPr>
+                <w:rFonts w:ascii="Times New Roman" w:hAnsi="Times New Roman" w:cs="Times New Roman"/>
+                <w:lang w:val="en-US"/>
+              </w:rPr>
+              <w:t>dibedakan</w:t>
+            </w:r>
+            <w:proofErr w:type="spellEnd"/>
+            <w:r>
+              <w:rPr>
+                <w:rFonts w:ascii="Times New Roman" w:hAnsi="Times New Roman" w:cs="Times New Roman"/>
+                <w:lang w:val="en-US"/>
+              </w:rPr>
+              <w:t xml:space="preserve"> </w:t>
+            </w:r>
+            <w:proofErr w:type="spellStart"/>
+            <w:r>
+              <w:rPr>
+                <w:rFonts w:ascii="Times New Roman" w:hAnsi="Times New Roman" w:cs="Times New Roman"/>
+                <w:lang w:val="en-US"/>
+              </w:rPr>
+              <w:t>antara</w:t>
+            </w:r>
+            <w:proofErr w:type="spellEnd"/>
+            <w:r>
+              <w:rPr>
+                <w:rFonts w:ascii="Times New Roman" w:hAnsi="Times New Roman" w:cs="Times New Roman"/>
+                <w:lang w:val="en-US"/>
+              </w:rPr>
+              <w:t xml:space="preserve"> chat orang lain </w:t>
+            </w:r>
+            <w:proofErr w:type="spellStart"/>
+            <w:r>
+              <w:rPr>
+                <w:rFonts w:ascii="Times New Roman" w:hAnsi="Times New Roman" w:cs="Times New Roman"/>
+                <w:lang w:val="en-US"/>
+              </w:rPr>
+              <w:t>dengan</w:t>
+            </w:r>
+            <w:proofErr w:type="spellEnd"/>
+            <w:r>
+              <w:rPr>
+                <w:rFonts w:ascii="Times New Roman" w:hAnsi="Times New Roman" w:cs="Times New Roman"/>
+                <w:lang w:val="en-US"/>
+              </w:rPr>
+              <w:t xml:space="preserve"> chat </w:t>
+            </w:r>
+            <w:proofErr w:type="spellStart"/>
+            <w:r>
+              <w:rPr>
+                <w:rFonts w:ascii="Times New Roman" w:hAnsi="Times New Roman" w:cs="Times New Roman"/>
+                <w:lang w:val="en-US"/>
+              </w:rPr>
+              <w:t>dari</w:t>
+            </w:r>
+            <w:proofErr w:type="spellEnd"/>
+            <w:r>
+              <w:rPr>
+                <w:rFonts w:ascii="Times New Roman" w:hAnsi="Times New Roman" w:cs="Times New Roman"/>
+                <w:lang w:val="en-US"/>
+              </w:rPr>
+              <w:t xml:space="preserve"> user </w:t>
+            </w:r>
+            <w:proofErr w:type="spellStart"/>
+            <w:r>
+              <w:rPr>
+                <w:rFonts w:ascii="Times New Roman" w:hAnsi="Times New Roman" w:cs="Times New Roman"/>
+                <w:lang w:val="en-US"/>
+              </w:rPr>
+              <w:t>sendiri</w:t>
+            </w:r>
+            <w:proofErr w:type="spellEnd"/>
+          </w:p>
+        </w:tc>
+        <w:tc>
+          <w:tcPr>
+            <w:tcW w:w="1682" w:type="dxa"/>
+          </w:tcPr>
+          <w:p>
+            <w:pPr>
+              <w:rPr>
+                <w:rFonts w:ascii="Times New Roman" w:hAnsi="Times New Roman" w:cs="Times New Roman"/>
+                <w:lang w:val="en-US"/>
+              </w:rPr>
+            </w:pPr>
+            <w:r>
+              <w:rPr>
+                <w:rFonts w:ascii="Times New Roman" w:hAnsi="Times New Roman" w:cs="Times New Roman"/>
+                <w:lang w:val="en-US"/>
+              </w:rPr>
+              <w:t xml:space="preserve">Lupa </w:t>
+            </w:r>
+            <w:proofErr w:type="spellStart"/>
+            <w:r>
+              <w:rPr>
+                <w:rFonts w:ascii="Times New Roman" w:hAnsi="Times New Roman" w:cs="Times New Roman"/>
+                <w:lang w:val="en-US"/>
+              </w:rPr>
+              <w:t>menchecklist</w:t>
+            </w:r>
+            <w:proofErr w:type="spellEnd"/>
+            <w:r>
+              <w:rPr>
+                <w:rFonts w:ascii="Times New Roman" w:hAnsi="Times New Roman" w:cs="Times New Roman"/>
+                <w:lang w:val="en-US"/>
+              </w:rPr>
+              <w:t xml:space="preserve"> progress di Trello </w:t>
+            </w:r>
+            <w:proofErr w:type="spellStart"/>
+            <w:r>
+              <w:rPr>
+                <w:rFonts w:ascii="Times New Roman" w:hAnsi="Times New Roman" w:cs="Times New Roman"/>
+                <w:lang w:val="en-US"/>
+              </w:rPr>
+              <w:t>sehingga</w:t>
+            </w:r>
+            <w:proofErr w:type="spellEnd"/>
+            <w:r>
+              <w:rPr>
+                <w:rFonts w:ascii="Times New Roman" w:hAnsi="Times New Roman" w:cs="Times New Roman"/>
+                <w:lang w:val="en-US"/>
+              </w:rPr>
+              <w:t xml:space="preserve"> </w:t>
+            </w:r>
+            <w:proofErr w:type="spellStart"/>
+            <w:r>
+              <w:rPr>
+                <w:rFonts w:ascii="Times New Roman" w:hAnsi="Times New Roman" w:cs="Times New Roman"/>
+                <w:lang w:val="en-US"/>
+              </w:rPr>
+              <w:t>anggota</w:t>
+            </w:r>
+            <w:proofErr w:type="spellEnd"/>
+            <w:r>
+              <w:rPr>
+                <w:rFonts w:ascii="Times New Roman" w:hAnsi="Times New Roman" w:cs="Times New Roman"/>
+                <w:lang w:val="en-US"/>
+              </w:rPr>
+              <w:t xml:space="preserve"> </w:t>
+            </w:r>
+            <w:proofErr w:type="spellStart"/>
+            <w:r>
+              <w:rPr>
+                <w:rFonts w:ascii="Times New Roman" w:hAnsi="Times New Roman" w:cs="Times New Roman"/>
+                <w:lang w:val="en-US"/>
+              </w:rPr>
+              <w:t>tim</w:t>
+            </w:r>
+            <w:proofErr w:type="spellEnd"/>
+            <w:r>
+              <w:rPr>
+                <w:rFonts w:ascii="Times New Roman" w:hAnsi="Times New Roman" w:cs="Times New Roman"/>
+                <w:lang w:val="en-US"/>
+              </w:rPr>
+              <w:t xml:space="preserve"> </w:t>
+            </w:r>
+            <w:proofErr w:type="spellStart"/>
+            <w:r>
+              <w:rPr>
+                <w:rFonts w:ascii="Times New Roman" w:hAnsi="Times New Roman" w:cs="Times New Roman"/>
+                <w:lang w:val="en-US"/>
+              </w:rPr>
+              <w:t>mengira</w:t>
+            </w:r>
+            <w:proofErr w:type="spellEnd"/>
+            <w:r>
+              <w:rPr>
+                <w:rFonts w:ascii="Times New Roman" w:hAnsi="Times New Roman" w:cs="Times New Roman"/>
+                <w:lang w:val="en-US"/>
+              </w:rPr>
+              <w:t xml:space="preserve"> design </w:t>
+            </w:r>
+            <w:proofErr w:type="spellStart"/>
+            <w:r>
+              <w:rPr>
+                <w:rFonts w:ascii="Times New Roman" w:hAnsi="Times New Roman" w:cs="Times New Roman"/>
+                <w:lang w:val="en-US"/>
+              </w:rPr>
+              <w:t>belum</w:t>
+            </w:r>
+            <w:proofErr w:type="spellEnd"/>
+            <w:r>
+              <w:rPr>
+                <w:rFonts w:ascii="Times New Roman" w:hAnsi="Times New Roman" w:cs="Times New Roman"/>
+                <w:lang w:val="en-US"/>
+              </w:rPr>
+              <w:t xml:space="preserve"> fix</w:t>
+            </w:r>
+          </w:p>
+        </w:tc>
+        <w:tc>
+          <w:tcPr>
+            <w:tcW w:w="1689" w:type="dxa"/>
+          </w:tcPr>
+          <w:p>
+            <w:pPr>
+              <w:rPr>
+                <w:rFonts w:ascii="Times New Roman" w:hAnsi="Times New Roman" w:cs="Times New Roman"/>
+                <w:lang w:val="en-US"/>
+              </w:rPr>
+            </w:pPr>
+            <w:proofErr w:type="spellStart"/>
+            <w:r>
+              <w:rPr>
+                <w:rFonts w:ascii="Times New Roman" w:hAnsi="Times New Roman" w:cs="Times New Roman"/>
+                <w:lang w:val="en-US"/>
+              </w:rPr>
+              <w:t>Berani</w:t>
+            </w:r>
+            <w:proofErr w:type="spellEnd"/>
+            <w:r>
+              <w:rPr>
+                <w:rFonts w:ascii="Times New Roman" w:hAnsi="Times New Roman" w:cs="Times New Roman"/>
+                <w:lang w:val="en-US"/>
+              </w:rPr>
+              <w:t xml:space="preserve"> </w:t>
+            </w:r>
+            <w:proofErr w:type="spellStart"/>
+            <w:r>
+              <w:rPr>
+                <w:rFonts w:ascii="Times New Roman" w:hAnsi="Times New Roman" w:cs="Times New Roman"/>
+                <w:lang w:val="en-US"/>
+              </w:rPr>
+              <w:t>m</w:t>
+            </w:r>
+            <w:r>
+              <w:rPr>
+                <w:rFonts w:ascii="Times New Roman" w:hAnsi="Times New Roman" w:cs="Times New Roman"/>
+                <w:lang w:val="en-US"/>
+              </w:rPr>
+              <w:t>encoba</w:t>
+            </w:r>
+            <w:proofErr w:type="spellEnd"/>
+            <w:r>
+              <w:rPr>
+                <w:rFonts w:ascii="Times New Roman" w:hAnsi="Times New Roman" w:cs="Times New Roman"/>
+                <w:lang w:val="en-US"/>
+              </w:rPr>
+              <w:t xml:space="preserve"> dan </w:t>
+            </w:r>
+            <w:proofErr w:type="spellStart"/>
+            <w:r>
+              <w:rPr>
+                <w:rFonts w:ascii="Times New Roman" w:hAnsi="Times New Roman" w:cs="Times New Roman"/>
+                <w:lang w:val="en-US"/>
+              </w:rPr>
+              <w:t>mempelajari</w:t>
+            </w:r>
+            <w:proofErr w:type="spellEnd"/>
+            <w:r>
+              <w:rPr>
+                <w:rFonts w:ascii="Times New Roman" w:hAnsi="Times New Roman" w:cs="Times New Roman"/>
+                <w:lang w:val="en-US"/>
+              </w:rPr>
+              <w:t xml:space="preserve"> </w:t>
+            </w:r>
+            <w:proofErr w:type="spellStart"/>
+            <w:r>
+              <w:rPr>
+                <w:rFonts w:ascii="Times New Roman" w:hAnsi="Times New Roman" w:cs="Times New Roman"/>
+                <w:lang w:val="en-US"/>
+              </w:rPr>
+              <w:t>hal</w:t>
+            </w:r>
+            <w:proofErr w:type="spellEnd"/>
+            <w:r>
+              <w:rPr>
+                <w:rFonts w:ascii="Times New Roman" w:hAnsi="Times New Roman" w:cs="Times New Roman"/>
+                <w:lang w:val="en-US"/>
+              </w:rPr>
+              <w:t xml:space="preserve"> baru</w:t>
+            </w:r>
+            <w:r>
+              <w:rPr>
+                <w:rFonts w:ascii="Times New Roman" w:hAnsi="Times New Roman" w:cs="Times New Roman"/>
+                <w:lang w:val="en-US"/>
+              </w:rPr>
+              <w:t>,</w:t>
+            </w:r>
+            <w:r>
+              <w:rPr>
+                <w:rFonts w:ascii="Times New Roman" w:hAnsi="Times New Roman" w:cs="Times New Roman"/>
+                <w:lang w:val="en-US"/>
+              </w:rPr>
+              <w:t xml:space="preserve"> </w:t>
+            </w:r>
+            <w:proofErr w:type="spellStart"/>
+            <w:r>
+              <w:rPr>
+                <w:rFonts w:ascii="Times New Roman" w:hAnsi="Times New Roman" w:cs="Times New Roman"/>
+                <w:lang w:val="en-US"/>
+              </w:rPr>
+              <w:t>lalu</w:t>
+            </w:r>
+            <w:proofErr w:type="spellEnd"/>
+            <w:r>
+              <w:rPr>
+                <w:rFonts w:ascii="Times New Roman" w:hAnsi="Times New Roman" w:cs="Times New Roman"/>
+                <w:lang w:val="en-US"/>
+              </w:rPr>
+              <w:t xml:space="preserve"> </w:t>
+            </w:r>
+            <w:proofErr w:type="spellStart"/>
+            <w:r>
+              <w:rPr>
+                <w:rFonts w:ascii="Times New Roman" w:hAnsi="Times New Roman" w:cs="Times New Roman"/>
+                <w:lang w:val="en-US"/>
+              </w:rPr>
+              <w:t>langsung</w:t>
+            </w:r>
+            <w:proofErr w:type="spellEnd"/>
+            <w:r>
+              <w:rPr>
+                <w:rFonts w:ascii="Times New Roman" w:hAnsi="Times New Roman" w:cs="Times New Roman"/>
+                <w:lang w:val="en-US"/>
+              </w:rPr>
+              <w:t xml:space="preserve"> </w:t>
+            </w:r>
+            <w:proofErr w:type="spellStart"/>
+            <w:r>
+              <w:rPr>
+                <w:rFonts w:ascii="Times New Roman" w:hAnsi="Times New Roman" w:cs="Times New Roman"/>
+                <w:lang w:val="en-US"/>
+              </w:rPr>
+              <w:t>diimplementasi</w:t>
+            </w:r>
+            <w:r>
+              <w:rPr>
+                <w:rFonts w:ascii="Times New Roman" w:hAnsi="Times New Roman" w:cs="Times New Roman"/>
+                <w:lang w:val="en-US"/>
+              </w:rPr>
+              <w:t>-</w:t>
+            </w:r>
+            <w:r>
+              <w:rPr>
+                <w:rFonts w:ascii="Times New Roman" w:hAnsi="Times New Roman" w:cs="Times New Roman"/>
+                <w:lang w:val="en-US"/>
+              </w:rPr>
+              <w:t>kan</w:t>
+            </w:r>
+            <w:proofErr w:type="spellEnd"/>
+            <w:r>
+              <w:rPr>
+                <w:rFonts w:ascii="Times New Roman" w:hAnsi="Times New Roman" w:cs="Times New Roman"/>
+                <w:lang w:val="en-US"/>
+              </w:rPr>
+              <w:t xml:space="preserve"> ke project</w:t>
+            </w:r>
+          </w:p>
+        </w:tc>
+        <w:tc>
+          <w:tcPr>
+            <w:tcW w:w="1748" w:type="dxa"/>
+          </w:tcPr>
+          <w:p>
+            <w:pPr>
+              <w:rPr>
+                <w:rFonts w:ascii="Times New Roman" w:hAnsi="Times New Roman" w:cs="Times New Roman"/>
+                <w:lang w:val="en-US"/>
+              </w:rPr>
+            </w:pPr>
+            <w:proofErr w:type="spellStart"/>
+            <w:r>
+              <w:rPr>
+                <w:rFonts w:ascii="Times New Roman" w:hAnsi="Times New Roman" w:cs="Times New Roman"/>
+                <w:lang w:val="en-US"/>
+              </w:rPr>
+              <w:t>Disiplin</w:t>
+            </w:r>
+            <w:proofErr w:type="spellEnd"/>
+            <w:r>
+              <w:rPr>
+                <w:rFonts w:ascii="Times New Roman" w:hAnsi="Times New Roman" w:cs="Times New Roman"/>
+                <w:lang w:val="en-US"/>
+              </w:rPr>
+              <w:t xml:space="preserve"> </w:t>
+            </w:r>
+            <w:proofErr w:type="spellStart"/>
+            <w:r>
+              <w:rPr>
+                <w:rFonts w:ascii="Times New Roman" w:hAnsi="Times New Roman" w:cs="Times New Roman"/>
+                <w:lang w:val="en-US"/>
+              </w:rPr>
+              <w:t>menchecklist</w:t>
+            </w:r>
+            <w:proofErr w:type="spellEnd"/>
+            <w:r>
+              <w:rPr>
+                <w:rFonts w:ascii="Times New Roman" w:hAnsi="Times New Roman" w:cs="Times New Roman"/>
+                <w:lang w:val="en-US"/>
+              </w:rPr>
+              <w:t xml:space="preserve"> </w:t>
+            </w:r>
+            <w:proofErr w:type="spellStart"/>
+            <w:r>
+              <w:rPr>
+                <w:rFonts w:ascii="Times New Roman" w:hAnsi="Times New Roman" w:cs="Times New Roman"/>
+                <w:lang w:val="en-US"/>
+              </w:rPr>
+              <w:t>jika</w:t>
+            </w:r>
+            <w:proofErr w:type="spellEnd"/>
+            <w:r>
+              <w:rPr>
+                <w:rFonts w:ascii="Times New Roman" w:hAnsi="Times New Roman" w:cs="Times New Roman"/>
+                <w:lang w:val="en-US"/>
+              </w:rPr>
+              <w:t xml:space="preserve"> </w:t>
+            </w:r>
+            <w:proofErr w:type="spellStart"/>
+            <w:r>
+              <w:rPr>
+                <w:rFonts w:ascii="Times New Roman" w:hAnsi="Times New Roman" w:cs="Times New Roman"/>
+                <w:lang w:val="en-US"/>
+              </w:rPr>
+              <w:t>merasa</w:t>
+            </w:r>
+            <w:proofErr w:type="spellEnd"/>
+            <w:r>
+              <w:rPr>
+                <w:rFonts w:ascii="Times New Roman" w:hAnsi="Times New Roman" w:cs="Times New Roman"/>
+                <w:lang w:val="en-US"/>
+              </w:rPr>
+              <w:t xml:space="preserve"> tugas yang </w:t>
+            </w:r>
+            <w:proofErr w:type="spellStart"/>
+            <w:r>
+              <w:rPr>
+                <w:rFonts w:ascii="Times New Roman" w:hAnsi="Times New Roman" w:cs="Times New Roman"/>
+                <w:lang w:val="en-US"/>
+              </w:rPr>
+              <w:t>dilakukan</w:t>
+            </w:r>
+            <w:proofErr w:type="spellEnd"/>
+            <w:r>
+              <w:rPr>
+                <w:rFonts w:ascii="Times New Roman" w:hAnsi="Times New Roman" w:cs="Times New Roman"/>
+                <w:lang w:val="en-US"/>
+              </w:rPr>
+              <w:t xml:space="preserve"> sudah </w:t>
+            </w:r>
+            <w:proofErr w:type="spellStart"/>
+            <w:r>
+              <w:rPr>
+                <w:rFonts w:ascii="Times New Roman" w:hAnsi="Times New Roman" w:cs="Times New Roman"/>
+                <w:lang w:val="en-US"/>
+              </w:rPr>
+              <w:t>selesai</w:t>
+            </w:r>
+            <w:proofErr w:type="spellEnd"/>
+            <w:r>
+              <w:rPr>
+                <w:rFonts w:ascii="Times New Roman" w:hAnsi="Times New Roman" w:cs="Times New Roman"/>
+                <w:lang w:val="en-US"/>
+              </w:rPr>
+              <w:t xml:space="preserve"> dan sudah di push ke </w:t>
+            </w:r>
+            <w:proofErr w:type="spellStart"/>
+            <w:r>
+              <w:rPr>
+                <w:rFonts w:ascii="Times New Roman" w:hAnsi="Times New Roman" w:cs="Times New Roman"/>
+                <w:lang w:val="en-US"/>
+              </w:rPr>
+              <w:t>github</w:t>
+            </w:r>
+            <w:proofErr w:type="spellEnd"/>
+          </w:p>
+        </w:tc>
+      </w:tr>
+      <w:tr>
+        <w:tc>
+          <w:tcPr>
+            <w:tcW w:w="1690" w:type="dxa"/>
+          </w:tcPr>
+          <w:p>
+            <w:pPr>
+              <w:rPr>
+                <w:rFonts w:ascii="Times New Roman" w:hAnsi="Times New Roman" w:cs="Times New Roman"/>
+                <w:lang w:val="en-US"/>
+              </w:rPr>
+            </w:pPr>
+            <w:r>
+              <w:rPr>
+                <w:rFonts w:ascii="Times New Roman" w:hAnsi="Times New Roman" w:cs="Times New Roman"/>
+                <w:lang w:val="en-US"/>
+              </w:rPr>
+              <w:t xml:space="preserve">User dapat </w:t>
+            </w:r>
+            <w:proofErr w:type="spellStart"/>
+            <w:r>
+              <w:rPr>
+                <w:rFonts w:ascii="Times New Roman" w:hAnsi="Times New Roman" w:cs="Times New Roman"/>
+                <w:lang w:val="en-US"/>
+              </w:rPr>
+              <w:t>berkomunikasi</w:t>
+            </w:r>
+            <w:proofErr w:type="spellEnd"/>
+            <w:r>
+              <w:rPr>
+                <w:rFonts w:ascii="Times New Roman" w:hAnsi="Times New Roman" w:cs="Times New Roman"/>
+                <w:lang w:val="en-US"/>
+              </w:rPr>
+              <w:t xml:space="preserve"> </w:t>
+            </w:r>
+            <w:proofErr w:type="spellStart"/>
+            <w:r>
+              <w:rPr>
+                <w:rFonts w:ascii="Times New Roman" w:hAnsi="Times New Roman" w:cs="Times New Roman"/>
+                <w:lang w:val="en-US"/>
+              </w:rPr>
+              <w:t>dengan</w:t>
+            </w:r>
+            <w:proofErr w:type="spellEnd"/>
+            <w:r>
+              <w:rPr>
+                <w:rFonts w:ascii="Times New Roman" w:hAnsi="Times New Roman" w:cs="Times New Roman"/>
+                <w:lang w:val="en-US"/>
+              </w:rPr>
+              <w:t xml:space="preserve"> user lain untuk bertanya-</w:t>
+            </w:r>
+            <w:proofErr w:type="spellStart"/>
+            <w:r>
+              <w:rPr>
+                <w:rFonts w:ascii="Times New Roman" w:hAnsi="Times New Roman" w:cs="Times New Roman"/>
+                <w:lang w:val="en-US"/>
+              </w:rPr>
+              <w:t>tanya</w:t>
+            </w:r>
+            <w:proofErr w:type="spellEnd"/>
+            <w:r>
+              <w:rPr>
+                <w:rFonts w:ascii="Times New Roman" w:hAnsi="Times New Roman" w:cs="Times New Roman"/>
+                <w:lang w:val="en-US"/>
+              </w:rPr>
+              <w:t xml:space="preserve"> </w:t>
+            </w:r>
+            <w:proofErr w:type="spellStart"/>
+            <w:r>
+              <w:rPr>
+                <w:rFonts w:ascii="Times New Roman" w:hAnsi="Times New Roman" w:cs="Times New Roman"/>
+                <w:lang w:val="en-US"/>
+              </w:rPr>
+              <w:t>tentang</w:t>
+            </w:r>
+            <w:proofErr w:type="spellEnd"/>
+            <w:r>
+              <w:rPr>
+                <w:rFonts w:ascii="Times New Roman" w:hAnsi="Times New Roman" w:cs="Times New Roman"/>
+                <w:lang w:val="en-US"/>
+              </w:rPr>
+              <w:t xml:space="preserve"> </w:t>
+            </w:r>
+            <w:proofErr w:type="spellStart"/>
+            <w:r>
+              <w:rPr>
+                <w:rFonts w:ascii="Times New Roman" w:hAnsi="Times New Roman" w:cs="Times New Roman"/>
+                <w:lang w:val="en-US"/>
+              </w:rPr>
+              <w:t>produk</w:t>
+            </w:r>
+            <w:proofErr w:type="spellEnd"/>
+            <w:r>
+              <w:rPr>
+                <w:rFonts w:ascii="Times New Roman" w:hAnsi="Times New Roman" w:cs="Times New Roman"/>
+                <w:lang w:val="en-US"/>
+              </w:rPr>
+              <w:t xml:space="preserve"> </w:t>
+            </w:r>
+            <w:proofErr w:type="spellStart"/>
+            <w:r>
+              <w:rPr>
+                <w:rFonts w:ascii="Times New Roman" w:hAnsi="Times New Roman" w:cs="Times New Roman"/>
+                <w:lang w:val="en-US"/>
+              </w:rPr>
+              <w:t>selagi</w:t>
+            </w:r>
+            <w:proofErr w:type="spellEnd"/>
+            <w:r>
+              <w:rPr>
+                <w:rFonts w:ascii="Times New Roman" w:hAnsi="Times New Roman" w:cs="Times New Roman"/>
+                <w:lang w:val="en-US"/>
+              </w:rPr>
+              <w:t xml:space="preserve"> </w:t>
+            </w:r>
+            <w:proofErr w:type="spellStart"/>
+            <w:r>
+              <w:rPr>
+                <w:rFonts w:ascii="Times New Roman" w:hAnsi="Times New Roman" w:cs="Times New Roman"/>
+                <w:lang w:val="en-US"/>
+              </w:rPr>
+              <w:t>menunggu</w:t>
+            </w:r>
+            <w:proofErr w:type="spellEnd"/>
+            <w:r>
+              <w:rPr>
+                <w:rFonts w:ascii="Times New Roman" w:hAnsi="Times New Roman" w:cs="Times New Roman"/>
+                <w:lang w:val="en-US"/>
+              </w:rPr>
+              <w:t xml:space="preserve"> Admin online</w:t>
+            </w:r>
+          </w:p>
+        </w:tc>
+        <w:tc>
+          <w:tcPr>
+            <w:tcW w:w="1683" w:type="dxa"/>
+          </w:tcPr>
+          <w:p>
+            <w:pPr>
+              <w:rPr>
+                <w:rFonts w:ascii="Times New Roman" w:hAnsi="Times New Roman" w:cs="Times New Roman"/>
+                <w:lang w:val="en-US"/>
+              </w:rPr>
+            </w:pPr>
+          </w:p>
+        </w:tc>
+        <w:tc>
+          <w:tcPr>
+            <w:tcW w:w="1682" w:type="dxa"/>
+          </w:tcPr>
+          <w:p>
+            <w:pPr>
+              <w:rPr>
+                <w:rFonts w:ascii="Times New Roman" w:hAnsi="Times New Roman" w:cs="Times New Roman"/>
+                <w:lang w:val="en-US"/>
+              </w:rPr>
+            </w:pPr>
+          </w:p>
+        </w:tc>
+        <w:tc>
+          <w:tcPr>
+            <w:tcW w:w="1689" w:type="dxa"/>
+          </w:tcPr>
+          <w:p>
+            <w:pPr>
+              <w:rPr>
+                <w:rFonts w:ascii="Times New Roman" w:hAnsi="Times New Roman" w:cs="Times New Roman"/>
+                <w:lang w:val="en-US"/>
+              </w:rPr>
+            </w:pPr>
+            <w:r>
+              <w:rPr>
+                <w:rFonts w:ascii="Times New Roman" w:hAnsi="Times New Roman" w:cs="Times New Roman"/>
+                <w:lang w:val="en-US"/>
+              </w:rPr>
+              <w:t xml:space="preserve">Testing </w:t>
+            </w:r>
+            <w:proofErr w:type="spellStart"/>
+            <w:r>
+              <w:rPr>
+                <w:rFonts w:ascii="Times New Roman" w:hAnsi="Times New Roman" w:cs="Times New Roman"/>
+                <w:lang w:val="en-US"/>
+              </w:rPr>
+              <w:t>berulang</w:t>
+            </w:r>
+            <w:proofErr w:type="spellEnd"/>
+            <w:r>
+              <w:rPr>
+                <w:rFonts w:ascii="Times New Roman" w:hAnsi="Times New Roman" w:cs="Times New Roman"/>
+                <w:lang w:val="en-US"/>
+              </w:rPr>
+              <w:t xml:space="preserve"> kali untuk </w:t>
+            </w:r>
+            <w:proofErr w:type="spellStart"/>
+            <w:r>
+              <w:rPr>
+                <w:rFonts w:ascii="Times New Roman" w:hAnsi="Times New Roman" w:cs="Times New Roman"/>
+                <w:lang w:val="en-US"/>
+              </w:rPr>
+              <w:t>mengetahui</w:t>
+            </w:r>
+            <w:proofErr w:type="spellEnd"/>
+            <w:r>
+              <w:rPr>
+                <w:rFonts w:ascii="Times New Roman" w:hAnsi="Times New Roman" w:cs="Times New Roman"/>
+                <w:lang w:val="en-US"/>
+              </w:rPr>
+              <w:t xml:space="preserve"> </w:t>
+            </w:r>
+            <w:proofErr w:type="spellStart"/>
+            <w:r>
+              <w:rPr>
+                <w:rFonts w:ascii="Times New Roman" w:hAnsi="Times New Roman" w:cs="Times New Roman"/>
+                <w:lang w:val="en-US"/>
+              </w:rPr>
+              <w:t>kekurangan</w:t>
+            </w:r>
+            <w:proofErr w:type="spellEnd"/>
+            <w:r>
+              <w:rPr>
+                <w:rFonts w:ascii="Times New Roman" w:hAnsi="Times New Roman" w:cs="Times New Roman"/>
+                <w:lang w:val="en-US"/>
+              </w:rPr>
+              <w:t xml:space="preserve"> dan </w:t>
+            </w:r>
+            <w:proofErr w:type="spellStart"/>
+            <w:r>
+              <w:rPr>
+                <w:rFonts w:ascii="Times New Roman" w:hAnsi="Times New Roman" w:cs="Times New Roman"/>
+                <w:lang w:val="en-US"/>
+              </w:rPr>
+              <w:t>langsung</w:t>
+            </w:r>
+            <w:proofErr w:type="spellEnd"/>
+            <w:r>
+              <w:rPr>
+                <w:rFonts w:ascii="Times New Roman" w:hAnsi="Times New Roman" w:cs="Times New Roman"/>
+                <w:lang w:val="en-US"/>
+              </w:rPr>
+              <w:t xml:space="preserve"> </w:t>
+            </w:r>
+            <w:proofErr w:type="spellStart"/>
+            <w:r>
+              <w:rPr>
+                <w:rFonts w:ascii="Times New Roman" w:hAnsi="Times New Roman" w:cs="Times New Roman"/>
+                <w:lang w:val="en-US"/>
+              </w:rPr>
+              <w:t>diperbaiki</w:t>
+            </w:r>
+            <w:proofErr w:type="spellEnd"/>
+            <w:r>
+              <w:rPr>
+                <w:rFonts w:ascii="Times New Roman" w:hAnsi="Times New Roman" w:cs="Times New Roman"/>
+                <w:lang w:val="en-US"/>
+              </w:rPr>
+              <w:t xml:space="preserve"> di coding.</w:t>
+            </w:r>
+          </w:p>
+        </w:tc>
+        <w:tc>
+          <w:tcPr>
+            <w:tcW w:w="1748" w:type="dxa"/>
+          </w:tcPr>
+          <w:p>
+            <w:pPr>
+              <w:rPr>
+                <w:rFonts w:ascii="Times New Roman" w:hAnsi="Times New Roman" w:cs="Times New Roman"/>
+                <w:lang w:val="en-US"/>
+              </w:rPr>
+            </w:pPr>
+          </w:p>
+        </w:tc>
+      </w:tr>
+      <w:tr>
+        <w:tc>
+          <w:tcPr>
+            <w:tcW w:w="1690" w:type="dxa"/>
+          </w:tcPr>
+          <w:p>
+            <w:pPr>
+              <w:rPr>
+                <w:rFonts w:ascii="Times New Roman" w:hAnsi="Times New Roman" w:cs="Times New Roman"/>
+                <w:lang w:val="en-US"/>
+              </w:rPr>
+            </w:pPr>
+            <w:r>
+              <w:rPr>
+                <w:rFonts w:ascii="Times New Roman" w:hAnsi="Times New Roman" w:cs="Times New Roman"/>
+                <w:lang w:val="en-US"/>
+              </w:rPr>
+              <w:t xml:space="preserve">User dapat </w:t>
+            </w:r>
+            <w:proofErr w:type="spellStart"/>
+            <w:r>
+              <w:rPr>
+                <w:rFonts w:ascii="Times New Roman" w:hAnsi="Times New Roman" w:cs="Times New Roman"/>
+                <w:lang w:val="en-US"/>
+              </w:rPr>
+              <w:t>berkomunikasi</w:t>
+            </w:r>
+            <w:proofErr w:type="spellEnd"/>
+            <w:r>
+              <w:rPr>
+                <w:rFonts w:ascii="Times New Roman" w:hAnsi="Times New Roman" w:cs="Times New Roman"/>
+                <w:lang w:val="en-US"/>
+              </w:rPr>
+              <w:t xml:space="preserve"> </w:t>
+            </w:r>
+            <w:proofErr w:type="spellStart"/>
+            <w:r>
+              <w:rPr>
+                <w:rFonts w:ascii="Times New Roman" w:hAnsi="Times New Roman" w:cs="Times New Roman"/>
+                <w:lang w:val="en-US"/>
+              </w:rPr>
+              <w:t>langsung</w:t>
+            </w:r>
+            <w:proofErr w:type="spellEnd"/>
+            <w:r>
+              <w:rPr>
+                <w:rFonts w:ascii="Times New Roman" w:hAnsi="Times New Roman" w:cs="Times New Roman"/>
+                <w:lang w:val="en-US"/>
+              </w:rPr>
+              <w:t xml:space="preserve"> </w:t>
+            </w:r>
+            <w:proofErr w:type="spellStart"/>
+            <w:r>
+              <w:rPr>
+                <w:rFonts w:ascii="Times New Roman" w:hAnsi="Times New Roman" w:cs="Times New Roman"/>
+                <w:lang w:val="en-US"/>
+              </w:rPr>
+              <w:t>dengan</w:t>
+            </w:r>
+            <w:proofErr w:type="spellEnd"/>
+            <w:r>
+              <w:rPr>
+                <w:rFonts w:ascii="Times New Roman" w:hAnsi="Times New Roman" w:cs="Times New Roman"/>
+                <w:lang w:val="en-US"/>
+              </w:rPr>
+              <w:t xml:space="preserve"> Admin </w:t>
+            </w:r>
+            <w:proofErr w:type="spellStart"/>
+            <w:r>
+              <w:rPr>
+                <w:rFonts w:ascii="Times New Roman" w:hAnsi="Times New Roman" w:cs="Times New Roman"/>
+                <w:lang w:val="en-US"/>
+              </w:rPr>
+              <w:lastRenderedPageBreak/>
+              <w:t>tanpa</w:t>
+            </w:r>
+            <w:proofErr w:type="spellEnd"/>
+            <w:r>
+              <w:rPr>
+                <w:rFonts w:ascii="Times New Roman" w:hAnsi="Times New Roman" w:cs="Times New Roman"/>
+                <w:lang w:val="en-US"/>
+              </w:rPr>
+              <w:t xml:space="preserve"> </w:t>
+            </w:r>
+            <w:r>
+              <w:rPr>
+                <w:rFonts w:ascii="Times New Roman" w:hAnsi="Times New Roman" w:cs="Times New Roman"/>
+                <w:lang w:val="en-US"/>
+              </w:rPr>
+              <w:t xml:space="preserve">perlu </w:t>
+            </w:r>
+            <w:proofErr w:type="spellStart"/>
+            <w:r>
+              <w:rPr>
+                <w:rFonts w:ascii="Times New Roman" w:hAnsi="Times New Roman" w:cs="Times New Roman"/>
+                <w:lang w:val="en-US"/>
+              </w:rPr>
+              <w:t>membeberkan</w:t>
+            </w:r>
+            <w:proofErr w:type="spellEnd"/>
+            <w:r>
+              <w:rPr>
+                <w:rFonts w:ascii="Times New Roman" w:hAnsi="Times New Roman" w:cs="Times New Roman"/>
+                <w:lang w:val="en-US"/>
+              </w:rPr>
+              <w:t xml:space="preserve"> nomor </w:t>
+            </w:r>
+            <w:proofErr w:type="spellStart"/>
+            <w:r>
+              <w:rPr>
+                <w:rFonts w:ascii="Times New Roman" w:hAnsi="Times New Roman" w:cs="Times New Roman"/>
+                <w:lang w:val="en-US"/>
+              </w:rPr>
+              <w:t>teleponnya</w:t>
+            </w:r>
+            <w:proofErr w:type="spellEnd"/>
+            <w:r>
+              <w:rPr>
+                <w:rFonts w:ascii="Times New Roman" w:hAnsi="Times New Roman" w:cs="Times New Roman"/>
+                <w:lang w:val="en-US"/>
+              </w:rPr>
+              <w:t xml:space="preserve"> (</w:t>
+            </w:r>
+            <w:proofErr w:type="spellStart"/>
+            <w:r>
+              <w:rPr>
+                <w:rFonts w:ascii="Times New Roman" w:hAnsi="Times New Roman" w:cs="Times New Roman"/>
+                <w:lang w:val="en-US"/>
+              </w:rPr>
+              <w:t>privasi</w:t>
+            </w:r>
+            <w:proofErr w:type="spellEnd"/>
+            <w:r>
+              <w:rPr>
+                <w:rFonts w:ascii="Times New Roman" w:hAnsi="Times New Roman" w:cs="Times New Roman"/>
+                <w:lang w:val="en-US"/>
+              </w:rPr>
+              <w:t>)</w:t>
+            </w:r>
+          </w:p>
+        </w:tc>
+        <w:tc>
+          <w:tcPr>
+            <w:tcW w:w="1683" w:type="dxa"/>
+          </w:tcPr>
+          <w:p>
+            <w:pPr>
+              <w:rPr>
+                <w:rFonts w:ascii="Times New Roman" w:hAnsi="Times New Roman" w:cs="Times New Roman"/>
+                <w:lang w:val="en-US"/>
+              </w:rPr>
+            </w:pPr>
+          </w:p>
+        </w:tc>
+        <w:tc>
+          <w:tcPr>
+            <w:tcW w:w="1682" w:type="dxa"/>
+          </w:tcPr>
+          <w:p>
+            <w:pPr>
+              <w:rPr>
+                <w:rFonts w:ascii="Times New Roman" w:hAnsi="Times New Roman" w:cs="Times New Roman"/>
+                <w:lang w:val="en-US"/>
+              </w:rPr>
+            </w:pPr>
+          </w:p>
+        </w:tc>
+        <w:tc>
+          <w:tcPr>
+            <w:tcW w:w="1689" w:type="dxa"/>
+          </w:tcPr>
+          <w:p>
+            <w:pPr>
+              <w:rPr>
+                <w:rFonts w:ascii="Times New Roman" w:hAnsi="Times New Roman" w:cs="Times New Roman"/>
+                <w:lang w:val="en-US"/>
+              </w:rPr>
+            </w:pPr>
+          </w:p>
+        </w:tc>
+        <w:tc>
+          <w:tcPr>
+            <w:tcW w:w="1748" w:type="dxa"/>
+          </w:tcPr>
+          <w:p>
+            <w:pPr>
+              <w:rPr>
+                <w:rFonts w:ascii="Times New Roman" w:hAnsi="Times New Roman" w:cs="Times New Roman"/>
+                <w:lang w:val="en-US"/>
+              </w:rPr>
+            </w:pPr>
+          </w:p>
+        </w:tc>
+      </w:tr>
+    </w:tbl>
+    <w:p>
+      <w:pPr>
+        <w:rPr>
+          <w:rFonts w:ascii="Times New Roman" w:hAnsi="Times New Roman" w:cs="Times New Roman"/>
+          <w:sz w:val="28"/>
+          <w:szCs w:val="28"/>
+          <w:lang w:val="en-US"/>
+        </w:rPr>
+      </w:pPr>
+    </w:p>
+    <w:tbl>
+      <w:tblPr>
+        <w:tblStyle w:val="TableGrid"/>
+        <w:tblW w:w="8492" w:type="dxa"/>
+        <w:tblCellMar>
+          <w:top w:w="28" w:type="dxa"/>
+          <w:bottom w:w="57" w:type="dxa"/>
+        </w:tblCellMar>
+        <w:tblLook w:val="04A0" w:firstRow="1" w:lastRow="0" w:firstColumn="1" w:lastColumn="0" w:noHBand="0" w:noVBand="1"/>
+      </w:tblPr>
+      <w:tblGrid>
+        <w:gridCol w:w="1690"/>
+        <w:gridCol w:w="1683"/>
+        <w:gridCol w:w="1682"/>
+        <w:gridCol w:w="1689"/>
+        <w:gridCol w:w="1748"/>
+      </w:tblGrid>
+      <w:tr>
+        <w:tc>
+          <w:tcPr>
+            <w:tcW w:w="8492" w:type="dxa"/>
+            <w:gridSpan w:val="5"/>
+            <w:shd w:val="clear" w:color="auto" w:fill="D9E2F3" w:themeFill="accent1" w:themeFillTint="33"/>
+          </w:tcPr>
+          <w:p>
+            <w:pPr>
+              <w:jc w:val="center"/>
+              <w:rPr>
+                <w:rFonts w:ascii="Times New Roman" w:hAnsi="Times New Roman" w:cs="Times New Roman"/>
+                <w:b/>
+                <w:bCs/>
+                <w:color w:val="0070C0"/>
+                <w:sz w:val="24"/>
+                <w:szCs w:val="24"/>
+                <w:lang w:val="en-US"/>
+              </w:rPr>
+            </w:pPr>
+            <w:r>
+              <w:rPr>
+                <w:rFonts w:ascii="Times New Roman" w:hAnsi="Times New Roman" w:cs="Times New Roman"/>
+                <w:b/>
+                <w:bCs/>
+                <w:color w:val="0070C0"/>
+                <w:sz w:val="24"/>
+                <w:szCs w:val="24"/>
+                <w:lang w:val="en-US"/>
+              </w:rPr>
+              <w:t>SPRINT 7 RETROSPECTIVE</w:t>
+            </w:r>
+          </w:p>
+        </w:tc>
+      </w:tr>
+      <w:tr>
+        <w:tc>
+          <w:tcPr>
+            <w:tcW w:w="3373" w:type="dxa"/>
+            <w:gridSpan w:val="2"/>
+            <w:shd w:val="clear" w:color="auto" w:fill="D9E2F3" w:themeFill="accent1" w:themeFillTint="33"/>
+          </w:tcPr>
+          <w:p>
+            <w:pPr>
+              <w:jc w:val="center"/>
+              <w:rPr>
+                <w:rFonts w:ascii="Times New Roman" w:hAnsi="Times New Roman" w:cs="Times New Roman"/>
+                <w:b/>
+                <w:bCs/>
+                <w:color w:val="0070C0"/>
+                <w:sz w:val="24"/>
+                <w:szCs w:val="24"/>
+                <w:lang w:val="en-US"/>
+              </w:rPr>
+            </w:pPr>
+            <w:r>
+              <w:rPr>
+                <w:rFonts w:ascii="Times New Roman" w:hAnsi="Times New Roman" w:cs="Times New Roman"/>
+                <w:b/>
+                <w:bCs/>
+                <w:color w:val="0070C0"/>
+                <w:sz w:val="24"/>
+                <w:szCs w:val="24"/>
+                <w:lang w:val="en-US"/>
+              </w:rPr>
+              <w:t>ANALYSIS</w:t>
+            </w:r>
+          </w:p>
+        </w:tc>
+        <w:tc>
+          <w:tcPr>
+            <w:tcW w:w="5119" w:type="dxa"/>
+            <w:gridSpan w:val="3"/>
+            <w:shd w:val="clear" w:color="auto" w:fill="D9E2F3" w:themeFill="accent1" w:themeFillTint="33"/>
+          </w:tcPr>
+          <w:p>
+            <w:pPr>
+              <w:jc w:val="center"/>
+              <w:rPr>
+                <w:rFonts w:ascii="Times New Roman" w:hAnsi="Times New Roman" w:cs="Times New Roman"/>
+                <w:b/>
+                <w:bCs/>
+                <w:color w:val="0070C0"/>
+                <w:sz w:val="24"/>
+                <w:szCs w:val="24"/>
+                <w:lang w:val="en-US"/>
+              </w:rPr>
+            </w:pPr>
+            <w:r>
+              <w:rPr>
+                <w:rFonts w:ascii="Times New Roman" w:hAnsi="Times New Roman" w:cs="Times New Roman"/>
+                <w:b/>
+                <w:bCs/>
+                <w:color w:val="0070C0"/>
+                <w:sz w:val="24"/>
+                <w:szCs w:val="24"/>
+                <w:lang w:val="en-US"/>
+              </w:rPr>
+              <w:t>ACTIONS</w:t>
+            </w:r>
+          </w:p>
+        </w:tc>
+      </w:tr>
+      <w:tr>
+        <w:tc>
+          <w:tcPr>
+            <w:tcW w:w="1690" w:type="dxa"/>
+            <w:shd w:val="clear" w:color="auto" w:fill="D9E2F3" w:themeFill="accent1" w:themeFillTint="33"/>
+          </w:tcPr>
+          <w:p>
+            <w:pPr>
+              <w:jc w:val="center"/>
+              <w:rPr>
+                <w:rFonts w:ascii="Times New Roman" w:hAnsi="Times New Roman" w:cs="Times New Roman"/>
+                <w:b/>
+                <w:bCs/>
+                <w:color w:val="0070C0"/>
+                <w:lang w:val="en-US"/>
+              </w:rPr>
+            </w:pPr>
+            <w:r>
+              <w:rPr>
+                <w:rFonts w:ascii="Times New Roman" w:hAnsi="Times New Roman" w:cs="Times New Roman"/>
+                <w:b/>
+                <w:bCs/>
+                <w:color w:val="0070C0"/>
+                <w:lang w:val="en-US"/>
+              </w:rPr>
+              <w:t>What went well?</w:t>
+            </w:r>
+          </w:p>
+        </w:tc>
+        <w:tc>
+          <w:tcPr>
+            <w:tcW w:w="1683" w:type="dxa"/>
+            <w:shd w:val="clear" w:color="auto" w:fill="D9E2F3" w:themeFill="accent1" w:themeFillTint="33"/>
+          </w:tcPr>
+          <w:p>
+            <w:pPr>
+              <w:jc w:val="center"/>
+              <w:rPr>
+                <w:rFonts w:ascii="Times New Roman" w:hAnsi="Times New Roman" w:cs="Times New Roman"/>
+                <w:b/>
+                <w:bCs/>
+                <w:color w:val="0070C0"/>
+                <w:lang w:val="en-US"/>
+              </w:rPr>
+            </w:pPr>
+            <w:r>
+              <w:rPr>
+                <w:rFonts w:ascii="Times New Roman" w:hAnsi="Times New Roman" w:cs="Times New Roman"/>
+                <w:b/>
+                <w:bCs/>
+                <w:color w:val="0070C0"/>
+                <w:lang w:val="en-US"/>
+              </w:rPr>
+              <w:t>What could be improved?</w:t>
+            </w:r>
+          </w:p>
+        </w:tc>
+        <w:tc>
+          <w:tcPr>
+            <w:tcW w:w="1682" w:type="dxa"/>
+            <w:shd w:val="clear" w:color="auto" w:fill="D9E2F3" w:themeFill="accent1" w:themeFillTint="33"/>
+          </w:tcPr>
+          <w:p>
+            <w:pPr>
+              <w:jc w:val="center"/>
+              <w:rPr>
+                <w:rFonts w:ascii="Times New Roman" w:hAnsi="Times New Roman" w:cs="Times New Roman"/>
+                <w:b/>
+                <w:bCs/>
+                <w:color w:val="0070C0"/>
+                <w:lang w:val="en-US"/>
+              </w:rPr>
+            </w:pPr>
+            <w:r>
+              <w:rPr>
+                <w:rFonts w:ascii="Times New Roman" w:hAnsi="Times New Roman" w:cs="Times New Roman"/>
+                <w:b/>
+                <w:bCs/>
+                <w:color w:val="0070C0"/>
+                <w:lang w:val="en-US"/>
+              </w:rPr>
+              <w:t>What to STOP doing?</w:t>
+            </w:r>
+          </w:p>
+        </w:tc>
+        <w:tc>
+          <w:tcPr>
+            <w:tcW w:w="1689" w:type="dxa"/>
+            <w:shd w:val="clear" w:color="auto" w:fill="D9E2F3" w:themeFill="accent1" w:themeFillTint="33"/>
+          </w:tcPr>
+          <w:p>
+            <w:pPr>
+              <w:jc w:val="center"/>
+              <w:rPr>
+                <w:rFonts w:ascii="Times New Roman" w:hAnsi="Times New Roman" w:cs="Times New Roman"/>
+                <w:b/>
+                <w:bCs/>
+                <w:color w:val="0070C0"/>
+                <w:lang w:val="en-US"/>
+              </w:rPr>
+            </w:pPr>
+            <w:r>
+              <w:rPr>
+                <w:rFonts w:ascii="Times New Roman" w:hAnsi="Times New Roman" w:cs="Times New Roman"/>
+                <w:b/>
+                <w:bCs/>
+                <w:color w:val="0070C0"/>
+                <w:lang w:val="en-US"/>
+              </w:rPr>
+              <w:t>What to KEEP doing?</w:t>
+            </w:r>
+          </w:p>
+        </w:tc>
+        <w:tc>
+          <w:tcPr>
+            <w:tcW w:w="1748" w:type="dxa"/>
+            <w:shd w:val="clear" w:color="auto" w:fill="D9E2F3" w:themeFill="accent1" w:themeFillTint="33"/>
+          </w:tcPr>
+          <w:p>
+            <w:pPr>
+              <w:jc w:val="center"/>
+              <w:rPr>
+                <w:rFonts w:ascii="Times New Roman" w:hAnsi="Times New Roman" w:cs="Times New Roman"/>
+                <w:b/>
+                <w:bCs/>
+                <w:color w:val="0070C0"/>
+                <w:lang w:val="en-US"/>
+              </w:rPr>
+            </w:pPr>
+            <w:r>
+              <w:rPr>
+                <w:rFonts w:ascii="Times New Roman" w:hAnsi="Times New Roman" w:cs="Times New Roman"/>
+                <w:b/>
+                <w:bCs/>
+                <w:color w:val="0070C0"/>
+                <w:lang w:val="en-US"/>
+              </w:rPr>
+              <w:t>What to START doing?</w:t>
+            </w:r>
+          </w:p>
+        </w:tc>
+      </w:tr>
+      <w:tr>
+        <w:tc>
+          <w:tcPr>
+            <w:tcW w:w="1690" w:type="dxa"/>
+          </w:tcPr>
+          <w:p>
+            <w:pPr>
+              <w:rPr>
+                <w:rFonts w:ascii="Times New Roman" w:hAnsi="Times New Roman" w:cs="Times New Roman"/>
+                <w:lang w:val="en-US"/>
+              </w:rPr>
+            </w:pPr>
+          </w:p>
+        </w:tc>
+        <w:tc>
+          <w:tcPr>
+            <w:tcW w:w="1683" w:type="dxa"/>
+          </w:tcPr>
+          <w:p>
+            <w:pPr>
+              <w:rPr>
+                <w:rFonts w:ascii="Times New Roman" w:hAnsi="Times New Roman" w:cs="Times New Roman"/>
+                <w:lang w:val="en-US"/>
+              </w:rPr>
+            </w:pPr>
+          </w:p>
+        </w:tc>
+        <w:tc>
+          <w:tcPr>
+            <w:tcW w:w="1682" w:type="dxa"/>
+          </w:tcPr>
+          <w:p>
+            <w:pPr>
+              <w:rPr>
+                <w:rFonts w:ascii="Times New Roman" w:hAnsi="Times New Roman" w:cs="Times New Roman"/>
+                <w:lang w:val="en-US"/>
+              </w:rPr>
+            </w:pPr>
+          </w:p>
+        </w:tc>
+        <w:tc>
+          <w:tcPr>
+            <w:tcW w:w="1689" w:type="dxa"/>
+          </w:tcPr>
+          <w:p>
+            <w:pPr>
+              <w:rPr>
+                <w:rFonts w:ascii="Times New Roman" w:hAnsi="Times New Roman" w:cs="Times New Roman"/>
+                <w:lang w:val="en-US"/>
+              </w:rPr>
+            </w:pPr>
+          </w:p>
+        </w:tc>
+        <w:tc>
+          <w:tcPr>
+            <w:tcW w:w="1748" w:type="dxa"/>
+          </w:tcPr>
+          <w:p>
+            <w:pPr>
+              <w:rPr>
+                <w:rFonts w:ascii="Times New Roman" w:hAnsi="Times New Roman" w:cs="Times New Roman"/>
+                <w:lang w:val="en-US"/>
+              </w:rPr>
+            </w:pPr>
+          </w:p>
+        </w:tc>
+      </w:tr>
+      <w:tr>
+        <w:tc>
+          <w:tcPr>
+            <w:tcW w:w="1690" w:type="dxa"/>
+          </w:tcPr>
+          <w:p>
+            <w:pPr>
+              <w:rPr>
+                <w:rFonts w:ascii="Times New Roman" w:hAnsi="Times New Roman" w:cs="Times New Roman"/>
+                <w:lang w:val="en-US"/>
+              </w:rPr>
+            </w:pPr>
+          </w:p>
+        </w:tc>
+        <w:tc>
+          <w:tcPr>
+            <w:tcW w:w="1683" w:type="dxa"/>
+          </w:tcPr>
+          <w:p>
+            <w:pPr>
+              <w:rPr>
+                <w:rFonts w:ascii="Times New Roman" w:hAnsi="Times New Roman" w:cs="Times New Roman"/>
+                <w:lang w:val="en-US"/>
+              </w:rPr>
+            </w:pPr>
+          </w:p>
+        </w:tc>
+        <w:tc>
+          <w:tcPr>
+            <w:tcW w:w="1682" w:type="dxa"/>
+          </w:tcPr>
+          <w:p>
+            <w:pPr>
+              <w:rPr>
+                <w:rFonts w:ascii="Times New Roman" w:hAnsi="Times New Roman" w:cs="Times New Roman"/>
+                <w:lang w:val="en-US"/>
+              </w:rPr>
+            </w:pPr>
+          </w:p>
+        </w:tc>
+        <w:tc>
+          <w:tcPr>
+            <w:tcW w:w="1689" w:type="dxa"/>
+          </w:tcPr>
+          <w:p>
+            <w:pPr>
+              <w:rPr>
+                <w:rFonts w:ascii="Times New Roman" w:hAnsi="Times New Roman" w:cs="Times New Roman"/>
+                <w:lang w:val="en-US"/>
+              </w:rPr>
+            </w:pPr>
+          </w:p>
+        </w:tc>
+        <w:tc>
+          <w:tcPr>
+            <w:tcW w:w="1748" w:type="dxa"/>
+          </w:tcPr>
+          <w:p>
+            <w:pPr>
+              <w:rPr>
+                <w:rFonts w:ascii="Times New Roman" w:hAnsi="Times New Roman" w:cs="Times New Roman"/>
+                <w:lang w:val="en-US"/>
+              </w:rPr>
+            </w:pPr>
+          </w:p>
+        </w:tc>
+      </w:tr>
+    </w:tbl>
+    <w:p>
+      <w:pPr>
+        <w:rPr>
+          <w:rFonts w:ascii="Times New Roman" w:hAnsi="Times New Roman" w:cs="Times New Roman"/>
+          <w:sz w:val="28"/>
+          <w:szCs w:val="28"/>
+          <w:lang w:val="en-US"/>
+        </w:rPr>
+      </w:pPr>
       <w:r>
         <w:rPr>
           <w:rFonts w:ascii="Times New Roman" w:hAnsi="Times New Roman" w:cs="Times New Roman"/>
@@ -39503,7 +43296,7 @@
         <w:pStyle w:val="Heading1"/>
       </w:pPr>
       <w:bookmarkStart w:id="12" w:name="_Toc133749372"/>
-      <w:bookmarkStart w:id="13" w:name="_Toc138538908"/>
+      <w:bookmarkStart w:id="13" w:name="_Toc139359534"/>
       <w:r>
         <w:lastRenderedPageBreak/>
         <w:t>BOARD TRELLO</w:t>
@@ -39542,7 +43335,7 @@
         </w:rPr>
         <w:t xml:space="preserve">: </w:t>
       </w:r>
-      <w:hyperlink r:id="rId14" w:history="1">
+      <w:hyperlink r:id="rId15" w:history="1">
         <w:r>
           <w:rPr>
             <w:rStyle w:val="Hyperlink"/>
@@ -39618,7 +43411,7 @@
         </w:rPr>
         <w:t xml:space="preserve"> : </w:t>
       </w:r>
-      <w:hyperlink r:id="rId15" w:history="1">
+      <w:hyperlink r:id="rId16" w:history="1">
         <w:proofErr w:type="spellStart"/>
         <w:r>
           <w:rPr>
@@ -39671,7 +43464,7 @@
         </w:rPr>
         <w:t xml:space="preserve">Link Figma : </w:t>
       </w:r>
-      <w:hyperlink r:id="rId16" w:history="1">
+      <w:hyperlink r:id="rId17" w:history="1">
         <w:proofErr w:type="spellStart"/>
         <w:r>
           <w:rPr>
@@ -39713,18 +43506,14 @@
       </w:pPr>
       <w:r>
         <w:rPr>
-          <w:rFonts w:ascii="Times New Roman" w:hAnsi="Times New Roman" w:cs="Times New Roman"/>
           <w:noProof/>
-          <w:spacing w:val="24"/>
-          <w:sz w:val="32"/>
-          <w:szCs w:val="32"/>
-          <w:lang w:val="en-US"/>
+          <w14:ligatures w14:val="standardContextual"/>
         </w:rPr>
         <w:drawing>
-          <wp:inline distT="0" distB="0" distL="0" distR="0" wp14:anchorId="56090127" wp14:editId="32A4DDE7">
+          <wp:inline distT="0" distB="0" distL="0" distR="0" wp14:anchorId="04477405" wp14:editId="6F9759F6">
             <wp:extent cx="5400040" cy="3037840"/>
             <wp:effectExtent l="0" t="0" r="0" b="0"/>
-            <wp:docPr id="140938890" name="Picture 1"/>
+            <wp:docPr id="580210206" name="Picture 1"/>
             <wp:cNvGraphicFramePr>
               <a:graphicFrameLocks xmlns:a="http://schemas.openxmlformats.org/drawingml/2006/main" noChangeAspect="1"/>
             </wp:cNvGraphicFramePr>
@@ -39732,11 +43521,11 @@
               <a:graphicData uri="http://schemas.openxmlformats.org/drawingml/2006/picture">
                 <pic:pic xmlns:pic="http://schemas.openxmlformats.org/drawingml/2006/picture">
                   <pic:nvPicPr>
-                    <pic:cNvPr id="140938890" name=""/>
+                    <pic:cNvPr id="580210206" name=""/>
                     <pic:cNvPicPr/>
                   </pic:nvPicPr>
                   <pic:blipFill>
-                    <a:blip r:embed="rId17"/>
+                    <a:blip r:embed="rId18"/>
                     <a:stretch>
                       <a:fillRect/>
                     </a:stretch>
@@ -39769,18 +43558,14 @@
       </w:pPr>
       <w:r>
         <w:rPr>
-          <w:rFonts w:ascii="Times New Roman" w:hAnsi="Times New Roman" w:cs="Times New Roman"/>
           <w:noProof/>
-          <w:spacing w:val="24"/>
-          <w:sz w:val="32"/>
-          <w:szCs w:val="32"/>
-          <w:lang w:val="en-US"/>
+          <w14:ligatures w14:val="standardContextual"/>
         </w:rPr>
         <w:drawing>
-          <wp:inline distT="0" distB="0" distL="0" distR="0" wp14:anchorId="426CC9E3" wp14:editId="5ECE5A7B">
+          <wp:inline distT="0" distB="0" distL="0" distR="0" wp14:anchorId="67C985DC" wp14:editId="49FE9CD2">
             <wp:extent cx="5400040" cy="3037840"/>
             <wp:effectExtent l="0" t="0" r="0" b="0"/>
-            <wp:docPr id="1086830947" name="Picture 1"/>
+            <wp:docPr id="1208558809" name="Picture 1"/>
             <wp:cNvGraphicFramePr>
               <a:graphicFrameLocks xmlns:a="http://schemas.openxmlformats.org/drawingml/2006/main" noChangeAspect="1"/>
             </wp:cNvGraphicFramePr>
@@ -39788,11 +43573,11 @@
               <a:graphicData uri="http://schemas.openxmlformats.org/drawingml/2006/picture">
                 <pic:pic xmlns:pic="http://schemas.openxmlformats.org/drawingml/2006/picture">
                   <pic:nvPicPr>
-                    <pic:cNvPr id="1086830947" name=""/>
+                    <pic:cNvPr id="1208558809" name=""/>
                     <pic:cNvPicPr/>
                   </pic:nvPicPr>
                   <pic:blipFill>
-                    <a:blip r:embed="rId18"/>
+                    <a:blip r:embed="rId19"/>
                     <a:stretch>
                       <a:fillRect/>
                     </a:stretch>

</xml_diff>